<commit_message>
Add updated docx and pdf
</commit_message>
<xml_diff>
--- a/ATT_Worklight_Installation_and_Developer_Guide.docx
+++ b/ATT_Worklight_Installation_and_Developer_Guide.docx
@@ -7,12 +7,13 @@
         <w:pStyle w:val="Title"/>
       </w:pPr>
       <w:r>
-        <w:t>AT&amp;T</w:t>
-      </w:r>
-      <w:bookmarkStart w:id="0" w:name="_GoBack"/>
-      <w:bookmarkEnd w:id="0"/>
-      <w:r>
-        <w:t xml:space="preserve"> API Platform Adapter for IBM</w:t>
+        <w:t>AT&amp;T API Platform Adapter</w:t>
+      </w:r>
+      <w:r>
+        <w:t>s</w:t>
+      </w:r>
+      <w:r>
+        <w:t xml:space="preserve"> for IBM</w:t>
       </w:r>
       <w:r>
         <w:rPr>
@@ -46,7 +47,10 @@
         <w:t xml:space="preserve">Publication Date: </w:t>
       </w:r>
       <w:r>
-        <w:t>February, 2014</w:t>
+        <w:t>May</w:t>
+      </w:r>
+      <w:r>
+        <w:t>, 2014</w:t>
       </w:r>
     </w:p>
     <w:p>
@@ -71,7 +75,7 @@
       <w:pPr>
         <w:pStyle w:val="Legal"/>
       </w:pPr>
-      <w:bookmarkStart w:id="1" w:name="_Toc364865402"/>
+      <w:bookmarkStart w:id="0" w:name="_Toc364865402"/>
       <w:r>
         <w:lastRenderedPageBreak/>
         <w:t>This document and the information contained herein (collectively, the "</w:t>
@@ -110,7 +114,31 @@
         <w:t>AT&amp;T</w:t>
       </w:r>
       <w:r>
-        <w:t xml:space="preserve">") for informational purposes only. AT&amp;T is providing the Information to You because AT&amp;T believes the Information may be useful to You. The Information is provided to You solely on the basis that You will be responsible for making Your own assessments of the Information and are advised to verify all representations, statements and information before using or relying upon any of the Information. Although AT&amp;T has exercised reasonable care in providing the Information to You, AT&amp;T does not warrant the accuracy of the Information and is not responsible for any damages arising from Your use of or reliance upon the Information. You further understand and agree that AT&amp;T in no way represents, and You in no way rely on a belief, that AT&amp;T is providing the Information in accordance with any standard or service (routine, customary or otherwise) related to the consulting, services, hardware or software industries. </w:t>
+        <w:t xml:space="preserve">") for informational purposes only. AT&amp;T is providing the Information to </w:t>
+      </w:r>
+      <w:proofErr w:type="gramStart"/>
+      <w:r>
+        <w:t>You</w:t>
+      </w:r>
+      <w:proofErr w:type="gramEnd"/>
+      <w:r>
+        <w:t xml:space="preserve"> because AT&amp;T believes the Information may be useful to You. The Information is provided to </w:t>
+      </w:r>
+      <w:proofErr w:type="gramStart"/>
+      <w:r>
+        <w:t>You</w:t>
+      </w:r>
+      <w:proofErr w:type="gramEnd"/>
+      <w:r>
+        <w:t xml:space="preserve"> solely on the basis that You will be responsible for making Your own assessments of the Information and are advised to verify all representations, statements and information before using or relying upon any of the Information. Although AT&amp;T has exercised reasonable care in providing the Information to You, AT&amp;T does not warrant the accuracy of the Information and is not responsible for any damages arising from </w:t>
+      </w:r>
+      <w:proofErr w:type="gramStart"/>
+      <w:r>
+        <w:t>Your</w:t>
+      </w:r>
+      <w:proofErr w:type="gramEnd"/>
+      <w:r>
+        <w:t xml:space="preserve"> use of or reliance upon the Information. You further understand and agree that AT&amp;T in no way represents, and You in no way rely on a belief, that AT&amp;T is providing the Information in accordance with any standard or service (routine, customary or otherwise) related to the consulting, services, hardware or software industries. </w:t>
       </w:r>
     </w:p>
     <w:p>
@@ -193,7 +221,7 @@
           <w:r>
             <w:fldChar w:fldCharType="separate"/>
           </w:r>
-          <w:hyperlink w:anchor="_Toc365984252" w:history="1">
+          <w:hyperlink w:anchor="_Toc387752969" w:history="1">
             <w:r>
               <w:rPr>
                 <w:rStyle w:val="Hyperlink"/>
@@ -234,7 +262,7 @@
                 <w:noProof/>
                 <w:webHidden/>
               </w:rPr>
-              <w:instrText xml:space="preserve"> PAGEREF _Toc365984252 \h </w:instrText>
+              <w:instrText xml:space="preserve"> PAGEREF _Toc387752969 \h </w:instrText>
             </w:r>
             <w:r>
               <w:rPr>
@@ -277,7 +305,7 @@
               <w:noProof/>
             </w:rPr>
           </w:pPr>
-          <w:hyperlink w:anchor="_Toc365984253" w:history="1">
+          <w:hyperlink w:anchor="_Toc387752970" w:history="1">
             <w:r>
               <w:rPr>
                 <w:rStyle w:val="Hyperlink"/>
@@ -318,7 +346,7 @@
                 <w:noProof/>
                 <w:webHidden/>
               </w:rPr>
-              <w:instrText xml:space="preserve"> PAGEREF _Toc365984253 \h </w:instrText>
+              <w:instrText xml:space="preserve"> PAGEREF _Toc387752970 \h </w:instrText>
             </w:r>
             <w:r>
               <w:rPr>
@@ -361,7 +389,7 @@
               <w:noProof/>
             </w:rPr>
           </w:pPr>
-          <w:hyperlink w:anchor="_Toc365984254" w:history="1">
+          <w:hyperlink w:anchor="_Toc387752971" w:history="1">
             <w:r>
               <w:rPr>
                 <w:rStyle w:val="Hyperlink"/>
@@ -402,7 +430,7 @@
                 <w:noProof/>
                 <w:webHidden/>
               </w:rPr>
-              <w:instrText xml:space="preserve"> PAGEREF _Toc365984254 \h </w:instrText>
+              <w:instrText xml:space="preserve"> PAGEREF _Toc387752971 \h </w:instrText>
             </w:r>
             <w:r>
               <w:rPr>
@@ -445,7 +473,7 @@
               <w:noProof/>
             </w:rPr>
           </w:pPr>
-          <w:hyperlink w:anchor="_Toc365984255" w:history="1">
+          <w:hyperlink w:anchor="_Toc387752972" w:history="1">
             <w:r>
               <w:rPr>
                 <w:rStyle w:val="Hyperlink"/>
@@ -486,7 +514,7 @@
                 <w:noProof/>
                 <w:webHidden/>
               </w:rPr>
-              <w:instrText xml:space="preserve"> PAGEREF _Toc365984255 \h </w:instrText>
+              <w:instrText xml:space="preserve"> PAGEREF _Toc387752972 \h </w:instrText>
             </w:r>
             <w:r>
               <w:rPr>
@@ -529,7 +557,7 @@
               <w:noProof/>
             </w:rPr>
           </w:pPr>
-          <w:hyperlink w:anchor="_Toc365984256" w:history="1">
+          <w:hyperlink w:anchor="_Toc387752973" w:history="1">
             <w:r>
               <w:rPr>
                 <w:rStyle w:val="Hyperlink"/>
@@ -570,7 +598,7 @@
                 <w:noProof/>
                 <w:webHidden/>
               </w:rPr>
-              <w:instrText xml:space="preserve"> PAGEREF _Toc365984256 \h </w:instrText>
+              <w:instrText xml:space="preserve"> PAGEREF _Toc387752973 \h </w:instrText>
             </w:r>
             <w:r>
               <w:rPr>
@@ -613,7 +641,7 @@
               <w:noProof/>
             </w:rPr>
           </w:pPr>
-          <w:hyperlink w:anchor="_Toc365984257" w:history="1">
+          <w:hyperlink w:anchor="_Toc387752974" w:history="1">
             <w:r>
               <w:rPr>
                 <w:rStyle w:val="Hyperlink"/>
@@ -654,7 +682,7 @@
                 <w:noProof/>
                 <w:webHidden/>
               </w:rPr>
-              <w:instrText xml:space="preserve"> PAGEREF _Toc365984257 \h </w:instrText>
+              <w:instrText xml:space="preserve"> PAGEREF _Toc387752974 \h </w:instrText>
             </w:r>
             <w:r>
               <w:rPr>
@@ -697,7 +725,7 @@
               <w:noProof/>
             </w:rPr>
           </w:pPr>
-          <w:hyperlink w:anchor="_Toc365984258" w:history="1">
+          <w:hyperlink w:anchor="_Toc387752975" w:history="1">
             <w:r>
               <w:rPr>
                 <w:rStyle w:val="Hyperlink"/>
@@ -717,7 +745,7 @@
                 <w:rStyle w:val="Hyperlink"/>
                 <w:noProof/>
               </w:rPr>
-              <w:t>Configuring your WorkLight Application</w:t>
+              <w:t>Configuring your Worklight Application</w:t>
             </w:r>
             <w:r>
               <w:rPr>
@@ -738,7 +766,7 @@
                 <w:noProof/>
                 <w:webHidden/>
               </w:rPr>
-              <w:instrText xml:space="preserve"> PAGEREF _Toc365984258 \h </w:instrText>
+              <w:instrText xml:space="preserve"> PAGEREF _Toc387752975 \h </w:instrText>
             </w:r>
             <w:r>
               <w:rPr>
@@ -781,7 +809,7 @@
               <w:noProof/>
             </w:rPr>
           </w:pPr>
-          <w:hyperlink w:anchor="_Toc365984259" w:history="1">
+          <w:hyperlink w:anchor="_Toc387752976" w:history="1">
             <w:r>
               <w:rPr>
                 <w:rStyle w:val="Hyperlink"/>
@@ -801,7 +829,7 @@
                 <w:rStyle w:val="Hyperlink"/>
                 <w:noProof/>
               </w:rPr>
-              <w:t>Building and Deploying a Worklight Adapter</w:t>
+              <w:t>Building Worklight Adapters</w:t>
             </w:r>
             <w:r>
               <w:rPr>
@@ -822,7 +850,7 @@
                 <w:noProof/>
                 <w:webHidden/>
               </w:rPr>
-              <w:instrText xml:space="preserve"> PAGEREF _Toc365984259 \h </w:instrText>
+              <w:instrText xml:space="preserve"> PAGEREF _Toc387752976 \h </w:instrText>
             </w:r>
             <w:r>
               <w:rPr>
@@ -865,7 +893,7 @@
               <w:noProof/>
             </w:rPr>
           </w:pPr>
-          <w:hyperlink w:anchor="_Toc365984260" w:history="1">
+          <w:hyperlink w:anchor="_Toc387752977" w:history="1">
             <w:r>
               <w:rPr>
                 <w:rStyle w:val="Hyperlink"/>
@@ -885,7 +913,7 @@
                 <w:rStyle w:val="Hyperlink"/>
                 <w:noProof/>
               </w:rPr>
-              <w:t>Starting the Worklight Server</w:t>
+              <w:t>Deploying Adapters to a Worklight Application</w:t>
             </w:r>
             <w:r>
               <w:rPr>
@@ -906,23 +934,27 @@
                 <w:noProof/>
                 <w:webHidden/>
               </w:rPr>
-              <w:instrText xml:space="preserve"> PAGEREF _Toc365984260 \h </w:instrText>
+              <w:instrText xml:space="preserve"> PAGEREF _Toc387752977 \h </w:instrText>
             </w:r>
             <w:r>
               <w:rPr>
                 <w:noProof/>
                 <w:webHidden/>
               </w:rPr>
+            </w:r>
+            <w:r>
+              <w:rPr>
+                <w:noProof/>
+                <w:webHidden/>
+              </w:rPr>
               <w:fldChar w:fldCharType="separate"/>
             </w:r>
             <w:r>
               <w:rPr>
-                <w:b/>
-                <w:bCs/>
                 <w:noProof/>
                 <w:webHidden/>
               </w:rPr>
-              <w:t>Error! Bookmark not defined.</w:t>
+              <w:t>7</w:t>
             </w:r>
             <w:r>
               <w:rPr>
@@ -945,7 +977,7 @@
               <w:noProof/>
             </w:rPr>
           </w:pPr>
-          <w:hyperlink w:anchor="_Toc365984261" w:history="1">
+          <w:hyperlink w:anchor="_Toc387752978" w:history="1">
             <w:r>
               <w:rPr>
                 <w:rStyle w:val="Hyperlink"/>
@@ -965,7 +997,7 @@
                 <w:rStyle w:val="Hyperlink"/>
                 <w:noProof/>
               </w:rPr>
-              <w:t>Deploying Adapters for the Sample Application</w:t>
+              <w:t>Receiving SMS Messages</w:t>
             </w:r>
             <w:r>
               <w:rPr>
@@ -986,7 +1018,7 @@
                 <w:noProof/>
                 <w:webHidden/>
               </w:rPr>
-              <w:instrText xml:space="preserve"> PAGEREF _Toc365984261 \h </w:instrText>
+              <w:instrText xml:space="preserve"> PAGEREF _Toc387752978 \h </w:instrText>
             </w:r>
             <w:r>
               <w:rPr>
@@ -1006,7 +1038,7 @@
                 <w:noProof/>
                 <w:webHidden/>
               </w:rPr>
-              <w:t>8</w:t>
+              <w:t>9</w:t>
             </w:r>
             <w:r>
               <w:rPr>
@@ -1029,7 +1061,7 @@
               <w:noProof/>
             </w:rPr>
           </w:pPr>
-          <w:hyperlink w:anchor="_Toc365984262" w:history="1">
+          <w:hyperlink w:anchor="_Toc387752979" w:history="1">
             <w:r>
               <w:rPr>
                 <w:rStyle w:val="Hyperlink"/>
@@ -1049,7 +1081,7 @@
                 <w:rStyle w:val="Hyperlink"/>
                 <w:noProof/>
               </w:rPr>
-              <w:t>Building and Deploying the Sample Application</w:t>
+              <w:t>Building and Deploying the Kitchen Sink Sample App</w:t>
             </w:r>
             <w:r>
               <w:rPr>
@@ -1070,7 +1102,7 @@
                 <w:noProof/>
                 <w:webHidden/>
               </w:rPr>
-              <w:instrText xml:space="preserve"> PAGEREF _Toc365984262 \h </w:instrText>
+              <w:instrText xml:space="preserve"> PAGEREF _Toc387752979 \h </w:instrText>
             </w:r>
             <w:r>
               <w:rPr>
@@ -1090,7 +1122,7 @@
                 <w:noProof/>
                 <w:webHidden/>
               </w:rPr>
-              <w:t>10</w:t>
+              <w:t>9</w:t>
             </w:r>
             <w:r>
               <w:rPr>
@@ -1113,7 +1145,7 @@
               <w:noProof/>
             </w:rPr>
           </w:pPr>
-          <w:hyperlink w:anchor="_Toc365984263" w:history="1">
+          <w:hyperlink w:anchor="_Toc387752980" w:history="1">
             <w:r>
               <w:rPr>
                 <w:rStyle w:val="Hyperlink"/>
@@ -1133,7 +1165,7 @@
                 <w:rStyle w:val="Hyperlink"/>
                 <w:noProof/>
               </w:rPr>
-              <w:t>Android Deployment</w:t>
+              <w:t>Running the Android App</w:t>
             </w:r>
             <w:r>
               <w:rPr>
@@ -1154,7 +1186,7 @@
                 <w:noProof/>
                 <w:webHidden/>
               </w:rPr>
-              <w:instrText xml:space="preserve"> PAGEREF _Toc365984263 \h </w:instrText>
+              <w:instrText xml:space="preserve"> PAGEREF _Toc387752980 \h </w:instrText>
             </w:r>
             <w:r>
               <w:rPr>
@@ -1197,7 +1229,7 @@
               <w:noProof/>
             </w:rPr>
           </w:pPr>
-          <w:hyperlink w:anchor="_Toc365984264" w:history="1">
+          <w:hyperlink w:anchor="_Toc387752981" w:history="1">
             <w:r>
               <w:rPr>
                 <w:rStyle w:val="Hyperlink"/>
@@ -1217,7 +1249,7 @@
                 <w:rStyle w:val="Hyperlink"/>
                 <w:noProof/>
               </w:rPr>
-              <w:t>IPhone Deployment</w:t>
+              <w:t>Running the iOS App</w:t>
             </w:r>
             <w:r>
               <w:rPr>
@@ -1238,7 +1270,7 @@
                 <w:noProof/>
                 <w:webHidden/>
               </w:rPr>
-              <w:instrText xml:space="preserve"> PAGEREF _Toc365984264 \h </w:instrText>
+              <w:instrText xml:space="preserve"> PAGEREF _Toc387752981 \h </w:instrText>
             </w:r>
             <w:r>
               <w:rPr>
@@ -1258,7 +1290,7 @@
                 <w:noProof/>
                 <w:webHidden/>
               </w:rPr>
-              <w:t>12</w:t>
+              <w:t>11</w:t>
             </w:r>
             <w:r>
               <w:rPr>
@@ -1281,7 +1313,7 @@
               <w:noProof/>
             </w:rPr>
           </w:pPr>
-          <w:hyperlink w:anchor="_Toc365984265" w:history="1">
+          <w:hyperlink w:anchor="_Toc387752982" w:history="1">
             <w:r>
               <w:rPr>
                 <w:rStyle w:val="Hyperlink"/>
@@ -1301,7 +1333,7 @@
                 <w:rStyle w:val="Hyperlink"/>
                 <w:noProof/>
               </w:rPr>
-              <w:t>Using the Adapters to Create a new Worklight Application</w:t>
+              <w:t>Using the Adapters to Create a New Worklight Application</w:t>
             </w:r>
             <w:r>
               <w:rPr>
@@ -1322,7 +1354,7 @@
                 <w:noProof/>
                 <w:webHidden/>
               </w:rPr>
-              <w:instrText xml:space="preserve"> PAGEREF _Toc365984265 \h </w:instrText>
+              <w:instrText xml:space="preserve"> PAGEREF _Toc387752982 \h </w:instrText>
             </w:r>
             <w:r>
               <w:rPr>
@@ -1377,9 +1409,9 @@
           <w:docGrid w:linePitch="360"/>
         </w:sectPr>
       </w:pPr>
-      <w:bookmarkStart w:id="2" w:name="_Ref352575146"/>
-    </w:p>
-    <w:bookmarkEnd w:id="2"/>
+      <w:bookmarkStart w:id="1" w:name="_Ref352575146"/>
+    </w:p>
+    <w:bookmarkEnd w:id="1"/>
     <w:p>
       <w:pPr>
         <w:pStyle w:val="TableofFigures"/>
@@ -1724,7 +1756,7 @@
             <w:noProof/>
             <w:webHidden/>
           </w:rPr>
-          <w:t>8</w:t>
+          <w:t>7</w:t>
         </w:r>
         <w:r>
           <w:rPr>
@@ -1780,20 +1812,16 @@
             <w:noProof/>
             <w:webHidden/>
           </w:rPr>
-        </w:r>
-        <w:r>
-          <w:rPr>
+          <w:fldChar w:fldCharType="separate"/>
+        </w:r>
+        <w:r>
+          <w:rPr>
+            <w:b/>
+            <w:bCs/>
             <w:noProof/>
             <w:webHidden/>
           </w:rPr>
-          <w:fldChar w:fldCharType="separate"/>
-        </w:r>
-        <w:r>
-          <w:rPr>
-            <w:noProof/>
-            <w:webHidden/>
-          </w:rPr>
-          <w:t>9</w:t>
+          <w:t>Error! Bookmark not defined.</w:t>
         </w:r>
         <w:r>
           <w:rPr>
@@ -1931,7 +1959,7 @@
             <w:noProof/>
             <w:webHidden/>
           </w:rPr>
-          <w:t>11</w:t>
+          <w:t>10</w:t>
         </w:r>
         <w:r>
           <w:rPr>
@@ -2069,7 +2097,7 @@
             <w:noProof/>
             <w:webHidden/>
           </w:rPr>
-          <w:t>12</w:t>
+          <w:t>11</w:t>
         </w:r>
         <w:r>
           <w:rPr>
@@ -2502,23 +2530,31 @@
       <w:pPr>
         <w:pStyle w:val="Heading1"/>
       </w:pPr>
-      <w:bookmarkStart w:id="3" w:name="_Toc364943566"/>
-      <w:bookmarkStart w:id="4" w:name="_Toc365983384"/>
-      <w:bookmarkStart w:id="5" w:name="_Toc365983823"/>
-      <w:bookmarkStart w:id="6" w:name="_Toc365984252"/>
+      <w:bookmarkStart w:id="2" w:name="_Toc364943566"/>
+      <w:bookmarkStart w:id="3" w:name="_Toc365983384"/>
+      <w:bookmarkStart w:id="4" w:name="_Toc365983823"/>
+      <w:bookmarkStart w:id="5" w:name="_Toc387752969"/>
       <w:r>
         <w:lastRenderedPageBreak/>
         <w:t>Introduction</w:t>
       </w:r>
-      <w:bookmarkEnd w:id="1"/>
+      <w:bookmarkEnd w:id="0"/>
+      <w:bookmarkEnd w:id="2"/>
       <w:bookmarkEnd w:id="3"/>
       <w:bookmarkEnd w:id="4"/>
       <w:bookmarkEnd w:id="5"/>
-      <w:bookmarkEnd w:id="6"/>
-    </w:p>
-    <w:p>
-      <w:r>
-        <w:t>The AT&amp;T API Platform Adapter for IBM® Worklight® provides a simplified way for Worklight developers to access the AT&amp;T API Platform and RESTful APIs.</w:t>
+    </w:p>
+    <w:p>
+      <w:r>
+        <w:t xml:space="preserve">The AT&amp;T API Platform Adapter for IBM® Worklight® provides a simplified way for Worklight developers to access the AT&amp;T API Platform and </w:t>
+      </w:r>
+      <w:proofErr w:type="spellStart"/>
+      <w:r>
+        <w:t>RESTful</w:t>
+      </w:r>
+      <w:proofErr w:type="spellEnd"/>
+      <w:r>
+        <w:t xml:space="preserve"> APIs.</w:t>
       </w:r>
       <w:r>
         <w:t xml:space="preserve"> </w:t>
@@ -2529,7 +2565,15 @@
     </w:p>
     <w:p>
       <w:r>
-        <w:t>The adapter facilitates access to the following AT&amp;T Platform RESTful APIs:</w:t>
+        <w:t xml:space="preserve">The adapter facilitates access to the following AT&amp;T Platform </w:t>
+      </w:r>
+      <w:proofErr w:type="spellStart"/>
+      <w:r>
+        <w:t>RESTful</w:t>
+      </w:r>
+      <w:proofErr w:type="spellEnd"/>
+      <w:r>
+        <w:t xml:space="preserve"> APIs:</w:t>
       </w:r>
     </w:p>
     <w:p>
@@ -2570,30 +2614,9 @@
       </w:r>
       <w:r>
         <w:tab/>
-        <w:t>Notary</w:t>
-      </w:r>
-      <w:r>
-        <w:t xml:space="preserve"> Management</w:t>
-      </w:r>
-    </w:p>
-    <w:p>
-      <w:r>
-        <w:t>•</w:t>
-      </w:r>
-      <w:r>
-        <w:tab/>
       </w:r>
       <w:r>
         <w:t>OAuth 2.0 Authentication Management</w:t>
-      </w:r>
-    </w:p>
-    <w:p>
-      <w:r>
-        <w:t>•</w:t>
-      </w:r>
-      <w:r>
-        <w:tab/>
-        <w:t>Payment</w:t>
       </w:r>
     </w:p>
     <w:p>
@@ -2672,20 +2695,20 @@
       <w:pPr>
         <w:pStyle w:val="Heading1"/>
       </w:pPr>
-      <w:bookmarkStart w:id="7" w:name="_Toc364865403"/>
-      <w:bookmarkStart w:id="8" w:name="_Toc364943567"/>
-      <w:bookmarkStart w:id="9" w:name="_Toc365983385"/>
-      <w:bookmarkStart w:id="10" w:name="_Toc365983824"/>
-      <w:bookmarkStart w:id="11" w:name="_Toc365984253"/>
+      <w:bookmarkStart w:id="6" w:name="_Toc364865403"/>
+      <w:bookmarkStart w:id="7" w:name="_Toc364943567"/>
+      <w:bookmarkStart w:id="8" w:name="_Toc365983385"/>
+      <w:bookmarkStart w:id="9" w:name="_Toc365983824"/>
+      <w:bookmarkStart w:id="10" w:name="_Toc387752970"/>
       <w:r>
         <w:lastRenderedPageBreak/>
         <w:t>Architectural Overview</w:t>
       </w:r>
+      <w:bookmarkEnd w:id="6"/>
       <w:bookmarkEnd w:id="7"/>
       <w:bookmarkEnd w:id="8"/>
       <w:bookmarkEnd w:id="9"/>
       <w:bookmarkEnd w:id="10"/>
-      <w:bookmarkEnd w:id="11"/>
     </w:p>
     <w:p>
       <w:r>
@@ -2701,7 +2724,7 @@
           <w:noProof/>
         </w:rPr>
         <w:drawing>
-          <wp:inline distT="0" distB="0" distL="0" distR="0" wp14:anchorId="55BD7204" wp14:editId="5FCBF5B8">
+          <wp:inline distT="0" distB="0" distL="0" distR="0" wp14:anchorId="4D243406" wp14:editId="00EC9663">
             <wp:extent cx="5086985" cy="3182627"/>
             <wp:effectExtent l="19050" t="19050" r="18415" b="17780"/>
             <wp:docPr id="26" name="Picture 22" descr="C:\Users\madhur.kulshrestha\Pictures\Screenpresso\2012-11-26_16h15_54.png"/>
@@ -2753,11 +2776,11 @@
       <w:pPr>
         <w:pStyle w:val="Caption"/>
       </w:pPr>
-      <w:bookmarkStart w:id="12" w:name="_Toc364865423"/>
-      <w:bookmarkStart w:id="13" w:name="_Toc364866592"/>
-      <w:bookmarkStart w:id="14" w:name="_Toc365983401"/>
-      <w:bookmarkStart w:id="15" w:name="_Toc365983811"/>
-      <w:bookmarkStart w:id="16" w:name="_Toc380057523"/>
+      <w:bookmarkStart w:id="11" w:name="_Toc364865423"/>
+      <w:bookmarkStart w:id="12" w:name="_Toc364866592"/>
+      <w:bookmarkStart w:id="13" w:name="_Toc365983401"/>
+      <w:bookmarkStart w:id="14" w:name="_Toc365983811"/>
+      <w:bookmarkStart w:id="15" w:name="_Toc380057523"/>
       <w:r>
         <w:t xml:space="preserve">Figure </w:t>
       </w:r>
@@ -2775,11 +2798,11 @@
       <w:r>
         <w:t>AT&amp;T Worklight Architecture</w:t>
       </w:r>
+      <w:bookmarkEnd w:id="11"/>
       <w:bookmarkEnd w:id="12"/>
       <w:bookmarkEnd w:id="13"/>
       <w:bookmarkEnd w:id="14"/>
       <w:bookmarkEnd w:id="15"/>
-      <w:bookmarkEnd w:id="16"/>
     </w:p>
     <w:p>
       <w:pPr>
@@ -2799,127 +2822,127 @@
       <w:pPr>
         <w:pStyle w:val="Heading1"/>
       </w:pPr>
-      <w:bookmarkStart w:id="17" w:name="_Toc364865404"/>
-      <w:bookmarkStart w:id="18" w:name="_Toc364943568"/>
-      <w:bookmarkStart w:id="19" w:name="_Toc365983386"/>
-      <w:bookmarkStart w:id="20" w:name="_Toc365983825"/>
-      <w:bookmarkStart w:id="21" w:name="_Toc365984254"/>
+      <w:bookmarkStart w:id="16" w:name="_Toc364865404"/>
+      <w:bookmarkStart w:id="17" w:name="_Toc364943568"/>
+      <w:bookmarkStart w:id="18" w:name="_Toc365983386"/>
+      <w:bookmarkStart w:id="19" w:name="_Toc365983825"/>
+      <w:bookmarkStart w:id="20" w:name="_Toc387752971"/>
       <w:r>
         <w:lastRenderedPageBreak/>
         <w:t>Installing the Worklight Adapters Components</w:t>
       </w:r>
+      <w:bookmarkEnd w:id="16"/>
       <w:bookmarkEnd w:id="17"/>
       <w:bookmarkEnd w:id="18"/>
       <w:bookmarkEnd w:id="19"/>
       <w:bookmarkEnd w:id="20"/>
+    </w:p>
+    <w:p>
+      <w:pPr>
+        <w:pStyle w:val="Body"/>
+      </w:pPr>
+      <w:r>
+        <w:t>You must comp</w:t>
+      </w:r>
+      <w:r>
+        <w:t>lete the following steps to create</w:t>
+      </w:r>
+      <w:r>
+        <w:t xml:space="preserve"> </w:t>
+      </w:r>
+      <w:r>
+        <w:t xml:space="preserve">and test </w:t>
+      </w:r>
+      <w:r>
+        <w:t>applications (apps)</w:t>
+      </w:r>
+      <w:r>
+        <w:t xml:space="preserve"> using</w:t>
+      </w:r>
+      <w:r>
+        <w:t xml:space="preserve"> the adapter</w:t>
+      </w:r>
+      <w:r>
+        <w:t>s</w:t>
+      </w:r>
+      <w:r>
+        <w:t xml:space="preserve"> on your development system</w:t>
+      </w:r>
+      <w:r>
+        <w:t>.</w:t>
+      </w:r>
+    </w:p>
+    <w:p>
+      <w:pPr>
+        <w:pStyle w:val="ListParagraph"/>
+      </w:pPr>
+      <w:r>
+        <w:t>Download Worklight Studio</w:t>
+      </w:r>
+    </w:p>
+    <w:p>
+      <w:pPr>
+        <w:pStyle w:val="ListParagraph"/>
+      </w:pPr>
+      <w:r>
+        <w:t>Download the AT&amp;T API Platform Adapters for IBM® Worklight®</w:t>
+      </w:r>
+    </w:p>
+    <w:p>
+      <w:pPr>
+        <w:pStyle w:val="ListParagraph"/>
+      </w:pPr>
+      <w:r>
+        <w:t>Register you application with AT&amp;T and get application keys</w:t>
+      </w:r>
+    </w:p>
+    <w:p>
+      <w:pPr>
+        <w:pStyle w:val="ListParagraph"/>
+      </w:pPr>
+      <w:r>
+        <w:t>Build and deploy the adapters</w:t>
+      </w:r>
+    </w:p>
+    <w:p>
+      <w:pPr>
+        <w:pStyle w:val="ListParagraph"/>
+      </w:pPr>
+      <w:r>
+        <w:t xml:space="preserve">Use the adapters </w:t>
+      </w:r>
+      <w:r>
+        <w:t xml:space="preserve">and keys </w:t>
+      </w:r>
+      <w:r>
+        <w:t>in your mobile app</w:t>
+      </w:r>
+    </w:p>
+    <w:p>
+      <w:pPr>
+        <w:pStyle w:val="ListParagraph"/>
+      </w:pPr>
+      <w:r>
+        <w:t>Deploy your app to the Worklight server</w:t>
+      </w:r>
+    </w:p>
+    <w:p>
+      <w:pPr>
+        <w:pStyle w:val="Heading2"/>
+      </w:pPr>
+      <w:bookmarkStart w:id="21" w:name="_Toc364865405"/>
+      <w:bookmarkStart w:id="22" w:name="_Toc364943569"/>
+      <w:bookmarkStart w:id="23" w:name="_Toc365983387"/>
+      <w:bookmarkStart w:id="24" w:name="_Toc365983826"/>
+      <w:bookmarkStart w:id="25" w:name="_Toc387752972"/>
+      <w:r>
+        <w:t>Installing the Tools</w:t>
+      </w:r>
       <w:bookmarkEnd w:id="21"/>
-    </w:p>
-    <w:p>
-      <w:pPr>
-        <w:pStyle w:val="Body"/>
-      </w:pPr>
-      <w:r>
-        <w:t>You must comp</w:t>
-      </w:r>
-      <w:r>
-        <w:t>lete the following steps to create</w:t>
-      </w:r>
-      <w:r>
-        <w:t xml:space="preserve"> </w:t>
-      </w:r>
-      <w:r>
-        <w:t xml:space="preserve">and test </w:t>
-      </w:r>
-      <w:r>
-        <w:t>applications (apps)</w:t>
-      </w:r>
-      <w:r>
-        <w:t xml:space="preserve"> using</w:t>
-      </w:r>
-      <w:r>
-        <w:t xml:space="preserve"> the adapter</w:t>
-      </w:r>
-      <w:r>
-        <w:t>s</w:t>
-      </w:r>
-      <w:r>
-        <w:t xml:space="preserve"> on your development system</w:t>
-      </w:r>
-      <w:r>
-        <w:t>.</w:t>
-      </w:r>
-    </w:p>
-    <w:p>
-      <w:pPr>
-        <w:pStyle w:val="ListParagraph"/>
-      </w:pPr>
-      <w:r>
-        <w:t>Download Worklight Studio</w:t>
-      </w:r>
-    </w:p>
-    <w:p>
-      <w:pPr>
-        <w:pStyle w:val="ListParagraph"/>
-      </w:pPr>
-      <w:r>
-        <w:t>Download the AT&amp;T API Platform Adapters for IBM® Worklight®</w:t>
-      </w:r>
-    </w:p>
-    <w:p>
-      <w:pPr>
-        <w:pStyle w:val="ListParagraph"/>
-      </w:pPr>
-      <w:r>
-        <w:t>Register you application with AT&amp;T and get application keys</w:t>
-      </w:r>
-    </w:p>
-    <w:p>
-      <w:pPr>
-        <w:pStyle w:val="ListParagraph"/>
-      </w:pPr>
-      <w:r>
-        <w:t>Build and deploy the adapters</w:t>
-      </w:r>
-    </w:p>
-    <w:p>
-      <w:pPr>
-        <w:pStyle w:val="ListParagraph"/>
-      </w:pPr>
-      <w:r>
-        <w:t xml:space="preserve">Use the adapters </w:t>
-      </w:r>
-      <w:r>
-        <w:t xml:space="preserve">and keys </w:t>
-      </w:r>
-      <w:r>
-        <w:t>in your mobile app</w:t>
-      </w:r>
-    </w:p>
-    <w:p>
-      <w:pPr>
-        <w:pStyle w:val="ListParagraph"/>
-      </w:pPr>
-      <w:r>
-        <w:t>Deploy your app to the Worklight server</w:t>
-      </w:r>
-    </w:p>
-    <w:p>
-      <w:pPr>
-        <w:pStyle w:val="Heading2"/>
-      </w:pPr>
-      <w:bookmarkStart w:id="22" w:name="_Toc364865405"/>
-      <w:bookmarkStart w:id="23" w:name="_Toc364943569"/>
-      <w:bookmarkStart w:id="24" w:name="_Toc365983387"/>
-      <w:bookmarkStart w:id="25" w:name="_Toc365983826"/>
-      <w:bookmarkStart w:id="26" w:name="_Toc365984255"/>
-      <w:r>
-        <w:t>Installing the Tools</w:t>
-      </w:r>
       <w:bookmarkEnd w:id="22"/>
       <w:bookmarkEnd w:id="23"/>
       <w:bookmarkEnd w:id="24"/>
       <w:bookmarkEnd w:id="25"/>
-      <w:bookmarkEnd w:id="26"/>
     </w:p>
     <w:p>
       <w:pPr>
@@ -3036,20 +3059,20 @@
       <w:pPr>
         <w:pStyle w:val="Heading3"/>
       </w:pPr>
-      <w:bookmarkStart w:id="27" w:name="_Toc364865406"/>
-      <w:bookmarkStart w:id="28" w:name="_Toc364943570"/>
-      <w:bookmarkStart w:id="29" w:name="_Toc365983388"/>
-      <w:bookmarkStart w:id="30" w:name="_Toc365983827"/>
-      <w:bookmarkStart w:id="31" w:name="_Toc365984256"/>
+      <w:bookmarkStart w:id="26" w:name="_Toc364865406"/>
+      <w:bookmarkStart w:id="27" w:name="_Toc364943570"/>
+      <w:bookmarkStart w:id="28" w:name="_Toc365983388"/>
+      <w:bookmarkStart w:id="29" w:name="_Toc365983827"/>
+      <w:bookmarkStart w:id="30" w:name="_Toc387752973"/>
       <w:r>
         <w:lastRenderedPageBreak/>
         <w:t>Importing Projects</w:t>
       </w:r>
+      <w:bookmarkEnd w:id="26"/>
       <w:bookmarkEnd w:id="27"/>
       <w:bookmarkEnd w:id="28"/>
       <w:bookmarkEnd w:id="29"/>
       <w:bookmarkEnd w:id="30"/>
-      <w:bookmarkEnd w:id="31"/>
     </w:p>
     <w:p>
       <w:pPr>
@@ -3082,7 +3105,15 @@
         <w:pStyle w:val="Numberedlist"/>
       </w:pPr>
       <w:r>
-        <w:t>Expand the General folder, choose Existing Projects Into Workspace as shown in Figure 2</w:t>
+        <w:t xml:space="preserve">Expand the General folder, choose Existing Projects </w:t>
+      </w:r>
+      <w:proofErr w:type="gramStart"/>
+      <w:r>
+        <w:t>Into</w:t>
+      </w:r>
+      <w:proofErr w:type="gramEnd"/>
+      <w:r>
+        <w:t xml:space="preserve"> Workspace as shown in Figure 2</w:t>
       </w:r>
       <w:r>
         <w:t>.</w:t>
@@ -3105,7 +3136,7 @@
           <w:noProof/>
         </w:rPr>
         <w:drawing>
-          <wp:inline distT="0" distB="0" distL="0" distR="0" wp14:anchorId="1BBC5125" wp14:editId="2281AE3E">
+          <wp:inline distT="0" distB="0" distL="0" distR="0" wp14:anchorId="0F51FD07" wp14:editId="5764BDB3">
             <wp:extent cx="4160240" cy="2219325"/>
             <wp:effectExtent l="0" t="0" r="0" b="0"/>
             <wp:docPr id="21" name="Picture 21"/>
@@ -3151,11 +3182,11 @@
       <w:pPr>
         <w:pStyle w:val="Caption"/>
       </w:pPr>
-      <w:bookmarkStart w:id="32" w:name="_Toc364865424"/>
-      <w:bookmarkStart w:id="33" w:name="_Toc364866593"/>
-      <w:bookmarkStart w:id="34" w:name="_Toc365983402"/>
-      <w:bookmarkStart w:id="35" w:name="_Toc365983812"/>
-      <w:bookmarkStart w:id="36" w:name="_Toc380057524"/>
+      <w:bookmarkStart w:id="31" w:name="_Toc364865424"/>
+      <w:bookmarkStart w:id="32" w:name="_Toc364866593"/>
+      <w:bookmarkStart w:id="33" w:name="_Toc365983402"/>
+      <w:bookmarkStart w:id="34" w:name="_Toc365983812"/>
+      <w:bookmarkStart w:id="35" w:name="_Toc380057524"/>
       <w:r>
         <w:t xml:space="preserve">Figure </w:t>
       </w:r>
@@ -3173,11 +3204,11 @@
       <w:r>
         <w:t>“Existing Projects and Workspace” location</w:t>
       </w:r>
+      <w:bookmarkEnd w:id="31"/>
       <w:bookmarkEnd w:id="32"/>
       <w:bookmarkEnd w:id="33"/>
       <w:bookmarkEnd w:id="34"/>
       <w:bookmarkEnd w:id="35"/>
-      <w:bookmarkEnd w:id="36"/>
     </w:p>
     <w:p>
       <w:pPr>
@@ -3207,17 +3238,32 @@
         <w:t>the</w:t>
       </w:r>
       <w:r>
-        <w:t xml:space="preserve"> ATTWLApplicationProject</w:t>
-      </w:r>
+        <w:t xml:space="preserve"> </w:t>
+      </w:r>
+      <w:proofErr w:type="spellStart"/>
+      <w:r>
+        <w:t>ATTWLApplicationProject</w:t>
+      </w:r>
+      <w:proofErr w:type="spellEnd"/>
       <w:r>
         <w:t xml:space="preserve">, </w:t>
       </w:r>
-      <w:r>
-        <w:t xml:space="preserve">ATT_WL_InAppMessaging, </w:t>
-      </w:r>
-      <w:r>
-        <w:t>and the ATT_WL_Banking</w:t>
-      </w:r>
+      <w:proofErr w:type="spellStart"/>
+      <w:r>
+        <w:t>ATT_WL_InAppMessaging</w:t>
+      </w:r>
+      <w:proofErr w:type="spellEnd"/>
+      <w:r>
+        <w:t xml:space="preserve">, </w:t>
+      </w:r>
+      <w:r>
+        <w:t xml:space="preserve">and the </w:t>
+      </w:r>
+      <w:proofErr w:type="spellStart"/>
+      <w:r>
+        <w:t>ATT_WL_Banking</w:t>
+      </w:r>
+      <w:proofErr w:type="spellEnd"/>
       <w:r>
         <w:t xml:space="preserve"> folder as shown in Figure 3.</w:t>
       </w:r>
@@ -3265,7 +3311,7 @@
         </w:rPr>
         <w:lastRenderedPageBreak/>
         <w:drawing>
-          <wp:inline distT="0" distB="0" distL="0" distR="0" wp14:anchorId="64064408" wp14:editId="5F6CD9FF">
+          <wp:inline distT="0" distB="0" distL="0" distR="0" wp14:anchorId="4ECE5E4C" wp14:editId="5E0458BB">
             <wp:extent cx="4442458" cy="2857500"/>
             <wp:effectExtent l="0" t="0" r="0" b="0"/>
             <wp:docPr id="22" name="Picture 22"/>
@@ -3311,11 +3357,11 @@
       <w:pPr>
         <w:pStyle w:val="Caption"/>
       </w:pPr>
-      <w:bookmarkStart w:id="37" w:name="_Toc364865425"/>
-      <w:bookmarkStart w:id="38" w:name="_Toc364866594"/>
-      <w:bookmarkStart w:id="39" w:name="_Toc365983403"/>
-      <w:bookmarkStart w:id="40" w:name="_Toc365983813"/>
-      <w:bookmarkStart w:id="41" w:name="_Toc380057525"/>
+      <w:bookmarkStart w:id="36" w:name="_Toc364865425"/>
+      <w:bookmarkStart w:id="37" w:name="_Toc364866594"/>
+      <w:bookmarkStart w:id="38" w:name="_Toc365983403"/>
+      <w:bookmarkStart w:id="39" w:name="_Toc365983813"/>
+      <w:bookmarkStart w:id="40" w:name="_Toc380057525"/>
       <w:r>
         <w:t xml:space="preserve">Figure </w:t>
       </w:r>
@@ -3354,36 +3400,44 @@
       <w:r>
         <w:t>s</w:t>
       </w:r>
+      <w:bookmarkEnd w:id="36"/>
       <w:bookmarkEnd w:id="37"/>
       <w:bookmarkEnd w:id="38"/>
       <w:bookmarkEnd w:id="39"/>
       <w:bookmarkEnd w:id="40"/>
+    </w:p>
+    <w:p>
+      <w:pPr>
+        <w:pStyle w:val="Heading3"/>
+      </w:pPr>
+      <w:bookmarkStart w:id="41" w:name="_Toc364865407"/>
+      <w:bookmarkStart w:id="42" w:name="_Toc364943571"/>
+      <w:bookmarkStart w:id="43" w:name="_Toc365983389"/>
+      <w:bookmarkStart w:id="44" w:name="_Toc365983828"/>
+      <w:bookmarkStart w:id="45" w:name="_Toc387752974"/>
+      <w:r>
+        <w:t>Registering your Application</w:t>
+      </w:r>
       <w:bookmarkEnd w:id="41"/>
-    </w:p>
-    <w:p>
-      <w:pPr>
-        <w:pStyle w:val="Heading3"/>
-      </w:pPr>
-      <w:bookmarkStart w:id="42" w:name="_Toc364865407"/>
-      <w:bookmarkStart w:id="43" w:name="_Toc364943571"/>
-      <w:bookmarkStart w:id="44" w:name="_Toc365983389"/>
-      <w:bookmarkStart w:id="45" w:name="_Toc365983828"/>
-      <w:bookmarkStart w:id="46" w:name="_Toc365984257"/>
-      <w:r>
-        <w:t>Registering your Application</w:t>
-      </w:r>
       <w:bookmarkEnd w:id="42"/>
       <w:bookmarkEnd w:id="43"/>
       <w:bookmarkEnd w:id="44"/>
       <w:bookmarkEnd w:id="45"/>
-      <w:bookmarkEnd w:id="46"/>
     </w:p>
     <w:p>
       <w:pPr>
         <w:pStyle w:val="Body"/>
       </w:pPr>
       <w:r>
-        <w:t>Before you can access the AT&amp;T Platform services, you must register your application for the services that you want to access and to get an API key and secret key. These keys are necessary to call the underlying AT&amp;T RESTful APIs that access the services.</w:t>
+        <w:t xml:space="preserve">Before you can access the AT&amp;T Platform services, you must register your application for the services that you want to access and to get an API key and secret key. These keys are necessary to call the underlying AT&amp;T </w:t>
+      </w:r>
+      <w:proofErr w:type="spellStart"/>
+      <w:r>
+        <w:t>RESTful</w:t>
+      </w:r>
+      <w:proofErr w:type="spellEnd"/>
+      <w:r>
+        <w:t xml:space="preserve"> APIs that access the services.</w:t>
       </w:r>
     </w:p>
     <w:p>
@@ -3473,11 +3527,11 @@
       <w:pPr>
         <w:pStyle w:val="Heading3"/>
       </w:pPr>
-      <w:bookmarkStart w:id="47" w:name="_Toc364865408"/>
-      <w:bookmarkStart w:id="48" w:name="_Toc364943572"/>
-      <w:bookmarkStart w:id="49" w:name="_Toc365983390"/>
-      <w:bookmarkStart w:id="50" w:name="_Toc365983829"/>
-      <w:bookmarkStart w:id="51" w:name="_Toc365984258"/>
+      <w:bookmarkStart w:id="46" w:name="_Toc364865408"/>
+      <w:bookmarkStart w:id="47" w:name="_Toc364943572"/>
+      <w:bookmarkStart w:id="48" w:name="_Toc365983390"/>
+      <w:bookmarkStart w:id="49" w:name="_Toc365983829"/>
+      <w:bookmarkStart w:id="50" w:name="_Toc387752975"/>
       <w:r>
         <w:lastRenderedPageBreak/>
         <w:t xml:space="preserve">Configuring your </w:t>
@@ -3488,11 +3542,11 @@
       <w:r>
         <w:t xml:space="preserve"> Application</w:t>
       </w:r>
+      <w:bookmarkEnd w:id="46"/>
       <w:bookmarkEnd w:id="47"/>
       <w:bookmarkEnd w:id="48"/>
       <w:bookmarkEnd w:id="49"/>
       <w:bookmarkEnd w:id="50"/>
-      <w:bookmarkEnd w:id="51"/>
     </w:p>
     <w:p>
       <w:pPr>
@@ -3523,7 +3577,23 @@
         <w:t>In the application project, o</w:t>
       </w:r>
       <w:r>
-        <w:t>pen server/conf/worklight.properties.</w:t>
+        <w:t>pen server/</w:t>
+      </w:r>
+      <w:proofErr w:type="spellStart"/>
+      <w:r>
+        <w:t>conf</w:t>
+      </w:r>
+      <w:proofErr w:type="spellEnd"/>
+      <w:r>
+        <w:t>/</w:t>
+      </w:r>
+      <w:proofErr w:type="spellStart"/>
+      <w:r>
+        <w:t>worklight.properties</w:t>
+      </w:r>
+      <w:proofErr w:type="spellEnd"/>
+      <w:r>
+        <w:t>.</w:t>
       </w:r>
     </w:p>
     <w:p>
@@ -3556,8 +3626,8 @@
       </w:tblPr>
       <w:tblGrid>
         <w:gridCol w:w="1209"/>
-        <w:gridCol w:w="1302"/>
-        <w:gridCol w:w="5639"/>
+        <w:gridCol w:w="1237"/>
+        <w:gridCol w:w="5464"/>
       </w:tblGrid>
       <w:tr>
         <w:trPr>
@@ -3661,12 +3731,14 @@
             <w:pPr>
               <w:pStyle w:val="TableCell"/>
             </w:pPr>
+            <w:proofErr w:type="spellStart"/>
             <w:r>
               <w:t>app</w:t>
             </w:r>
             <w:r>
               <w:t>Key</w:t>
             </w:r>
+            <w:proofErr w:type="spellEnd"/>
           </w:p>
         </w:tc>
         <w:tc>
@@ -3729,9 +3801,11 @@
             <w:pPr>
               <w:pStyle w:val="TableCell"/>
             </w:pPr>
+            <w:proofErr w:type="spellStart"/>
             <w:r>
               <w:t>secretKey</w:t>
             </w:r>
+            <w:proofErr w:type="spellEnd"/>
           </w:p>
         </w:tc>
         <w:tc>
@@ -3838,15 +3912,7 @@
               <w:pStyle w:val="TableCell"/>
             </w:pPr>
             <w:r>
-              <w:t>NOTARY</w:t>
-            </w:r>
-          </w:p>
-          <w:p>
-            <w:pPr>
-              <w:pStyle w:val="TableCell"/>
-            </w:pPr>
-            <w:r>
-              <w:t>PAYMENT</w:t>
+              <w:t>MIM</w:t>
             </w:r>
           </w:p>
           <w:p>
@@ -3946,7 +4012,7 @@
               </w:numPr>
             </w:pPr>
             <w:r>
-              <w:t>Notary is NOTARY</w:t>
+              <w:t>SMS is SMS</w:t>
             </w:r>
           </w:p>
           <w:p>
@@ -3958,7 +4024,7 @@
               </w:numPr>
             </w:pPr>
             <w:r>
-              <w:t>Payment service is PAYMENT</w:t>
+              <w:t>Speech To Text is SPEECH</w:t>
             </w:r>
           </w:p>
           <w:p>
@@ -3970,30 +4036,6 @@
               </w:numPr>
             </w:pPr>
             <w:r>
-              <w:t>SMS is SMS</w:t>
-            </w:r>
-          </w:p>
-          <w:p>
-            <w:pPr>
-              <w:pStyle w:val="TableCell"/>
-              <w:numPr>
-                <w:ilvl w:val="0"/>
-                <w:numId w:val="12"/>
-              </w:numPr>
-            </w:pPr>
-            <w:r>
-              <w:t>Speech To Text is SPEECH</w:t>
-            </w:r>
-          </w:p>
-          <w:p>
-            <w:pPr>
-              <w:pStyle w:val="TableCell"/>
-              <w:numPr>
-                <w:ilvl w:val="0"/>
-                <w:numId w:val="12"/>
-              </w:numPr>
-            </w:pPr>
-            <w:r>
               <w:t>Text To Speech is TTS</w:t>
             </w:r>
           </w:p>
@@ -4004,11 +4046,11 @@
       <w:pPr>
         <w:pStyle w:val="Caption"/>
       </w:pPr>
-      <w:bookmarkStart w:id="52" w:name="_Ref351447747"/>
-      <w:bookmarkStart w:id="53" w:name="_Toc364865437"/>
-      <w:bookmarkStart w:id="54" w:name="_Toc364943587"/>
-      <w:bookmarkStart w:id="55" w:name="_Toc365983421"/>
-      <w:bookmarkStart w:id="56" w:name="_Toc380057533"/>
+      <w:bookmarkStart w:id="51" w:name="_Ref351447747"/>
+      <w:bookmarkStart w:id="52" w:name="_Toc364865437"/>
+      <w:bookmarkStart w:id="53" w:name="_Toc364943587"/>
+      <w:bookmarkStart w:id="54" w:name="_Toc365983421"/>
+      <w:bookmarkStart w:id="55" w:name="_Toc380057533"/>
       <w:r>
         <w:t xml:space="preserve">Table </w:t>
       </w:r>
@@ -4023,11 +4065,11 @@
       <w:r>
         <w:t>: Configuration properties for Worklight</w:t>
       </w:r>
+      <w:bookmarkEnd w:id="51"/>
       <w:bookmarkEnd w:id="52"/>
       <w:bookmarkEnd w:id="53"/>
       <w:bookmarkEnd w:id="54"/>
       <w:bookmarkEnd w:id="55"/>
-      <w:bookmarkEnd w:id="56"/>
     </w:p>
     <w:p>
       <w:pPr>
@@ -4041,11 +4083,11 @@
       <w:pPr>
         <w:pStyle w:val="Heading1"/>
       </w:pPr>
-      <w:bookmarkStart w:id="57" w:name="_Toc364865409"/>
-      <w:bookmarkStart w:id="58" w:name="_Toc364943573"/>
-      <w:bookmarkStart w:id="59" w:name="_Toc365983391"/>
-      <w:bookmarkStart w:id="60" w:name="_Toc365983830"/>
-      <w:bookmarkStart w:id="61" w:name="_Toc365984259"/>
+      <w:bookmarkStart w:id="56" w:name="_Toc364865409"/>
+      <w:bookmarkStart w:id="57" w:name="_Toc364943573"/>
+      <w:bookmarkStart w:id="58" w:name="_Toc365983391"/>
+      <w:bookmarkStart w:id="59" w:name="_Toc365983830"/>
+      <w:bookmarkStart w:id="60" w:name="_Toc387752976"/>
       <w:r>
         <w:lastRenderedPageBreak/>
         <w:t xml:space="preserve">Building </w:t>
@@ -4053,14 +4095,14 @@
       <w:r>
         <w:t>Worklight Adapter</w:t>
       </w:r>
+      <w:bookmarkEnd w:id="56"/>
       <w:bookmarkEnd w:id="57"/>
       <w:bookmarkEnd w:id="58"/>
       <w:bookmarkEnd w:id="59"/>
+      <w:r>
+        <w:t>s</w:t>
+      </w:r>
       <w:bookmarkEnd w:id="60"/>
-      <w:bookmarkEnd w:id="61"/>
-      <w:r>
-        <w:t>s</w:t>
-      </w:r>
     </w:p>
     <w:p>
       <w:pPr>
@@ -4093,7 +4135,15 @@
         <w:pStyle w:val="Numberedlist"/>
       </w:pPr>
       <w:r>
-        <w:t>Expand the adapters folder to see the available adapters, as shown in the following figure.</w:t>
+        <w:t xml:space="preserve">Expand the </w:t>
+      </w:r>
+      <w:proofErr w:type="gramStart"/>
+      <w:r>
+        <w:t>adapters</w:t>
+      </w:r>
+      <w:proofErr w:type="gramEnd"/>
+      <w:r>
+        <w:t xml:space="preserve"> folder to see the available adapters, as shown in the following figure.</w:t>
       </w:r>
     </w:p>
     <w:p>
@@ -4106,9 +4156,9 @@
         </w:rPr>
         <w:drawing>
           <wp:inline distT="0" distB="0" distL="0" distR="0">
-            <wp:extent cx="1762125" cy="3257550"/>
+            <wp:extent cx="1990725" cy="2133600"/>
             <wp:effectExtent l="0" t="0" r="9525" b="0"/>
-            <wp:docPr id="13" name="Picture 13"/>
+            <wp:docPr id="15" name="Picture 15"/>
             <wp:cNvGraphicFramePr>
               <a:graphicFrameLocks xmlns:a="http://schemas.openxmlformats.org/drawingml/2006/main" noChangeAspect="1"/>
             </wp:cNvGraphicFramePr>
@@ -4116,7 +4166,7 @@
               <a:graphicData uri="http://schemas.openxmlformats.org/drawingml/2006/picture">
                 <pic:pic xmlns:pic="http://schemas.openxmlformats.org/drawingml/2006/picture">
                   <pic:nvPicPr>
-                    <pic:cNvPr id="13" name="adapters.png"/>
+                    <pic:cNvPr id="15" name="adapters.png"/>
                     <pic:cNvPicPr/>
                   </pic:nvPicPr>
                   <pic:blipFill>
@@ -4134,7 +4184,7 @@
                   <pic:spPr>
                     <a:xfrm>
                       <a:off x="0" y="0"/>
-                      <a:ext cx="1762125" cy="3257550"/>
+                      <a:ext cx="1990725" cy="2133600"/>
                     </a:xfrm>
                     <a:prstGeom prst="rect">
                       <a:avLst/>
@@ -4154,11 +4204,11 @@
       <w:pPr>
         <w:pStyle w:val="Caption"/>
       </w:pPr>
-      <w:bookmarkStart w:id="62" w:name="_Toc364865426"/>
-      <w:bookmarkStart w:id="63" w:name="_Toc364866595"/>
-      <w:bookmarkStart w:id="64" w:name="_Toc365983404"/>
-      <w:bookmarkStart w:id="65" w:name="_Toc365983814"/>
-      <w:bookmarkStart w:id="66" w:name="_Toc380057526"/>
+      <w:bookmarkStart w:id="61" w:name="_Toc364865426"/>
+      <w:bookmarkStart w:id="62" w:name="_Toc364866595"/>
+      <w:bookmarkStart w:id="63" w:name="_Toc365983404"/>
+      <w:bookmarkStart w:id="64" w:name="_Toc365983814"/>
+      <w:bookmarkStart w:id="65" w:name="_Toc380057526"/>
       <w:r>
         <w:t xml:space="preserve">Figure </w:t>
       </w:r>
@@ -4173,11 +4223,11 @@
       <w:r>
         <w:t>: Available adapters.</w:t>
       </w:r>
+      <w:bookmarkEnd w:id="61"/>
       <w:bookmarkEnd w:id="62"/>
       <w:bookmarkEnd w:id="63"/>
       <w:bookmarkEnd w:id="64"/>
       <w:bookmarkEnd w:id="65"/>
-      <w:bookmarkEnd w:id="66"/>
     </w:p>
     <w:p>
       <w:pPr>
@@ -4216,7 +4266,6 @@
         <w:pStyle w:val="Figure"/>
       </w:pPr>
       <w:r>
-        <w:lastRenderedPageBreak/>
         <w:t xml:space="preserve"> </w:t>
       </w:r>
       <w:r>
@@ -4224,7 +4273,7 @@
           <w:noProof/>
         </w:rPr>
         <w:drawing>
-          <wp:inline distT="0" distB="0" distL="0" distR="0" wp14:anchorId="52C4CBA9" wp14:editId="62C606FB">
+          <wp:inline distT="0" distB="0" distL="0" distR="0" wp14:anchorId="1E1D37DA" wp14:editId="61F476D1">
             <wp:extent cx="5495544" cy="795528"/>
             <wp:effectExtent l="19050" t="19050" r="10160" b="24130"/>
             <wp:docPr id="27" name="Picture 27" descr="C:\Users\Sridhar\Downloads\image.png"/>
@@ -4276,11 +4325,11 @@
       <w:pPr>
         <w:pStyle w:val="Caption"/>
       </w:pPr>
-      <w:bookmarkStart w:id="67" w:name="_Toc364865427"/>
-      <w:bookmarkStart w:id="68" w:name="_Toc364866596"/>
-      <w:bookmarkStart w:id="69" w:name="_Toc365983405"/>
-      <w:bookmarkStart w:id="70" w:name="_Toc365983815"/>
-      <w:bookmarkStart w:id="71" w:name="_Toc380057527"/>
+      <w:bookmarkStart w:id="66" w:name="_Toc364865427"/>
+      <w:bookmarkStart w:id="67" w:name="_Toc364866596"/>
+      <w:bookmarkStart w:id="68" w:name="_Toc365983405"/>
+      <w:bookmarkStart w:id="69" w:name="_Toc365983815"/>
+      <w:bookmarkStart w:id="70" w:name="_Toc380057527"/>
       <w:r>
         <w:t xml:space="preserve">Figure </w:t>
       </w:r>
@@ -4298,35 +4347,35 @@
       <w:r>
         <w:t>Building a Worklight Adapter</w:t>
       </w:r>
+      <w:bookmarkEnd w:id="66"/>
       <w:bookmarkEnd w:id="67"/>
       <w:bookmarkEnd w:id="68"/>
       <w:bookmarkEnd w:id="69"/>
       <w:bookmarkEnd w:id="70"/>
+    </w:p>
+    <w:p>
+      <w:pPr>
+        <w:pStyle w:val="Heading1"/>
+      </w:pPr>
+      <w:bookmarkStart w:id="71" w:name="_Toc364865411"/>
+      <w:bookmarkStart w:id="72" w:name="_Toc364943575"/>
+      <w:bookmarkStart w:id="73" w:name="_Toc365983393"/>
+      <w:bookmarkStart w:id="74" w:name="_Toc365983832"/>
+      <w:bookmarkStart w:id="75" w:name="_Toc387752977"/>
+      <w:r>
+        <w:t>De</w:t>
+      </w:r>
+      <w:r>
+        <w:t xml:space="preserve">ploying Adapters to a Worklight </w:t>
+      </w:r>
+      <w:r>
+        <w:t>Application</w:t>
+      </w:r>
       <w:bookmarkEnd w:id="71"/>
-    </w:p>
-    <w:p>
-      <w:pPr>
-        <w:pStyle w:val="Heading1"/>
-      </w:pPr>
-      <w:bookmarkStart w:id="72" w:name="_Toc364865411"/>
-      <w:bookmarkStart w:id="73" w:name="_Toc364943575"/>
-      <w:bookmarkStart w:id="74" w:name="_Toc365983393"/>
-      <w:bookmarkStart w:id="75" w:name="_Toc365983832"/>
-      <w:bookmarkStart w:id="76" w:name="_Toc365984261"/>
-      <w:r>
-        <w:t>De</w:t>
-      </w:r>
-      <w:r>
-        <w:t xml:space="preserve">ploying Adapters to a Worklight </w:t>
-      </w:r>
-      <w:r>
-        <w:t>Application</w:t>
-      </w:r>
       <w:bookmarkEnd w:id="72"/>
       <w:bookmarkEnd w:id="73"/>
       <w:bookmarkEnd w:id="74"/>
       <w:bookmarkEnd w:id="75"/>
-      <w:bookmarkEnd w:id="76"/>
     </w:p>
     <w:p>
       <w:pPr>
@@ -4351,6 +4400,7 @@
         </w:numPr>
       </w:pPr>
       <w:r>
+        <w:lastRenderedPageBreak/>
         <w:t>Within the</w:t>
       </w:r>
       <w:r>
@@ -4380,7 +4430,7 @@
           <w:noProof/>
         </w:rPr>
         <w:drawing>
-          <wp:inline distT="0" distB="0" distL="0" distR="0">
+          <wp:inline distT="0" distB="0" distL="0" distR="0" wp14:anchorId="7A7F1AD8" wp14:editId="7935D863">
             <wp:extent cx="3638550" cy="1924050"/>
             <wp:effectExtent l="0" t="0" r="0" b="0"/>
             <wp:docPr id="9" name="Picture 9"/>
@@ -4428,22 +4478,26 @@
         <w:ind w:left="1800"/>
       </w:pPr>
       <w:r>
-        <w:t xml:space="preserve">The IBM Worklight Console opens in a Catalog page that lets you work with Applications and Adapters, as shown in the following figure. </w:t>
-      </w:r>
-    </w:p>
-    <w:p>
-      <w:pPr>
-        <w:pStyle w:val="Figure"/>
-        <w:jc w:val="left"/>
-        <w:outlineLvl w:val="0"/>
+        <w:t>The IBM Worklight Console opens in a Catalog page that lets you work with Applications and Adapters, a</w:t>
+      </w:r>
+      <w:r>
+        <w:t>s shown in the following figure:</w:t>
+      </w:r>
+      <w:r>
+        <w:t xml:space="preserve"> </w:t>
+      </w:r>
+    </w:p>
+    <w:p>
+      <w:pPr>
+        <w:pStyle w:val="Body"/>
+        <w:ind w:left="1800"/>
       </w:pPr>
       <w:r>
         <w:rPr>
           <w:noProof/>
         </w:rPr>
-        <w:lastRenderedPageBreak/>
         <w:drawing>
-          <wp:inline distT="0" distB="0" distL="0" distR="0">
+          <wp:inline distT="0" distB="0" distL="0" distR="0" wp14:anchorId="1A648DE5" wp14:editId="1EA445FD">
             <wp:extent cx="4838700" cy="3800475"/>
             <wp:effectExtent l="0" t="0" r="0" b="9525"/>
             <wp:docPr id="24" name="Picture 24"/>
@@ -4487,35 +4541,6 @@
     </w:p>
     <w:p>
       <w:pPr>
-        <w:pStyle w:val="Caption"/>
-      </w:pPr>
-      <w:bookmarkStart w:id="77" w:name="_Toc364865429"/>
-      <w:bookmarkStart w:id="78" w:name="_Toc364866598"/>
-      <w:bookmarkStart w:id="79" w:name="_Toc365983407"/>
-      <w:bookmarkStart w:id="80" w:name="_Toc365983817"/>
-      <w:bookmarkStart w:id="81" w:name="_Toc380057528"/>
-      <w:r>
-        <w:t xml:space="preserve">Figure </w:t>
-      </w:r>
-      <w:fldSimple w:instr=" SEQ Figure \* ARABIC ">
-        <w:r>
-          <w:rPr>
-            <w:noProof/>
-          </w:rPr>
-          <w:t>6</w:t>
-        </w:r>
-      </w:fldSimple>
-      <w:r>
-        <w:t>: IBM Worklight Console</w:t>
-      </w:r>
-      <w:bookmarkEnd w:id="77"/>
-      <w:bookmarkEnd w:id="78"/>
-      <w:bookmarkEnd w:id="79"/>
-      <w:bookmarkEnd w:id="80"/>
-      <w:bookmarkEnd w:id="81"/>
-    </w:p>
-    <w:p>
-      <w:pPr>
         <w:pStyle w:val="Numberedlist"/>
       </w:pPr>
       <w:r>
@@ -4534,15 +4559,17 @@
         </w:numPr>
         <w:ind w:left="1800"/>
       </w:pPr>
+      <w:bookmarkStart w:id="76" w:name="_GoBack"/>
       <w:r>
         <w:rPr>
           <w:noProof/>
         </w:rPr>
+        <w:lastRenderedPageBreak/>
         <w:drawing>
           <wp:inline distT="0" distB="0" distL="0" distR="0">
-            <wp:extent cx="3638550" cy="2457450"/>
-            <wp:effectExtent l="0" t="0" r="0" b="0"/>
-            <wp:docPr id="19" name="Picture 19"/>
+            <wp:extent cx="2105025" cy="2124075"/>
+            <wp:effectExtent l="0" t="0" r="9525" b="9525"/>
+            <wp:docPr id="18" name="Picture 18"/>
             <wp:cNvGraphicFramePr>
               <a:graphicFrameLocks xmlns:a="http://schemas.openxmlformats.org/drawingml/2006/main" noChangeAspect="1"/>
             </wp:cNvGraphicFramePr>
@@ -4550,7 +4577,7 @@
               <a:graphicData uri="http://schemas.openxmlformats.org/drawingml/2006/picture">
                 <pic:pic xmlns:pic="http://schemas.openxmlformats.org/drawingml/2006/picture">
                   <pic:nvPicPr>
-                    <pic:cNvPr id="19" name="adapter_bin.png"/>
+                    <pic:cNvPr id="18" name="adapters2.png"/>
                     <pic:cNvPicPr/>
                   </pic:nvPicPr>
                   <pic:blipFill>
@@ -4568,7 +4595,7 @@
                   <pic:spPr>
                     <a:xfrm>
                       <a:off x="0" y="0"/>
-                      <a:ext cx="3638550" cy="2457450"/>
+                      <a:ext cx="2105025" cy="2124075"/>
                     </a:xfrm>
                     <a:prstGeom prst="rect">
                       <a:avLst/>
@@ -4580,13 +4607,13 @@
           </wp:inline>
         </w:drawing>
       </w:r>
+      <w:bookmarkEnd w:id="76"/>
     </w:p>
     <w:p>
       <w:pPr>
         <w:pStyle w:val="Numberedlist"/>
       </w:pPr>
       <w:r>
-        <w:lastRenderedPageBreak/>
         <w:t>Click Submit.</w:t>
       </w:r>
     </w:p>
@@ -4645,14 +4672,15 @@
       <w:pPr>
         <w:pStyle w:val="Heading1"/>
       </w:pPr>
-      <w:bookmarkStart w:id="82" w:name="_Toc364865412"/>
-      <w:bookmarkStart w:id="83" w:name="_Toc364943576"/>
-      <w:bookmarkStart w:id="84" w:name="_Toc365983394"/>
-      <w:bookmarkStart w:id="85" w:name="_Toc365983833"/>
-      <w:bookmarkStart w:id="86" w:name="_Toc365984262"/>
+      <w:bookmarkStart w:id="77" w:name="_Toc364865412"/>
+      <w:bookmarkStart w:id="78" w:name="_Toc364943576"/>
+      <w:bookmarkStart w:id="79" w:name="_Toc365983394"/>
+      <w:bookmarkStart w:id="80" w:name="_Toc365983833"/>
+      <w:bookmarkStart w:id="81" w:name="_Toc387752978"/>
       <w:r>
         <w:t>Receiving SMS Messages</w:t>
       </w:r>
+      <w:bookmarkEnd w:id="81"/>
     </w:p>
     <w:p>
       <w:pPr>
@@ -4680,7 +4708,23 @@
         </w:numPr>
       </w:pPr>
       <w:r>
-        <w:t xml:space="preserve">Navigate to the /apps/ATTWLKitchenSink/common/js/sms.js file. </w:t>
+        <w:t>Navigate to the /apps/</w:t>
+      </w:r>
+      <w:proofErr w:type="spellStart"/>
+      <w:r>
+        <w:t>ATTWLKitchenSink</w:t>
+      </w:r>
+      <w:proofErr w:type="spellEnd"/>
+      <w:r>
+        <w:t>/common/</w:t>
+      </w:r>
+      <w:proofErr w:type="spellStart"/>
+      <w:r>
+        <w:t>js</w:t>
+      </w:r>
+      <w:proofErr w:type="spellEnd"/>
+      <w:r>
+        <w:t xml:space="preserve">/sms.js file. </w:t>
       </w:r>
     </w:p>
     <w:p>
@@ -4688,13 +4732,22 @@
         <w:pStyle w:val="Numberedlist"/>
       </w:pPr>
       <w:r>
-        <w:t>Specify your own short code in the shortCode variable that is declared at the top of the file.</w:t>
+        <w:t xml:space="preserve">Specify your own short code in the </w:t>
+      </w:r>
+      <w:proofErr w:type="spellStart"/>
+      <w:r>
+        <w:t>shortCode</w:t>
+      </w:r>
+      <w:proofErr w:type="spellEnd"/>
+      <w:r>
+        <w:t xml:space="preserve"> variable that is declared at the top of the file.</w:t>
       </w:r>
     </w:p>
     <w:p>
       <w:pPr>
         <w:pStyle w:val="Heading1"/>
       </w:pPr>
+      <w:bookmarkStart w:id="82" w:name="_Toc387752979"/>
       <w:r>
         <w:t>B</w:t>
       </w:r>
@@ -4704,11 +4757,11 @@
       <w:r>
         <w:t xml:space="preserve"> App</w:t>
       </w:r>
+      <w:bookmarkEnd w:id="77"/>
+      <w:bookmarkEnd w:id="78"/>
+      <w:bookmarkEnd w:id="79"/>
+      <w:bookmarkEnd w:id="80"/>
       <w:bookmarkEnd w:id="82"/>
-      <w:bookmarkEnd w:id="83"/>
-      <w:bookmarkEnd w:id="84"/>
-      <w:bookmarkEnd w:id="85"/>
-      <w:bookmarkEnd w:id="86"/>
     </w:p>
     <w:p>
       <w:pPr>
@@ -4739,7 +4792,15 @@
         </w:numPr>
       </w:pPr>
       <w:r>
-        <w:t>Open the ATTWLApplicationProject folder in Project Explorer.</w:t>
+        <w:t xml:space="preserve">Open the </w:t>
+      </w:r>
+      <w:proofErr w:type="spellStart"/>
+      <w:r>
+        <w:t>ATTWLApplicationProject</w:t>
+      </w:r>
+      <w:proofErr w:type="spellEnd"/>
+      <w:r>
+        <w:t xml:space="preserve"> folder in Project Explorer.</w:t>
       </w:r>
     </w:p>
     <w:p>
@@ -4755,7 +4816,15 @@
         <w:pStyle w:val="Numberedlist"/>
       </w:pPr>
       <w:r>
-        <w:t>Select ATTWLKitchenSink.</w:t>
+        <w:t xml:space="preserve">Select </w:t>
+      </w:r>
+      <w:proofErr w:type="spellStart"/>
+      <w:r>
+        <w:t>ATTWLKitchenSink</w:t>
+      </w:r>
+      <w:proofErr w:type="spellEnd"/>
+      <w:r>
+        <w:t>.</w:t>
       </w:r>
     </w:p>
     <w:p>
@@ -4769,8 +4838,9 @@
         <w:rPr>
           <w:noProof/>
         </w:rPr>
+        <w:lastRenderedPageBreak/>
         <w:drawing>
-          <wp:inline distT="0" distB="0" distL="0" distR="0" wp14:anchorId="6EEF37E0" wp14:editId="6A3F6BFB">
+          <wp:inline distT="0" distB="0" distL="0" distR="0" wp14:anchorId="17F8B798" wp14:editId="3BA7F6D2">
             <wp:extent cx="3124200" cy="1781175"/>
             <wp:effectExtent l="0" t="0" r="0" b="0"/>
             <wp:docPr id="1" name="Picture 1"/>
@@ -4816,11 +4886,11 @@
       <w:pPr>
         <w:pStyle w:val="Caption"/>
       </w:pPr>
-      <w:bookmarkStart w:id="87" w:name="_Toc364865431"/>
-      <w:bookmarkStart w:id="88" w:name="_Toc364866600"/>
-      <w:bookmarkStart w:id="89" w:name="_Toc365983409"/>
-      <w:bookmarkStart w:id="90" w:name="_Toc365983819"/>
-      <w:bookmarkStart w:id="91" w:name="_Toc380057529"/>
+      <w:bookmarkStart w:id="83" w:name="_Toc364865431"/>
+      <w:bookmarkStart w:id="84" w:name="_Toc364866600"/>
+      <w:bookmarkStart w:id="85" w:name="_Toc365983409"/>
+      <w:bookmarkStart w:id="86" w:name="_Toc365983819"/>
+      <w:bookmarkStart w:id="87" w:name="_Toc380057529"/>
       <w:r>
         <w:t xml:space="preserve">Figure </w:t>
       </w:r>
@@ -4829,27 +4899,43 @@
           <w:rPr>
             <w:noProof/>
           </w:rPr>
-          <w:t>7</w:t>
+          <w:t>6</w:t>
         </w:r>
       </w:fldSimple>
       <w:r>
-        <w:t>: Selecting the ATTWLKitchenSink app.</w:t>
-      </w:r>
+        <w:t xml:space="preserve">: Selecting the </w:t>
+      </w:r>
+      <w:proofErr w:type="spellStart"/>
+      <w:r>
+        <w:t>ATTWLKitchenSink</w:t>
+      </w:r>
+      <w:proofErr w:type="spellEnd"/>
+      <w:r>
+        <w:t xml:space="preserve"> app.</w:t>
+      </w:r>
+      <w:bookmarkEnd w:id="83"/>
+      <w:bookmarkEnd w:id="84"/>
+      <w:bookmarkEnd w:id="85"/>
+      <w:bookmarkEnd w:id="86"/>
       <w:bookmarkEnd w:id="87"/>
-      <w:bookmarkEnd w:id="88"/>
-      <w:bookmarkEnd w:id="89"/>
-      <w:bookmarkEnd w:id="90"/>
-      <w:bookmarkEnd w:id="91"/>
     </w:p>
     <w:p>
       <w:pPr>
         <w:pStyle w:val="Numberedlist"/>
       </w:pPr>
       <w:r>
-        <w:t>Right click on ATTWLKitc</w:t>
-      </w:r>
-      <w:r>
-        <w:t xml:space="preserve">henSink, click </w:t>
+        <w:t xml:space="preserve">Right click on </w:t>
+      </w:r>
+      <w:proofErr w:type="spellStart"/>
+      <w:r>
+        <w:t>ATTWLKitc</w:t>
+      </w:r>
+      <w:r>
+        <w:t>henSink</w:t>
+      </w:r>
+      <w:proofErr w:type="spellEnd"/>
+      <w:r>
+        <w:t xml:space="preserve">, click </w:t>
       </w:r>
       <w:r>
         <w:rPr>
@@ -4895,9 +4981,8 @@
         <w:rPr>
           <w:noProof/>
         </w:rPr>
-        <w:lastRenderedPageBreak/>
         <w:drawing>
-          <wp:anchor distT="0" distB="0" distL="114300" distR="114300" simplePos="0" relativeHeight="251660800" behindDoc="0" locked="0" layoutInCell="1" allowOverlap="1" wp14:anchorId="666B2977" wp14:editId="3822B8EF">
+          <wp:anchor distT="0" distB="0" distL="114300" distR="114300" simplePos="0" relativeHeight="251660800" behindDoc="0" locked="0" layoutInCell="1" allowOverlap="1" wp14:anchorId="35B49D66" wp14:editId="6D0713FD">
             <wp:simplePos x="1828800" y="1857375"/>
             <wp:positionH relativeFrom="margin">
               <wp:align>center</wp:align>
@@ -4951,11 +5036,11 @@
       <w:pPr>
         <w:pStyle w:val="Caption"/>
       </w:pPr>
-      <w:bookmarkStart w:id="92" w:name="_Toc364865432"/>
-      <w:bookmarkStart w:id="93" w:name="_Toc364866601"/>
-      <w:bookmarkStart w:id="94" w:name="_Toc365983410"/>
-      <w:bookmarkStart w:id="95" w:name="_Toc365983820"/>
-      <w:bookmarkStart w:id="96" w:name="_Toc380057530"/>
+      <w:bookmarkStart w:id="88" w:name="_Toc364865432"/>
+      <w:bookmarkStart w:id="89" w:name="_Toc364866601"/>
+      <w:bookmarkStart w:id="90" w:name="_Toc365983410"/>
+      <w:bookmarkStart w:id="91" w:name="_Toc365983820"/>
+      <w:bookmarkStart w:id="92" w:name="_Toc380057530"/>
       <w:r>
         <w:t xml:space="preserve">Figure </w:t>
       </w:r>
@@ -4964,17 +5049,17 @@
           <w:rPr>
             <w:noProof/>
           </w:rPr>
-          <w:t>8</w:t>
+          <w:t>7</w:t>
         </w:r>
       </w:fldSimple>
       <w:r>
         <w:t>: Building and deploying applications.</w:t>
       </w:r>
+      <w:bookmarkEnd w:id="88"/>
+      <w:bookmarkEnd w:id="89"/>
+      <w:bookmarkEnd w:id="90"/>
+      <w:bookmarkEnd w:id="91"/>
       <w:bookmarkEnd w:id="92"/>
-      <w:bookmarkEnd w:id="93"/>
-      <w:bookmarkEnd w:id="94"/>
-      <w:bookmarkEnd w:id="95"/>
-      <w:bookmarkEnd w:id="96"/>
     </w:p>
     <w:p>
       <w:pPr>
@@ -5013,8 +5098,9 @@
         <w:rPr>
           <w:noProof/>
         </w:rPr>
+        <w:lastRenderedPageBreak/>
         <w:drawing>
-          <wp:inline distT="0" distB="0" distL="0" distR="0" wp14:anchorId="428E524A" wp14:editId="68F7AA03">
+          <wp:inline distT="0" distB="0" distL="0" distR="0" wp14:anchorId="4396CB1E" wp14:editId="0AFB21A2">
             <wp:extent cx="4392853" cy="2000250"/>
             <wp:effectExtent l="0" t="0" r="8255" b="0"/>
             <wp:docPr id="5" name="Picture 16"/>
@@ -5064,11 +5150,11 @@
       <w:pPr>
         <w:pStyle w:val="Caption"/>
       </w:pPr>
-      <w:bookmarkStart w:id="97" w:name="_Toc364865433"/>
-      <w:bookmarkStart w:id="98" w:name="_Toc364866602"/>
-      <w:bookmarkStart w:id="99" w:name="_Toc365983411"/>
-      <w:bookmarkStart w:id="100" w:name="_Toc365983821"/>
-      <w:bookmarkStart w:id="101" w:name="_Toc380057531"/>
+      <w:bookmarkStart w:id="93" w:name="_Toc364865433"/>
+      <w:bookmarkStart w:id="94" w:name="_Toc364866602"/>
+      <w:bookmarkStart w:id="95" w:name="_Toc365983411"/>
+      <w:bookmarkStart w:id="96" w:name="_Toc365983821"/>
+      <w:bookmarkStart w:id="97" w:name="_Toc380057531"/>
       <w:r>
         <w:t xml:space="preserve">Figure </w:t>
       </w:r>
@@ -5077,7 +5163,7 @@
           <w:rPr>
             <w:noProof/>
           </w:rPr>
-          <w:t>9</w:t>
+          <w:t>8</w:t>
         </w:r>
       </w:fldSimple>
       <w:r>
@@ -5086,35 +5172,35 @@
       <w:r>
         <w:t>Details of the deployed application.</w:t>
       </w:r>
+      <w:bookmarkEnd w:id="93"/>
+      <w:bookmarkEnd w:id="94"/>
+      <w:bookmarkEnd w:id="95"/>
+      <w:bookmarkEnd w:id="96"/>
       <w:bookmarkEnd w:id="97"/>
+    </w:p>
+    <w:p>
+      <w:pPr>
+        <w:pStyle w:val="Heading2"/>
+      </w:pPr>
+      <w:bookmarkStart w:id="98" w:name="_Toc364865413"/>
+      <w:bookmarkStart w:id="99" w:name="_Toc364943577"/>
+      <w:bookmarkStart w:id="100" w:name="_Toc365983395"/>
+      <w:bookmarkStart w:id="101" w:name="_Toc365983834"/>
+      <w:bookmarkStart w:id="102" w:name="_Toc387752980"/>
+      <w:r>
+        <w:t xml:space="preserve">Running the </w:t>
+      </w:r>
+      <w:r>
+        <w:t xml:space="preserve">Android </w:t>
+      </w:r>
       <w:bookmarkEnd w:id="98"/>
       <w:bookmarkEnd w:id="99"/>
       <w:bookmarkEnd w:id="100"/>
       <w:bookmarkEnd w:id="101"/>
-    </w:p>
-    <w:p>
-      <w:pPr>
-        <w:pStyle w:val="Heading2"/>
-      </w:pPr>
-      <w:bookmarkStart w:id="102" w:name="_Toc364865413"/>
-      <w:bookmarkStart w:id="103" w:name="_Toc364943577"/>
-      <w:bookmarkStart w:id="104" w:name="_Toc365983395"/>
-      <w:bookmarkStart w:id="105" w:name="_Toc365983834"/>
-      <w:bookmarkStart w:id="106" w:name="_Toc365984263"/>
-      <w:r>
-        <w:t xml:space="preserve">Running the </w:t>
-      </w:r>
-      <w:r>
-        <w:t xml:space="preserve">Android </w:t>
+      <w:r>
+        <w:t>App</w:t>
       </w:r>
       <w:bookmarkEnd w:id="102"/>
-      <w:bookmarkEnd w:id="103"/>
-      <w:bookmarkEnd w:id="104"/>
-      <w:bookmarkEnd w:id="105"/>
-      <w:bookmarkEnd w:id="106"/>
-      <w:r>
-        <w:t>App</w:t>
-      </w:r>
     </w:p>
     <w:p>
       <w:pPr>
@@ -5164,9 +5250,11 @@
         <w:pStyle w:val="Code"/>
         <w:ind w:left="1440"/>
       </w:pPr>
+      <w:proofErr w:type="spellStart"/>
       <w:r>
         <w:t>ATTWLApplicationProjectATTWLKitchenSinkAndroid</w:t>
       </w:r>
+      <w:proofErr w:type="spellEnd"/>
     </w:p>
     <w:p>
       <w:pPr>
@@ -5176,7 +5264,15 @@
         <w:t>This project can be executed as</w:t>
       </w:r>
       <w:r>
-        <w:t xml:space="preserve"> a normal android application by right clicking on it, selecting Run As, then Android Application:</w:t>
+        <w:t xml:space="preserve"> a normal android application by right clicking on it, selecting Run As, </w:t>
+      </w:r>
+      <w:proofErr w:type="gramStart"/>
+      <w:r>
+        <w:t>then</w:t>
+      </w:r>
+      <w:proofErr w:type="gramEnd"/>
+      <w:r>
+        <w:t xml:space="preserve"> Android Application:</w:t>
       </w:r>
     </w:p>
     <w:p>
@@ -5187,9 +5283,8 @@
         <w:rPr>
           <w:noProof/>
         </w:rPr>
-        <w:lastRenderedPageBreak/>
         <w:drawing>
-          <wp:inline distT="0" distB="0" distL="0" distR="0">
+          <wp:inline distT="0" distB="0" distL="0" distR="0" wp14:anchorId="5F45EE42" wp14:editId="18D252D7">
             <wp:extent cx="5133975" cy="971550"/>
             <wp:effectExtent l="0" t="0" r="9525" b="0"/>
             <wp:docPr id="28" name="Picture 28"/>
@@ -5235,11 +5330,11 @@
       <w:pPr>
         <w:pStyle w:val="Heading2"/>
       </w:pPr>
-      <w:bookmarkStart w:id="107" w:name="_Toc364865414"/>
-      <w:bookmarkStart w:id="108" w:name="_Toc364943578"/>
-      <w:bookmarkStart w:id="109" w:name="_Toc365983396"/>
-      <w:bookmarkStart w:id="110" w:name="_Toc365983835"/>
-      <w:bookmarkStart w:id="111" w:name="_Toc365984264"/>
+      <w:bookmarkStart w:id="103" w:name="_Toc364865414"/>
+      <w:bookmarkStart w:id="104" w:name="_Toc364943578"/>
+      <w:bookmarkStart w:id="105" w:name="_Toc365983396"/>
+      <w:bookmarkStart w:id="106" w:name="_Toc365983835"/>
+      <w:bookmarkStart w:id="107" w:name="_Toc387752981"/>
       <w:r>
         <w:t xml:space="preserve">Running the </w:t>
       </w:r>
@@ -5249,14 +5344,14 @@
       <w:r>
         <w:t xml:space="preserve"> </w:t>
       </w:r>
+      <w:bookmarkEnd w:id="103"/>
+      <w:bookmarkEnd w:id="104"/>
+      <w:bookmarkEnd w:id="105"/>
+      <w:bookmarkEnd w:id="106"/>
+      <w:r>
+        <w:t>App</w:t>
+      </w:r>
       <w:bookmarkEnd w:id="107"/>
-      <w:bookmarkEnd w:id="108"/>
-      <w:bookmarkEnd w:id="109"/>
-      <w:bookmarkEnd w:id="110"/>
-      <w:bookmarkEnd w:id="111"/>
-      <w:r>
-        <w:t>App</w:t>
-      </w:r>
     </w:p>
     <w:p>
       <w:pPr>
@@ -5269,13 +5364,45 @@
         <w:t>s</w:t>
       </w:r>
       <w:r>
-        <w:t xml:space="preserve">, right click on the iphone or ipad folder, and select Run As -&gt; Xcode project, as shown in </w:t>
+        <w:t xml:space="preserve">, right click on the </w:t>
+      </w:r>
+      <w:proofErr w:type="spellStart"/>
+      <w:r>
+        <w:t>iphone</w:t>
+      </w:r>
+      <w:proofErr w:type="spellEnd"/>
+      <w:r>
+        <w:t xml:space="preserve"> or </w:t>
+      </w:r>
+      <w:proofErr w:type="spellStart"/>
+      <w:r>
+        <w:t>ipad</w:t>
+      </w:r>
+      <w:proofErr w:type="spellEnd"/>
+      <w:r>
+        <w:t xml:space="preserve"> folder, and select Run As -&gt; </w:t>
+      </w:r>
+      <w:proofErr w:type="spellStart"/>
+      <w:r>
+        <w:t>Xcode</w:t>
+      </w:r>
+      <w:proofErr w:type="spellEnd"/>
+      <w:r>
+        <w:t xml:space="preserve"> project, as shown in </w:t>
       </w:r>
       <w:r>
         <w:t>the following figure</w:t>
       </w:r>
       <w:r>
-        <w:t>. This opens Xcode, where the</w:t>
+        <w:t xml:space="preserve">. This opens </w:t>
+      </w:r>
+      <w:proofErr w:type="spellStart"/>
+      <w:r>
+        <w:t>Xcode</w:t>
+      </w:r>
+      <w:proofErr w:type="spellEnd"/>
+      <w:r>
+        <w:t>, where the</w:t>
       </w:r>
       <w:r>
         <w:t xml:space="preserve"> </w:t>
@@ -5296,7 +5423,7 @@
           <w:noProof/>
         </w:rPr>
         <w:drawing>
-          <wp:inline distT="0" distB="0" distL="0" distR="0">
+          <wp:inline distT="0" distB="0" distL="0" distR="0" wp14:anchorId="57C0B50E" wp14:editId="16EEC7B5">
             <wp:extent cx="5943600" cy="829945"/>
             <wp:effectExtent l="0" t="0" r="0" b="8255"/>
             <wp:docPr id="29" name="Picture 29"/>
@@ -5342,11 +5469,11 @@
       <w:pPr>
         <w:pStyle w:val="Caption"/>
       </w:pPr>
-      <w:bookmarkStart w:id="112" w:name="_Toc364865434"/>
-      <w:bookmarkStart w:id="113" w:name="_Toc364866603"/>
-      <w:bookmarkStart w:id="114" w:name="_Toc365983412"/>
-      <w:bookmarkStart w:id="115" w:name="_Toc365983822"/>
-      <w:bookmarkStart w:id="116" w:name="_Toc380057532"/>
+      <w:bookmarkStart w:id="108" w:name="_Toc364865434"/>
+      <w:bookmarkStart w:id="109" w:name="_Toc364866603"/>
+      <w:bookmarkStart w:id="110" w:name="_Toc365983412"/>
+      <w:bookmarkStart w:id="111" w:name="_Toc365983822"/>
+      <w:bookmarkStart w:id="112" w:name="_Toc380057532"/>
       <w:r>
         <w:t xml:space="preserve">Figure </w:t>
       </w:r>
@@ -5355,7 +5482,7 @@
           <w:rPr>
             <w:noProof/>
           </w:rPr>
-          <w:t>10</w:t>
+          <w:t>9</w:t>
         </w:r>
       </w:fldSimple>
       <w:r>
@@ -5364,41 +5491,42 @@
       <w:r>
         <w:t xml:space="preserve"> </w:t>
       </w:r>
+      <w:bookmarkEnd w:id="108"/>
+      <w:bookmarkEnd w:id="109"/>
+      <w:bookmarkEnd w:id="110"/>
+      <w:bookmarkEnd w:id="111"/>
+      <w:r>
+        <w:t>iOS</w:t>
+      </w:r>
       <w:bookmarkEnd w:id="112"/>
+    </w:p>
+    <w:p>
+      <w:r>
+        <w:lastRenderedPageBreak/>
+        <w:br w:type="page"/>
+      </w:r>
+    </w:p>
+    <w:p>
+      <w:pPr>
+        <w:pStyle w:val="Heading1"/>
+      </w:pPr>
+      <w:bookmarkStart w:id="113" w:name="_Toc364865415"/>
+      <w:bookmarkStart w:id="114" w:name="_Toc364943579"/>
+      <w:bookmarkStart w:id="115" w:name="_Toc365983397"/>
+      <w:bookmarkStart w:id="116" w:name="_Toc365983836"/>
+      <w:bookmarkStart w:id="117" w:name="_Toc387752982"/>
+      <w:r>
+        <w:lastRenderedPageBreak/>
+        <w:t>Using the Adapters to Create a N</w:t>
+      </w:r>
+      <w:r>
+        <w:t>ew Worklight Application</w:t>
+      </w:r>
       <w:bookmarkEnd w:id="113"/>
       <w:bookmarkEnd w:id="114"/>
       <w:bookmarkEnd w:id="115"/>
-      <w:r>
-        <w:t>iOS</w:t>
-      </w:r>
       <w:bookmarkEnd w:id="116"/>
-    </w:p>
-    <w:p>
-      <w:r>
-        <w:br w:type="page"/>
-      </w:r>
-    </w:p>
-    <w:p>
-      <w:pPr>
-        <w:pStyle w:val="Heading1"/>
-      </w:pPr>
-      <w:bookmarkStart w:id="117" w:name="_Toc364865415"/>
-      <w:bookmarkStart w:id="118" w:name="_Toc364943579"/>
-      <w:bookmarkStart w:id="119" w:name="_Toc365983397"/>
-      <w:bookmarkStart w:id="120" w:name="_Toc365983836"/>
-      <w:bookmarkStart w:id="121" w:name="_Toc365984265"/>
-      <w:r>
-        <w:lastRenderedPageBreak/>
-        <w:t>Using the Adapters to Create a N</w:t>
-      </w:r>
-      <w:r>
-        <w:t>ew Worklight Application</w:t>
-      </w:r>
       <w:bookmarkEnd w:id="117"/>
-      <w:bookmarkEnd w:id="118"/>
-      <w:bookmarkEnd w:id="119"/>
-      <w:bookmarkEnd w:id="120"/>
-      <w:bookmarkEnd w:id="121"/>
     </w:p>
     <w:p>
       <w:pPr>
@@ -5445,10 +5573,18 @@
         <w:pStyle w:val="Numberedlist"/>
       </w:pPr>
       <w:r>
-        <w:t>Invoke an adapter procedure to create an invo</w:t>
-      </w:r>
-      <w:r>
-        <w:t>cationData object.</w:t>
+        <w:t xml:space="preserve">Invoke an adapter procedure to create an </w:t>
+      </w:r>
+      <w:proofErr w:type="spellStart"/>
+      <w:r>
+        <w:t>invo</w:t>
+      </w:r>
+      <w:r>
+        <w:t>cationData</w:t>
+      </w:r>
+      <w:proofErr w:type="spellEnd"/>
+      <w:r>
+        <w:t xml:space="preserve"> object.</w:t>
       </w:r>
     </w:p>
     <w:tbl>
@@ -5482,11 +5618,19 @@
                 <w:b/>
               </w:rPr>
             </w:pPr>
+            <w:proofErr w:type="spellStart"/>
             <w:r>
               <w:rPr>
                 <w:b/>
               </w:rPr>
-              <w:t>invocationData Object</w:t>
+              <w:t>invocationData</w:t>
+            </w:r>
+            <w:proofErr w:type="spellEnd"/>
+            <w:r>
+              <w:rPr>
+                <w:b/>
+              </w:rPr>
+              <w:t xml:space="preserve"> Object</w:t>
             </w:r>
             <w:r>
               <w:rPr>
@@ -5583,8 +5727,21 @@
             <w:pPr>
               <w:pStyle w:val="Code"/>
             </w:pPr>
-            <w:r>
-              <w:t>var invocationData = {</w:t>
+            <w:proofErr w:type="spellStart"/>
+            <w:r>
+              <w:t>var</w:t>
+            </w:r>
+            <w:proofErr w:type="spellEnd"/>
+            <w:r>
+              <w:t xml:space="preserve"> </w:t>
+            </w:r>
+            <w:proofErr w:type="spellStart"/>
+            <w:r>
+              <w:t>invocationData</w:t>
+            </w:r>
+            <w:proofErr w:type="spellEnd"/>
+            <w:r>
+              <w:t xml:space="preserve"> = {</w:t>
             </w:r>
           </w:p>
         </w:tc>
@@ -5671,7 +5828,15 @@
               <w:pStyle w:val="Code"/>
             </w:pPr>
             <w:r>
-              <w:t xml:space="preserve">     adapter : ‘SMSAdapter’,</w:t>
+              <w:t xml:space="preserve">     adapter : ‘</w:t>
+            </w:r>
+            <w:proofErr w:type="spellStart"/>
+            <w:r>
+              <w:t>SMSAdapter</w:t>
+            </w:r>
+            <w:proofErr w:type="spellEnd"/>
+            <w:r>
+              <w:t>’,</w:t>
             </w:r>
           </w:p>
         </w:tc>
@@ -5758,7 +5923,15 @@
               <w:pStyle w:val="Code"/>
             </w:pPr>
             <w:r>
-              <w:t xml:space="preserve">     procedure : ‘sendSMS’,</w:t>
+              <w:t xml:space="preserve">     procedure : ‘</w:t>
+            </w:r>
+            <w:proofErr w:type="spellStart"/>
+            <w:r>
+              <w:t>sendSMS</w:t>
+            </w:r>
+            <w:proofErr w:type="spellEnd"/>
+            <w:r>
+              <w:t>’,</w:t>
             </w:r>
           </w:p>
         </w:tc>
@@ -5845,7 +6018,15 @@
               <w:pStyle w:val="Code"/>
             </w:pPr>
             <w:r>
-              <w:t xml:space="preserve">     parameters : [{'body' : { “outboundSMSMessage”: {"Message" :</w:t>
+              <w:t xml:space="preserve">     parameters : [{'body' : { “</w:t>
+            </w:r>
+            <w:proofErr w:type="spellStart"/>
+            <w:r>
+              <w:t>outboundSMSMessage</w:t>
+            </w:r>
+            <w:proofErr w:type="spellEnd"/>
+            <w:r>
+              <w:t>”: {"Message" :</w:t>
             </w:r>
           </w:p>
         </w:tc>
@@ -6019,7 +6200,31 @@
               <w:pStyle w:val="Code"/>
             </w:pPr>
             <w:r>
-              <w:t>'contentType' : 'application/json', 'accept' : 'application/json',</w:t>
+              <w:t>'</w:t>
+            </w:r>
+            <w:proofErr w:type="spellStart"/>
+            <w:r>
+              <w:t>contentType</w:t>
+            </w:r>
+            <w:proofErr w:type="spellEnd"/>
+            <w:r>
+              <w:t>' : 'application/</w:t>
+            </w:r>
+            <w:proofErr w:type="spellStart"/>
+            <w:r>
+              <w:t>json</w:t>
+            </w:r>
+            <w:proofErr w:type="spellEnd"/>
+            <w:r>
+              <w:t>', 'accept' : 'application/</w:t>
+            </w:r>
+            <w:proofErr w:type="spellStart"/>
+            <w:r>
+              <w:t>json</w:t>
+            </w:r>
+            <w:proofErr w:type="spellEnd"/>
+            <w:r>
+              <w:t>',</w:t>
             </w:r>
           </w:p>
         </w:tc>
@@ -6106,7 +6311,23 @@
               <w:pStyle w:val="Code"/>
             </w:pPr>
             <w:r>
-              <w:t>'accessToken':'Bearer ' +  window.localStorage.accessToken}]</w:t>
+              <w:t>'</w:t>
+            </w:r>
+            <w:proofErr w:type="spellStart"/>
+            <w:r>
+              <w:t>accessToken</w:t>
+            </w:r>
+            <w:proofErr w:type="spellEnd"/>
+            <w:r>
+              <w:t xml:space="preserve">':'Bearer ' +  </w:t>
+            </w:r>
+            <w:proofErr w:type="spellStart"/>
+            <w:r>
+              <w:t>window.localStorage.accessToken</w:t>
+            </w:r>
+            <w:proofErr w:type="spellEnd"/>
+            <w:r>
+              <w:t>}]</w:t>
             </w:r>
           </w:p>
         </w:tc>
@@ -6203,10 +6424,10 @@
       <w:pPr>
         <w:pStyle w:val="Caption"/>
       </w:pPr>
-      <w:bookmarkStart w:id="122" w:name="_Toc364866068"/>
-      <w:bookmarkStart w:id="123" w:name="_Toc364867126"/>
-      <w:bookmarkStart w:id="124" w:name="_Toc365983968"/>
-      <w:bookmarkStart w:id="125" w:name="_Toc380057536"/>
+      <w:bookmarkStart w:id="118" w:name="_Toc364866068"/>
+      <w:bookmarkStart w:id="119" w:name="_Toc364867126"/>
+      <w:bookmarkStart w:id="120" w:name="_Toc365983968"/>
+      <w:bookmarkStart w:id="121" w:name="_Toc380057536"/>
       <w:r>
         <w:t xml:space="preserve">Example </w:t>
       </w:r>
@@ -6228,19 +6449,35 @@
         <w:t>Creating</w:t>
       </w:r>
       <w:r>
-        <w:t xml:space="preserve"> an invocationData object</w:t>
-      </w:r>
-      <w:bookmarkEnd w:id="122"/>
-      <w:bookmarkEnd w:id="123"/>
-      <w:bookmarkEnd w:id="124"/>
-      <w:bookmarkEnd w:id="125"/>
+        <w:t xml:space="preserve"> an </w:t>
+      </w:r>
+      <w:proofErr w:type="spellStart"/>
+      <w:r>
+        <w:t>invocationData</w:t>
+      </w:r>
+      <w:proofErr w:type="spellEnd"/>
+      <w:r>
+        <w:t xml:space="preserve"> object</w:t>
+      </w:r>
+      <w:bookmarkEnd w:id="118"/>
+      <w:bookmarkEnd w:id="119"/>
+      <w:bookmarkEnd w:id="120"/>
+      <w:bookmarkEnd w:id="121"/>
     </w:p>
     <w:p>
       <w:pPr>
         <w:pStyle w:val="Body"/>
       </w:pPr>
       <w:r>
-        <w:t xml:space="preserve">The invocationData object </w:t>
+        <w:t xml:space="preserve">The </w:t>
+      </w:r>
+      <w:proofErr w:type="spellStart"/>
+      <w:r>
+        <w:t>invocationData</w:t>
+      </w:r>
+      <w:proofErr w:type="spellEnd"/>
+      <w:r>
+        <w:t xml:space="preserve"> object </w:t>
       </w:r>
       <w:r>
         <w:t xml:space="preserve">consists of </w:t>
@@ -6261,7 +6498,7 @@
       </w:tblPr>
       <w:tblGrid>
         <w:gridCol w:w="1343"/>
-        <w:gridCol w:w="6807"/>
+        <w:gridCol w:w="6567"/>
       </w:tblGrid>
       <w:tr>
         <w:trPr>
@@ -6357,7 +6594,20 @@
               <w:pStyle w:val="TableCell"/>
             </w:pPr>
             <w:r>
-              <w:t>A string that contains the name of the adapter as specified in the &lt;wl:adapter&gt; element of the adapter xml file.</w:t>
+              <w:t>A string that contains the name of the adapter as specified in the &lt;</w:t>
+            </w:r>
+            <w:proofErr w:type="spellStart"/>
+            <w:r>
+              <w:t>wl</w:t>
+            </w:r>
+            <w:proofErr w:type="gramStart"/>
+            <w:r>
+              <w:t>:adapter</w:t>
+            </w:r>
+            <w:proofErr w:type="spellEnd"/>
+            <w:proofErr w:type="gramEnd"/>
+            <w:r>
+              <w:t>&gt; element of the adapter xml file.</w:t>
             </w:r>
           </w:p>
         </w:tc>
@@ -6456,10 +6706,10 @@
       <w:pPr>
         <w:pStyle w:val="Caption"/>
       </w:pPr>
-      <w:bookmarkStart w:id="126" w:name="_Toc364865438"/>
-      <w:bookmarkStart w:id="127" w:name="_Toc364943588"/>
-      <w:bookmarkStart w:id="128" w:name="_Toc365983422"/>
-      <w:bookmarkStart w:id="129" w:name="_Toc380057534"/>
+      <w:bookmarkStart w:id="122" w:name="_Toc364865438"/>
+      <w:bookmarkStart w:id="123" w:name="_Toc364943588"/>
+      <w:bookmarkStart w:id="124" w:name="_Toc365983422"/>
+      <w:bookmarkStart w:id="125" w:name="_Toc380057534"/>
       <w:r>
         <w:t xml:space="preserve">Table </w:t>
       </w:r>
@@ -6477,13 +6727,18 @@
       <w:r>
         <w:t xml:space="preserve"> </w:t>
       </w:r>
-      <w:r>
-        <w:t>invocationData Object Properties</w:t>
-      </w:r>
-      <w:bookmarkEnd w:id="126"/>
-      <w:bookmarkEnd w:id="127"/>
-      <w:bookmarkEnd w:id="128"/>
-      <w:bookmarkEnd w:id="129"/>
+      <w:proofErr w:type="spellStart"/>
+      <w:r>
+        <w:t>invocationData</w:t>
+      </w:r>
+      <w:proofErr w:type="spellEnd"/>
+      <w:r>
+        <w:t xml:space="preserve"> Object Properties</w:t>
+      </w:r>
+      <w:bookmarkEnd w:id="122"/>
+      <w:bookmarkEnd w:id="123"/>
+      <w:bookmarkEnd w:id="124"/>
+      <w:bookmarkEnd w:id="125"/>
     </w:p>
     <w:p>
       <w:pPr>
@@ -6619,8 +6874,13 @@
             <w:pPr>
               <w:pStyle w:val="Code"/>
             </w:pPr>
-            <w:r>
-              <w:t>var options = {</w:t>
+            <w:proofErr w:type="spellStart"/>
+            <w:r>
+              <w:t>var</w:t>
+            </w:r>
+            <w:proofErr w:type="spellEnd"/>
+            <w:r>
+              <w:t xml:space="preserve"> options = {</w:t>
             </w:r>
           </w:p>
         </w:tc>
@@ -6707,7 +6967,23 @@
               <w:pStyle w:val="Code"/>
             </w:pPr>
             <w:r>
-              <w:t xml:space="preserve">     onSuccess : yourSuccessCallback,</w:t>
+              <w:t xml:space="preserve">     </w:t>
+            </w:r>
+            <w:proofErr w:type="spellStart"/>
+            <w:r>
+              <w:t>onSuccess</w:t>
+            </w:r>
+            <w:proofErr w:type="spellEnd"/>
+            <w:r>
+              <w:t xml:space="preserve"> : </w:t>
+            </w:r>
+            <w:proofErr w:type="spellStart"/>
+            <w:r>
+              <w:t>yourSuccessCallback</w:t>
+            </w:r>
+            <w:proofErr w:type="spellEnd"/>
+            <w:r>
+              <w:t>,</w:t>
             </w:r>
           </w:p>
         </w:tc>
@@ -6794,7 +7070,23 @@
               <w:pStyle w:val="Code"/>
             </w:pPr>
             <w:r>
-              <w:t xml:space="preserve">     onFailure : yourFailureCallback,</w:t>
+              <w:t xml:space="preserve">     </w:t>
+            </w:r>
+            <w:proofErr w:type="spellStart"/>
+            <w:r>
+              <w:t>onFailure</w:t>
+            </w:r>
+            <w:proofErr w:type="spellEnd"/>
+            <w:r>
+              <w:t xml:space="preserve"> : </w:t>
+            </w:r>
+            <w:proofErr w:type="spellStart"/>
+            <w:r>
+              <w:t>yourFailureCallback</w:t>
+            </w:r>
+            <w:proofErr w:type="spellEnd"/>
+            <w:r>
+              <w:t>,</w:t>
             </w:r>
           </w:p>
         </w:tc>
@@ -6881,10 +7173,18 @@
               <w:pStyle w:val="Code"/>
             </w:pPr>
             <w:r>
-              <w:t xml:space="preserve">     Invo</w:t>
-            </w:r>
-            <w:r>
-              <w:t>cationContext {}</w:t>
+              <w:t xml:space="preserve">     </w:t>
+            </w:r>
+            <w:proofErr w:type="spellStart"/>
+            <w:r>
+              <w:t>Invo</w:t>
+            </w:r>
+            <w:r>
+              <w:t>cationContext</w:t>
+            </w:r>
+            <w:proofErr w:type="spellEnd"/>
+            <w:r>
+              <w:t xml:space="preserve"> {}</w:t>
             </w:r>
           </w:p>
         </w:tc>
@@ -6981,10 +7281,10 @@
       <w:pPr>
         <w:pStyle w:val="Caption"/>
       </w:pPr>
-      <w:bookmarkStart w:id="130" w:name="_Toc364866069"/>
-      <w:bookmarkStart w:id="131" w:name="_Toc364867127"/>
-      <w:bookmarkStart w:id="132" w:name="_Toc365983969"/>
-      <w:bookmarkStart w:id="133" w:name="_Toc380057537"/>
+      <w:bookmarkStart w:id="126" w:name="_Toc364866069"/>
+      <w:bookmarkStart w:id="127" w:name="_Toc364867127"/>
+      <w:bookmarkStart w:id="128" w:name="_Toc365983969"/>
+      <w:bookmarkStart w:id="129" w:name="_Toc380057537"/>
       <w:r>
         <w:t xml:space="preserve">Example </w:t>
       </w:r>
@@ -7014,10 +7314,10 @@
       <w:r>
         <w:t xml:space="preserve"> object</w:t>
       </w:r>
-      <w:bookmarkEnd w:id="130"/>
-      <w:bookmarkEnd w:id="131"/>
-      <w:bookmarkEnd w:id="132"/>
-      <w:bookmarkEnd w:id="133"/>
+      <w:bookmarkEnd w:id="126"/>
+      <w:bookmarkEnd w:id="127"/>
+      <w:bookmarkEnd w:id="128"/>
+      <w:bookmarkEnd w:id="129"/>
     </w:p>
     <w:p>
       <w:pPr>
@@ -7036,7 +7336,7 @@
       </w:tblPr>
       <w:tblGrid>
         <w:gridCol w:w="1979"/>
-        <w:gridCol w:w="6171"/>
+        <w:gridCol w:w="5931"/>
       </w:tblGrid>
       <w:tr>
         <w:trPr>
@@ -7113,9 +7413,11 @@
             <w:pPr>
               <w:pStyle w:val="TableCell"/>
             </w:pPr>
+            <w:proofErr w:type="spellStart"/>
             <w:r>
               <w:t>onSuccess</w:t>
             </w:r>
+            <w:proofErr w:type="spellEnd"/>
           </w:p>
         </w:tc>
         <w:tc>
@@ -7156,9 +7458,11 @@
             <w:pPr>
               <w:pStyle w:val="TableCell"/>
             </w:pPr>
+            <w:proofErr w:type="spellStart"/>
             <w:r>
               <w:t>onFailure</w:t>
             </w:r>
+            <w:proofErr w:type="spellEnd"/>
           </w:p>
         </w:tc>
         <w:tc>
@@ -7199,9 +7503,11 @@
             <w:pPr>
               <w:pStyle w:val="TableCell"/>
             </w:pPr>
+            <w:proofErr w:type="spellStart"/>
             <w:r>
               <w:t>invocationContext</w:t>
             </w:r>
+            <w:proofErr w:type="spellEnd"/>
           </w:p>
         </w:tc>
         <w:tc>
@@ -7219,7 +7525,15 @@
               <w:pStyle w:val="TableCell"/>
             </w:pPr>
             <w:r>
-              <w:t>Optional parameter.  object that is returned to the success and failure handlers.</w:t>
+              <w:t xml:space="preserve">Optional parameter.  </w:t>
+            </w:r>
+            <w:proofErr w:type="gramStart"/>
+            <w:r>
+              <w:t>object</w:t>
+            </w:r>
+            <w:proofErr w:type="gramEnd"/>
+            <w:r>
+              <w:t xml:space="preserve"> that is returned to the success and failure handlers.</w:t>
             </w:r>
           </w:p>
         </w:tc>
@@ -7229,10 +7543,10 @@
       <w:pPr>
         <w:pStyle w:val="Caption"/>
       </w:pPr>
-      <w:bookmarkStart w:id="134" w:name="_Toc364865439"/>
-      <w:bookmarkStart w:id="135" w:name="_Toc364943589"/>
-      <w:bookmarkStart w:id="136" w:name="_Toc365983423"/>
-      <w:bookmarkStart w:id="137" w:name="_Toc380057535"/>
+      <w:bookmarkStart w:id="130" w:name="_Toc364865439"/>
+      <w:bookmarkStart w:id="131" w:name="_Toc364943589"/>
+      <w:bookmarkStart w:id="132" w:name="_Toc365983423"/>
+      <w:bookmarkStart w:id="133" w:name="_Toc380057535"/>
       <w:r>
         <w:t xml:space="preserve">Table </w:t>
       </w:r>
@@ -7247,17 +7561,25 @@
       <w:r>
         <w:t>: Options Object Properties</w:t>
       </w:r>
-      <w:bookmarkEnd w:id="134"/>
-      <w:bookmarkEnd w:id="135"/>
-      <w:bookmarkEnd w:id="136"/>
-      <w:bookmarkEnd w:id="137"/>
+      <w:bookmarkEnd w:id="130"/>
+      <w:bookmarkEnd w:id="131"/>
+      <w:bookmarkEnd w:id="132"/>
+      <w:bookmarkEnd w:id="133"/>
     </w:p>
     <w:p>
       <w:pPr>
         <w:pStyle w:val="Numberedlist"/>
       </w:pPr>
       <w:r>
-        <w:t>Invoke the procedure using the invocationData object and options object.</w:t>
+        <w:t xml:space="preserve">Invoke the procedure using the </w:t>
+      </w:r>
+      <w:proofErr w:type="spellStart"/>
+      <w:r>
+        <w:t>invocationData</w:t>
+      </w:r>
+      <w:proofErr w:type="spellEnd"/>
+      <w:r>
+        <w:t xml:space="preserve"> object and options object.</w:t>
       </w:r>
     </w:p>
     <w:p>
@@ -7265,8 +7587,23 @@
         <w:pStyle w:val="Code"/>
         <w:ind w:left="1800"/>
       </w:pPr>
-      <w:r>
-        <w:t>WL.Client.invoke.Procedure(invocationData, options)</w:t>
+      <w:proofErr w:type="spellStart"/>
+      <w:proofErr w:type="gramStart"/>
+      <w:r>
+        <w:t>WL.Client.invoke.Procedure</w:t>
+      </w:r>
+      <w:proofErr w:type="spellEnd"/>
+      <w:r>
+        <w:t>(</w:t>
+      </w:r>
+      <w:proofErr w:type="spellStart"/>
+      <w:proofErr w:type="gramEnd"/>
+      <w:r>
+        <w:t>invocationData</w:t>
+      </w:r>
+      <w:proofErr w:type="spellEnd"/>
+      <w:r>
+        <w:t>, options)</w:t>
       </w:r>
     </w:p>
     <w:p>
@@ -7301,19 +7638,7 @@
           <w:rPr>
             <w:rStyle w:val="Hyperlink"/>
           </w:rPr>
-          <w:t>http://www.ibm.com/dev</w:t>
-        </w:r>
-        <w:r>
-          <w:rPr>
-            <w:rStyle w:val="Hyperlink"/>
-          </w:rPr>
-          <w:t>e</w:t>
-        </w:r>
-        <w:r>
-          <w:rPr>
-            <w:rStyle w:val="Hyperlink"/>
-          </w:rPr>
-          <w:t>loperworks/mobile/worklight/getting-started.html#server-side-development</w:t>
+          <w:t>http://www.ibm.com/developerworks/mobile/worklight/getting-started.html#server-side-development</w:t>
         </w:r>
       </w:hyperlink>
     </w:p>
@@ -7469,7 +7794,7 @@
         <w:sz w:val="16"/>
         <w:szCs w:val="16"/>
       </w:rPr>
-      <w:t>14</w:t>
+      <w:t>10</w:t>
     </w:r>
     <w:r>
       <w:rPr>
@@ -7623,7 +7948,7 @@
         <w:szCs w:val="32"/>
       </w:rPr>
       <w:drawing>
-        <wp:inline distT="0" distB="0" distL="0" distR="0" wp14:anchorId="2B131978" wp14:editId="16C4D0A9">
+        <wp:inline distT="0" distB="0" distL="0" distR="0" wp14:anchorId="0476BD01" wp14:editId="5A3D9160">
           <wp:extent cx="4477165" cy="2409825"/>
           <wp:effectExtent l="0" t="0" r="0" b="0"/>
           <wp:docPr id="7" name="Picture 7"/>
@@ -7694,7 +8019,7 @@
         <w:szCs w:val="32"/>
       </w:rPr>
       <w:drawing>
-        <wp:inline distT="0" distB="0" distL="0" distR="0" wp14:anchorId="36C09908" wp14:editId="15BB9529">
+        <wp:inline distT="0" distB="0" distL="0" distR="0" wp14:anchorId="06FEEAB1" wp14:editId="7C7E4178">
           <wp:extent cx="2171700" cy="1168913"/>
           <wp:effectExtent l="0" t="0" r="0" b="0"/>
           <wp:docPr id="63" name="Picture 63"/>
@@ -7748,7 +8073,7 @@
         <w:noProof/>
       </w:rPr>
       <w:drawing>
-        <wp:inline distT="0" distB="0" distL="0" distR="0" wp14:anchorId="58560F40" wp14:editId="7893DD6B">
+        <wp:inline distT="0" distB="0" distL="0" distR="0" wp14:anchorId="12A28924" wp14:editId="0073D6F7">
           <wp:extent cx="838200" cy="838200"/>
           <wp:effectExtent l="0" t="0" r="0" b="0"/>
           <wp:docPr id="2" name="Picture 2"/>
@@ -7836,7 +8161,7 @@
         <w:szCs w:val="32"/>
       </w:rPr>
       <w:drawing>
-        <wp:inline distT="0" distB="0" distL="0" distR="0" wp14:anchorId="5BA24389" wp14:editId="7B05CDBC">
+        <wp:inline distT="0" distB="0" distL="0" distR="0" wp14:anchorId="770A6DA3" wp14:editId="661CF0FD">
           <wp:extent cx="2171700" cy="1168913"/>
           <wp:effectExtent l="0" t="0" r="0" b="0"/>
           <wp:docPr id="64" name="Picture 64"/>
@@ -7890,7 +8215,7 @@
         <w:noProof/>
       </w:rPr>
       <w:drawing>
-        <wp:inline distT="0" distB="0" distL="0" distR="0" wp14:anchorId="28B2A5E0" wp14:editId="68925086">
+        <wp:inline distT="0" distB="0" distL="0" distR="0" wp14:anchorId="7F55F924" wp14:editId="2043D51D">
           <wp:extent cx="838200" cy="838200"/>
           <wp:effectExtent l="0" t="0" r="0" b="0"/>
           <wp:docPr id="4" name="Picture 4"/>
@@ -7975,7 +8300,7 @@
         <w:szCs w:val="32"/>
       </w:rPr>
       <w:drawing>
-        <wp:inline distT="0" distB="0" distL="0" distR="0" wp14:anchorId="50280FD4" wp14:editId="2BF4081E">
+        <wp:inline distT="0" distB="0" distL="0" distR="0" wp14:anchorId="655376E6" wp14:editId="4E054CB1">
           <wp:extent cx="2171700" cy="1168913"/>
           <wp:effectExtent l="0" t="0" r="0" b="0"/>
           <wp:docPr id="65" name="Picture 65"/>
@@ -8029,7 +8354,7 @@
         <w:noProof/>
       </w:rPr>
       <w:drawing>
-        <wp:inline distT="0" distB="0" distL="0" distR="0" wp14:anchorId="4BE8210B" wp14:editId="23487B0A">
+        <wp:inline distT="0" distB="0" distL="0" distR="0" wp14:anchorId="3C5BF4CC" wp14:editId="2ECB0F6D">
           <wp:extent cx="838200" cy="838200"/>
           <wp:effectExtent l="0" t="0" r="0" b="0"/>
           <wp:docPr id="6" name="Picture 6"/>
@@ -8122,7 +8447,7 @@
         <w:szCs w:val="32"/>
       </w:rPr>
       <w:drawing>
-        <wp:inline distT="0" distB="0" distL="0" distR="0" wp14:anchorId="2EA4F285" wp14:editId="08F8A186">
+        <wp:inline distT="0" distB="0" distL="0" distR="0" wp14:anchorId="3F1B8FDB" wp14:editId="1F6A946F">
           <wp:extent cx="2171700" cy="1168913"/>
           <wp:effectExtent l="0" t="0" r="0" b="0"/>
           <wp:docPr id="10" name="Picture 10"/>
@@ -8176,7 +8501,7 @@
         <w:noProof/>
       </w:rPr>
       <w:drawing>
-        <wp:inline distT="0" distB="0" distL="0" distR="0" wp14:anchorId="455956EA" wp14:editId="0F68228E">
+        <wp:inline distT="0" distB="0" distL="0" distR="0" wp14:anchorId="56CD31ED" wp14:editId="19013581">
           <wp:extent cx="838200" cy="838200"/>
           <wp:effectExtent l="0" t="0" r="0" b="0"/>
           <wp:docPr id="11" name="Picture 11"/>
@@ -8269,7 +8594,7 @@
         <w:szCs w:val="32"/>
       </w:rPr>
       <w:drawing>
-        <wp:inline distT="0" distB="0" distL="0" distR="0" wp14:anchorId="2902695E" wp14:editId="5C911570">
+        <wp:inline distT="0" distB="0" distL="0" distR="0" wp14:anchorId="5E6E589F" wp14:editId="4A4AC5E5">
           <wp:extent cx="2171700" cy="1168913"/>
           <wp:effectExtent l="0" t="0" r="0" b="0"/>
           <wp:docPr id="54" name="Picture 54"/>
@@ -8323,7 +8648,7 @@
         <w:noProof/>
       </w:rPr>
       <w:drawing>
-        <wp:inline distT="0" distB="0" distL="0" distR="0" wp14:anchorId="44F03ECE" wp14:editId="4FA64BDD">
+        <wp:inline distT="0" distB="0" distL="0" distR="0" wp14:anchorId="3196BEE1" wp14:editId="7F258BA9">
           <wp:extent cx="838200" cy="838200"/>
           <wp:effectExtent l="0" t="0" r="0" b="0"/>
           <wp:docPr id="55" name="Picture 55"/>
@@ -10449,7 +10774,7 @@
 </file>
 
 <file path=customXml/itemProps1.xml><?xml version="1.0" encoding="utf-8"?>
-<ds:datastoreItem xmlns:ds="http://schemas.openxmlformats.org/officeDocument/2006/customXml" ds:itemID="{238EEED8-12E6-4B13-8503-C458DCE8C9B1}">
+<ds:datastoreItem xmlns:ds="http://schemas.openxmlformats.org/officeDocument/2006/customXml" ds:itemID="{B26811FF-1A71-4849-BB37-1D340C7EC76C}">
   <ds:schemaRefs>
     <ds:schemaRef ds:uri="http://schemas.openxmlformats.org/officeDocument/2006/bibliography"/>
   </ds:schemaRefs>

</xml_diff>

<commit_message>
Docs with verisign import and payment removed
</commit_message>
<xml_diff>
--- a/ATT_Worklight_Installation_and_Developer_Guide.docx
+++ b/ATT_Worklight_Installation_and_Developer_Guide.docx
@@ -7,12 +7,13 @@
         <w:pStyle w:val="Title"/>
       </w:pPr>
       <w:r>
-        <w:t>AT&amp;T</w:t>
-      </w:r>
-      <w:bookmarkStart w:id="0" w:name="_GoBack"/>
-      <w:bookmarkEnd w:id="0"/>
-      <w:r>
-        <w:t xml:space="preserve"> API Platform Adapter for IBM</w:t>
+        <w:t>AT&amp;T API Platform Adapter</w:t>
+      </w:r>
+      <w:r>
+        <w:t>s</w:t>
+      </w:r>
+      <w:r>
+        <w:t xml:space="preserve"> for IBM</w:t>
       </w:r>
       <w:r>
         <w:rPr>
@@ -46,7 +47,10 @@
         <w:t xml:space="preserve">Publication Date: </w:t>
       </w:r>
       <w:r>
-        <w:t>February, 2014</w:t>
+        <w:t>November</w:t>
+      </w:r>
+      <w:r>
+        <w:t>, 2014</w:t>
       </w:r>
     </w:p>
     <w:p>
@@ -71,7 +75,7 @@
       <w:pPr>
         <w:pStyle w:val="Legal"/>
       </w:pPr>
-      <w:bookmarkStart w:id="1" w:name="_Toc364865402"/>
+      <w:bookmarkStart w:id="0" w:name="_Toc364865402"/>
       <w:r>
         <w:lastRenderedPageBreak/>
         <w:t>This document and the information contained herein (collectively, the "</w:t>
@@ -110,7 +114,31 @@
         <w:t>AT&amp;T</w:t>
       </w:r>
       <w:r>
-        <w:t xml:space="preserve">") for informational purposes only. AT&amp;T is providing the Information to You because AT&amp;T believes the Information may be useful to You. The Information is provided to You solely on the basis that You will be responsible for making Your own assessments of the Information and are advised to verify all representations, statements and information before using or relying upon any of the Information. Although AT&amp;T has exercised reasonable care in providing the Information to You, AT&amp;T does not warrant the accuracy of the Information and is not responsible for any damages arising from Your use of or reliance upon the Information. You further understand and agree that AT&amp;T in no way represents, and You in no way rely on a belief, that AT&amp;T is providing the Information in accordance with any standard or service (routine, customary or otherwise) related to the consulting, services, hardware or software industries. </w:t>
+        <w:t xml:space="preserve">") for informational purposes only. AT&amp;T is providing the Information to </w:t>
+      </w:r>
+      <w:proofErr w:type="gramStart"/>
+      <w:r>
+        <w:t>You</w:t>
+      </w:r>
+      <w:proofErr w:type="gramEnd"/>
+      <w:r>
+        <w:t xml:space="preserve"> because AT&amp;T believes the Information may be useful to You. The Information is provided to </w:t>
+      </w:r>
+      <w:proofErr w:type="gramStart"/>
+      <w:r>
+        <w:t>You</w:t>
+      </w:r>
+      <w:proofErr w:type="gramEnd"/>
+      <w:r>
+        <w:t xml:space="preserve"> solely on the basis that You will be responsible for making Your own assessments of the Information and are advised to verify all representations, statements and information before using or relying upon any of the Information. Although AT&amp;T has exercised reasonable care in providing the Information to You, AT&amp;T does not warrant the accuracy of the Information and is not responsible for any damages arising from </w:t>
+      </w:r>
+      <w:proofErr w:type="gramStart"/>
+      <w:r>
+        <w:t>Your</w:t>
+      </w:r>
+      <w:proofErr w:type="gramEnd"/>
+      <w:r>
+        <w:t xml:space="preserve"> use of or reliance upon the Information. You further understand and agree that AT&amp;T in no way represents, and You in no way rely on a belief, that AT&amp;T is providing the Information in accordance with any standard or service (routine, customary or otherwise) related to the consulting, services, hardware or software industries. </w:t>
       </w:r>
     </w:p>
     <w:p>
@@ -193,7 +221,7 @@
           <w:r>
             <w:fldChar w:fldCharType="separate"/>
           </w:r>
-          <w:hyperlink w:anchor="_Toc365984252" w:history="1">
+          <w:hyperlink w:anchor="_Toc402356854" w:history="1">
             <w:r>
               <w:rPr>
                 <w:rStyle w:val="Hyperlink"/>
@@ -234,7 +262,7 @@
                 <w:noProof/>
                 <w:webHidden/>
               </w:rPr>
-              <w:instrText xml:space="preserve"> PAGEREF _Toc365984252 \h </w:instrText>
+              <w:instrText xml:space="preserve"> PAGEREF _Toc402356854 \h </w:instrText>
             </w:r>
             <w:r>
               <w:rPr>
@@ -277,7 +305,7 @@
               <w:noProof/>
             </w:rPr>
           </w:pPr>
-          <w:hyperlink w:anchor="_Toc365984253" w:history="1">
+          <w:hyperlink w:anchor="_Toc402356855" w:history="1">
             <w:r>
               <w:rPr>
                 <w:rStyle w:val="Hyperlink"/>
@@ -318,7 +346,7 @@
                 <w:noProof/>
                 <w:webHidden/>
               </w:rPr>
-              <w:instrText xml:space="preserve"> PAGEREF _Toc365984253 \h </w:instrText>
+              <w:instrText xml:space="preserve"> PAGEREF _Toc402356855 \h </w:instrText>
             </w:r>
             <w:r>
               <w:rPr>
@@ -361,7 +389,7 @@
               <w:noProof/>
             </w:rPr>
           </w:pPr>
-          <w:hyperlink w:anchor="_Toc365984254" w:history="1">
+          <w:hyperlink w:anchor="_Toc402356856" w:history="1">
             <w:r>
               <w:rPr>
                 <w:rStyle w:val="Hyperlink"/>
@@ -402,7 +430,7 @@
                 <w:noProof/>
                 <w:webHidden/>
               </w:rPr>
-              <w:instrText xml:space="preserve"> PAGEREF _Toc365984254 \h </w:instrText>
+              <w:instrText xml:space="preserve"> PAGEREF _Toc402356856 \h </w:instrText>
             </w:r>
             <w:r>
               <w:rPr>
@@ -445,7 +473,7 @@
               <w:noProof/>
             </w:rPr>
           </w:pPr>
-          <w:hyperlink w:anchor="_Toc365984255" w:history="1">
+          <w:hyperlink w:anchor="_Toc402356857" w:history="1">
             <w:r>
               <w:rPr>
                 <w:rStyle w:val="Hyperlink"/>
@@ -486,7 +514,7 @@
                 <w:noProof/>
                 <w:webHidden/>
               </w:rPr>
-              <w:instrText xml:space="preserve"> PAGEREF _Toc365984255 \h </w:instrText>
+              <w:instrText xml:space="preserve"> PAGEREF _Toc402356857 \h </w:instrText>
             </w:r>
             <w:r>
               <w:rPr>
@@ -529,7 +557,7 @@
               <w:noProof/>
             </w:rPr>
           </w:pPr>
-          <w:hyperlink w:anchor="_Toc365984256" w:history="1">
+          <w:hyperlink w:anchor="_Toc402356858" w:history="1">
             <w:r>
               <w:rPr>
                 <w:rStyle w:val="Hyperlink"/>
@@ -570,7 +598,7 @@
                 <w:noProof/>
                 <w:webHidden/>
               </w:rPr>
-              <w:instrText xml:space="preserve"> PAGEREF _Toc365984256 \h </w:instrText>
+              <w:instrText xml:space="preserve"> PAGEREF _Toc402356858 \h </w:instrText>
             </w:r>
             <w:r>
               <w:rPr>
@@ -613,7 +641,7 @@
               <w:noProof/>
             </w:rPr>
           </w:pPr>
-          <w:hyperlink w:anchor="_Toc365984257" w:history="1">
+          <w:hyperlink w:anchor="_Toc402356859" w:history="1">
             <w:r>
               <w:rPr>
                 <w:rStyle w:val="Hyperlink"/>
@@ -654,7 +682,7 @@
                 <w:noProof/>
                 <w:webHidden/>
               </w:rPr>
-              <w:instrText xml:space="preserve"> PAGEREF _Toc365984257 \h </w:instrText>
+              <w:instrText xml:space="preserve"> PAGEREF _Toc402356859 \h </w:instrText>
             </w:r>
             <w:r>
               <w:rPr>
@@ -697,7 +725,7 @@
               <w:noProof/>
             </w:rPr>
           </w:pPr>
-          <w:hyperlink w:anchor="_Toc365984258" w:history="1">
+          <w:hyperlink w:anchor="_Toc402356860" w:history="1">
             <w:r>
               <w:rPr>
                 <w:rStyle w:val="Hyperlink"/>
@@ -717,7 +745,7 @@
                 <w:rStyle w:val="Hyperlink"/>
                 <w:noProof/>
               </w:rPr>
-              <w:t>Configuring your WorkLight Application</w:t>
+              <w:t>Configuring your Worklight Application</w:t>
             </w:r>
             <w:r>
               <w:rPr>
@@ -738,7 +766,7 @@
                 <w:noProof/>
                 <w:webHidden/>
               </w:rPr>
-              <w:instrText xml:space="preserve"> PAGEREF _Toc365984258 \h </w:instrText>
+              <w:instrText xml:space="preserve"> PAGEREF _Toc402356860 \h </w:instrText>
             </w:r>
             <w:r>
               <w:rPr>
@@ -781,7 +809,7 @@
               <w:noProof/>
             </w:rPr>
           </w:pPr>
-          <w:hyperlink w:anchor="_Toc365984259" w:history="1">
+          <w:hyperlink w:anchor="_Toc402356861" w:history="1">
             <w:r>
               <w:rPr>
                 <w:rStyle w:val="Hyperlink"/>
@@ -801,7 +829,7 @@
                 <w:rStyle w:val="Hyperlink"/>
                 <w:noProof/>
               </w:rPr>
-              <w:t>Building and Deploying a Worklight Adapter</w:t>
+              <w:t>Building Worklight Adapters</w:t>
             </w:r>
             <w:r>
               <w:rPr>
@@ -822,7 +850,7 @@
                 <w:noProof/>
                 <w:webHidden/>
               </w:rPr>
-              <w:instrText xml:space="preserve"> PAGEREF _Toc365984259 \h </w:instrText>
+              <w:instrText xml:space="preserve"> PAGEREF _Toc402356861 \h </w:instrText>
             </w:r>
             <w:r>
               <w:rPr>
@@ -865,7 +893,7 @@
               <w:noProof/>
             </w:rPr>
           </w:pPr>
-          <w:hyperlink w:anchor="_Toc365984260" w:history="1">
+          <w:hyperlink w:anchor="_Toc402356862" w:history="1">
             <w:r>
               <w:rPr>
                 <w:rStyle w:val="Hyperlink"/>
@@ -885,7 +913,7 @@
                 <w:rStyle w:val="Hyperlink"/>
                 <w:noProof/>
               </w:rPr>
-              <w:t>Starting the Worklight Server</w:t>
+              <w:t>Deploying Adapters to a Worklight Application</w:t>
             </w:r>
             <w:r>
               <w:rPr>
@@ -906,23 +934,27 @@
                 <w:noProof/>
                 <w:webHidden/>
               </w:rPr>
-              <w:instrText xml:space="preserve"> PAGEREF _Toc365984260 \h </w:instrText>
+              <w:instrText xml:space="preserve"> PAGEREF _Toc402356862 \h </w:instrText>
             </w:r>
             <w:r>
               <w:rPr>
                 <w:noProof/>
                 <w:webHidden/>
               </w:rPr>
+            </w:r>
+            <w:r>
+              <w:rPr>
+                <w:noProof/>
+                <w:webHidden/>
+              </w:rPr>
               <w:fldChar w:fldCharType="separate"/>
             </w:r>
             <w:r>
               <w:rPr>
-                <w:b/>
-                <w:bCs/>
                 <w:noProof/>
                 <w:webHidden/>
               </w:rPr>
-              <w:t>Error! Bookmark not defined.</w:t>
+              <w:t>7</w:t>
             </w:r>
             <w:r>
               <w:rPr>
@@ -945,7 +977,7 @@
               <w:noProof/>
             </w:rPr>
           </w:pPr>
-          <w:hyperlink w:anchor="_Toc365984261" w:history="1">
+          <w:hyperlink w:anchor="_Toc402356863" w:history="1">
             <w:r>
               <w:rPr>
                 <w:rStyle w:val="Hyperlink"/>
@@ -965,7 +997,7 @@
                 <w:rStyle w:val="Hyperlink"/>
                 <w:noProof/>
               </w:rPr>
-              <w:t>Deploying Adapters for the Sample Application</w:t>
+              <w:t>Receiving SMS Messages</w:t>
             </w:r>
             <w:r>
               <w:rPr>
@@ -986,7 +1018,7 @@
                 <w:noProof/>
                 <w:webHidden/>
               </w:rPr>
-              <w:instrText xml:space="preserve"> PAGEREF _Toc365984261 \h </w:instrText>
+              <w:instrText xml:space="preserve"> PAGEREF _Toc402356863 \h </w:instrText>
             </w:r>
             <w:r>
               <w:rPr>
@@ -1006,7 +1038,7 @@
                 <w:noProof/>
                 <w:webHidden/>
               </w:rPr>
-              <w:t>8</w:t>
+              <w:t>9</w:t>
             </w:r>
             <w:r>
               <w:rPr>
@@ -1029,7 +1061,7 @@
               <w:noProof/>
             </w:rPr>
           </w:pPr>
-          <w:hyperlink w:anchor="_Toc365984262" w:history="1">
+          <w:hyperlink w:anchor="_Toc402356864" w:history="1">
             <w:r>
               <w:rPr>
                 <w:rStyle w:val="Hyperlink"/>
@@ -1049,7 +1081,7 @@
                 <w:rStyle w:val="Hyperlink"/>
                 <w:noProof/>
               </w:rPr>
-              <w:t>Building and Deploying the Sample Application</w:t>
+              <w:t>Building and Deploying the Kitchen Sink Sample App</w:t>
             </w:r>
             <w:r>
               <w:rPr>
@@ -1070,7 +1102,7 @@
                 <w:noProof/>
                 <w:webHidden/>
               </w:rPr>
-              <w:instrText xml:space="preserve"> PAGEREF _Toc365984262 \h </w:instrText>
+              <w:instrText xml:space="preserve"> PAGEREF _Toc402356864 \h </w:instrText>
             </w:r>
             <w:r>
               <w:rPr>
@@ -1090,7 +1122,7 @@
                 <w:noProof/>
                 <w:webHidden/>
               </w:rPr>
-              <w:t>10</w:t>
+              <w:t>9</w:t>
             </w:r>
             <w:r>
               <w:rPr>
@@ -1113,7 +1145,7 @@
               <w:noProof/>
             </w:rPr>
           </w:pPr>
-          <w:hyperlink w:anchor="_Toc365984263" w:history="1">
+          <w:hyperlink w:anchor="_Toc402356865" w:history="1">
             <w:r>
               <w:rPr>
                 <w:rStyle w:val="Hyperlink"/>
@@ -1133,7 +1165,7 @@
                 <w:rStyle w:val="Hyperlink"/>
                 <w:noProof/>
               </w:rPr>
-              <w:t>Android Deployment</w:t>
+              <w:t>Running the Android App</w:t>
             </w:r>
             <w:r>
               <w:rPr>
@@ -1154,7 +1186,7 @@
                 <w:noProof/>
                 <w:webHidden/>
               </w:rPr>
-              <w:instrText xml:space="preserve"> PAGEREF _Toc365984263 \h </w:instrText>
+              <w:instrText xml:space="preserve"> PAGEREF _Toc402356865 \h </w:instrText>
             </w:r>
             <w:r>
               <w:rPr>
@@ -1197,7 +1229,7 @@
               <w:noProof/>
             </w:rPr>
           </w:pPr>
-          <w:hyperlink w:anchor="_Toc365984264" w:history="1">
+          <w:hyperlink w:anchor="_Toc402356866" w:history="1">
             <w:r>
               <w:rPr>
                 <w:rStyle w:val="Hyperlink"/>
@@ -1217,7 +1249,7 @@
                 <w:rStyle w:val="Hyperlink"/>
                 <w:noProof/>
               </w:rPr>
-              <w:t>IPhone Deployment</w:t>
+              <w:t>Running the iOS App</w:t>
             </w:r>
             <w:r>
               <w:rPr>
@@ -1238,7 +1270,7 @@
                 <w:noProof/>
                 <w:webHidden/>
               </w:rPr>
-              <w:instrText xml:space="preserve"> PAGEREF _Toc365984264 \h </w:instrText>
+              <w:instrText xml:space="preserve"> PAGEREF _Toc402356866 \h </w:instrText>
             </w:r>
             <w:r>
               <w:rPr>
@@ -1258,7 +1290,7 @@
                 <w:noProof/>
                 <w:webHidden/>
               </w:rPr>
-              <w:t>12</w:t>
+              <w:t>11</w:t>
             </w:r>
             <w:r>
               <w:rPr>
@@ -1281,7 +1313,7 @@
               <w:noProof/>
             </w:rPr>
           </w:pPr>
-          <w:hyperlink w:anchor="_Toc365984265" w:history="1">
+          <w:hyperlink w:anchor="_Toc402356867" w:history="1">
             <w:r>
               <w:rPr>
                 <w:rStyle w:val="Hyperlink"/>
@@ -1301,7 +1333,7 @@
                 <w:rStyle w:val="Hyperlink"/>
                 <w:noProof/>
               </w:rPr>
-              <w:t>Using the Adapters to Create a new Worklight Application</w:t>
+              <w:t>Using the Adapters to Create a New Worklight Application</w:t>
             </w:r>
             <w:r>
               <w:rPr>
@@ -1322,7 +1354,7 @@
                 <w:noProof/>
                 <w:webHidden/>
               </w:rPr>
-              <w:instrText xml:space="preserve"> PAGEREF _Toc365984265 \h </w:instrText>
+              <w:instrText xml:space="preserve"> PAGEREF _Toc402356867 \h </w:instrText>
             </w:r>
             <w:r>
               <w:rPr>
@@ -1342,7 +1374,7 @@
                 <w:noProof/>
                 <w:webHidden/>
               </w:rPr>
-              <w:t>13</w:t>
+              <w:t>12</w:t>
             </w:r>
             <w:r>
               <w:rPr>
@@ -1377,9 +1409,9 @@
           <w:docGrid w:linePitch="360"/>
         </w:sectPr>
       </w:pPr>
-      <w:bookmarkStart w:id="2" w:name="_Ref352575146"/>
-    </w:p>
-    <w:bookmarkEnd w:id="2"/>
+      <w:bookmarkStart w:id="1" w:name="_Ref352575146"/>
+    </w:p>
+    <w:bookmarkEnd w:id="1"/>
     <w:p>
       <w:pPr>
         <w:pStyle w:val="TableofFigures"/>
@@ -1401,7 +1433,7 @@
       <w:r>
         <w:fldChar w:fldCharType="separate"/>
       </w:r>
-      <w:hyperlink w:anchor="_Toc380057523" w:history="1">
+      <w:hyperlink w:anchor="_Toc402356868" w:history="1">
         <w:r>
           <w:rPr>
             <w:rStyle w:val="Hyperlink"/>
@@ -1428,7 +1460,7 @@
             <w:noProof/>
             <w:webHidden/>
           </w:rPr>
-          <w:instrText xml:space="preserve"> PAGEREF _Toc380057523 \h </w:instrText>
+          <w:instrText xml:space="preserve"> PAGEREF _Toc402356868 \h </w:instrText>
         </w:r>
         <w:r>
           <w:rPr>
@@ -1470,7 +1502,7 @@
           <w:noProof/>
         </w:rPr>
       </w:pPr>
-      <w:hyperlink w:anchor="_Toc380057524" w:history="1">
+      <w:hyperlink w:anchor="_Toc402356869" w:history="1">
         <w:r>
           <w:rPr>
             <w:rStyle w:val="Hyperlink"/>
@@ -1497,7 +1529,7 @@
             <w:noProof/>
             <w:webHidden/>
           </w:rPr>
-          <w:instrText xml:space="preserve"> PAGEREF _Toc380057524 \h </w:instrText>
+          <w:instrText xml:space="preserve"> PAGEREF _Toc402356869 \h </w:instrText>
         </w:r>
         <w:r>
           <w:rPr>
@@ -1539,7 +1571,7 @@
           <w:noProof/>
         </w:rPr>
       </w:pPr>
-      <w:hyperlink w:anchor="_Toc380057525" w:history="1">
+      <w:hyperlink w:anchor="_Toc402356870" w:history="1">
         <w:r>
           <w:rPr>
             <w:rStyle w:val="Hyperlink"/>
@@ -1566,7 +1598,7 @@
             <w:noProof/>
             <w:webHidden/>
           </w:rPr>
-          <w:instrText xml:space="preserve"> PAGEREF _Toc380057525 \h </w:instrText>
+          <w:instrText xml:space="preserve"> PAGEREF _Toc402356870 \h </w:instrText>
         </w:r>
         <w:r>
           <w:rPr>
@@ -1608,7 +1640,7 @@
           <w:noProof/>
         </w:rPr>
       </w:pPr>
-      <w:hyperlink w:anchor="_Toc380057526" w:history="1">
+      <w:hyperlink w:anchor="_Toc402356871" w:history="1">
         <w:r>
           <w:rPr>
             <w:rStyle w:val="Hyperlink"/>
@@ -1635,7 +1667,7 @@
             <w:noProof/>
             <w:webHidden/>
           </w:rPr>
-          <w:instrText xml:space="preserve"> PAGEREF _Toc380057526 \h </w:instrText>
+          <w:instrText xml:space="preserve"> PAGEREF _Toc402356871 \h </w:instrText>
         </w:r>
         <w:r>
           <w:rPr>
@@ -1677,7 +1709,7 @@
           <w:noProof/>
         </w:rPr>
       </w:pPr>
-      <w:hyperlink w:anchor="_Toc380057527" w:history="1">
+      <w:hyperlink w:anchor="_Toc402356872" w:history="1">
         <w:r>
           <w:rPr>
             <w:rStyle w:val="Hyperlink"/>
@@ -1704,7 +1736,7 @@
             <w:noProof/>
             <w:webHidden/>
           </w:rPr>
-          <w:instrText xml:space="preserve"> PAGEREF _Toc380057527 \h </w:instrText>
+          <w:instrText xml:space="preserve"> PAGEREF _Toc402356872 \h </w:instrText>
         </w:r>
         <w:r>
           <w:rPr>
@@ -1724,7 +1756,7 @@
             <w:noProof/>
             <w:webHidden/>
           </w:rPr>
-          <w:t>8</w:t>
+          <w:t>7</w:t>
         </w:r>
         <w:r>
           <w:rPr>
@@ -1746,13 +1778,13 @@
           <w:noProof/>
         </w:rPr>
       </w:pPr>
-      <w:hyperlink w:anchor="_Toc380057528" w:history="1">
+      <w:hyperlink w:anchor="_Toc402356873" w:history="1">
         <w:r>
           <w:rPr>
             <w:rStyle w:val="Hyperlink"/>
             <w:noProof/>
           </w:rPr>
-          <w:t>Figure 7: IBM Worklight Console</w:t>
+          <w:t>Figure 6: Selecting the ATTWLKitchenSink app.</w:t>
         </w:r>
         <w:r>
           <w:rPr>
@@ -1773,7 +1805,7 @@
             <w:noProof/>
             <w:webHidden/>
           </w:rPr>
-          <w:instrText xml:space="preserve"> PAGEREF _Toc380057528 \h </w:instrText>
+          <w:instrText xml:space="preserve"> PAGEREF _Toc402356873 \h </w:instrText>
         </w:r>
         <w:r>
           <w:rPr>
@@ -1793,7 +1825,7 @@
             <w:noProof/>
             <w:webHidden/>
           </w:rPr>
-          <w:t>9</w:t>
+          <w:t>10</w:t>
         </w:r>
         <w:r>
           <w:rPr>
@@ -1815,13 +1847,13 @@
           <w:noProof/>
         </w:rPr>
       </w:pPr>
-      <w:hyperlink w:anchor="_Toc380057529" w:history="1">
+      <w:hyperlink w:anchor="_Toc402356874" w:history="1">
         <w:r>
           <w:rPr>
             <w:rStyle w:val="Hyperlink"/>
             <w:noProof/>
           </w:rPr>
-          <w:t>Figure 9: Selecting the ATTWLKitchenSink app.</w:t>
+          <w:t>Figure 7: Building and deploying applications.</w:t>
         </w:r>
         <w:r>
           <w:rPr>
@@ -1842,7 +1874,7 @@
             <w:noProof/>
             <w:webHidden/>
           </w:rPr>
-          <w:instrText xml:space="preserve"> PAGEREF _Toc380057529 \h </w:instrText>
+          <w:instrText xml:space="preserve"> PAGEREF _Toc402356874 \h </w:instrText>
         </w:r>
         <w:r>
           <w:rPr>
@@ -1884,13 +1916,13 @@
           <w:noProof/>
         </w:rPr>
       </w:pPr>
-      <w:hyperlink w:anchor="_Toc380057530" w:history="1">
+      <w:hyperlink w:anchor="_Toc402356875" w:history="1">
         <w:r>
           <w:rPr>
             <w:rStyle w:val="Hyperlink"/>
             <w:noProof/>
           </w:rPr>
-          <w:t>Figure 10: Building and deploying applications.</w:t>
+          <w:t>Figure 8: Details of the deployed application.</w:t>
         </w:r>
         <w:r>
           <w:rPr>
@@ -1911,7 +1943,7 @@
             <w:noProof/>
             <w:webHidden/>
           </w:rPr>
-          <w:instrText xml:space="preserve"> PAGEREF _Toc380057530 \h </w:instrText>
+          <w:instrText xml:space="preserve"> PAGEREF _Toc402356875 \h </w:instrText>
         </w:r>
         <w:r>
           <w:rPr>
@@ -1953,13 +1985,13 @@
           <w:noProof/>
         </w:rPr>
       </w:pPr>
-      <w:hyperlink w:anchor="_Toc380057531" w:history="1">
+      <w:hyperlink w:anchor="_Toc402356876" w:history="1">
         <w:r>
           <w:rPr>
             <w:rStyle w:val="Hyperlink"/>
             <w:noProof/>
           </w:rPr>
-          <w:t>Figure 11: Details of the deployed application.</w:t>
+          <w:t>Figure 9: Running the app on iOS</w:t>
         </w:r>
         <w:r>
           <w:rPr>
@@ -1980,7 +2012,7 @@
             <w:noProof/>
             <w:webHidden/>
           </w:rPr>
-          <w:instrText xml:space="preserve"> PAGEREF _Toc380057531 \h </w:instrText>
+          <w:instrText xml:space="preserve"> PAGEREF _Toc402356876 \h </w:instrText>
         </w:r>
         <w:r>
           <w:rPr>
@@ -2001,75 +2033,6 @@
             <w:webHidden/>
           </w:rPr>
           <w:t>11</w:t>
-        </w:r>
-        <w:r>
-          <w:rPr>
-            <w:noProof/>
-            <w:webHidden/>
-          </w:rPr>
-          <w:fldChar w:fldCharType="end"/>
-        </w:r>
-      </w:hyperlink>
-    </w:p>
-    <w:p>
-      <w:pPr>
-        <w:pStyle w:val="TableofFigures"/>
-        <w:tabs>
-          <w:tab w:val="right" w:leader="dot" w:pos="9350"/>
-        </w:tabs>
-        <w:rPr>
-          <w:rFonts w:eastAsiaTheme="minorEastAsia"/>
-          <w:noProof/>
-        </w:rPr>
-      </w:pPr>
-      <w:hyperlink w:anchor="_Toc380057532" w:history="1">
-        <w:r>
-          <w:rPr>
-            <w:rStyle w:val="Hyperlink"/>
-            <w:noProof/>
-          </w:rPr>
-          <w:t>Figure 12: Running the app on iOS</w:t>
-        </w:r>
-        <w:r>
-          <w:rPr>
-            <w:noProof/>
-            <w:webHidden/>
-          </w:rPr>
-          <w:tab/>
-        </w:r>
-        <w:r>
-          <w:rPr>
-            <w:noProof/>
-            <w:webHidden/>
-          </w:rPr>
-          <w:fldChar w:fldCharType="begin"/>
-        </w:r>
-        <w:r>
-          <w:rPr>
-            <w:noProof/>
-            <w:webHidden/>
-          </w:rPr>
-          <w:instrText xml:space="preserve"> PAGEREF _Toc380057532 \h </w:instrText>
-        </w:r>
-        <w:r>
-          <w:rPr>
-            <w:noProof/>
-            <w:webHidden/>
-          </w:rPr>
-        </w:r>
-        <w:r>
-          <w:rPr>
-            <w:noProof/>
-            <w:webHidden/>
-          </w:rPr>
-          <w:fldChar w:fldCharType="separate"/>
-        </w:r>
-        <w:r>
-          <w:rPr>
-            <w:noProof/>
-            <w:webHidden/>
-          </w:rPr>
-          <w:t>12</w:t>
         </w:r>
         <w:r>
           <w:rPr>
@@ -2117,7 +2080,7 @@
       <w:r>
         <w:fldChar w:fldCharType="separate"/>
       </w:r>
-      <w:hyperlink w:anchor="_Toc380057533" w:history="1">
+      <w:hyperlink w:anchor="_Toc402356877" w:history="1">
         <w:r>
           <w:rPr>
             <w:rStyle w:val="Hyperlink"/>
@@ -2144,7 +2107,7 @@
             <w:noProof/>
             <w:webHidden/>
           </w:rPr>
-          <w:instrText xml:space="preserve"> PAGEREF _Toc380057533 \h </w:instrText>
+          <w:instrText xml:space="preserve"> PAGEREF _Toc402356877 \h </w:instrText>
         </w:r>
         <w:r>
           <w:rPr>
@@ -2186,7 +2149,7 @@
           <w:noProof/>
         </w:rPr>
       </w:pPr>
-      <w:hyperlink w:anchor="_Toc380057534" w:history="1">
+      <w:hyperlink w:anchor="_Toc402356878" w:history="1">
         <w:r>
           <w:rPr>
             <w:rStyle w:val="Hyperlink"/>
@@ -2213,7 +2176,7 @@
             <w:noProof/>
             <w:webHidden/>
           </w:rPr>
-          <w:instrText xml:space="preserve"> PAGEREF _Toc380057534 \h </w:instrText>
+          <w:instrText xml:space="preserve"> PAGEREF _Toc402356878 \h </w:instrText>
         </w:r>
         <w:r>
           <w:rPr>
@@ -2233,7 +2196,7 @@
             <w:noProof/>
             <w:webHidden/>
           </w:rPr>
-          <w:t>13</w:t>
+          <w:t>12</w:t>
         </w:r>
         <w:r>
           <w:rPr>
@@ -2255,7 +2218,7 @@
           <w:noProof/>
         </w:rPr>
       </w:pPr>
-      <w:hyperlink w:anchor="_Toc380057535" w:history="1">
+      <w:hyperlink w:anchor="_Toc402356879" w:history="1">
         <w:r>
           <w:rPr>
             <w:rStyle w:val="Hyperlink"/>
@@ -2282,7 +2245,7 @@
             <w:noProof/>
             <w:webHidden/>
           </w:rPr>
-          <w:instrText xml:space="preserve"> PAGEREF _Toc380057535 \h </w:instrText>
+          <w:instrText xml:space="preserve"> PAGEREF _Toc402356879 \h </w:instrText>
         </w:r>
         <w:r>
           <w:rPr>
@@ -2302,7 +2265,7 @@
             <w:noProof/>
             <w:webHidden/>
           </w:rPr>
-          <w:t>14</w:t>
+          <w:t>13</w:t>
         </w:r>
         <w:r>
           <w:rPr>
@@ -2355,7 +2318,7 @@
       <w:r>
         <w:fldChar w:fldCharType="separate"/>
       </w:r>
-      <w:hyperlink w:anchor="_Toc380057536" w:history="1">
+      <w:hyperlink w:anchor="_Toc402356880" w:history="1">
         <w:r>
           <w:rPr>
             <w:rStyle w:val="Hyperlink"/>
@@ -2382,7 +2345,7 @@
             <w:noProof/>
             <w:webHidden/>
           </w:rPr>
-          <w:instrText xml:space="preserve"> PAGEREF _Toc380057536 \h </w:instrText>
+          <w:instrText xml:space="preserve"> PAGEREF _Toc402356880 \h </w:instrText>
         </w:r>
         <w:r>
           <w:rPr>
@@ -2402,7 +2365,7 @@
             <w:noProof/>
             <w:webHidden/>
           </w:rPr>
-          <w:t>13</w:t>
+          <w:t>12</w:t>
         </w:r>
         <w:r>
           <w:rPr>
@@ -2424,7 +2387,7 @@
           <w:noProof/>
         </w:rPr>
       </w:pPr>
-      <w:hyperlink w:anchor="_Toc380057537" w:history="1">
+      <w:hyperlink w:anchor="_Toc402356881" w:history="1">
         <w:r>
           <w:rPr>
             <w:rStyle w:val="Hyperlink"/>
@@ -2451,7 +2414,7 @@
             <w:noProof/>
             <w:webHidden/>
           </w:rPr>
-          <w:instrText xml:space="preserve"> PAGEREF _Toc380057537 \h </w:instrText>
+          <w:instrText xml:space="preserve"> PAGEREF _Toc402356881 \h </w:instrText>
         </w:r>
         <w:r>
           <w:rPr>
@@ -2471,7 +2434,7 @@
             <w:noProof/>
             <w:webHidden/>
           </w:rPr>
-          <w:t>13</w:t>
+          <w:t>12</w:t>
         </w:r>
         <w:r>
           <w:rPr>
@@ -2502,23 +2465,31 @@
       <w:pPr>
         <w:pStyle w:val="Heading1"/>
       </w:pPr>
-      <w:bookmarkStart w:id="3" w:name="_Toc364943566"/>
-      <w:bookmarkStart w:id="4" w:name="_Toc365983384"/>
-      <w:bookmarkStart w:id="5" w:name="_Toc365983823"/>
-      <w:bookmarkStart w:id="6" w:name="_Toc365984252"/>
+      <w:bookmarkStart w:id="2" w:name="_Toc364943566"/>
+      <w:bookmarkStart w:id="3" w:name="_Toc365983384"/>
+      <w:bookmarkStart w:id="4" w:name="_Toc365983823"/>
+      <w:bookmarkStart w:id="5" w:name="_Toc402356854"/>
       <w:r>
         <w:lastRenderedPageBreak/>
         <w:t>Introduction</w:t>
       </w:r>
-      <w:bookmarkEnd w:id="1"/>
+      <w:bookmarkEnd w:id="0"/>
+      <w:bookmarkEnd w:id="2"/>
       <w:bookmarkEnd w:id="3"/>
       <w:bookmarkEnd w:id="4"/>
       <w:bookmarkEnd w:id="5"/>
-      <w:bookmarkEnd w:id="6"/>
-    </w:p>
-    <w:p>
-      <w:r>
-        <w:t>The AT&amp;T API Platform Adapter for IBM® Worklight® provides a simplified way for Worklight developers to access the AT&amp;T API Platform and RESTful APIs.</w:t>
+    </w:p>
+    <w:p>
+      <w:r>
+        <w:t xml:space="preserve">The AT&amp;T API Platform Adapter for IBM® Worklight® provides a simplified way for Worklight developers to access the AT&amp;T API Platform and </w:t>
+      </w:r>
+      <w:proofErr w:type="spellStart"/>
+      <w:r>
+        <w:t>RESTful</w:t>
+      </w:r>
+      <w:proofErr w:type="spellEnd"/>
+      <w:r>
+        <w:t xml:space="preserve"> APIs.</w:t>
       </w:r>
       <w:r>
         <w:t xml:space="preserve"> </w:t>
@@ -2529,7 +2500,15 @@
     </w:p>
     <w:p>
       <w:r>
-        <w:t>The adapter facilitates access to the following AT&amp;T Platform RESTful APIs:</w:t>
+        <w:t xml:space="preserve">The adapter facilitates access to the following AT&amp;T Platform </w:t>
+      </w:r>
+      <w:proofErr w:type="spellStart"/>
+      <w:r>
+        <w:t>RESTful</w:t>
+      </w:r>
+      <w:proofErr w:type="spellEnd"/>
+      <w:r>
+        <w:t xml:space="preserve"> APIs:</w:t>
       </w:r>
     </w:p>
     <w:p>
@@ -2570,30 +2549,9 @@
       </w:r>
       <w:r>
         <w:tab/>
-        <w:t>Notary</w:t>
-      </w:r>
-      <w:r>
-        <w:t xml:space="preserve"> Management</w:t>
-      </w:r>
-    </w:p>
-    <w:p>
-      <w:r>
-        <w:t>•</w:t>
-      </w:r>
-      <w:r>
-        <w:tab/>
       </w:r>
       <w:r>
         <w:t>OAuth 2.0 Authentication Management</w:t>
-      </w:r>
-    </w:p>
-    <w:p>
-      <w:r>
-        <w:t>•</w:t>
-      </w:r>
-      <w:r>
-        <w:tab/>
-        <w:t>Payment</w:t>
       </w:r>
     </w:p>
     <w:p>
@@ -2672,20 +2630,20 @@
       <w:pPr>
         <w:pStyle w:val="Heading1"/>
       </w:pPr>
-      <w:bookmarkStart w:id="7" w:name="_Toc364865403"/>
-      <w:bookmarkStart w:id="8" w:name="_Toc364943567"/>
-      <w:bookmarkStart w:id="9" w:name="_Toc365983385"/>
-      <w:bookmarkStart w:id="10" w:name="_Toc365983824"/>
-      <w:bookmarkStart w:id="11" w:name="_Toc365984253"/>
+      <w:bookmarkStart w:id="6" w:name="_Toc364865403"/>
+      <w:bookmarkStart w:id="7" w:name="_Toc364943567"/>
+      <w:bookmarkStart w:id="8" w:name="_Toc365983385"/>
+      <w:bookmarkStart w:id="9" w:name="_Toc365983824"/>
+      <w:bookmarkStart w:id="10" w:name="_Toc402356855"/>
       <w:r>
         <w:lastRenderedPageBreak/>
         <w:t>Architectural Overview</w:t>
       </w:r>
+      <w:bookmarkEnd w:id="6"/>
       <w:bookmarkEnd w:id="7"/>
       <w:bookmarkEnd w:id="8"/>
       <w:bookmarkEnd w:id="9"/>
       <w:bookmarkEnd w:id="10"/>
-      <w:bookmarkEnd w:id="11"/>
     </w:p>
     <w:p>
       <w:r>
@@ -2701,7 +2659,7 @@
           <w:noProof/>
         </w:rPr>
         <w:drawing>
-          <wp:inline distT="0" distB="0" distL="0" distR="0" wp14:anchorId="55BD7204" wp14:editId="5FCBF5B8">
+          <wp:inline distT="0" distB="0" distL="0" distR="0" wp14:anchorId="4D243406" wp14:editId="00EC9663">
             <wp:extent cx="5086985" cy="3182627"/>
             <wp:effectExtent l="19050" t="19050" r="18415" b="17780"/>
             <wp:docPr id="26" name="Picture 22" descr="C:\Users\madhur.kulshrestha\Pictures\Screenpresso\2012-11-26_16h15_54.png"/>
@@ -2753,11 +2711,11 @@
       <w:pPr>
         <w:pStyle w:val="Caption"/>
       </w:pPr>
-      <w:bookmarkStart w:id="12" w:name="_Toc364865423"/>
-      <w:bookmarkStart w:id="13" w:name="_Toc364866592"/>
-      <w:bookmarkStart w:id="14" w:name="_Toc365983401"/>
-      <w:bookmarkStart w:id="15" w:name="_Toc365983811"/>
-      <w:bookmarkStart w:id="16" w:name="_Toc380057523"/>
+      <w:bookmarkStart w:id="11" w:name="_Toc364865423"/>
+      <w:bookmarkStart w:id="12" w:name="_Toc364866592"/>
+      <w:bookmarkStart w:id="13" w:name="_Toc365983401"/>
+      <w:bookmarkStart w:id="14" w:name="_Toc365983811"/>
+      <w:bookmarkStart w:id="15" w:name="_Toc402356868"/>
       <w:r>
         <w:t xml:space="preserve">Figure </w:t>
       </w:r>
@@ -2775,11 +2733,11 @@
       <w:r>
         <w:t>AT&amp;T Worklight Architecture</w:t>
       </w:r>
+      <w:bookmarkEnd w:id="11"/>
       <w:bookmarkEnd w:id="12"/>
       <w:bookmarkEnd w:id="13"/>
       <w:bookmarkEnd w:id="14"/>
       <w:bookmarkEnd w:id="15"/>
-      <w:bookmarkEnd w:id="16"/>
     </w:p>
     <w:p>
       <w:pPr>
@@ -2799,127 +2757,127 @@
       <w:pPr>
         <w:pStyle w:val="Heading1"/>
       </w:pPr>
-      <w:bookmarkStart w:id="17" w:name="_Toc364865404"/>
-      <w:bookmarkStart w:id="18" w:name="_Toc364943568"/>
-      <w:bookmarkStart w:id="19" w:name="_Toc365983386"/>
-      <w:bookmarkStart w:id="20" w:name="_Toc365983825"/>
-      <w:bookmarkStart w:id="21" w:name="_Toc365984254"/>
+      <w:bookmarkStart w:id="16" w:name="_Toc364865404"/>
+      <w:bookmarkStart w:id="17" w:name="_Toc364943568"/>
+      <w:bookmarkStart w:id="18" w:name="_Toc365983386"/>
+      <w:bookmarkStart w:id="19" w:name="_Toc365983825"/>
+      <w:bookmarkStart w:id="20" w:name="_Toc402356856"/>
       <w:r>
         <w:lastRenderedPageBreak/>
         <w:t>Installing the Worklight Adapters Components</w:t>
       </w:r>
+      <w:bookmarkEnd w:id="16"/>
       <w:bookmarkEnd w:id="17"/>
       <w:bookmarkEnd w:id="18"/>
       <w:bookmarkEnd w:id="19"/>
       <w:bookmarkEnd w:id="20"/>
+    </w:p>
+    <w:p>
+      <w:pPr>
+        <w:pStyle w:val="Body"/>
+      </w:pPr>
+      <w:r>
+        <w:t>You must comp</w:t>
+      </w:r>
+      <w:r>
+        <w:t>lete the following steps to create</w:t>
+      </w:r>
+      <w:r>
+        <w:t xml:space="preserve"> </w:t>
+      </w:r>
+      <w:r>
+        <w:t xml:space="preserve">and test </w:t>
+      </w:r>
+      <w:r>
+        <w:t>applications (apps)</w:t>
+      </w:r>
+      <w:r>
+        <w:t xml:space="preserve"> using</w:t>
+      </w:r>
+      <w:r>
+        <w:t xml:space="preserve"> the adapter</w:t>
+      </w:r>
+      <w:r>
+        <w:t>s</w:t>
+      </w:r>
+      <w:r>
+        <w:t xml:space="preserve"> on your development system</w:t>
+      </w:r>
+      <w:r>
+        <w:t>.</w:t>
+      </w:r>
+    </w:p>
+    <w:p>
+      <w:pPr>
+        <w:pStyle w:val="ListParagraph"/>
+      </w:pPr>
+      <w:r>
+        <w:t>Download Worklight Studio</w:t>
+      </w:r>
+    </w:p>
+    <w:p>
+      <w:pPr>
+        <w:pStyle w:val="ListParagraph"/>
+      </w:pPr>
+      <w:r>
+        <w:t>Download the AT&amp;T API Platform Adapters for IBM® Worklight®</w:t>
+      </w:r>
+    </w:p>
+    <w:p>
+      <w:pPr>
+        <w:pStyle w:val="ListParagraph"/>
+      </w:pPr>
+      <w:r>
+        <w:t>Register you application with AT&amp;T and get application keys</w:t>
+      </w:r>
+    </w:p>
+    <w:p>
+      <w:pPr>
+        <w:pStyle w:val="ListParagraph"/>
+      </w:pPr>
+      <w:r>
+        <w:t>Build and deploy the adapters</w:t>
+      </w:r>
+    </w:p>
+    <w:p>
+      <w:pPr>
+        <w:pStyle w:val="ListParagraph"/>
+      </w:pPr>
+      <w:r>
+        <w:t xml:space="preserve">Use the adapters </w:t>
+      </w:r>
+      <w:r>
+        <w:t xml:space="preserve">and keys </w:t>
+      </w:r>
+      <w:r>
+        <w:t>in your mobile app</w:t>
+      </w:r>
+    </w:p>
+    <w:p>
+      <w:pPr>
+        <w:pStyle w:val="ListParagraph"/>
+      </w:pPr>
+      <w:r>
+        <w:t>Deploy your app to the Worklight server</w:t>
+      </w:r>
+    </w:p>
+    <w:p>
+      <w:pPr>
+        <w:pStyle w:val="Heading2"/>
+      </w:pPr>
+      <w:bookmarkStart w:id="21" w:name="_Toc364865405"/>
+      <w:bookmarkStart w:id="22" w:name="_Toc364943569"/>
+      <w:bookmarkStart w:id="23" w:name="_Toc365983387"/>
+      <w:bookmarkStart w:id="24" w:name="_Toc365983826"/>
+      <w:bookmarkStart w:id="25" w:name="_Toc402356857"/>
+      <w:r>
+        <w:t>Installing the Tools</w:t>
+      </w:r>
       <w:bookmarkEnd w:id="21"/>
-    </w:p>
-    <w:p>
-      <w:pPr>
-        <w:pStyle w:val="Body"/>
-      </w:pPr>
-      <w:r>
-        <w:t>You must comp</w:t>
-      </w:r>
-      <w:r>
-        <w:t>lete the following steps to create</w:t>
-      </w:r>
-      <w:r>
-        <w:t xml:space="preserve"> </w:t>
-      </w:r>
-      <w:r>
-        <w:t xml:space="preserve">and test </w:t>
-      </w:r>
-      <w:r>
-        <w:t>applications (apps)</w:t>
-      </w:r>
-      <w:r>
-        <w:t xml:space="preserve"> using</w:t>
-      </w:r>
-      <w:r>
-        <w:t xml:space="preserve"> the adapter</w:t>
-      </w:r>
-      <w:r>
-        <w:t>s</w:t>
-      </w:r>
-      <w:r>
-        <w:t xml:space="preserve"> on your development system</w:t>
-      </w:r>
-      <w:r>
-        <w:t>.</w:t>
-      </w:r>
-    </w:p>
-    <w:p>
-      <w:pPr>
-        <w:pStyle w:val="ListParagraph"/>
-      </w:pPr>
-      <w:r>
-        <w:t>Download Worklight Studio</w:t>
-      </w:r>
-    </w:p>
-    <w:p>
-      <w:pPr>
-        <w:pStyle w:val="ListParagraph"/>
-      </w:pPr>
-      <w:r>
-        <w:t>Download the AT&amp;T API Platform Adapters for IBM® Worklight®</w:t>
-      </w:r>
-    </w:p>
-    <w:p>
-      <w:pPr>
-        <w:pStyle w:val="ListParagraph"/>
-      </w:pPr>
-      <w:r>
-        <w:t>Register you application with AT&amp;T and get application keys</w:t>
-      </w:r>
-    </w:p>
-    <w:p>
-      <w:pPr>
-        <w:pStyle w:val="ListParagraph"/>
-      </w:pPr>
-      <w:r>
-        <w:t>Build and deploy the adapters</w:t>
-      </w:r>
-    </w:p>
-    <w:p>
-      <w:pPr>
-        <w:pStyle w:val="ListParagraph"/>
-      </w:pPr>
-      <w:r>
-        <w:t xml:space="preserve">Use the adapters </w:t>
-      </w:r>
-      <w:r>
-        <w:t xml:space="preserve">and keys </w:t>
-      </w:r>
-      <w:r>
-        <w:t>in your mobile app</w:t>
-      </w:r>
-    </w:p>
-    <w:p>
-      <w:pPr>
-        <w:pStyle w:val="ListParagraph"/>
-      </w:pPr>
-      <w:r>
-        <w:t>Deploy your app to the Worklight server</w:t>
-      </w:r>
-    </w:p>
-    <w:p>
-      <w:pPr>
-        <w:pStyle w:val="Heading2"/>
-      </w:pPr>
-      <w:bookmarkStart w:id="22" w:name="_Toc364865405"/>
-      <w:bookmarkStart w:id="23" w:name="_Toc364943569"/>
-      <w:bookmarkStart w:id="24" w:name="_Toc365983387"/>
-      <w:bookmarkStart w:id="25" w:name="_Toc365983826"/>
-      <w:bookmarkStart w:id="26" w:name="_Toc365984255"/>
-      <w:r>
-        <w:t>Installing the Tools</w:t>
-      </w:r>
       <w:bookmarkEnd w:id="22"/>
       <w:bookmarkEnd w:id="23"/>
       <w:bookmarkEnd w:id="24"/>
       <w:bookmarkEnd w:id="25"/>
-      <w:bookmarkEnd w:id="26"/>
     </w:p>
     <w:p>
       <w:pPr>
@@ -2964,6 +2922,7 @@
         <w:rPr>
           <w:rStyle w:val="Hyperlink"/>
           <w:color w:val="auto"/>
+          <w:u w:val="none"/>
         </w:rPr>
         <w:t>:</w:t>
       </w:r>
@@ -3036,20 +2995,20 @@
       <w:pPr>
         <w:pStyle w:val="Heading3"/>
       </w:pPr>
-      <w:bookmarkStart w:id="27" w:name="_Toc364865406"/>
-      <w:bookmarkStart w:id="28" w:name="_Toc364943570"/>
-      <w:bookmarkStart w:id="29" w:name="_Toc365983388"/>
-      <w:bookmarkStart w:id="30" w:name="_Toc365983827"/>
-      <w:bookmarkStart w:id="31" w:name="_Toc365984256"/>
+      <w:bookmarkStart w:id="26" w:name="_Toc364865406"/>
+      <w:bookmarkStart w:id="27" w:name="_Toc364943570"/>
+      <w:bookmarkStart w:id="28" w:name="_Toc365983388"/>
+      <w:bookmarkStart w:id="29" w:name="_Toc365983827"/>
+      <w:bookmarkStart w:id="30" w:name="_Toc402356858"/>
       <w:r>
         <w:lastRenderedPageBreak/>
         <w:t>Importing Projects</w:t>
       </w:r>
+      <w:bookmarkEnd w:id="26"/>
       <w:bookmarkEnd w:id="27"/>
       <w:bookmarkEnd w:id="28"/>
       <w:bookmarkEnd w:id="29"/>
       <w:bookmarkEnd w:id="30"/>
-      <w:bookmarkEnd w:id="31"/>
     </w:p>
     <w:p>
       <w:pPr>
@@ -3082,7 +3041,15 @@
         <w:pStyle w:val="Numberedlist"/>
       </w:pPr>
       <w:r>
-        <w:t>Expand the General folder, choose Existing Projects Into Workspace as shown in Figure 2</w:t>
+        <w:t xml:space="preserve">Expand the General folder, choose Existing Projects </w:t>
+      </w:r>
+      <w:proofErr w:type="gramStart"/>
+      <w:r>
+        <w:t>Into</w:t>
+      </w:r>
+      <w:proofErr w:type="gramEnd"/>
+      <w:r>
+        <w:t xml:space="preserve"> Workspace as shown in Figure 2</w:t>
       </w:r>
       <w:r>
         <w:t>.</w:t>
@@ -3105,7 +3072,7 @@
           <w:noProof/>
         </w:rPr>
         <w:drawing>
-          <wp:inline distT="0" distB="0" distL="0" distR="0" wp14:anchorId="1BBC5125" wp14:editId="2281AE3E">
+          <wp:inline distT="0" distB="0" distL="0" distR="0" wp14:anchorId="0F51FD07" wp14:editId="5764BDB3">
             <wp:extent cx="4160240" cy="2219325"/>
             <wp:effectExtent l="0" t="0" r="0" b="0"/>
             <wp:docPr id="21" name="Picture 21"/>
@@ -3151,11 +3118,11 @@
       <w:pPr>
         <w:pStyle w:val="Caption"/>
       </w:pPr>
-      <w:bookmarkStart w:id="32" w:name="_Toc364865424"/>
-      <w:bookmarkStart w:id="33" w:name="_Toc364866593"/>
-      <w:bookmarkStart w:id="34" w:name="_Toc365983402"/>
-      <w:bookmarkStart w:id="35" w:name="_Toc365983812"/>
-      <w:bookmarkStart w:id="36" w:name="_Toc380057524"/>
+      <w:bookmarkStart w:id="31" w:name="_Toc364865424"/>
+      <w:bookmarkStart w:id="32" w:name="_Toc364866593"/>
+      <w:bookmarkStart w:id="33" w:name="_Toc365983402"/>
+      <w:bookmarkStart w:id="34" w:name="_Toc365983812"/>
+      <w:bookmarkStart w:id="35" w:name="_Toc402356869"/>
       <w:r>
         <w:t xml:space="preserve">Figure </w:t>
       </w:r>
@@ -3173,11 +3140,11 @@
       <w:r>
         <w:t>“Existing Projects and Workspace” location</w:t>
       </w:r>
+      <w:bookmarkEnd w:id="31"/>
       <w:bookmarkEnd w:id="32"/>
       <w:bookmarkEnd w:id="33"/>
       <w:bookmarkEnd w:id="34"/>
       <w:bookmarkEnd w:id="35"/>
-      <w:bookmarkEnd w:id="36"/>
     </w:p>
     <w:p>
       <w:pPr>
@@ -3207,17 +3174,32 @@
         <w:t>the</w:t>
       </w:r>
       <w:r>
-        <w:t xml:space="preserve"> ATTWLApplicationProject</w:t>
-      </w:r>
+        <w:t xml:space="preserve"> </w:t>
+      </w:r>
+      <w:proofErr w:type="spellStart"/>
+      <w:r>
+        <w:t>ATTWLApplicationProject</w:t>
+      </w:r>
+      <w:proofErr w:type="spellEnd"/>
       <w:r>
         <w:t xml:space="preserve">, </w:t>
       </w:r>
-      <w:r>
-        <w:t xml:space="preserve">ATT_WL_InAppMessaging, </w:t>
-      </w:r>
-      <w:r>
-        <w:t>and the ATT_WL_Banking</w:t>
-      </w:r>
+      <w:proofErr w:type="spellStart"/>
+      <w:r>
+        <w:t>ATT_WL_InAppMessaging</w:t>
+      </w:r>
+      <w:proofErr w:type="spellEnd"/>
+      <w:r>
+        <w:t xml:space="preserve">, </w:t>
+      </w:r>
+      <w:r>
+        <w:t xml:space="preserve">and the </w:t>
+      </w:r>
+      <w:proofErr w:type="spellStart"/>
+      <w:r>
+        <w:t>ATT_WL_Banking</w:t>
+      </w:r>
+      <w:proofErr w:type="spellEnd"/>
       <w:r>
         <w:t xml:space="preserve"> folder as shown in Figure 3.</w:t>
       </w:r>
@@ -3265,7 +3247,7 @@
         </w:rPr>
         <w:lastRenderedPageBreak/>
         <w:drawing>
-          <wp:inline distT="0" distB="0" distL="0" distR="0" wp14:anchorId="64064408" wp14:editId="5F6CD9FF">
+          <wp:inline distT="0" distB="0" distL="0" distR="0" wp14:anchorId="4ECE5E4C" wp14:editId="5E0458BB">
             <wp:extent cx="4442458" cy="2857500"/>
             <wp:effectExtent l="0" t="0" r="0" b="0"/>
             <wp:docPr id="22" name="Picture 22"/>
@@ -3311,11 +3293,11 @@
       <w:pPr>
         <w:pStyle w:val="Caption"/>
       </w:pPr>
-      <w:bookmarkStart w:id="37" w:name="_Toc364865425"/>
-      <w:bookmarkStart w:id="38" w:name="_Toc364866594"/>
-      <w:bookmarkStart w:id="39" w:name="_Toc365983403"/>
-      <w:bookmarkStart w:id="40" w:name="_Toc365983813"/>
-      <w:bookmarkStart w:id="41" w:name="_Toc380057525"/>
+      <w:bookmarkStart w:id="36" w:name="_Toc364865425"/>
+      <w:bookmarkStart w:id="37" w:name="_Toc364866594"/>
+      <w:bookmarkStart w:id="38" w:name="_Toc365983403"/>
+      <w:bookmarkStart w:id="39" w:name="_Toc365983813"/>
+      <w:bookmarkStart w:id="40" w:name="_Toc402356870"/>
       <w:r>
         <w:t xml:space="preserve">Figure </w:t>
       </w:r>
@@ -3354,36 +3336,44 @@
       <w:r>
         <w:t>s</w:t>
       </w:r>
+      <w:bookmarkEnd w:id="36"/>
       <w:bookmarkEnd w:id="37"/>
       <w:bookmarkEnd w:id="38"/>
       <w:bookmarkEnd w:id="39"/>
       <w:bookmarkEnd w:id="40"/>
+    </w:p>
+    <w:p>
+      <w:pPr>
+        <w:pStyle w:val="Heading3"/>
+      </w:pPr>
+      <w:bookmarkStart w:id="41" w:name="_Toc364865407"/>
+      <w:bookmarkStart w:id="42" w:name="_Toc364943571"/>
+      <w:bookmarkStart w:id="43" w:name="_Toc365983389"/>
+      <w:bookmarkStart w:id="44" w:name="_Toc365983828"/>
+      <w:bookmarkStart w:id="45" w:name="_Toc402356859"/>
+      <w:r>
+        <w:t>Registering your Application</w:t>
+      </w:r>
       <w:bookmarkEnd w:id="41"/>
-    </w:p>
-    <w:p>
-      <w:pPr>
-        <w:pStyle w:val="Heading3"/>
-      </w:pPr>
-      <w:bookmarkStart w:id="42" w:name="_Toc364865407"/>
-      <w:bookmarkStart w:id="43" w:name="_Toc364943571"/>
-      <w:bookmarkStart w:id="44" w:name="_Toc365983389"/>
-      <w:bookmarkStart w:id="45" w:name="_Toc365983828"/>
-      <w:bookmarkStart w:id="46" w:name="_Toc365984257"/>
-      <w:r>
-        <w:t>Registering your Application</w:t>
-      </w:r>
       <w:bookmarkEnd w:id="42"/>
       <w:bookmarkEnd w:id="43"/>
       <w:bookmarkEnd w:id="44"/>
       <w:bookmarkEnd w:id="45"/>
-      <w:bookmarkEnd w:id="46"/>
     </w:p>
     <w:p>
       <w:pPr>
         <w:pStyle w:val="Body"/>
       </w:pPr>
       <w:r>
-        <w:t>Before you can access the AT&amp;T Platform services, you must register your application for the services that you want to access and to get an API key and secret key. These keys are necessary to call the underlying AT&amp;T RESTful APIs that access the services.</w:t>
+        <w:t xml:space="preserve">Before you can access the AT&amp;T Platform services, you must register your application for the services that you want to access and to get an API key and secret key. These keys are necessary to call the underlying AT&amp;T </w:t>
+      </w:r>
+      <w:proofErr w:type="spellStart"/>
+      <w:r>
+        <w:t>RESTful</w:t>
+      </w:r>
+      <w:proofErr w:type="spellEnd"/>
+      <w:r>
+        <w:t xml:space="preserve"> APIs that access the services.</w:t>
       </w:r>
     </w:p>
     <w:p>
@@ -3473,11 +3463,11 @@
       <w:pPr>
         <w:pStyle w:val="Heading3"/>
       </w:pPr>
-      <w:bookmarkStart w:id="47" w:name="_Toc364865408"/>
-      <w:bookmarkStart w:id="48" w:name="_Toc364943572"/>
-      <w:bookmarkStart w:id="49" w:name="_Toc365983390"/>
-      <w:bookmarkStart w:id="50" w:name="_Toc365983829"/>
-      <w:bookmarkStart w:id="51" w:name="_Toc365984258"/>
+      <w:bookmarkStart w:id="46" w:name="_Toc364865408"/>
+      <w:bookmarkStart w:id="47" w:name="_Toc364943572"/>
+      <w:bookmarkStart w:id="48" w:name="_Toc365983390"/>
+      <w:bookmarkStart w:id="49" w:name="_Toc365983829"/>
+      <w:bookmarkStart w:id="50" w:name="_Toc402356860"/>
       <w:r>
         <w:lastRenderedPageBreak/>
         <w:t xml:space="preserve">Configuring your </w:t>
@@ -3488,11 +3478,11 @@
       <w:r>
         <w:t xml:space="preserve"> Application</w:t>
       </w:r>
+      <w:bookmarkEnd w:id="46"/>
       <w:bookmarkEnd w:id="47"/>
       <w:bookmarkEnd w:id="48"/>
       <w:bookmarkEnd w:id="49"/>
       <w:bookmarkEnd w:id="50"/>
-      <w:bookmarkEnd w:id="51"/>
     </w:p>
     <w:p>
       <w:pPr>
@@ -3523,7 +3513,23 @@
         <w:t>In the application project, o</w:t>
       </w:r>
       <w:r>
-        <w:t>pen server/conf/worklight.properties.</w:t>
+        <w:t>pen server/</w:t>
+      </w:r>
+      <w:proofErr w:type="spellStart"/>
+      <w:r>
+        <w:t>conf</w:t>
+      </w:r>
+      <w:proofErr w:type="spellEnd"/>
+      <w:r>
+        <w:t>/</w:t>
+      </w:r>
+      <w:proofErr w:type="spellStart"/>
+      <w:r>
+        <w:t>worklight.properties</w:t>
+      </w:r>
+      <w:proofErr w:type="spellEnd"/>
+      <w:r>
+        <w:t>.</w:t>
       </w:r>
     </w:p>
     <w:p>
@@ -3556,8 +3562,8 @@
       </w:tblPr>
       <w:tblGrid>
         <w:gridCol w:w="1209"/>
-        <w:gridCol w:w="1302"/>
-        <w:gridCol w:w="5639"/>
+        <w:gridCol w:w="1237"/>
+        <w:gridCol w:w="5464"/>
       </w:tblGrid>
       <w:tr>
         <w:trPr>
@@ -3661,12 +3667,14 @@
             <w:pPr>
               <w:pStyle w:val="TableCell"/>
             </w:pPr>
+            <w:proofErr w:type="spellStart"/>
             <w:r>
               <w:t>app</w:t>
             </w:r>
             <w:r>
               <w:t>Key</w:t>
             </w:r>
+            <w:proofErr w:type="spellEnd"/>
           </w:p>
         </w:tc>
         <w:tc>
@@ -3729,9 +3737,11 @@
             <w:pPr>
               <w:pStyle w:val="TableCell"/>
             </w:pPr>
+            <w:proofErr w:type="spellStart"/>
             <w:r>
               <w:t>secretKey</w:t>
             </w:r>
+            <w:proofErr w:type="spellEnd"/>
           </w:p>
         </w:tc>
         <w:tc>
@@ -3838,15 +3848,7 @@
               <w:pStyle w:val="TableCell"/>
             </w:pPr>
             <w:r>
-              <w:t>NOTARY</w:t>
-            </w:r>
-          </w:p>
-          <w:p>
-            <w:pPr>
-              <w:pStyle w:val="TableCell"/>
-            </w:pPr>
-            <w:r>
-              <w:t>PAYMENT</w:t>
+              <w:t>MIM</w:t>
             </w:r>
           </w:p>
           <w:p>
@@ -3946,7 +3948,7 @@
               </w:numPr>
             </w:pPr>
             <w:r>
-              <w:t>Notary is NOTARY</w:t>
+              <w:t>SMS is SMS</w:t>
             </w:r>
           </w:p>
           <w:p>
@@ -3958,7 +3960,7 @@
               </w:numPr>
             </w:pPr>
             <w:r>
-              <w:t>Payment service is PAYMENT</w:t>
+              <w:t>Speech To Text is SPEECH</w:t>
             </w:r>
           </w:p>
           <w:p>
@@ -3970,30 +3972,6 @@
               </w:numPr>
             </w:pPr>
             <w:r>
-              <w:t>SMS is SMS</w:t>
-            </w:r>
-          </w:p>
-          <w:p>
-            <w:pPr>
-              <w:pStyle w:val="TableCell"/>
-              <w:numPr>
-                <w:ilvl w:val="0"/>
-                <w:numId w:val="12"/>
-              </w:numPr>
-            </w:pPr>
-            <w:r>
-              <w:t>Speech To Text is SPEECH</w:t>
-            </w:r>
-          </w:p>
-          <w:p>
-            <w:pPr>
-              <w:pStyle w:val="TableCell"/>
-              <w:numPr>
-                <w:ilvl w:val="0"/>
-                <w:numId w:val="12"/>
-              </w:numPr>
-            </w:pPr>
-            <w:r>
               <w:t>Text To Speech is TTS</w:t>
             </w:r>
           </w:p>
@@ -4004,11 +3982,11 @@
       <w:pPr>
         <w:pStyle w:val="Caption"/>
       </w:pPr>
-      <w:bookmarkStart w:id="52" w:name="_Ref351447747"/>
-      <w:bookmarkStart w:id="53" w:name="_Toc364865437"/>
-      <w:bookmarkStart w:id="54" w:name="_Toc364943587"/>
-      <w:bookmarkStart w:id="55" w:name="_Toc365983421"/>
-      <w:bookmarkStart w:id="56" w:name="_Toc380057533"/>
+      <w:bookmarkStart w:id="51" w:name="_Ref351447747"/>
+      <w:bookmarkStart w:id="52" w:name="_Toc364865437"/>
+      <w:bookmarkStart w:id="53" w:name="_Toc364943587"/>
+      <w:bookmarkStart w:id="54" w:name="_Toc365983421"/>
+      <w:bookmarkStart w:id="55" w:name="_Toc402356877"/>
       <w:r>
         <w:t xml:space="preserve">Table </w:t>
       </w:r>
@@ -4023,11 +4001,11 @@
       <w:r>
         <w:t>: Configuration properties for Worklight</w:t>
       </w:r>
+      <w:bookmarkEnd w:id="51"/>
       <w:bookmarkEnd w:id="52"/>
       <w:bookmarkEnd w:id="53"/>
       <w:bookmarkEnd w:id="54"/>
       <w:bookmarkEnd w:id="55"/>
-      <w:bookmarkEnd w:id="56"/>
     </w:p>
     <w:p>
       <w:pPr>
@@ -4041,11 +4019,11 @@
       <w:pPr>
         <w:pStyle w:val="Heading1"/>
       </w:pPr>
-      <w:bookmarkStart w:id="57" w:name="_Toc364865409"/>
-      <w:bookmarkStart w:id="58" w:name="_Toc364943573"/>
-      <w:bookmarkStart w:id="59" w:name="_Toc365983391"/>
-      <w:bookmarkStart w:id="60" w:name="_Toc365983830"/>
-      <w:bookmarkStart w:id="61" w:name="_Toc365984259"/>
+      <w:bookmarkStart w:id="56" w:name="_Toc364865409"/>
+      <w:bookmarkStart w:id="57" w:name="_Toc364943573"/>
+      <w:bookmarkStart w:id="58" w:name="_Toc365983391"/>
+      <w:bookmarkStart w:id="59" w:name="_Toc365983830"/>
+      <w:bookmarkStart w:id="60" w:name="_Toc402356861"/>
       <w:r>
         <w:lastRenderedPageBreak/>
         <w:t xml:space="preserve">Building </w:t>
@@ -4053,14 +4031,14 @@
       <w:r>
         <w:t>Worklight Adapter</w:t>
       </w:r>
+      <w:bookmarkEnd w:id="56"/>
       <w:bookmarkEnd w:id="57"/>
       <w:bookmarkEnd w:id="58"/>
       <w:bookmarkEnd w:id="59"/>
+      <w:r>
+        <w:t>s</w:t>
+      </w:r>
       <w:bookmarkEnd w:id="60"/>
-      <w:bookmarkEnd w:id="61"/>
-      <w:r>
-        <w:t>s</w:t>
-      </w:r>
     </w:p>
     <w:p>
       <w:pPr>
@@ -4093,7 +4071,15 @@
         <w:pStyle w:val="Numberedlist"/>
       </w:pPr>
       <w:r>
-        <w:t>Expand the adapters folder to see the available adapters, as shown in the following figure.</w:t>
+        <w:t xml:space="preserve">Expand the </w:t>
+      </w:r>
+      <w:proofErr w:type="gramStart"/>
+      <w:r>
+        <w:t>adapters</w:t>
+      </w:r>
+      <w:proofErr w:type="gramEnd"/>
+      <w:r>
+        <w:t xml:space="preserve"> folder to see the available adapters, as shown in the following figure.</w:t>
       </w:r>
     </w:p>
     <w:p>
@@ -4106,9 +4092,9 @@
         </w:rPr>
         <w:drawing>
           <wp:inline distT="0" distB="0" distL="0" distR="0">
-            <wp:extent cx="1762125" cy="3257550"/>
+            <wp:extent cx="1990725" cy="2133600"/>
             <wp:effectExtent l="0" t="0" r="9525" b="0"/>
-            <wp:docPr id="13" name="Picture 13"/>
+            <wp:docPr id="15" name="Picture 15"/>
             <wp:cNvGraphicFramePr>
               <a:graphicFrameLocks xmlns:a="http://schemas.openxmlformats.org/drawingml/2006/main" noChangeAspect="1"/>
             </wp:cNvGraphicFramePr>
@@ -4116,7 +4102,7 @@
               <a:graphicData uri="http://schemas.openxmlformats.org/drawingml/2006/picture">
                 <pic:pic xmlns:pic="http://schemas.openxmlformats.org/drawingml/2006/picture">
                   <pic:nvPicPr>
-                    <pic:cNvPr id="13" name="adapters.png"/>
+                    <pic:cNvPr id="15" name="adapters.png"/>
                     <pic:cNvPicPr/>
                   </pic:nvPicPr>
                   <pic:blipFill>
@@ -4134,7 +4120,7 @@
                   <pic:spPr>
                     <a:xfrm>
                       <a:off x="0" y="0"/>
-                      <a:ext cx="1762125" cy="3257550"/>
+                      <a:ext cx="1990725" cy="2133600"/>
                     </a:xfrm>
                     <a:prstGeom prst="rect">
                       <a:avLst/>
@@ -4154,11 +4140,11 @@
       <w:pPr>
         <w:pStyle w:val="Caption"/>
       </w:pPr>
-      <w:bookmarkStart w:id="62" w:name="_Toc364865426"/>
-      <w:bookmarkStart w:id="63" w:name="_Toc364866595"/>
-      <w:bookmarkStart w:id="64" w:name="_Toc365983404"/>
-      <w:bookmarkStart w:id="65" w:name="_Toc365983814"/>
-      <w:bookmarkStart w:id="66" w:name="_Toc380057526"/>
+      <w:bookmarkStart w:id="61" w:name="_Toc364865426"/>
+      <w:bookmarkStart w:id="62" w:name="_Toc364866595"/>
+      <w:bookmarkStart w:id="63" w:name="_Toc365983404"/>
+      <w:bookmarkStart w:id="64" w:name="_Toc365983814"/>
+      <w:bookmarkStart w:id="65" w:name="_Toc402356871"/>
       <w:r>
         <w:t xml:space="preserve">Figure </w:t>
       </w:r>
@@ -4173,11 +4159,11 @@
       <w:r>
         <w:t>: Available adapters.</w:t>
       </w:r>
+      <w:bookmarkEnd w:id="61"/>
       <w:bookmarkEnd w:id="62"/>
       <w:bookmarkEnd w:id="63"/>
       <w:bookmarkEnd w:id="64"/>
       <w:bookmarkEnd w:id="65"/>
-      <w:bookmarkEnd w:id="66"/>
     </w:p>
     <w:p>
       <w:pPr>
@@ -4216,7 +4202,6 @@
         <w:pStyle w:val="Figure"/>
       </w:pPr>
       <w:r>
-        <w:lastRenderedPageBreak/>
         <w:t xml:space="preserve"> </w:t>
       </w:r>
       <w:r>
@@ -4224,7 +4209,7 @@
           <w:noProof/>
         </w:rPr>
         <w:drawing>
-          <wp:inline distT="0" distB="0" distL="0" distR="0" wp14:anchorId="52C4CBA9" wp14:editId="62C606FB">
+          <wp:inline distT="0" distB="0" distL="0" distR="0" wp14:anchorId="1E1D37DA" wp14:editId="61F476D1">
             <wp:extent cx="5495544" cy="795528"/>
             <wp:effectExtent l="19050" t="19050" r="10160" b="24130"/>
             <wp:docPr id="27" name="Picture 27" descr="C:\Users\Sridhar\Downloads\image.png"/>
@@ -4276,11 +4261,11 @@
       <w:pPr>
         <w:pStyle w:val="Caption"/>
       </w:pPr>
-      <w:bookmarkStart w:id="67" w:name="_Toc364865427"/>
-      <w:bookmarkStart w:id="68" w:name="_Toc364866596"/>
-      <w:bookmarkStart w:id="69" w:name="_Toc365983405"/>
-      <w:bookmarkStart w:id="70" w:name="_Toc365983815"/>
-      <w:bookmarkStart w:id="71" w:name="_Toc380057527"/>
+      <w:bookmarkStart w:id="66" w:name="_Toc364865427"/>
+      <w:bookmarkStart w:id="67" w:name="_Toc364866596"/>
+      <w:bookmarkStart w:id="68" w:name="_Toc365983405"/>
+      <w:bookmarkStart w:id="69" w:name="_Toc365983815"/>
+      <w:bookmarkStart w:id="70" w:name="_Toc402356872"/>
       <w:r>
         <w:t xml:space="preserve">Figure </w:t>
       </w:r>
@@ -4298,35 +4283,35 @@
       <w:r>
         <w:t>Building a Worklight Adapter</w:t>
       </w:r>
+      <w:bookmarkEnd w:id="66"/>
       <w:bookmarkEnd w:id="67"/>
       <w:bookmarkEnd w:id="68"/>
       <w:bookmarkEnd w:id="69"/>
       <w:bookmarkEnd w:id="70"/>
+    </w:p>
+    <w:p>
+      <w:pPr>
+        <w:pStyle w:val="Heading1"/>
+      </w:pPr>
+      <w:bookmarkStart w:id="71" w:name="_Toc364865411"/>
+      <w:bookmarkStart w:id="72" w:name="_Toc364943575"/>
+      <w:bookmarkStart w:id="73" w:name="_Toc365983393"/>
+      <w:bookmarkStart w:id="74" w:name="_Toc365983832"/>
+      <w:bookmarkStart w:id="75" w:name="_Toc402356862"/>
+      <w:r>
+        <w:t>De</w:t>
+      </w:r>
+      <w:r>
+        <w:t xml:space="preserve">ploying Adapters to a Worklight </w:t>
+      </w:r>
+      <w:r>
+        <w:t>Application</w:t>
+      </w:r>
       <w:bookmarkEnd w:id="71"/>
-    </w:p>
-    <w:p>
-      <w:pPr>
-        <w:pStyle w:val="Heading1"/>
-      </w:pPr>
-      <w:bookmarkStart w:id="72" w:name="_Toc364865411"/>
-      <w:bookmarkStart w:id="73" w:name="_Toc364943575"/>
-      <w:bookmarkStart w:id="74" w:name="_Toc365983393"/>
-      <w:bookmarkStart w:id="75" w:name="_Toc365983832"/>
-      <w:bookmarkStart w:id="76" w:name="_Toc365984261"/>
-      <w:r>
-        <w:t>De</w:t>
-      </w:r>
-      <w:r>
-        <w:t xml:space="preserve">ploying Adapters to a Worklight </w:t>
-      </w:r>
-      <w:r>
-        <w:t>Application</w:t>
-      </w:r>
       <w:bookmarkEnd w:id="72"/>
       <w:bookmarkEnd w:id="73"/>
       <w:bookmarkEnd w:id="74"/>
       <w:bookmarkEnd w:id="75"/>
-      <w:bookmarkEnd w:id="76"/>
     </w:p>
     <w:p>
       <w:pPr>
@@ -4351,6 +4336,7 @@
         </w:numPr>
       </w:pPr>
       <w:r>
+        <w:lastRenderedPageBreak/>
         <w:t>Within the</w:t>
       </w:r>
       <w:r>
@@ -4380,7 +4366,7 @@
           <w:noProof/>
         </w:rPr>
         <w:drawing>
-          <wp:inline distT="0" distB="0" distL="0" distR="0">
+          <wp:inline distT="0" distB="0" distL="0" distR="0" wp14:anchorId="7A7F1AD8" wp14:editId="7935D863">
             <wp:extent cx="3638550" cy="1924050"/>
             <wp:effectExtent l="0" t="0" r="0" b="0"/>
             <wp:docPr id="9" name="Picture 9"/>
@@ -4428,22 +4414,26 @@
         <w:ind w:left="1800"/>
       </w:pPr>
       <w:r>
-        <w:t xml:space="preserve">The IBM Worklight Console opens in a Catalog page that lets you work with Applications and Adapters, as shown in the following figure. </w:t>
-      </w:r>
-    </w:p>
-    <w:p>
-      <w:pPr>
-        <w:pStyle w:val="Figure"/>
-        <w:jc w:val="left"/>
-        <w:outlineLvl w:val="0"/>
+        <w:t>The IBM Worklight Console opens in a Catalog page that lets you work with Applications and Adapters, a</w:t>
+      </w:r>
+      <w:r>
+        <w:t>s shown in the following figure:</w:t>
+      </w:r>
+      <w:r>
+        <w:t xml:space="preserve"> </w:t>
+      </w:r>
+    </w:p>
+    <w:p>
+      <w:pPr>
+        <w:pStyle w:val="Body"/>
+        <w:ind w:left="1800"/>
       </w:pPr>
       <w:r>
         <w:rPr>
           <w:noProof/>
         </w:rPr>
-        <w:lastRenderedPageBreak/>
         <w:drawing>
-          <wp:inline distT="0" distB="0" distL="0" distR="0">
+          <wp:inline distT="0" distB="0" distL="0" distR="0" wp14:anchorId="1A648DE5" wp14:editId="1EA445FD">
             <wp:extent cx="4838700" cy="3800475"/>
             <wp:effectExtent l="0" t="0" r="0" b="9525"/>
             <wp:docPr id="24" name="Picture 24"/>
@@ -4487,35 +4477,6 @@
     </w:p>
     <w:p>
       <w:pPr>
-        <w:pStyle w:val="Caption"/>
-      </w:pPr>
-      <w:bookmarkStart w:id="77" w:name="_Toc364865429"/>
-      <w:bookmarkStart w:id="78" w:name="_Toc364866598"/>
-      <w:bookmarkStart w:id="79" w:name="_Toc365983407"/>
-      <w:bookmarkStart w:id="80" w:name="_Toc365983817"/>
-      <w:bookmarkStart w:id="81" w:name="_Toc380057528"/>
-      <w:r>
-        <w:t xml:space="preserve">Figure </w:t>
-      </w:r>
-      <w:fldSimple w:instr=" SEQ Figure \* ARABIC ">
-        <w:r>
-          <w:rPr>
-            <w:noProof/>
-          </w:rPr>
-          <w:t>6</w:t>
-        </w:r>
-      </w:fldSimple>
-      <w:r>
-        <w:t>: IBM Worklight Console</w:t>
-      </w:r>
-      <w:bookmarkEnd w:id="77"/>
-      <w:bookmarkEnd w:id="78"/>
-      <w:bookmarkEnd w:id="79"/>
-      <w:bookmarkEnd w:id="80"/>
-      <w:bookmarkEnd w:id="81"/>
-    </w:p>
-    <w:p>
-      <w:pPr>
         <w:pStyle w:val="Numberedlist"/>
       </w:pPr>
       <w:r>
@@ -4538,11 +4499,12 @@
         <w:rPr>
           <w:noProof/>
         </w:rPr>
+        <w:lastRenderedPageBreak/>
         <w:drawing>
           <wp:inline distT="0" distB="0" distL="0" distR="0">
-            <wp:extent cx="3638550" cy="2457450"/>
-            <wp:effectExtent l="0" t="0" r="0" b="0"/>
-            <wp:docPr id="19" name="Picture 19"/>
+            <wp:extent cx="2105025" cy="2124075"/>
+            <wp:effectExtent l="0" t="0" r="9525" b="9525"/>
+            <wp:docPr id="18" name="Picture 18"/>
             <wp:cNvGraphicFramePr>
               <a:graphicFrameLocks xmlns:a="http://schemas.openxmlformats.org/drawingml/2006/main" noChangeAspect="1"/>
             </wp:cNvGraphicFramePr>
@@ -4550,7 +4512,7 @@
               <a:graphicData uri="http://schemas.openxmlformats.org/drawingml/2006/picture">
                 <pic:pic xmlns:pic="http://schemas.openxmlformats.org/drawingml/2006/picture">
                   <pic:nvPicPr>
-                    <pic:cNvPr id="19" name="adapter_bin.png"/>
+                    <pic:cNvPr id="18" name="adapters2.png"/>
                     <pic:cNvPicPr/>
                   </pic:nvPicPr>
                   <pic:blipFill>
@@ -4568,7 +4530,7 @@
                   <pic:spPr>
                     <a:xfrm>
                       <a:off x="0" y="0"/>
-                      <a:ext cx="3638550" cy="2457450"/>
+                      <a:ext cx="2105025" cy="2124075"/>
                     </a:xfrm>
                     <a:prstGeom prst="rect">
                       <a:avLst/>
@@ -4586,7 +4548,6 @@
         <w:pStyle w:val="Numberedlist"/>
       </w:pPr>
       <w:r>
-        <w:lastRenderedPageBreak/>
         <w:t>Click Submit.</w:t>
       </w:r>
     </w:p>
@@ -4645,14 +4606,15 @@
       <w:pPr>
         <w:pStyle w:val="Heading1"/>
       </w:pPr>
-      <w:bookmarkStart w:id="82" w:name="_Toc364865412"/>
-      <w:bookmarkStart w:id="83" w:name="_Toc364943576"/>
-      <w:bookmarkStart w:id="84" w:name="_Toc365983394"/>
-      <w:bookmarkStart w:id="85" w:name="_Toc365983833"/>
-      <w:bookmarkStart w:id="86" w:name="_Toc365984262"/>
+      <w:bookmarkStart w:id="76" w:name="_Toc364865412"/>
+      <w:bookmarkStart w:id="77" w:name="_Toc364943576"/>
+      <w:bookmarkStart w:id="78" w:name="_Toc365983394"/>
+      <w:bookmarkStart w:id="79" w:name="_Toc365983833"/>
+      <w:bookmarkStart w:id="80" w:name="_Toc402356863"/>
       <w:r>
         <w:t>Receiving SMS Messages</w:t>
       </w:r>
+      <w:bookmarkEnd w:id="80"/>
     </w:p>
     <w:p>
       <w:pPr>
@@ -4680,7 +4642,23 @@
         </w:numPr>
       </w:pPr>
       <w:r>
-        <w:t xml:space="preserve">Navigate to the /apps/ATTWLKitchenSink/common/js/sms.js file. </w:t>
+        <w:t>Navigate to the /apps/</w:t>
+      </w:r>
+      <w:proofErr w:type="spellStart"/>
+      <w:r>
+        <w:t>ATTWLKitchenSink</w:t>
+      </w:r>
+      <w:proofErr w:type="spellEnd"/>
+      <w:r>
+        <w:t>/common/</w:t>
+      </w:r>
+      <w:proofErr w:type="spellStart"/>
+      <w:r>
+        <w:t>js</w:t>
+      </w:r>
+      <w:proofErr w:type="spellEnd"/>
+      <w:r>
+        <w:t xml:space="preserve">/sms.js file. </w:t>
       </w:r>
     </w:p>
     <w:p>
@@ -4688,13 +4666,22 @@
         <w:pStyle w:val="Numberedlist"/>
       </w:pPr>
       <w:r>
-        <w:t>Specify your own short code in the shortCode variable that is declared at the top of the file.</w:t>
+        <w:t xml:space="preserve">Specify your own short code in the </w:t>
+      </w:r>
+      <w:proofErr w:type="spellStart"/>
+      <w:r>
+        <w:t>shortCode</w:t>
+      </w:r>
+      <w:proofErr w:type="spellEnd"/>
+      <w:r>
+        <w:t xml:space="preserve"> variable that is declared at the top of the file.</w:t>
       </w:r>
     </w:p>
     <w:p>
       <w:pPr>
         <w:pStyle w:val="Heading1"/>
       </w:pPr>
+      <w:bookmarkStart w:id="81" w:name="_Toc402356864"/>
       <w:r>
         <w:t>B</w:t>
       </w:r>
@@ -4704,11 +4691,11 @@
       <w:r>
         <w:t xml:space="preserve"> App</w:t>
       </w:r>
-      <w:bookmarkEnd w:id="82"/>
-      <w:bookmarkEnd w:id="83"/>
-      <w:bookmarkEnd w:id="84"/>
-      <w:bookmarkEnd w:id="85"/>
-      <w:bookmarkEnd w:id="86"/>
+      <w:bookmarkEnd w:id="76"/>
+      <w:bookmarkEnd w:id="77"/>
+      <w:bookmarkEnd w:id="78"/>
+      <w:bookmarkEnd w:id="79"/>
+      <w:bookmarkEnd w:id="81"/>
     </w:p>
     <w:p>
       <w:pPr>
@@ -4739,7 +4726,15 @@
         </w:numPr>
       </w:pPr>
       <w:r>
-        <w:t>Open the ATTWLApplicationProject folder in Project Explorer.</w:t>
+        <w:t xml:space="preserve">Open the </w:t>
+      </w:r>
+      <w:proofErr w:type="spellStart"/>
+      <w:r>
+        <w:t>ATTWLApplicationProject</w:t>
+      </w:r>
+      <w:proofErr w:type="spellEnd"/>
+      <w:r>
+        <w:t xml:space="preserve"> folder in Project Explorer.</w:t>
       </w:r>
     </w:p>
     <w:p>
@@ -4755,7 +4750,15 @@
         <w:pStyle w:val="Numberedlist"/>
       </w:pPr>
       <w:r>
-        <w:t>Select ATTWLKitchenSink.</w:t>
+        <w:t xml:space="preserve">Select </w:t>
+      </w:r>
+      <w:proofErr w:type="spellStart"/>
+      <w:r>
+        <w:t>ATTWLKitchenSink</w:t>
+      </w:r>
+      <w:proofErr w:type="spellEnd"/>
+      <w:r>
+        <w:t>.</w:t>
       </w:r>
     </w:p>
     <w:p>
@@ -4769,8 +4772,9 @@
         <w:rPr>
           <w:noProof/>
         </w:rPr>
+        <w:lastRenderedPageBreak/>
         <w:drawing>
-          <wp:inline distT="0" distB="0" distL="0" distR="0" wp14:anchorId="6EEF37E0" wp14:editId="6A3F6BFB">
+          <wp:inline distT="0" distB="0" distL="0" distR="0" wp14:anchorId="17F8B798" wp14:editId="3BA7F6D2">
             <wp:extent cx="3124200" cy="1781175"/>
             <wp:effectExtent l="0" t="0" r="0" b="0"/>
             <wp:docPr id="1" name="Picture 1"/>
@@ -4816,11 +4820,11 @@
       <w:pPr>
         <w:pStyle w:val="Caption"/>
       </w:pPr>
-      <w:bookmarkStart w:id="87" w:name="_Toc364865431"/>
-      <w:bookmarkStart w:id="88" w:name="_Toc364866600"/>
-      <w:bookmarkStart w:id="89" w:name="_Toc365983409"/>
-      <w:bookmarkStart w:id="90" w:name="_Toc365983819"/>
-      <w:bookmarkStart w:id="91" w:name="_Toc380057529"/>
+      <w:bookmarkStart w:id="82" w:name="_Toc364865431"/>
+      <w:bookmarkStart w:id="83" w:name="_Toc364866600"/>
+      <w:bookmarkStart w:id="84" w:name="_Toc365983409"/>
+      <w:bookmarkStart w:id="85" w:name="_Toc365983819"/>
+      <w:bookmarkStart w:id="86" w:name="_Toc402356873"/>
       <w:r>
         <w:t xml:space="preserve">Figure </w:t>
       </w:r>
@@ -4829,27 +4833,43 @@
           <w:rPr>
             <w:noProof/>
           </w:rPr>
-          <w:t>7</w:t>
+          <w:t>6</w:t>
         </w:r>
       </w:fldSimple>
       <w:r>
-        <w:t>: Selecting the ATTWLKitchenSink app.</w:t>
-      </w:r>
-      <w:bookmarkEnd w:id="87"/>
-      <w:bookmarkEnd w:id="88"/>
-      <w:bookmarkEnd w:id="89"/>
-      <w:bookmarkEnd w:id="90"/>
-      <w:bookmarkEnd w:id="91"/>
+        <w:t xml:space="preserve">: Selecting the </w:t>
+      </w:r>
+      <w:proofErr w:type="spellStart"/>
+      <w:r>
+        <w:t>ATTWLKitchenSink</w:t>
+      </w:r>
+      <w:proofErr w:type="spellEnd"/>
+      <w:r>
+        <w:t xml:space="preserve"> app.</w:t>
+      </w:r>
+      <w:bookmarkEnd w:id="82"/>
+      <w:bookmarkEnd w:id="83"/>
+      <w:bookmarkEnd w:id="84"/>
+      <w:bookmarkEnd w:id="85"/>
+      <w:bookmarkEnd w:id="86"/>
     </w:p>
     <w:p>
       <w:pPr>
         <w:pStyle w:val="Numberedlist"/>
       </w:pPr>
       <w:r>
-        <w:t>Right click on ATTWLKitc</w:t>
-      </w:r>
-      <w:r>
-        <w:t xml:space="preserve">henSink, click </w:t>
+        <w:t xml:space="preserve">Right click on </w:t>
+      </w:r>
+      <w:proofErr w:type="spellStart"/>
+      <w:r>
+        <w:t>ATTWLKitc</w:t>
+      </w:r>
+      <w:r>
+        <w:t>henSink</w:t>
+      </w:r>
+      <w:proofErr w:type="spellEnd"/>
+      <w:r>
+        <w:t xml:space="preserve">, click </w:t>
       </w:r>
       <w:r>
         <w:rPr>
@@ -4895,9 +4915,8 @@
         <w:rPr>
           <w:noProof/>
         </w:rPr>
-        <w:lastRenderedPageBreak/>
         <w:drawing>
-          <wp:anchor distT="0" distB="0" distL="114300" distR="114300" simplePos="0" relativeHeight="251660800" behindDoc="0" locked="0" layoutInCell="1" allowOverlap="1" wp14:anchorId="666B2977" wp14:editId="3822B8EF">
+          <wp:anchor distT="0" distB="0" distL="114300" distR="114300" simplePos="0" relativeHeight="251660800" behindDoc="0" locked="0" layoutInCell="1" allowOverlap="1" wp14:anchorId="35B49D66" wp14:editId="6D0713FD">
             <wp:simplePos x="1828800" y="1857375"/>
             <wp:positionH relativeFrom="margin">
               <wp:align>center</wp:align>
@@ -4951,11 +4970,11 @@
       <w:pPr>
         <w:pStyle w:val="Caption"/>
       </w:pPr>
-      <w:bookmarkStart w:id="92" w:name="_Toc364865432"/>
-      <w:bookmarkStart w:id="93" w:name="_Toc364866601"/>
-      <w:bookmarkStart w:id="94" w:name="_Toc365983410"/>
-      <w:bookmarkStart w:id="95" w:name="_Toc365983820"/>
-      <w:bookmarkStart w:id="96" w:name="_Toc380057530"/>
+      <w:bookmarkStart w:id="87" w:name="_Toc364865432"/>
+      <w:bookmarkStart w:id="88" w:name="_Toc364866601"/>
+      <w:bookmarkStart w:id="89" w:name="_Toc365983410"/>
+      <w:bookmarkStart w:id="90" w:name="_Toc365983820"/>
+      <w:bookmarkStart w:id="91" w:name="_Toc402356874"/>
       <w:r>
         <w:t xml:space="preserve">Figure </w:t>
       </w:r>
@@ -4964,17 +4983,17 @@
           <w:rPr>
             <w:noProof/>
           </w:rPr>
-          <w:t>8</w:t>
+          <w:t>7</w:t>
         </w:r>
       </w:fldSimple>
       <w:r>
         <w:t>: Building and deploying applications.</w:t>
       </w:r>
-      <w:bookmarkEnd w:id="92"/>
-      <w:bookmarkEnd w:id="93"/>
-      <w:bookmarkEnd w:id="94"/>
-      <w:bookmarkEnd w:id="95"/>
-      <w:bookmarkEnd w:id="96"/>
+      <w:bookmarkEnd w:id="87"/>
+      <w:bookmarkEnd w:id="88"/>
+      <w:bookmarkEnd w:id="89"/>
+      <w:bookmarkEnd w:id="90"/>
+      <w:bookmarkEnd w:id="91"/>
     </w:p>
     <w:p>
       <w:pPr>
@@ -5013,8 +5032,9 @@
         <w:rPr>
           <w:noProof/>
         </w:rPr>
+        <w:lastRenderedPageBreak/>
         <w:drawing>
-          <wp:inline distT="0" distB="0" distL="0" distR="0" wp14:anchorId="428E524A" wp14:editId="68F7AA03">
+          <wp:inline distT="0" distB="0" distL="0" distR="0" wp14:anchorId="4396CB1E" wp14:editId="0AFB21A2">
             <wp:extent cx="4392853" cy="2000250"/>
             <wp:effectExtent l="0" t="0" r="8255" b="0"/>
             <wp:docPr id="5" name="Picture 16"/>
@@ -5064,11 +5084,11 @@
       <w:pPr>
         <w:pStyle w:val="Caption"/>
       </w:pPr>
-      <w:bookmarkStart w:id="97" w:name="_Toc364865433"/>
-      <w:bookmarkStart w:id="98" w:name="_Toc364866602"/>
-      <w:bookmarkStart w:id="99" w:name="_Toc365983411"/>
-      <w:bookmarkStart w:id="100" w:name="_Toc365983821"/>
-      <w:bookmarkStart w:id="101" w:name="_Toc380057531"/>
+      <w:bookmarkStart w:id="92" w:name="_Toc364865433"/>
+      <w:bookmarkStart w:id="93" w:name="_Toc364866602"/>
+      <w:bookmarkStart w:id="94" w:name="_Toc365983411"/>
+      <w:bookmarkStart w:id="95" w:name="_Toc365983821"/>
+      <w:bookmarkStart w:id="96" w:name="_Toc402356875"/>
       <w:r>
         <w:t xml:space="preserve">Figure </w:t>
       </w:r>
@@ -5077,7 +5097,7 @@
           <w:rPr>
             <w:noProof/>
           </w:rPr>
-          <w:t>9</w:t>
+          <w:t>8</w:t>
         </w:r>
       </w:fldSimple>
       <w:r>
@@ -5085,36 +5105,1045 @@
       </w:r>
       <w:r>
         <w:t>Details of the deployed application.</w:t>
+      </w:r>
+      <w:bookmarkEnd w:id="92"/>
+      <w:bookmarkEnd w:id="93"/>
+      <w:bookmarkEnd w:id="94"/>
+      <w:bookmarkEnd w:id="95"/>
+      <w:bookmarkEnd w:id="96"/>
+    </w:p>
+    <w:p>
+      <w:pPr>
+        <w:pStyle w:val="Heading2"/>
+      </w:pPr>
+      <w:bookmarkStart w:id="97" w:name="_Toc364865413"/>
+      <w:bookmarkStart w:id="98" w:name="_Toc364943577"/>
+      <w:bookmarkStart w:id="99" w:name="_Toc365983395"/>
+      <w:bookmarkStart w:id="100" w:name="_Toc365983834"/>
+      <w:bookmarkStart w:id="101" w:name="_Toc402356865"/>
+      <w:r>
+        <w:t>Provisioning CA Certificates for Worklight Server</w:t>
+      </w:r>
+    </w:p>
+    <w:p>
+      <w:pPr>
+        <w:pStyle w:val="Body"/>
+        <w:ind w:left="0"/>
+      </w:pPr>
+      <w:r>
+        <w:t xml:space="preserve">Starting in Worklight 6.2, Worklight stopped using the system wide JRE </w:t>
+      </w:r>
+      <w:proofErr w:type="spellStart"/>
+      <w:r>
+        <w:t>cacerts</w:t>
+      </w:r>
+      <w:proofErr w:type="spellEnd"/>
+      <w:r>
+        <w:t xml:space="preserve"> file for trusted CA certificates.  This causes some of the AT&amp;T Worklight adapters written in Java to fail with the following error:  </w:t>
+      </w:r>
+    </w:p>
+    <w:p>
+      <w:pPr>
+        <w:spacing w:before="100" w:beforeAutospacing="1" w:after="100" w:afterAutospacing="1"/>
+      </w:pPr>
+      <w:proofErr w:type="spellStart"/>
+      <w:r>
+        <w:rPr>
+          <w:rFonts w:ascii="Helvetica" w:hAnsi="Helvetica" w:cs="Helvetica"/>
+          <w:color w:val="373737"/>
+          <w:sz w:val="21"/>
+          <w:szCs w:val="21"/>
+        </w:rPr>
+        <w:t>sun.security.validator.ValidatorException</w:t>
+      </w:r>
+      <w:proofErr w:type="spellEnd"/>
+      <w:r>
+        <w:rPr>
+          <w:rFonts w:ascii="Helvetica" w:hAnsi="Helvetica" w:cs="Helvetica"/>
+          <w:color w:val="373737"/>
+          <w:sz w:val="21"/>
+          <w:szCs w:val="21"/>
+        </w:rPr>
+        <w:t xml:space="preserve">: PKIX path building failed: </w:t>
+      </w:r>
+      <w:proofErr w:type="spellStart"/>
+      <w:r>
+        <w:rPr>
+          <w:rFonts w:ascii="Helvetica" w:hAnsi="Helvetica" w:cs="Helvetica"/>
+          <w:color w:val="373737"/>
+          <w:sz w:val="21"/>
+          <w:szCs w:val="21"/>
+        </w:rPr>
+        <w:t>sun.security.provider.certpath.SunCertPathBuilderException</w:t>
+      </w:r>
+      <w:proofErr w:type="spellEnd"/>
+      <w:r>
+        <w:rPr>
+          <w:rFonts w:ascii="Helvetica" w:hAnsi="Helvetica" w:cs="Helvetica"/>
+          <w:color w:val="373737"/>
+          <w:sz w:val="21"/>
+          <w:szCs w:val="21"/>
+        </w:rPr>
+        <w:t>: unable to find valid certification path to requested target"</w:t>
+      </w:r>
+    </w:p>
+    <w:p>
+      <w:pPr>
+        <w:pStyle w:val="Body"/>
+        <w:ind w:left="0"/>
+      </w:pPr>
+      <w:r>
+        <w:t xml:space="preserve">This problem has been reported to IBM in PMR </w:t>
+      </w:r>
+      <w:r>
+        <w:t>14774,756,000</w:t>
+      </w:r>
+      <w:r>
+        <w:t>.  To date, only a manual work around has been provided:</w:t>
+      </w:r>
+    </w:p>
+    <w:p>
+      <w:pPr>
+        <w:pStyle w:val="Body"/>
+        <w:numPr>
+          <w:ilvl w:val="0"/>
+          <w:numId w:val="14"/>
+        </w:numPr>
+      </w:pPr>
+      <w:r>
+        <w:t>From your Eclipse workspace directory, change to the following subdirectory:</w:t>
+      </w:r>
+    </w:p>
+    <w:p>
+      <w:pPr>
+        <w:pStyle w:val="Body"/>
+        <w:ind w:left="720"/>
+      </w:pPr>
+      <w:r>
+        <w:t>A</w:t>
+      </w:r>
+      <w:r>
+        <w:t>TT_APIPlatform_Worklight/WorklightServerConfig/servers/worklight/resources/security</w:t>
+      </w:r>
+    </w:p>
+    <w:p>
+      <w:pPr>
+        <w:pStyle w:val="Body"/>
+        <w:numPr>
+          <w:ilvl w:val="0"/>
+          <w:numId w:val="14"/>
+        </w:numPr>
+      </w:pPr>
+      <w:r>
+        <w:t>Export the Verisign CA certificate chain:</w:t>
+      </w:r>
+    </w:p>
+    <w:p>
+      <w:pPr>
+        <w:pStyle w:val="ListParagraph"/>
+        <w:numPr>
+          <w:ilvl w:val="0"/>
+          <w:numId w:val="0"/>
+        </w:numPr>
+        <w:spacing w:after="171" w:line="330" w:lineRule="atLeast"/>
+        <w:ind w:left="720"/>
+        <w:rPr>
+          <w:rFonts w:ascii="Helvetica" w:hAnsi="Helvetica" w:cs="Helvetica"/>
+          <w:color w:val="373737"/>
+          <w:sz w:val="21"/>
+          <w:szCs w:val="21"/>
+        </w:rPr>
+      </w:pPr>
+      <w:proofErr w:type="gramStart"/>
+      <w:r>
+        <w:rPr>
+          <w:rFonts w:ascii="Helvetica" w:hAnsi="Helvetica" w:cs="Helvetica"/>
+          <w:color w:val="373737"/>
+          <w:sz w:val="21"/>
+          <w:szCs w:val="21"/>
+        </w:rPr>
+        <w:t>keytool</w:t>
+      </w:r>
+      <w:proofErr w:type="gramEnd"/>
+      <w:r>
+        <w:rPr>
+          <w:rFonts w:ascii="Helvetica" w:hAnsi="Helvetica" w:cs="Helvetica"/>
+          <w:color w:val="373737"/>
+          <w:sz w:val="21"/>
+          <w:szCs w:val="21"/>
+        </w:rPr>
+        <w:t xml:space="preserve"> -export -alias verisignclass3ca -file verisign_c3.crt -keystore $JAVA_HOME/</w:t>
+      </w:r>
+      <w:proofErr w:type="spellStart"/>
+      <w:r>
+        <w:rPr>
+          <w:rFonts w:ascii="Helvetica" w:hAnsi="Helvetica" w:cs="Helvetica"/>
+          <w:color w:val="373737"/>
+          <w:sz w:val="21"/>
+          <w:szCs w:val="21"/>
+        </w:rPr>
+        <w:t>jre</w:t>
+      </w:r>
+      <w:proofErr w:type="spellEnd"/>
+      <w:r>
+        <w:rPr>
+          <w:rFonts w:ascii="Helvetica" w:hAnsi="Helvetica" w:cs="Helvetica"/>
+          <w:color w:val="373737"/>
+          <w:sz w:val="21"/>
+          <w:szCs w:val="21"/>
+        </w:rPr>
+        <w:t>/lib/security/</w:t>
+      </w:r>
+      <w:proofErr w:type="spellStart"/>
+      <w:r>
+        <w:rPr>
+          <w:rFonts w:ascii="Helvetica" w:hAnsi="Helvetica" w:cs="Helvetica"/>
+          <w:color w:val="373737"/>
+          <w:sz w:val="21"/>
+          <w:szCs w:val="21"/>
+        </w:rPr>
+        <w:t>cacerts</w:t>
+      </w:r>
+      <w:proofErr w:type="spellEnd"/>
+      <w:r>
+        <w:rPr>
+          <w:rFonts w:ascii="Helvetica" w:hAnsi="Helvetica" w:cs="Helvetica"/>
+          <w:color w:val="373737"/>
+          <w:sz w:val="21"/>
+          <w:szCs w:val="21"/>
+        </w:rPr>
+        <w:t xml:space="preserve"> -storepass </w:t>
+      </w:r>
+      <w:proofErr w:type="spellStart"/>
+      <w:r>
+        <w:rPr>
+          <w:rFonts w:ascii="Helvetica" w:hAnsi="Helvetica" w:cs="Helvetica"/>
+          <w:color w:val="373737"/>
+          <w:sz w:val="21"/>
+          <w:szCs w:val="21"/>
+        </w:rPr>
+        <w:t>changeit</w:t>
+      </w:r>
+      <w:proofErr w:type="spellEnd"/>
+    </w:p>
+    <w:p>
+      <w:pPr>
+        <w:pStyle w:val="ListParagraph"/>
+        <w:numPr>
+          <w:ilvl w:val="0"/>
+          <w:numId w:val="0"/>
+        </w:numPr>
+        <w:spacing w:after="171" w:line="330" w:lineRule="atLeast"/>
+        <w:ind w:left="720"/>
+        <w:rPr>
+          <w:rFonts w:ascii="Helvetica" w:hAnsi="Helvetica" w:cs="Helvetica"/>
+          <w:color w:val="373737"/>
+          <w:sz w:val="21"/>
+          <w:szCs w:val="21"/>
+        </w:rPr>
+      </w:pPr>
+      <w:proofErr w:type="gramStart"/>
+      <w:r>
+        <w:rPr>
+          <w:rFonts w:ascii="Helvetica" w:hAnsi="Helvetica" w:cs="Helvetica"/>
+          <w:color w:val="373737"/>
+          <w:sz w:val="21"/>
+          <w:szCs w:val="21"/>
+        </w:rPr>
+        <w:t>keytool</w:t>
+      </w:r>
+      <w:proofErr w:type="gramEnd"/>
+      <w:r>
+        <w:rPr>
+          <w:rFonts w:ascii="Helvetica" w:hAnsi="Helvetica" w:cs="Helvetica"/>
+          <w:color w:val="373737"/>
+          <w:sz w:val="21"/>
+          <w:szCs w:val="21"/>
+        </w:rPr>
+        <w:t xml:space="preserve"> -export -alias verisignclass3g3ca -file verisign_c3g3.crt -keystore $JAVA_HOME/</w:t>
+      </w:r>
+      <w:proofErr w:type="spellStart"/>
+      <w:r>
+        <w:rPr>
+          <w:rFonts w:ascii="Helvetica" w:hAnsi="Helvetica" w:cs="Helvetica"/>
+          <w:color w:val="373737"/>
+          <w:sz w:val="21"/>
+          <w:szCs w:val="21"/>
+        </w:rPr>
+        <w:t>jre</w:t>
+      </w:r>
+      <w:proofErr w:type="spellEnd"/>
+      <w:r>
+        <w:rPr>
+          <w:rFonts w:ascii="Helvetica" w:hAnsi="Helvetica" w:cs="Helvetica"/>
+          <w:color w:val="373737"/>
+          <w:sz w:val="21"/>
+          <w:szCs w:val="21"/>
+        </w:rPr>
+        <w:t>/lib/security/</w:t>
+      </w:r>
+      <w:proofErr w:type="spellStart"/>
+      <w:r>
+        <w:rPr>
+          <w:rFonts w:ascii="Helvetica" w:hAnsi="Helvetica" w:cs="Helvetica"/>
+          <w:color w:val="373737"/>
+          <w:sz w:val="21"/>
+          <w:szCs w:val="21"/>
+        </w:rPr>
+        <w:t>cacerts</w:t>
+      </w:r>
+      <w:proofErr w:type="spellEnd"/>
+      <w:r>
+        <w:rPr>
+          <w:rFonts w:ascii="Helvetica" w:hAnsi="Helvetica" w:cs="Helvetica"/>
+          <w:color w:val="373737"/>
+          <w:sz w:val="21"/>
+          <w:szCs w:val="21"/>
+        </w:rPr>
+        <w:t xml:space="preserve"> -storepass </w:t>
+      </w:r>
+      <w:proofErr w:type="spellStart"/>
+      <w:r>
+        <w:rPr>
+          <w:rFonts w:ascii="Helvetica" w:hAnsi="Helvetica" w:cs="Helvetica"/>
+          <w:color w:val="373737"/>
+          <w:sz w:val="21"/>
+          <w:szCs w:val="21"/>
+        </w:rPr>
+        <w:t>changeit</w:t>
+      </w:r>
+      <w:proofErr w:type="spellEnd"/>
+    </w:p>
+    <w:p>
+      <w:pPr>
+        <w:pStyle w:val="ListParagraph"/>
+        <w:numPr>
+          <w:ilvl w:val="0"/>
+          <w:numId w:val="0"/>
+        </w:numPr>
+        <w:spacing w:after="171" w:line="330" w:lineRule="atLeast"/>
+        <w:ind w:left="720"/>
+        <w:rPr>
+          <w:rFonts w:ascii="Helvetica" w:hAnsi="Helvetica" w:cs="Helvetica"/>
+          <w:color w:val="373737"/>
+          <w:sz w:val="21"/>
+          <w:szCs w:val="21"/>
+        </w:rPr>
+      </w:pPr>
+      <w:proofErr w:type="gramStart"/>
+      <w:r>
+        <w:rPr>
+          <w:rFonts w:ascii="Helvetica" w:hAnsi="Helvetica" w:cs="Helvetica"/>
+          <w:color w:val="373737"/>
+          <w:sz w:val="21"/>
+          <w:szCs w:val="21"/>
+        </w:rPr>
+        <w:t>keytool</w:t>
+      </w:r>
+      <w:proofErr w:type="gramEnd"/>
+      <w:r>
+        <w:rPr>
+          <w:rFonts w:ascii="Helvetica" w:hAnsi="Helvetica" w:cs="Helvetica"/>
+          <w:color w:val="373737"/>
+          <w:sz w:val="21"/>
+          <w:szCs w:val="21"/>
+        </w:rPr>
+        <w:t xml:space="preserve"> -export -alias verisignclass3g5ca -file verisign_c3g5.crt -keystore $JAVA_HOME/</w:t>
+      </w:r>
+      <w:proofErr w:type="spellStart"/>
+      <w:r>
+        <w:rPr>
+          <w:rFonts w:ascii="Helvetica" w:hAnsi="Helvetica" w:cs="Helvetica"/>
+          <w:color w:val="373737"/>
+          <w:sz w:val="21"/>
+          <w:szCs w:val="21"/>
+        </w:rPr>
+        <w:t>jre</w:t>
+      </w:r>
+      <w:proofErr w:type="spellEnd"/>
+      <w:r>
+        <w:rPr>
+          <w:rFonts w:ascii="Helvetica" w:hAnsi="Helvetica" w:cs="Helvetica"/>
+          <w:color w:val="373737"/>
+          <w:sz w:val="21"/>
+          <w:szCs w:val="21"/>
+        </w:rPr>
+        <w:t>/lib/security/</w:t>
+      </w:r>
+      <w:proofErr w:type="spellStart"/>
+      <w:r>
+        <w:rPr>
+          <w:rFonts w:ascii="Helvetica" w:hAnsi="Helvetica" w:cs="Helvetica"/>
+          <w:color w:val="373737"/>
+          <w:sz w:val="21"/>
+          <w:szCs w:val="21"/>
+        </w:rPr>
+        <w:t>cacerts</w:t>
+      </w:r>
+      <w:proofErr w:type="spellEnd"/>
+      <w:r>
+        <w:rPr>
+          <w:rFonts w:ascii="Helvetica" w:hAnsi="Helvetica" w:cs="Helvetica"/>
+          <w:color w:val="373737"/>
+          <w:sz w:val="21"/>
+          <w:szCs w:val="21"/>
+        </w:rPr>
+        <w:t xml:space="preserve"> -storepass </w:t>
+      </w:r>
+      <w:proofErr w:type="spellStart"/>
+      <w:r>
+        <w:rPr>
+          <w:rFonts w:ascii="Helvetica" w:hAnsi="Helvetica" w:cs="Helvetica"/>
+          <w:color w:val="373737"/>
+          <w:sz w:val="21"/>
+          <w:szCs w:val="21"/>
+        </w:rPr>
+        <w:t>changeit</w:t>
+      </w:r>
+      <w:proofErr w:type="spellEnd"/>
+    </w:p>
+    <w:p>
+      <w:pPr>
+        <w:pStyle w:val="ListParagraph"/>
+        <w:numPr>
+          <w:ilvl w:val="0"/>
+          <w:numId w:val="14"/>
+        </w:numPr>
+        <w:spacing w:after="171" w:line="330" w:lineRule="atLeast"/>
+        <w:rPr>
+          <w:rFonts w:ascii="Helvetica" w:hAnsi="Helvetica" w:cs="Helvetica"/>
+          <w:color w:val="373737"/>
+          <w:sz w:val="21"/>
+          <w:szCs w:val="21"/>
+        </w:rPr>
+      </w:pPr>
+      <w:r>
+        <w:rPr>
+          <w:rFonts w:ascii="Helvetica" w:hAnsi="Helvetica" w:cs="Helvetica"/>
+          <w:color w:val="373737"/>
+          <w:sz w:val="21"/>
+          <w:szCs w:val="21"/>
+        </w:rPr>
+        <w:t xml:space="preserve">Import the Verisign CA certificate chain into </w:t>
+      </w:r>
+      <w:proofErr w:type="spellStart"/>
+      <w:r>
+        <w:rPr>
+          <w:rFonts w:ascii="Helvetica" w:hAnsi="Helvetica" w:cs="Helvetica"/>
+          <w:color w:val="373737"/>
+          <w:sz w:val="21"/>
+          <w:szCs w:val="21"/>
+        </w:rPr>
+        <w:t>Workight’s</w:t>
+      </w:r>
+      <w:proofErr w:type="spellEnd"/>
+      <w:r>
+        <w:rPr>
+          <w:rFonts w:ascii="Helvetica" w:hAnsi="Helvetica" w:cs="Helvetica"/>
+          <w:color w:val="373737"/>
+          <w:sz w:val="21"/>
+          <w:szCs w:val="21"/>
+        </w:rPr>
+        <w:t xml:space="preserve"> keystore:</w:t>
+      </w:r>
+    </w:p>
+    <w:p>
+      <w:pPr>
+        <w:pStyle w:val="ListParagraph"/>
+        <w:numPr>
+          <w:ilvl w:val="0"/>
+          <w:numId w:val="0"/>
+        </w:numPr>
+        <w:spacing w:after="171" w:line="330" w:lineRule="atLeast"/>
+        <w:ind w:left="720"/>
+        <w:rPr>
+          <w:rFonts w:ascii="Helvetica" w:hAnsi="Helvetica" w:cs="Helvetica"/>
+          <w:color w:val="373737"/>
+          <w:sz w:val="21"/>
+          <w:szCs w:val="21"/>
+        </w:rPr>
+      </w:pPr>
+      <w:proofErr w:type="gramStart"/>
+      <w:r>
+        <w:rPr>
+          <w:rFonts w:ascii="Helvetica" w:hAnsi="Helvetica" w:cs="Helvetica"/>
+          <w:color w:val="373737"/>
+          <w:sz w:val="21"/>
+          <w:szCs w:val="21"/>
+        </w:rPr>
+        <w:lastRenderedPageBreak/>
+        <w:t>keytool</w:t>
+      </w:r>
+      <w:proofErr w:type="gramEnd"/>
+      <w:r>
+        <w:rPr>
+          <w:rFonts w:ascii="Helvetica" w:hAnsi="Helvetica" w:cs="Helvetica"/>
+          <w:color w:val="373737"/>
+          <w:sz w:val="21"/>
+          <w:szCs w:val="21"/>
+        </w:rPr>
+        <w:t xml:space="preserve"> </w:t>
+      </w:r>
+      <w:r>
+        <w:rPr>
+          <w:rFonts w:ascii="Helvetica" w:hAnsi="Helvetica" w:cs="Helvetica"/>
+          <w:color w:val="373737"/>
+          <w:sz w:val="21"/>
+          <w:szCs w:val="21"/>
+        </w:rPr>
+        <w:t xml:space="preserve">         </w:t>
+      </w:r>
+      <w:r>
+        <w:rPr>
+          <w:rFonts w:ascii="Helvetica" w:hAnsi="Helvetica" w:cs="Helvetica"/>
+          <w:color w:val="373737"/>
+          <w:sz w:val="21"/>
+          <w:szCs w:val="21"/>
+        </w:rPr>
+        <w:t>-import -trustcacerts -file verisign_c3.crt -alias v</w:t>
+      </w:r>
+      <w:r>
+        <w:rPr>
+          <w:rFonts w:ascii="Helvetica" w:hAnsi="Helvetica" w:cs="Helvetica"/>
+          <w:color w:val="373737"/>
+          <w:sz w:val="21"/>
+          <w:szCs w:val="21"/>
+        </w:rPr>
+        <w:t>erisign_c3ca -keystore key.jks    -</w:t>
+      </w:r>
+      <w:r>
+        <w:rPr>
+          <w:rFonts w:ascii="Helvetica" w:hAnsi="Helvetica" w:cs="Helvetica"/>
+          <w:color w:val="373737"/>
+          <w:sz w:val="21"/>
+          <w:szCs w:val="21"/>
+        </w:rPr>
+        <w:t>storepass worklight</w:t>
+      </w:r>
+    </w:p>
+    <w:p>
+      <w:pPr>
+        <w:spacing w:after="171" w:line="330" w:lineRule="atLeast"/>
+        <w:ind w:left="720"/>
+        <w:rPr>
+          <w:rFonts w:ascii="Helvetica" w:hAnsi="Helvetica" w:cs="Helvetica"/>
+          <w:color w:val="373737"/>
+          <w:sz w:val="21"/>
+          <w:szCs w:val="21"/>
+        </w:rPr>
+      </w:pPr>
+      <w:proofErr w:type="gramStart"/>
+      <w:r>
+        <w:rPr>
+          <w:rFonts w:ascii="Helvetica" w:hAnsi="Helvetica" w:cs="Helvetica"/>
+          <w:color w:val="373737"/>
+          <w:sz w:val="21"/>
+          <w:szCs w:val="21"/>
+        </w:rPr>
+        <w:t>keytool</w:t>
+      </w:r>
+      <w:proofErr w:type="gramEnd"/>
+      <w:r>
+        <w:rPr>
+          <w:rFonts w:ascii="Helvetica" w:hAnsi="Helvetica" w:cs="Helvetica"/>
+          <w:color w:val="373737"/>
+          <w:sz w:val="21"/>
+          <w:szCs w:val="21"/>
+        </w:rPr>
+        <w:t xml:space="preserve"> </w:t>
+      </w:r>
+      <w:r>
+        <w:rPr>
+          <w:rFonts w:ascii="Helvetica" w:hAnsi="Helvetica" w:cs="Helvetica"/>
+          <w:color w:val="373737"/>
+          <w:sz w:val="21"/>
+          <w:szCs w:val="21"/>
+        </w:rPr>
+        <w:t xml:space="preserve">    </w:t>
+      </w:r>
+      <w:r>
+        <w:rPr>
+          <w:rFonts w:ascii="Helvetica" w:hAnsi="Helvetica" w:cs="Helvetica"/>
+          <w:color w:val="373737"/>
+          <w:sz w:val="21"/>
+          <w:szCs w:val="21"/>
+        </w:rPr>
+        <w:t>-import -trustcacerts -file verisign_c3g3.crt -alias verisign_c3g3ca -keystore key.jks -storepass worklight</w:t>
+      </w:r>
+    </w:p>
+    <w:p>
+      <w:pPr>
+        <w:spacing w:after="171" w:line="330" w:lineRule="atLeast"/>
+        <w:ind w:left="720"/>
+        <w:rPr>
+          <w:rFonts w:ascii="Helvetica" w:hAnsi="Helvetica" w:cs="Helvetica"/>
+          <w:color w:val="373737"/>
+          <w:sz w:val="21"/>
+          <w:szCs w:val="21"/>
+        </w:rPr>
+      </w:pPr>
+      <w:proofErr w:type="gramStart"/>
+      <w:r>
+        <w:rPr>
+          <w:rFonts w:ascii="Helvetica" w:hAnsi="Helvetica" w:cs="Helvetica"/>
+          <w:color w:val="373737"/>
+          <w:sz w:val="21"/>
+          <w:szCs w:val="21"/>
+        </w:rPr>
+        <w:t>keytool</w:t>
+      </w:r>
+      <w:proofErr w:type="gramEnd"/>
+      <w:r>
+        <w:rPr>
+          <w:rFonts w:ascii="Helvetica" w:hAnsi="Helvetica" w:cs="Helvetica"/>
+          <w:color w:val="373737"/>
+          <w:sz w:val="21"/>
+          <w:szCs w:val="21"/>
+        </w:rPr>
+        <w:t xml:space="preserve"> </w:t>
+      </w:r>
+      <w:r>
+        <w:rPr>
+          <w:rFonts w:ascii="Helvetica" w:hAnsi="Helvetica" w:cs="Helvetica"/>
+          <w:color w:val="373737"/>
+          <w:sz w:val="21"/>
+          <w:szCs w:val="21"/>
+        </w:rPr>
+        <w:t xml:space="preserve">   </w:t>
+      </w:r>
+      <w:r>
+        <w:rPr>
+          <w:rFonts w:ascii="Helvetica" w:hAnsi="Helvetica" w:cs="Helvetica"/>
+          <w:color w:val="373737"/>
+          <w:sz w:val="21"/>
+          <w:szCs w:val="21"/>
+        </w:rPr>
+        <w:t>-import -trustcacerts -file verisign_c3g5.crt -alias verisign_c3g5ca -keystore key.jks -storepass worklight</w:t>
+      </w:r>
+    </w:p>
+    <w:p>
+      <w:pPr>
+        <w:pStyle w:val="ListParagraph"/>
+        <w:numPr>
+          <w:ilvl w:val="0"/>
+          <w:numId w:val="14"/>
+        </w:numPr>
+        <w:spacing w:after="171" w:line="330" w:lineRule="atLeast"/>
+        <w:rPr>
+          <w:rFonts w:ascii="Helvetica" w:hAnsi="Helvetica" w:cs="Helvetica"/>
+          <w:color w:val="373737"/>
+          <w:sz w:val="21"/>
+          <w:szCs w:val="21"/>
+        </w:rPr>
+      </w:pPr>
+      <w:r>
+        <w:rPr>
+          <w:rFonts w:ascii="Helvetica" w:hAnsi="Helvetica" w:cs="Helvetica"/>
+          <w:color w:val="373737"/>
+          <w:sz w:val="21"/>
+          <w:szCs w:val="21"/>
+        </w:rPr>
+        <w:t xml:space="preserve">The above import commands give a message saying the Verisign CA certificates are already in the system wide CA keystore (a.k.a. </w:t>
+      </w:r>
+      <w:proofErr w:type="spellStart"/>
+      <w:r>
+        <w:rPr>
+          <w:rFonts w:ascii="Helvetica" w:hAnsi="Helvetica" w:cs="Helvetica"/>
+          <w:color w:val="373737"/>
+          <w:sz w:val="21"/>
+          <w:szCs w:val="21"/>
+        </w:rPr>
+        <w:t>TrustStore</w:t>
+      </w:r>
+      <w:proofErr w:type="spellEnd"/>
+      <w:r>
+        <w:rPr>
+          <w:rFonts w:ascii="Helvetica" w:hAnsi="Helvetica" w:cs="Helvetica"/>
+          <w:color w:val="373737"/>
+          <w:sz w:val="21"/>
+          <w:szCs w:val="21"/>
+        </w:rPr>
+        <w:t xml:space="preserve">, </w:t>
+      </w:r>
+      <w:proofErr w:type="spellStart"/>
+      <w:r>
+        <w:rPr>
+          <w:rFonts w:ascii="Helvetica" w:hAnsi="Helvetica" w:cs="Helvetica"/>
+          <w:color w:val="373737"/>
+          <w:sz w:val="21"/>
+          <w:szCs w:val="21"/>
+        </w:rPr>
+        <w:t>cacerts</w:t>
+      </w:r>
+      <w:proofErr w:type="spellEnd"/>
+      <w:r>
+        <w:rPr>
+          <w:rFonts w:ascii="Helvetica" w:hAnsi="Helvetica" w:cs="Helvetica"/>
+          <w:color w:val="373737"/>
+          <w:sz w:val="21"/>
+          <w:szCs w:val="21"/>
+        </w:rPr>
+        <w:t>) and do you still want to import them into your keystore.  Type “yes” because Worklight Server no longer uses the system wide CA keystore.</w:t>
+      </w:r>
+    </w:p>
+    <w:p>
+      <w:pPr>
+        <w:spacing w:after="171" w:line="330" w:lineRule="atLeast"/>
+        <w:ind w:left="720"/>
+        <w:rPr>
+          <w:rFonts w:ascii="Helvetica" w:hAnsi="Helvetica" w:cs="Helvetica"/>
+          <w:color w:val="373737"/>
+          <w:sz w:val="21"/>
+          <w:szCs w:val="21"/>
+        </w:rPr>
+      </w:pPr>
+      <w:r>
+        <w:rPr>
+          <w:rFonts w:ascii="Helvetica" w:hAnsi="Helvetica" w:cs="Helvetica"/>
+          <w:color w:val="373737"/>
+          <w:sz w:val="21"/>
+          <w:szCs w:val="21"/>
+        </w:rPr>
+        <w:t xml:space="preserve">Example message: </w:t>
+      </w:r>
+    </w:p>
+    <w:p>
+      <w:pPr>
+        <w:spacing w:after="171" w:line="330" w:lineRule="atLeast"/>
+        <w:ind w:left="720"/>
+        <w:rPr>
+          <w:rFonts w:ascii="Helvetica" w:hAnsi="Helvetica" w:cs="Helvetica"/>
+          <w:color w:val="373737"/>
+          <w:sz w:val="21"/>
+          <w:szCs w:val="21"/>
+        </w:rPr>
+      </w:pPr>
+      <w:r>
+        <w:rPr>
+          <w:rFonts w:ascii="Helvetica" w:hAnsi="Helvetica" w:cs="Helvetica"/>
+          <w:color w:val="373737"/>
+          <w:sz w:val="21"/>
+          <w:szCs w:val="21"/>
+        </w:rPr>
+        <w:t>Certificate already exists in system-wide CA keystore under alias &lt;verisignclass3ca&gt;</w:t>
+      </w:r>
+    </w:p>
+    <w:p>
+      <w:pPr>
+        <w:spacing w:after="171" w:line="330" w:lineRule="atLeast"/>
+        <w:ind w:left="720"/>
+        <w:rPr>
+          <w:rFonts w:ascii="Helvetica" w:hAnsi="Helvetica" w:cs="Helvetica"/>
+          <w:color w:val="373737"/>
+          <w:sz w:val="21"/>
+          <w:szCs w:val="21"/>
+        </w:rPr>
+      </w:pPr>
+      <w:r>
+        <w:rPr>
+          <w:rFonts w:ascii="Helvetica" w:hAnsi="Helvetica" w:cs="Helvetica"/>
+          <w:color w:val="373737"/>
+          <w:sz w:val="21"/>
+          <w:szCs w:val="21"/>
+        </w:rPr>
+        <w:t>Do you still want to add it to your own keystore? [</w:t>
+      </w:r>
+      <w:proofErr w:type="gramStart"/>
+      <w:r>
+        <w:rPr>
+          <w:rFonts w:ascii="Helvetica" w:hAnsi="Helvetica" w:cs="Helvetica"/>
+          <w:color w:val="373737"/>
+          <w:sz w:val="21"/>
+          <w:szCs w:val="21"/>
+        </w:rPr>
+        <w:t>no</w:t>
+      </w:r>
+      <w:proofErr w:type="gramEnd"/>
+      <w:r>
+        <w:rPr>
+          <w:rFonts w:ascii="Helvetica" w:hAnsi="Helvetica" w:cs="Helvetica"/>
+          <w:color w:val="373737"/>
+          <w:sz w:val="21"/>
+          <w:szCs w:val="21"/>
+        </w:rPr>
+        <w:t>]:</w:t>
+      </w:r>
+    </w:p>
+    <w:p>
+      <w:pPr>
+        <w:pStyle w:val="ListParagraph"/>
+        <w:numPr>
+          <w:ilvl w:val="0"/>
+          <w:numId w:val="14"/>
+        </w:numPr>
+        <w:spacing w:after="171" w:line="330" w:lineRule="atLeast"/>
+        <w:rPr>
+          <w:rFonts w:ascii="Helvetica" w:hAnsi="Helvetica" w:cs="Helvetica"/>
+          <w:color w:val="373737"/>
+          <w:sz w:val="21"/>
+          <w:szCs w:val="21"/>
+        </w:rPr>
+      </w:pPr>
+      <w:r>
+        <w:rPr>
+          <w:rFonts w:ascii="Helvetica" w:hAnsi="Helvetica" w:cs="Helvetica"/>
+          <w:color w:val="373737"/>
+          <w:sz w:val="21"/>
+          <w:szCs w:val="21"/>
+        </w:rPr>
+        <w:t>Restart the Worklight sever</w:t>
+      </w:r>
+    </w:p>
+    <w:p>
+      <w:pPr>
+        <w:pStyle w:val="ListParagraph"/>
+        <w:numPr>
+          <w:ilvl w:val="0"/>
+          <w:numId w:val="0"/>
+        </w:numPr>
+        <w:spacing w:after="171" w:line="330" w:lineRule="atLeast"/>
+        <w:ind w:left="720"/>
+        <w:rPr>
+          <w:rFonts w:ascii="Helvetica" w:hAnsi="Helvetica" w:cs="Helvetica"/>
+          <w:color w:val="373737"/>
+          <w:sz w:val="21"/>
+          <w:szCs w:val="21"/>
+        </w:rPr>
+      </w:pPr>
+      <w:r>
+        <w:rPr>
+          <w:rFonts w:ascii="Helvetica" w:hAnsi="Helvetica" w:cs="Helvetica"/>
+          <w:color w:val="373737"/>
+          <w:sz w:val="21"/>
+          <w:szCs w:val="21"/>
+        </w:rPr>
+        <w:t>Notes: Due to the manual nature of this workaround, it may cease to work at unpredictable times.  Some of the events that may break this work around are (but not limited to):</w:t>
+      </w:r>
+    </w:p>
+    <w:p>
+      <w:pPr>
+        <w:pStyle w:val="ListParagraph"/>
+        <w:numPr>
+          <w:ilvl w:val="1"/>
+          <w:numId w:val="14"/>
+        </w:numPr>
+        <w:spacing w:after="171" w:line="330" w:lineRule="atLeast"/>
+        <w:rPr>
+          <w:rFonts w:ascii="Helvetica" w:hAnsi="Helvetica" w:cs="Helvetica"/>
+          <w:color w:val="373737"/>
+          <w:sz w:val="21"/>
+          <w:szCs w:val="21"/>
+        </w:rPr>
+      </w:pPr>
+      <w:r>
+        <w:rPr>
+          <w:rFonts w:ascii="Helvetica" w:hAnsi="Helvetica" w:cs="Helvetica"/>
+          <w:color w:val="373737"/>
+          <w:sz w:val="21"/>
+          <w:szCs w:val="21"/>
+        </w:rPr>
+        <w:t>IBM Worklight may at any time decide to recreate</w:t>
+      </w:r>
+      <w:r>
+        <w:rPr>
+          <w:rFonts w:ascii="Helvetica" w:hAnsi="Helvetica" w:cs="Helvetica"/>
+          <w:color w:val="373737"/>
+          <w:sz w:val="21"/>
+          <w:szCs w:val="21"/>
+        </w:rPr>
+        <w:t xml:space="preserve"> their self-generated keystore.  It is unknown if they will include the imported CA certificates, so a re-import may be necessary.</w:t>
+      </w:r>
+    </w:p>
+    <w:p>
+      <w:pPr>
+        <w:pStyle w:val="ListParagraph"/>
+        <w:numPr>
+          <w:ilvl w:val="1"/>
+          <w:numId w:val="14"/>
+        </w:numPr>
+        <w:spacing w:after="171" w:line="330" w:lineRule="atLeast"/>
+        <w:rPr>
+          <w:rFonts w:ascii="Helvetica" w:hAnsi="Helvetica" w:cs="Helvetica"/>
+          <w:color w:val="373737"/>
+          <w:sz w:val="21"/>
+          <w:szCs w:val="21"/>
+        </w:rPr>
+      </w:pPr>
+      <w:r>
+        <w:rPr>
+          <w:rFonts w:ascii="Helvetica" w:hAnsi="Helvetica" w:cs="Helvetica"/>
+          <w:color w:val="373737"/>
+          <w:sz w:val="21"/>
+          <w:szCs w:val="21"/>
+        </w:rPr>
+        <w:t xml:space="preserve"> </w:t>
+      </w:r>
+      <w:r>
+        <w:rPr>
+          <w:rFonts w:ascii="Helvetica" w:hAnsi="Helvetica" w:cs="Helvetica"/>
+          <w:color w:val="373737"/>
+          <w:sz w:val="21"/>
+          <w:szCs w:val="21"/>
+        </w:rPr>
+        <w:t xml:space="preserve">IBM Worklight may change the default keystore password or Java may change the default </w:t>
+      </w:r>
+      <w:proofErr w:type="spellStart"/>
+      <w:r>
+        <w:rPr>
+          <w:rFonts w:ascii="Helvetica" w:hAnsi="Helvetica" w:cs="Helvetica"/>
+          <w:color w:val="373737"/>
+          <w:sz w:val="21"/>
+          <w:szCs w:val="21"/>
+        </w:rPr>
+        <w:t>cacerts</w:t>
+      </w:r>
+      <w:proofErr w:type="spellEnd"/>
+      <w:r>
+        <w:rPr>
+          <w:rFonts w:ascii="Helvetica" w:hAnsi="Helvetica" w:cs="Helvetica"/>
+          <w:color w:val="373737"/>
+          <w:sz w:val="21"/>
+          <w:szCs w:val="21"/>
+        </w:rPr>
+        <w:t xml:space="preserve"> password.</w:t>
+      </w:r>
+    </w:p>
+    <w:p>
+      <w:pPr>
+        <w:pStyle w:val="ListParagraph"/>
+        <w:numPr>
+          <w:ilvl w:val="1"/>
+          <w:numId w:val="14"/>
+        </w:numPr>
+        <w:spacing w:after="171" w:line="330" w:lineRule="atLeast"/>
+        <w:rPr>
+          <w:rFonts w:ascii="Helvetica" w:hAnsi="Helvetica" w:cs="Helvetica"/>
+          <w:color w:val="373737"/>
+          <w:sz w:val="21"/>
+          <w:szCs w:val="21"/>
+        </w:rPr>
+      </w:pPr>
+      <w:r>
+        <w:rPr>
+          <w:rFonts w:ascii="Helvetica" w:hAnsi="Helvetica" w:cs="Helvetica"/>
+          <w:color w:val="373737"/>
+          <w:sz w:val="21"/>
+          <w:szCs w:val="21"/>
+        </w:rPr>
+        <w:t xml:space="preserve">If you delete the Worklight Server in Eclipse Worklight </w:t>
+      </w:r>
+      <w:proofErr w:type="spellStart"/>
+      <w:r>
+        <w:rPr>
+          <w:rFonts w:ascii="Helvetica" w:hAnsi="Helvetica" w:cs="Helvetica"/>
+          <w:color w:val="373737"/>
+          <w:sz w:val="21"/>
+          <w:szCs w:val="21"/>
+        </w:rPr>
+        <w:t>DevStudio</w:t>
+      </w:r>
+      <w:proofErr w:type="spellEnd"/>
+      <w:r>
+        <w:rPr>
+          <w:rFonts w:ascii="Helvetica" w:hAnsi="Helvetica" w:cs="Helvetica"/>
+          <w:color w:val="373737"/>
+          <w:sz w:val="21"/>
+          <w:szCs w:val="21"/>
+        </w:rPr>
+        <w:t>, the server will be recreated, but with a new keystore.  You will have to re-import the Verisign CA certificates afterwards.</w:t>
+      </w:r>
+    </w:p>
+    <w:p>
+      <w:pPr>
+        <w:pStyle w:val="ListParagraph"/>
+        <w:numPr>
+          <w:ilvl w:val="1"/>
+          <w:numId w:val="14"/>
+        </w:numPr>
+        <w:spacing w:after="171" w:line="330" w:lineRule="atLeast"/>
+        <w:rPr>
+          <w:rFonts w:ascii="Helvetica" w:hAnsi="Helvetica" w:cs="Helvetica"/>
+          <w:color w:val="373737"/>
+          <w:sz w:val="21"/>
+          <w:szCs w:val="21"/>
+        </w:rPr>
+      </w:pPr>
+      <w:r>
+        <w:rPr>
+          <w:rFonts w:ascii="Helvetica" w:hAnsi="Helvetica" w:cs="Helvetica"/>
+          <w:color w:val="373737"/>
+          <w:sz w:val="21"/>
+          <w:szCs w:val="21"/>
+        </w:rPr>
+        <w:t xml:space="preserve">AT&amp;T API platform (api.att.com) may change the CA certificate signer without warning.  If this happens, a different CA certificate chain would have to be imported from </w:t>
+      </w:r>
+      <w:proofErr w:type="spellStart"/>
+      <w:r>
+        <w:rPr>
+          <w:rFonts w:ascii="Helvetica" w:hAnsi="Helvetica" w:cs="Helvetica"/>
+          <w:color w:val="373737"/>
+          <w:sz w:val="21"/>
+          <w:szCs w:val="21"/>
+        </w:rPr>
+        <w:t>cacerts</w:t>
+      </w:r>
+      <w:proofErr w:type="spellEnd"/>
+      <w:r>
+        <w:rPr>
+          <w:rFonts w:ascii="Helvetica" w:hAnsi="Helvetica" w:cs="Helvetica"/>
+          <w:color w:val="373737"/>
+          <w:sz w:val="21"/>
+          <w:szCs w:val="21"/>
+        </w:rPr>
+        <w:t>.</w:t>
+      </w:r>
+    </w:p>
+    <w:p>
+      <w:pPr>
+        <w:pStyle w:val="ListParagraph"/>
+        <w:numPr>
+          <w:ilvl w:val="1"/>
+          <w:numId w:val="14"/>
+        </w:numPr>
+        <w:spacing w:after="171" w:line="330" w:lineRule="atLeast"/>
+        <w:rPr>
+          <w:rFonts w:ascii="Helvetica" w:hAnsi="Helvetica" w:cs="Helvetica"/>
+          <w:color w:val="373737"/>
+          <w:sz w:val="21"/>
+          <w:szCs w:val="21"/>
+        </w:rPr>
+      </w:pPr>
+      <w:r>
+        <w:rPr>
+          <w:rFonts w:ascii="Helvetica" w:hAnsi="Helvetica" w:cs="Helvetica"/>
+          <w:color w:val="373737"/>
+          <w:sz w:val="21"/>
+          <w:szCs w:val="21"/>
+        </w:rPr>
+        <w:lastRenderedPageBreak/>
+        <w:t>When these Verisign CA certificates expire, the new CA certificate chain or some portion thereof will need to be imported.</w:t>
+      </w:r>
+      <w:bookmarkStart w:id="102" w:name="_GoBack"/>
+      <w:bookmarkEnd w:id="102"/>
+    </w:p>
+    <w:p>
+      <w:pPr>
+        <w:pStyle w:val="Heading2"/>
+      </w:pPr>
+      <w:r>
+        <w:t xml:space="preserve">Running the </w:t>
+      </w:r>
+      <w:r>
+        <w:t xml:space="preserve">Android </w:t>
       </w:r>
       <w:bookmarkEnd w:id="97"/>
       <w:bookmarkEnd w:id="98"/>
       <w:bookmarkEnd w:id="99"/>
       <w:bookmarkEnd w:id="100"/>
+      <w:r>
+        <w:t>App</w:t>
+      </w:r>
       <w:bookmarkEnd w:id="101"/>
-    </w:p>
-    <w:p>
-      <w:pPr>
-        <w:pStyle w:val="Heading2"/>
-      </w:pPr>
-      <w:bookmarkStart w:id="102" w:name="_Toc364865413"/>
-      <w:bookmarkStart w:id="103" w:name="_Toc364943577"/>
-      <w:bookmarkStart w:id="104" w:name="_Toc365983395"/>
-      <w:bookmarkStart w:id="105" w:name="_Toc365983834"/>
-      <w:bookmarkStart w:id="106" w:name="_Toc365984263"/>
-      <w:r>
-        <w:t xml:space="preserve">Running the </w:t>
-      </w:r>
-      <w:r>
-        <w:t xml:space="preserve">Android </w:t>
-      </w:r>
-      <w:bookmarkEnd w:id="102"/>
-      <w:bookmarkEnd w:id="103"/>
-      <w:bookmarkEnd w:id="104"/>
-      <w:bookmarkEnd w:id="105"/>
-      <w:bookmarkEnd w:id="106"/>
-      <w:r>
-        <w:t>App</w:t>
-      </w:r>
     </w:p>
     <w:p>
       <w:pPr>
@@ -5164,9 +6193,11 @@
         <w:pStyle w:val="Code"/>
         <w:ind w:left="1440"/>
       </w:pPr>
+      <w:proofErr w:type="spellStart"/>
       <w:r>
         <w:t>ATTWLApplicationProjectATTWLKitchenSinkAndroid</w:t>
       </w:r>
+      <w:proofErr w:type="spellEnd"/>
     </w:p>
     <w:p>
       <w:pPr>
@@ -5176,7 +6207,15 @@
         <w:t>This project can be executed as</w:t>
       </w:r>
       <w:r>
-        <w:t xml:space="preserve"> a normal android application by right clicking on it, selecting Run As, then Android Application:</w:t>
+        <w:t xml:space="preserve"> a normal android application by right clicking on it, selecting Run As, </w:t>
+      </w:r>
+      <w:proofErr w:type="gramStart"/>
+      <w:r>
+        <w:t>then</w:t>
+      </w:r>
+      <w:proofErr w:type="gramEnd"/>
+      <w:r>
+        <w:t xml:space="preserve"> Android Application:</w:t>
       </w:r>
     </w:p>
     <w:p>
@@ -5187,9 +6226,8 @@
         <w:rPr>
           <w:noProof/>
         </w:rPr>
-        <w:lastRenderedPageBreak/>
         <w:drawing>
-          <wp:inline distT="0" distB="0" distL="0" distR="0">
+          <wp:inline distT="0" distB="0" distL="0" distR="0" wp14:anchorId="5F45EE42" wp14:editId="18D252D7">
             <wp:extent cx="5133975" cy="971550"/>
             <wp:effectExtent l="0" t="0" r="9525" b="0"/>
             <wp:docPr id="28" name="Picture 28"/>
@@ -5235,11 +6273,11 @@
       <w:pPr>
         <w:pStyle w:val="Heading2"/>
       </w:pPr>
-      <w:bookmarkStart w:id="107" w:name="_Toc364865414"/>
-      <w:bookmarkStart w:id="108" w:name="_Toc364943578"/>
-      <w:bookmarkStart w:id="109" w:name="_Toc365983396"/>
-      <w:bookmarkStart w:id="110" w:name="_Toc365983835"/>
-      <w:bookmarkStart w:id="111" w:name="_Toc365984264"/>
+      <w:bookmarkStart w:id="103" w:name="_Toc364865414"/>
+      <w:bookmarkStart w:id="104" w:name="_Toc364943578"/>
+      <w:bookmarkStart w:id="105" w:name="_Toc365983396"/>
+      <w:bookmarkStart w:id="106" w:name="_Toc365983835"/>
+      <w:bookmarkStart w:id="107" w:name="_Toc402356866"/>
       <w:r>
         <w:t xml:space="preserve">Running the </w:t>
       </w:r>
@@ -5249,14 +6287,14 @@
       <w:r>
         <w:t xml:space="preserve"> </w:t>
       </w:r>
+      <w:bookmarkEnd w:id="103"/>
+      <w:bookmarkEnd w:id="104"/>
+      <w:bookmarkEnd w:id="105"/>
+      <w:bookmarkEnd w:id="106"/>
+      <w:r>
+        <w:t>App</w:t>
+      </w:r>
       <w:bookmarkEnd w:id="107"/>
-      <w:bookmarkEnd w:id="108"/>
-      <w:bookmarkEnd w:id="109"/>
-      <w:bookmarkEnd w:id="110"/>
-      <w:bookmarkEnd w:id="111"/>
-      <w:r>
-        <w:t>App</w:t>
-      </w:r>
     </w:p>
     <w:p>
       <w:pPr>
@@ -5269,13 +6307,45 @@
         <w:t>s</w:t>
       </w:r>
       <w:r>
-        <w:t xml:space="preserve">, right click on the iphone or ipad folder, and select Run As -&gt; Xcode project, as shown in </w:t>
+        <w:t xml:space="preserve">, right click on the </w:t>
+      </w:r>
+      <w:proofErr w:type="spellStart"/>
+      <w:r>
+        <w:t>iphone</w:t>
+      </w:r>
+      <w:proofErr w:type="spellEnd"/>
+      <w:r>
+        <w:t xml:space="preserve"> or </w:t>
+      </w:r>
+      <w:proofErr w:type="spellStart"/>
+      <w:r>
+        <w:t>ipad</w:t>
+      </w:r>
+      <w:proofErr w:type="spellEnd"/>
+      <w:r>
+        <w:t xml:space="preserve"> folder, and select Run As -&gt; </w:t>
+      </w:r>
+      <w:proofErr w:type="spellStart"/>
+      <w:r>
+        <w:t>Xcode</w:t>
+      </w:r>
+      <w:proofErr w:type="spellEnd"/>
+      <w:r>
+        <w:t xml:space="preserve"> project, as shown in </w:t>
       </w:r>
       <w:r>
         <w:t>the following figure</w:t>
       </w:r>
       <w:r>
-        <w:t>. This opens Xcode, where the</w:t>
+        <w:t xml:space="preserve">. This opens </w:t>
+      </w:r>
+      <w:proofErr w:type="spellStart"/>
+      <w:r>
+        <w:t>Xcode</w:t>
+      </w:r>
+      <w:proofErr w:type="spellEnd"/>
+      <w:r>
+        <w:t>, where the</w:t>
       </w:r>
       <w:r>
         <w:t xml:space="preserve"> </w:t>
@@ -5296,7 +6366,7 @@
           <w:noProof/>
         </w:rPr>
         <w:drawing>
-          <wp:inline distT="0" distB="0" distL="0" distR="0">
+          <wp:inline distT="0" distB="0" distL="0" distR="0" wp14:anchorId="57C0B50E" wp14:editId="16EEC7B5">
             <wp:extent cx="5943600" cy="829945"/>
             <wp:effectExtent l="0" t="0" r="0" b="8255"/>
             <wp:docPr id="29" name="Picture 29"/>
@@ -5342,11 +6412,11 @@
       <w:pPr>
         <w:pStyle w:val="Caption"/>
       </w:pPr>
-      <w:bookmarkStart w:id="112" w:name="_Toc364865434"/>
-      <w:bookmarkStart w:id="113" w:name="_Toc364866603"/>
-      <w:bookmarkStart w:id="114" w:name="_Toc365983412"/>
-      <w:bookmarkStart w:id="115" w:name="_Toc365983822"/>
-      <w:bookmarkStart w:id="116" w:name="_Toc380057532"/>
+      <w:bookmarkStart w:id="108" w:name="_Toc364865434"/>
+      <w:bookmarkStart w:id="109" w:name="_Toc364866603"/>
+      <w:bookmarkStart w:id="110" w:name="_Toc365983412"/>
+      <w:bookmarkStart w:id="111" w:name="_Toc365983822"/>
+      <w:bookmarkStart w:id="112" w:name="_Toc402356876"/>
       <w:r>
         <w:t xml:space="preserve">Figure </w:t>
       </w:r>
@@ -5355,7 +6425,7 @@
           <w:rPr>
             <w:noProof/>
           </w:rPr>
-          <w:t>10</w:t>
+          <w:t>9</w:t>
         </w:r>
       </w:fldSimple>
       <w:r>
@@ -5364,41 +6434,35 @@
       <w:r>
         <w:t xml:space="preserve"> </w:t>
       </w:r>
+      <w:bookmarkEnd w:id="108"/>
+      <w:bookmarkEnd w:id="109"/>
+      <w:bookmarkEnd w:id="110"/>
+      <w:bookmarkEnd w:id="111"/>
+      <w:r>
+        <w:t>iOS</w:t>
+      </w:r>
       <w:bookmarkEnd w:id="112"/>
+    </w:p>
+    <w:p>
+      <w:pPr>
+        <w:pStyle w:val="Heading1"/>
+      </w:pPr>
+      <w:bookmarkStart w:id="113" w:name="_Toc364865415"/>
+      <w:bookmarkStart w:id="114" w:name="_Toc364943579"/>
+      <w:bookmarkStart w:id="115" w:name="_Toc365983397"/>
+      <w:bookmarkStart w:id="116" w:name="_Toc365983836"/>
+      <w:bookmarkStart w:id="117" w:name="_Toc402356867"/>
+      <w:r>
+        <w:t>Using the Adapters to Create a N</w:t>
+      </w:r>
+      <w:r>
+        <w:t>ew Worklight Application</w:t>
+      </w:r>
       <w:bookmarkEnd w:id="113"/>
       <w:bookmarkEnd w:id="114"/>
       <w:bookmarkEnd w:id="115"/>
-      <w:r>
-        <w:t>iOS</w:t>
-      </w:r>
       <w:bookmarkEnd w:id="116"/>
-    </w:p>
-    <w:p>
-      <w:r>
-        <w:br w:type="page"/>
-      </w:r>
-    </w:p>
-    <w:p>
-      <w:pPr>
-        <w:pStyle w:val="Heading1"/>
-      </w:pPr>
-      <w:bookmarkStart w:id="117" w:name="_Toc364865415"/>
-      <w:bookmarkStart w:id="118" w:name="_Toc364943579"/>
-      <w:bookmarkStart w:id="119" w:name="_Toc365983397"/>
-      <w:bookmarkStart w:id="120" w:name="_Toc365983836"/>
-      <w:bookmarkStart w:id="121" w:name="_Toc365984265"/>
-      <w:r>
-        <w:lastRenderedPageBreak/>
-        <w:t>Using the Adapters to Create a N</w:t>
-      </w:r>
-      <w:r>
-        <w:t>ew Worklight Application</w:t>
-      </w:r>
       <w:bookmarkEnd w:id="117"/>
-      <w:bookmarkEnd w:id="118"/>
-      <w:bookmarkEnd w:id="119"/>
-      <w:bookmarkEnd w:id="120"/>
-      <w:bookmarkEnd w:id="121"/>
     </w:p>
     <w:p>
       <w:pPr>
@@ -5445,10 +6509,18 @@
         <w:pStyle w:val="Numberedlist"/>
       </w:pPr>
       <w:r>
-        <w:t>Invoke an adapter procedure to create an invo</w:t>
-      </w:r>
-      <w:r>
-        <w:t>cationData object.</w:t>
+        <w:t xml:space="preserve">Invoke an adapter procedure to create an </w:t>
+      </w:r>
+      <w:proofErr w:type="spellStart"/>
+      <w:r>
+        <w:t>invo</w:t>
+      </w:r>
+      <w:r>
+        <w:t>cationData</w:t>
+      </w:r>
+      <w:proofErr w:type="spellEnd"/>
+      <w:r>
+        <w:t xml:space="preserve"> object.</w:t>
       </w:r>
     </w:p>
     <w:tbl>
@@ -5482,11 +6554,19 @@
                 <w:b/>
               </w:rPr>
             </w:pPr>
+            <w:proofErr w:type="spellStart"/>
             <w:r>
               <w:rPr>
                 <w:b/>
               </w:rPr>
-              <w:t>invocationData Object</w:t>
+              <w:t>invocationData</w:t>
+            </w:r>
+            <w:proofErr w:type="spellEnd"/>
+            <w:r>
+              <w:rPr>
+                <w:b/>
+              </w:rPr>
+              <w:t xml:space="preserve"> Object</w:t>
             </w:r>
             <w:r>
               <w:rPr>
@@ -5530,6 +6610,7 @@
               <w:rPr>
                 <w:color w:val="00B050"/>
               </w:rPr>
+              <w:lastRenderedPageBreak/>
               <w:t>1</w:t>
             </w:r>
           </w:p>
@@ -5583,8 +6664,21 @@
             <w:pPr>
               <w:pStyle w:val="Code"/>
             </w:pPr>
-            <w:r>
-              <w:t>var invocationData = {</w:t>
+            <w:proofErr w:type="spellStart"/>
+            <w:r>
+              <w:t>var</w:t>
+            </w:r>
+            <w:proofErr w:type="spellEnd"/>
+            <w:r>
+              <w:t xml:space="preserve"> </w:t>
+            </w:r>
+            <w:proofErr w:type="spellStart"/>
+            <w:r>
+              <w:t>invocationData</w:t>
+            </w:r>
+            <w:proofErr w:type="spellEnd"/>
+            <w:r>
+              <w:t xml:space="preserve"> = {</w:t>
             </w:r>
           </w:p>
         </w:tc>
@@ -5671,7 +6765,15 @@
               <w:pStyle w:val="Code"/>
             </w:pPr>
             <w:r>
-              <w:t xml:space="preserve">     adapter : ‘SMSAdapter’,</w:t>
+              <w:t xml:space="preserve">     adapter : ‘</w:t>
+            </w:r>
+            <w:proofErr w:type="spellStart"/>
+            <w:r>
+              <w:t>SMSAdapter</w:t>
+            </w:r>
+            <w:proofErr w:type="spellEnd"/>
+            <w:r>
+              <w:t>’,</w:t>
             </w:r>
           </w:p>
         </w:tc>
@@ -5758,7 +6860,15 @@
               <w:pStyle w:val="Code"/>
             </w:pPr>
             <w:r>
-              <w:t xml:space="preserve">     procedure : ‘sendSMS’,</w:t>
+              <w:t xml:space="preserve">     procedure : ‘</w:t>
+            </w:r>
+            <w:proofErr w:type="spellStart"/>
+            <w:r>
+              <w:t>sendSMS</w:t>
+            </w:r>
+            <w:proofErr w:type="spellEnd"/>
+            <w:r>
+              <w:t>’,</w:t>
             </w:r>
           </w:p>
         </w:tc>
@@ -5845,7 +6955,15 @@
               <w:pStyle w:val="Code"/>
             </w:pPr>
             <w:r>
-              <w:t xml:space="preserve">     parameters : [{'body' : { “outboundSMSMessage”: {"Message" :</w:t>
+              <w:t xml:space="preserve">     parameters : [{'body' : { “</w:t>
+            </w:r>
+            <w:proofErr w:type="spellStart"/>
+            <w:r>
+              <w:t>outboundSMSMessage</w:t>
+            </w:r>
+            <w:proofErr w:type="spellEnd"/>
+            <w:r>
+              <w:t>”: {"Message" :</w:t>
             </w:r>
           </w:p>
         </w:tc>
@@ -6019,7 +7137,31 @@
               <w:pStyle w:val="Code"/>
             </w:pPr>
             <w:r>
-              <w:t>'contentType' : 'application/json', 'accept' : 'application/json',</w:t>
+              <w:t>'</w:t>
+            </w:r>
+            <w:proofErr w:type="spellStart"/>
+            <w:r>
+              <w:t>contentType</w:t>
+            </w:r>
+            <w:proofErr w:type="spellEnd"/>
+            <w:r>
+              <w:t>' : 'application/</w:t>
+            </w:r>
+            <w:proofErr w:type="spellStart"/>
+            <w:r>
+              <w:t>json</w:t>
+            </w:r>
+            <w:proofErr w:type="spellEnd"/>
+            <w:r>
+              <w:t>', 'accept' : 'application/</w:t>
+            </w:r>
+            <w:proofErr w:type="spellStart"/>
+            <w:r>
+              <w:t>json</w:t>
+            </w:r>
+            <w:proofErr w:type="spellEnd"/>
+            <w:r>
+              <w:t>',</w:t>
             </w:r>
           </w:p>
         </w:tc>
@@ -6106,7 +7248,23 @@
               <w:pStyle w:val="Code"/>
             </w:pPr>
             <w:r>
-              <w:t>'accessToken':'Bearer ' +  window.localStorage.accessToken}]</w:t>
+              <w:t>'</w:t>
+            </w:r>
+            <w:proofErr w:type="spellStart"/>
+            <w:r>
+              <w:t>accessToken</w:t>
+            </w:r>
+            <w:proofErr w:type="spellEnd"/>
+            <w:r>
+              <w:t xml:space="preserve">':'Bearer ' +  </w:t>
+            </w:r>
+            <w:proofErr w:type="spellStart"/>
+            <w:r>
+              <w:t>window.localStorage.accessToken</w:t>
+            </w:r>
+            <w:proofErr w:type="spellEnd"/>
+            <w:r>
+              <w:t>}]</w:t>
             </w:r>
           </w:p>
         </w:tc>
@@ -6203,10 +7361,10 @@
       <w:pPr>
         <w:pStyle w:val="Caption"/>
       </w:pPr>
-      <w:bookmarkStart w:id="122" w:name="_Toc364866068"/>
-      <w:bookmarkStart w:id="123" w:name="_Toc364867126"/>
-      <w:bookmarkStart w:id="124" w:name="_Toc365983968"/>
-      <w:bookmarkStart w:id="125" w:name="_Toc380057536"/>
+      <w:bookmarkStart w:id="118" w:name="_Toc364866068"/>
+      <w:bookmarkStart w:id="119" w:name="_Toc364867126"/>
+      <w:bookmarkStart w:id="120" w:name="_Toc365983968"/>
+      <w:bookmarkStart w:id="121" w:name="_Toc402356880"/>
       <w:r>
         <w:t xml:space="preserve">Example </w:t>
       </w:r>
@@ -6228,19 +7386,35 @@
         <w:t>Creating</w:t>
       </w:r>
       <w:r>
-        <w:t xml:space="preserve"> an invocationData object</w:t>
-      </w:r>
-      <w:bookmarkEnd w:id="122"/>
-      <w:bookmarkEnd w:id="123"/>
-      <w:bookmarkEnd w:id="124"/>
-      <w:bookmarkEnd w:id="125"/>
+        <w:t xml:space="preserve"> an </w:t>
+      </w:r>
+      <w:proofErr w:type="spellStart"/>
+      <w:r>
+        <w:t>invocationData</w:t>
+      </w:r>
+      <w:proofErr w:type="spellEnd"/>
+      <w:r>
+        <w:t xml:space="preserve"> object</w:t>
+      </w:r>
+      <w:bookmarkEnd w:id="118"/>
+      <w:bookmarkEnd w:id="119"/>
+      <w:bookmarkEnd w:id="120"/>
+      <w:bookmarkEnd w:id="121"/>
     </w:p>
     <w:p>
       <w:pPr>
         <w:pStyle w:val="Body"/>
       </w:pPr>
       <w:r>
-        <w:t xml:space="preserve">The invocationData object </w:t>
+        <w:t xml:space="preserve">The </w:t>
+      </w:r>
+      <w:proofErr w:type="spellStart"/>
+      <w:r>
+        <w:t>invocationData</w:t>
+      </w:r>
+      <w:proofErr w:type="spellEnd"/>
+      <w:r>
+        <w:t xml:space="preserve"> object </w:t>
       </w:r>
       <w:r>
         <w:t xml:space="preserve">consists of </w:t>
@@ -6261,7 +7435,7 @@
       </w:tblPr>
       <w:tblGrid>
         <w:gridCol w:w="1343"/>
-        <w:gridCol w:w="6807"/>
+        <w:gridCol w:w="6567"/>
       </w:tblGrid>
       <w:tr>
         <w:trPr>
@@ -6357,7 +7531,20 @@
               <w:pStyle w:val="TableCell"/>
             </w:pPr>
             <w:r>
-              <w:t>A string that contains the name of the adapter as specified in the &lt;wl:adapter&gt; element of the adapter xml file.</w:t>
+              <w:t>A string that contains the name of the adapter as specified in the &lt;</w:t>
+            </w:r>
+            <w:proofErr w:type="spellStart"/>
+            <w:r>
+              <w:t>wl</w:t>
+            </w:r>
+            <w:proofErr w:type="gramStart"/>
+            <w:r>
+              <w:t>:adapter</w:t>
+            </w:r>
+            <w:proofErr w:type="spellEnd"/>
+            <w:proofErr w:type="gramEnd"/>
+            <w:r>
+              <w:t>&gt; element of the adapter xml file.</w:t>
             </w:r>
           </w:p>
         </w:tc>
@@ -6456,10 +7643,10 @@
       <w:pPr>
         <w:pStyle w:val="Caption"/>
       </w:pPr>
-      <w:bookmarkStart w:id="126" w:name="_Toc364865438"/>
-      <w:bookmarkStart w:id="127" w:name="_Toc364943588"/>
-      <w:bookmarkStart w:id="128" w:name="_Toc365983422"/>
-      <w:bookmarkStart w:id="129" w:name="_Toc380057534"/>
+      <w:bookmarkStart w:id="122" w:name="_Toc364865438"/>
+      <w:bookmarkStart w:id="123" w:name="_Toc364943588"/>
+      <w:bookmarkStart w:id="124" w:name="_Toc365983422"/>
+      <w:bookmarkStart w:id="125" w:name="_Toc402356878"/>
       <w:r>
         <w:t xml:space="preserve">Table </w:t>
       </w:r>
@@ -6477,13 +7664,18 @@
       <w:r>
         <w:t xml:space="preserve"> </w:t>
       </w:r>
-      <w:r>
-        <w:t>invocationData Object Properties</w:t>
-      </w:r>
-      <w:bookmarkEnd w:id="126"/>
-      <w:bookmarkEnd w:id="127"/>
-      <w:bookmarkEnd w:id="128"/>
-      <w:bookmarkEnd w:id="129"/>
+      <w:proofErr w:type="spellStart"/>
+      <w:r>
+        <w:t>invocationData</w:t>
+      </w:r>
+      <w:proofErr w:type="spellEnd"/>
+      <w:r>
+        <w:t xml:space="preserve"> Object Properties</w:t>
+      </w:r>
+      <w:bookmarkEnd w:id="122"/>
+      <w:bookmarkEnd w:id="123"/>
+      <w:bookmarkEnd w:id="124"/>
+      <w:bookmarkEnd w:id="125"/>
     </w:p>
     <w:p>
       <w:pPr>
@@ -6619,8 +7811,13 @@
             <w:pPr>
               <w:pStyle w:val="Code"/>
             </w:pPr>
-            <w:r>
-              <w:t>var options = {</w:t>
+            <w:proofErr w:type="spellStart"/>
+            <w:r>
+              <w:t>var</w:t>
+            </w:r>
+            <w:proofErr w:type="spellEnd"/>
+            <w:r>
+              <w:t xml:space="preserve"> options = {</w:t>
             </w:r>
           </w:p>
         </w:tc>
@@ -6707,7 +7904,23 @@
               <w:pStyle w:val="Code"/>
             </w:pPr>
             <w:r>
-              <w:t xml:space="preserve">     onSuccess : yourSuccessCallback,</w:t>
+              <w:t xml:space="preserve">     </w:t>
+            </w:r>
+            <w:proofErr w:type="spellStart"/>
+            <w:r>
+              <w:t>onSuccess</w:t>
+            </w:r>
+            <w:proofErr w:type="spellEnd"/>
+            <w:r>
+              <w:t xml:space="preserve"> : </w:t>
+            </w:r>
+            <w:proofErr w:type="spellStart"/>
+            <w:r>
+              <w:t>yourSuccessCallback</w:t>
+            </w:r>
+            <w:proofErr w:type="spellEnd"/>
+            <w:r>
+              <w:t>,</w:t>
             </w:r>
           </w:p>
         </w:tc>
@@ -6794,7 +8007,23 @@
               <w:pStyle w:val="Code"/>
             </w:pPr>
             <w:r>
-              <w:t xml:space="preserve">     onFailure : yourFailureCallback,</w:t>
+              <w:t xml:space="preserve">     </w:t>
+            </w:r>
+            <w:proofErr w:type="spellStart"/>
+            <w:r>
+              <w:t>onFailure</w:t>
+            </w:r>
+            <w:proofErr w:type="spellEnd"/>
+            <w:r>
+              <w:t xml:space="preserve"> : </w:t>
+            </w:r>
+            <w:proofErr w:type="spellStart"/>
+            <w:r>
+              <w:t>yourFailureCallback</w:t>
+            </w:r>
+            <w:proofErr w:type="spellEnd"/>
+            <w:r>
+              <w:t>,</w:t>
             </w:r>
           </w:p>
         </w:tc>
@@ -6881,10 +8110,18 @@
               <w:pStyle w:val="Code"/>
             </w:pPr>
             <w:r>
-              <w:t xml:space="preserve">     Invo</w:t>
-            </w:r>
-            <w:r>
-              <w:t>cationContext {}</w:t>
+              <w:t xml:space="preserve">     </w:t>
+            </w:r>
+            <w:proofErr w:type="spellStart"/>
+            <w:r>
+              <w:t>Invo</w:t>
+            </w:r>
+            <w:r>
+              <w:t>cationContext</w:t>
+            </w:r>
+            <w:proofErr w:type="spellEnd"/>
+            <w:r>
+              <w:t xml:space="preserve"> {}</w:t>
             </w:r>
           </w:p>
         </w:tc>
@@ -6981,10 +8218,10 @@
       <w:pPr>
         <w:pStyle w:val="Caption"/>
       </w:pPr>
-      <w:bookmarkStart w:id="130" w:name="_Toc364866069"/>
-      <w:bookmarkStart w:id="131" w:name="_Toc364867127"/>
-      <w:bookmarkStart w:id="132" w:name="_Toc365983969"/>
-      <w:bookmarkStart w:id="133" w:name="_Toc380057537"/>
+      <w:bookmarkStart w:id="126" w:name="_Toc364866069"/>
+      <w:bookmarkStart w:id="127" w:name="_Toc364867127"/>
+      <w:bookmarkStart w:id="128" w:name="_Toc365983969"/>
+      <w:bookmarkStart w:id="129" w:name="_Toc402356881"/>
       <w:r>
         <w:t xml:space="preserve">Example </w:t>
       </w:r>
@@ -7014,10 +8251,10 @@
       <w:r>
         <w:t xml:space="preserve"> object</w:t>
       </w:r>
-      <w:bookmarkEnd w:id="130"/>
-      <w:bookmarkEnd w:id="131"/>
-      <w:bookmarkEnd w:id="132"/>
-      <w:bookmarkEnd w:id="133"/>
+      <w:bookmarkEnd w:id="126"/>
+      <w:bookmarkEnd w:id="127"/>
+      <w:bookmarkEnd w:id="128"/>
+      <w:bookmarkEnd w:id="129"/>
     </w:p>
     <w:p>
       <w:pPr>
@@ -7036,7 +8273,7 @@
       </w:tblPr>
       <w:tblGrid>
         <w:gridCol w:w="1979"/>
-        <w:gridCol w:w="6171"/>
+        <w:gridCol w:w="5931"/>
       </w:tblGrid>
       <w:tr>
         <w:trPr>
@@ -7064,7 +8301,6 @@
               <w:rPr>
                 <w:b/>
               </w:rPr>
-              <w:lastRenderedPageBreak/>
               <w:t>Property</w:t>
             </w:r>
           </w:p>
@@ -7113,9 +8349,11 @@
             <w:pPr>
               <w:pStyle w:val="TableCell"/>
             </w:pPr>
+            <w:proofErr w:type="spellStart"/>
             <w:r>
               <w:t>onSuccess</w:t>
             </w:r>
+            <w:proofErr w:type="spellEnd"/>
           </w:p>
         </w:tc>
         <w:tc>
@@ -7156,9 +8394,11 @@
             <w:pPr>
               <w:pStyle w:val="TableCell"/>
             </w:pPr>
+            <w:proofErr w:type="spellStart"/>
             <w:r>
               <w:t>onFailure</w:t>
             </w:r>
+            <w:proofErr w:type="spellEnd"/>
           </w:p>
         </w:tc>
         <w:tc>
@@ -7199,9 +8439,11 @@
             <w:pPr>
               <w:pStyle w:val="TableCell"/>
             </w:pPr>
+            <w:proofErr w:type="spellStart"/>
             <w:r>
               <w:t>invocationContext</w:t>
             </w:r>
+            <w:proofErr w:type="spellEnd"/>
           </w:p>
         </w:tc>
         <w:tc>
@@ -7219,7 +8461,15 @@
               <w:pStyle w:val="TableCell"/>
             </w:pPr>
             <w:r>
-              <w:t>Optional parameter.  object that is returned to the success and failure handlers.</w:t>
+              <w:t xml:space="preserve">Optional parameter.  </w:t>
+            </w:r>
+            <w:proofErr w:type="gramStart"/>
+            <w:r>
+              <w:t>object</w:t>
+            </w:r>
+            <w:proofErr w:type="gramEnd"/>
+            <w:r>
+              <w:t xml:space="preserve"> that is returned to the success and failure handlers.</w:t>
             </w:r>
           </w:p>
         </w:tc>
@@ -7229,11 +8479,12 @@
       <w:pPr>
         <w:pStyle w:val="Caption"/>
       </w:pPr>
-      <w:bookmarkStart w:id="134" w:name="_Toc364865439"/>
-      <w:bookmarkStart w:id="135" w:name="_Toc364943589"/>
-      <w:bookmarkStart w:id="136" w:name="_Toc365983423"/>
-      <w:bookmarkStart w:id="137" w:name="_Toc380057535"/>
-      <w:r>
+      <w:bookmarkStart w:id="130" w:name="_Toc364865439"/>
+      <w:bookmarkStart w:id="131" w:name="_Toc364943589"/>
+      <w:bookmarkStart w:id="132" w:name="_Toc365983423"/>
+      <w:bookmarkStart w:id="133" w:name="_Toc402356879"/>
+      <w:r>
+        <w:lastRenderedPageBreak/>
         <w:t xml:space="preserve">Table </w:t>
       </w:r>
       <w:fldSimple w:instr=" SEQ Table \* ARABIC ">
@@ -7247,17 +8498,25 @@
       <w:r>
         <w:t>: Options Object Properties</w:t>
       </w:r>
-      <w:bookmarkEnd w:id="134"/>
-      <w:bookmarkEnd w:id="135"/>
-      <w:bookmarkEnd w:id="136"/>
-      <w:bookmarkEnd w:id="137"/>
+      <w:bookmarkEnd w:id="130"/>
+      <w:bookmarkEnd w:id="131"/>
+      <w:bookmarkEnd w:id="132"/>
+      <w:bookmarkEnd w:id="133"/>
     </w:p>
     <w:p>
       <w:pPr>
         <w:pStyle w:val="Numberedlist"/>
       </w:pPr>
       <w:r>
-        <w:t>Invoke the procedure using the invocationData object and options object.</w:t>
+        <w:t xml:space="preserve">Invoke the procedure using the </w:t>
+      </w:r>
+      <w:proofErr w:type="spellStart"/>
+      <w:r>
+        <w:t>invocationData</w:t>
+      </w:r>
+      <w:proofErr w:type="spellEnd"/>
+      <w:r>
+        <w:t xml:space="preserve"> object and options object.</w:t>
       </w:r>
     </w:p>
     <w:p>
@@ -7265,8 +8524,23 @@
         <w:pStyle w:val="Code"/>
         <w:ind w:left="1800"/>
       </w:pPr>
-      <w:r>
-        <w:t>WL.Client.invoke.Procedure(invocationData, options)</w:t>
+      <w:proofErr w:type="spellStart"/>
+      <w:proofErr w:type="gramStart"/>
+      <w:r>
+        <w:t>WL.Client.invoke.Procedure</w:t>
+      </w:r>
+      <w:proofErr w:type="spellEnd"/>
+      <w:r>
+        <w:t>(</w:t>
+      </w:r>
+      <w:proofErr w:type="spellStart"/>
+      <w:proofErr w:type="gramEnd"/>
+      <w:r>
+        <w:t>invocationData</w:t>
+      </w:r>
+      <w:proofErr w:type="spellEnd"/>
+      <w:r>
+        <w:t>, options)</w:t>
       </w:r>
     </w:p>
     <w:p>
@@ -7301,19 +8575,7 @@
           <w:rPr>
             <w:rStyle w:val="Hyperlink"/>
           </w:rPr>
-          <w:t>http://www.ibm.com/dev</w:t>
-        </w:r>
-        <w:r>
-          <w:rPr>
-            <w:rStyle w:val="Hyperlink"/>
-          </w:rPr>
-          <w:t>e</w:t>
-        </w:r>
-        <w:r>
-          <w:rPr>
-            <w:rStyle w:val="Hyperlink"/>
-          </w:rPr>
-          <w:t>loperworks/mobile/worklight/getting-started.html#server-side-development</w:t>
+          <w:t>http://www.ibm.com/developerworks/mobile/worklight/getting-started.html#server-side-development</w:t>
         </w:r>
       </w:hyperlink>
     </w:p>
@@ -7534,7 +8796,7 @@
         <w:sz w:val="16"/>
         <w:szCs w:val="16"/>
       </w:rPr>
-      <w:instrText>20</w:instrText>
+      <w:instrText>21</w:instrText>
     </w:r>
     <w:r>
       <w:rPr>
@@ -7567,7 +8829,7 @@
         <w:sz w:val="16"/>
         <w:szCs w:val="16"/>
       </w:rPr>
-      <w:t>14</w:t>
+      <w:t>15</w:t>
     </w:r>
     <w:r>
       <w:rPr>
@@ -7623,7 +8885,7 @@
         <w:szCs w:val="32"/>
       </w:rPr>
       <w:drawing>
-        <wp:inline distT="0" distB="0" distL="0" distR="0" wp14:anchorId="2B131978" wp14:editId="16C4D0A9">
+        <wp:inline distT="0" distB="0" distL="0" distR="0" wp14:anchorId="0476BD01" wp14:editId="5A3D9160">
           <wp:extent cx="4477165" cy="2409825"/>
           <wp:effectExtent l="0" t="0" r="0" b="0"/>
           <wp:docPr id="7" name="Picture 7"/>
@@ -7694,7 +8956,7 @@
         <w:szCs w:val="32"/>
       </w:rPr>
       <w:drawing>
-        <wp:inline distT="0" distB="0" distL="0" distR="0" wp14:anchorId="36C09908" wp14:editId="15BB9529">
+        <wp:inline distT="0" distB="0" distL="0" distR="0" wp14:anchorId="06FEEAB1" wp14:editId="7C7E4178">
           <wp:extent cx="2171700" cy="1168913"/>
           <wp:effectExtent l="0" t="0" r="0" b="0"/>
           <wp:docPr id="63" name="Picture 63"/>
@@ -7748,7 +9010,7 @@
         <w:noProof/>
       </w:rPr>
       <w:drawing>
-        <wp:inline distT="0" distB="0" distL="0" distR="0" wp14:anchorId="58560F40" wp14:editId="7893DD6B">
+        <wp:inline distT="0" distB="0" distL="0" distR="0" wp14:anchorId="12A28924" wp14:editId="0073D6F7">
           <wp:extent cx="838200" cy="838200"/>
           <wp:effectExtent l="0" t="0" r="0" b="0"/>
           <wp:docPr id="2" name="Picture 2"/>
@@ -7836,7 +9098,7 @@
         <w:szCs w:val="32"/>
       </w:rPr>
       <w:drawing>
-        <wp:inline distT="0" distB="0" distL="0" distR="0" wp14:anchorId="5BA24389" wp14:editId="7B05CDBC">
+        <wp:inline distT="0" distB="0" distL="0" distR="0" wp14:anchorId="770A6DA3" wp14:editId="661CF0FD">
           <wp:extent cx="2171700" cy="1168913"/>
           <wp:effectExtent l="0" t="0" r="0" b="0"/>
           <wp:docPr id="64" name="Picture 64"/>
@@ -7890,7 +9152,7 @@
         <w:noProof/>
       </w:rPr>
       <w:drawing>
-        <wp:inline distT="0" distB="0" distL="0" distR="0" wp14:anchorId="28B2A5E0" wp14:editId="68925086">
+        <wp:inline distT="0" distB="0" distL="0" distR="0" wp14:anchorId="7F55F924" wp14:editId="2043D51D">
           <wp:extent cx="838200" cy="838200"/>
           <wp:effectExtent l="0" t="0" r="0" b="0"/>
           <wp:docPr id="4" name="Picture 4"/>
@@ -7975,7 +9237,7 @@
         <w:szCs w:val="32"/>
       </w:rPr>
       <w:drawing>
-        <wp:inline distT="0" distB="0" distL="0" distR="0" wp14:anchorId="50280FD4" wp14:editId="2BF4081E">
+        <wp:inline distT="0" distB="0" distL="0" distR="0" wp14:anchorId="655376E6" wp14:editId="4E054CB1">
           <wp:extent cx="2171700" cy="1168913"/>
           <wp:effectExtent l="0" t="0" r="0" b="0"/>
           <wp:docPr id="65" name="Picture 65"/>
@@ -8029,7 +9291,7 @@
         <w:noProof/>
       </w:rPr>
       <w:drawing>
-        <wp:inline distT="0" distB="0" distL="0" distR="0" wp14:anchorId="4BE8210B" wp14:editId="23487B0A">
+        <wp:inline distT="0" distB="0" distL="0" distR="0" wp14:anchorId="3C5BF4CC" wp14:editId="2ECB0F6D">
           <wp:extent cx="838200" cy="838200"/>
           <wp:effectExtent l="0" t="0" r="0" b="0"/>
           <wp:docPr id="6" name="Picture 6"/>
@@ -8122,7 +9384,7 @@
         <w:szCs w:val="32"/>
       </w:rPr>
       <w:drawing>
-        <wp:inline distT="0" distB="0" distL="0" distR="0" wp14:anchorId="2EA4F285" wp14:editId="08F8A186">
+        <wp:inline distT="0" distB="0" distL="0" distR="0" wp14:anchorId="3F1B8FDB" wp14:editId="1F6A946F">
           <wp:extent cx="2171700" cy="1168913"/>
           <wp:effectExtent l="0" t="0" r="0" b="0"/>
           <wp:docPr id="10" name="Picture 10"/>
@@ -8176,7 +9438,7 @@
         <w:noProof/>
       </w:rPr>
       <w:drawing>
-        <wp:inline distT="0" distB="0" distL="0" distR="0" wp14:anchorId="455956EA" wp14:editId="0F68228E">
+        <wp:inline distT="0" distB="0" distL="0" distR="0" wp14:anchorId="56CD31ED" wp14:editId="19013581">
           <wp:extent cx="838200" cy="838200"/>
           <wp:effectExtent l="0" t="0" r="0" b="0"/>
           <wp:docPr id="11" name="Picture 11"/>
@@ -8269,7 +9531,7 @@
         <w:szCs w:val="32"/>
       </w:rPr>
       <w:drawing>
-        <wp:inline distT="0" distB="0" distL="0" distR="0" wp14:anchorId="2902695E" wp14:editId="5C911570">
+        <wp:inline distT="0" distB="0" distL="0" distR="0" wp14:anchorId="5E6E589F" wp14:editId="4A4AC5E5">
           <wp:extent cx="2171700" cy="1168913"/>
           <wp:effectExtent l="0" t="0" r="0" b="0"/>
           <wp:docPr id="54" name="Picture 54"/>
@@ -8323,7 +9585,7 @@
         <w:noProof/>
       </w:rPr>
       <w:drawing>
-        <wp:inline distT="0" distB="0" distL="0" distR="0" wp14:anchorId="44F03ECE" wp14:editId="4FA64BDD">
+        <wp:inline distT="0" distB="0" distL="0" distR="0" wp14:anchorId="3196BEE1" wp14:editId="7F258BA9">
           <wp:extent cx="838200" cy="838200"/>
           <wp:effectExtent l="0" t="0" r="0" b="0"/>
           <wp:docPr id="55" name="Picture 55"/>
@@ -8812,6 +10074,92 @@
     </w:lvl>
   </w:abstractNum>
   <w:abstractNum w:abstractNumId="3">
+    <w:nsid w:val="40803B96"/>
+    <w:multiLevelType w:val="hybridMultilevel"/>
+    <w:tmpl w:val="DB168F02"/>
+    <w:lvl w:ilvl="0" w:tplc="0409000F">
+      <w:start w:val="1"/>
+      <w:numFmt w:val="decimal"/>
+      <w:lvlText w:val="%1."/>
+      <w:lvlJc w:val="left"/>
+      <w:pPr>
+        <w:ind w:left="720" w:hanging="360"/>
+      </w:pPr>
+    </w:lvl>
+    <w:lvl w:ilvl="1" w:tplc="04090019">
+      <w:start w:val="1"/>
+      <w:numFmt w:val="lowerLetter"/>
+      <w:lvlText w:val="%2."/>
+      <w:lvlJc w:val="left"/>
+      <w:pPr>
+        <w:ind w:left="1440" w:hanging="360"/>
+      </w:pPr>
+    </w:lvl>
+    <w:lvl w:ilvl="2" w:tplc="0409001B" w:tentative="1">
+      <w:start w:val="1"/>
+      <w:numFmt w:val="lowerRoman"/>
+      <w:lvlText w:val="%3."/>
+      <w:lvlJc w:val="right"/>
+      <w:pPr>
+        <w:ind w:left="2160" w:hanging="180"/>
+      </w:pPr>
+    </w:lvl>
+    <w:lvl w:ilvl="3" w:tplc="0409000F" w:tentative="1">
+      <w:start w:val="1"/>
+      <w:numFmt w:val="decimal"/>
+      <w:lvlText w:val="%4."/>
+      <w:lvlJc w:val="left"/>
+      <w:pPr>
+        <w:ind w:left="2880" w:hanging="360"/>
+      </w:pPr>
+    </w:lvl>
+    <w:lvl w:ilvl="4" w:tplc="04090019" w:tentative="1">
+      <w:start w:val="1"/>
+      <w:numFmt w:val="lowerLetter"/>
+      <w:lvlText w:val="%5."/>
+      <w:lvlJc w:val="left"/>
+      <w:pPr>
+        <w:ind w:left="3600" w:hanging="360"/>
+      </w:pPr>
+    </w:lvl>
+    <w:lvl w:ilvl="5" w:tplc="0409001B" w:tentative="1">
+      <w:start w:val="1"/>
+      <w:numFmt w:val="lowerRoman"/>
+      <w:lvlText w:val="%6."/>
+      <w:lvlJc w:val="right"/>
+      <w:pPr>
+        <w:ind w:left="4320" w:hanging="180"/>
+      </w:pPr>
+    </w:lvl>
+    <w:lvl w:ilvl="6" w:tplc="0409000F" w:tentative="1">
+      <w:start w:val="1"/>
+      <w:numFmt w:val="decimal"/>
+      <w:lvlText w:val="%7."/>
+      <w:lvlJc w:val="left"/>
+      <w:pPr>
+        <w:ind w:left="5040" w:hanging="360"/>
+      </w:pPr>
+    </w:lvl>
+    <w:lvl w:ilvl="7" w:tplc="04090019" w:tentative="1">
+      <w:start w:val="1"/>
+      <w:numFmt w:val="lowerLetter"/>
+      <w:lvlText w:val="%8."/>
+      <w:lvlJc w:val="left"/>
+      <w:pPr>
+        <w:ind w:left="5760" w:hanging="360"/>
+      </w:pPr>
+    </w:lvl>
+    <w:lvl w:ilvl="8" w:tplc="0409001B" w:tentative="1">
+      <w:start w:val="1"/>
+      <w:numFmt w:val="lowerRoman"/>
+      <w:lvlText w:val="%9."/>
+      <w:lvlJc w:val="right"/>
+      <w:pPr>
+        <w:ind w:left="6480" w:hanging="180"/>
+      </w:pPr>
+    </w:lvl>
+  </w:abstractNum>
+  <w:abstractNum w:abstractNumId="4">
     <w:nsid w:val="465F786F"/>
     <w:multiLevelType w:val="hybridMultilevel"/>
     <w:tmpl w:val="F55A042A"/>
@@ -8982,13 +10330,16 @@
     </w:lvlOverride>
   </w:num>
   <w:num w:numId="12">
-    <w:abstractNumId w:val="3"/>
+    <w:abstractNumId w:val="4"/>
   </w:num>
   <w:num w:numId="13">
     <w:abstractNumId w:val="2"/>
     <w:lvlOverride w:ilvl="0">
       <w:startOverride w:val="1"/>
     </w:lvlOverride>
+  </w:num>
+  <w:num w:numId="14">
+    <w:abstractNumId w:val="3"/>
   </w:num>
 </w:numbering>
 </file>
@@ -10055,7 +11406,6 @@
       <w:spacing w:after="0" w:line="240" w:lineRule="auto"/>
     </w:pPr>
     <w:tblPr>
-      <w:tblInd w:w="0" w:type="dxa"/>
       <w:tblBorders>
         <w:top w:val="single" w:sz="4" w:space="0" w:color="auto"/>
         <w:left w:val="single" w:sz="4" w:space="0" w:color="auto"/>
@@ -10064,12 +11414,6 @@
         <w:insideH w:val="single" w:sz="4" w:space="0" w:color="auto"/>
         <w:insideV w:val="single" w:sz="4" w:space="0" w:color="auto"/>
       </w:tblBorders>
-      <w:tblCellMar>
-        <w:top w:w="0" w:type="dxa"/>
-        <w:left w:w="108" w:type="dxa"/>
-        <w:bottom w:w="0" w:type="dxa"/>
-        <w:right w:w="108" w:type="dxa"/>
-      </w:tblCellMar>
     </w:tblPr>
   </w:style>
   <w:style w:type="paragraph" w:customStyle="1" w:styleId="Table">
@@ -10449,7 +11793,7 @@
 </file>
 
 <file path=customXml/itemProps1.xml><?xml version="1.0" encoding="utf-8"?>
-<ds:datastoreItem xmlns:ds="http://schemas.openxmlformats.org/officeDocument/2006/customXml" ds:itemID="{238EEED8-12E6-4B13-8503-C458DCE8C9B1}">
+<ds:datastoreItem xmlns:ds="http://schemas.openxmlformats.org/officeDocument/2006/customXml" ds:itemID="{40411247-99B6-4818-8F5F-960234CD4F5F}">
   <ds:schemaRefs>
     <ds:schemaRef ds:uri="http://schemas.openxmlformats.org/officeDocument/2006/bibliography"/>
   </ds:schemaRefs>

</xml_diff>

<commit_message>
Remove DC from some docs
</commit_message>
<xml_diff>
--- a/ATT_Worklight_Installation_and_Developer_Guide.docx
+++ b/ATT_Worklight_Installation_and_Developer_Guide.docx
@@ -6,6 +6,8 @@
       <w:pPr>
         <w:pStyle w:val="Title"/>
       </w:pPr>
+      <w:bookmarkStart w:id="0" w:name="_GoBack"/>
+      <w:bookmarkEnd w:id="0"/>
       <w:r>
         <w:t>AT&amp;T API Platform Adapter</w:t>
       </w:r>
@@ -75,9 +77,8 @@
       <w:pPr>
         <w:pStyle w:val="Legal"/>
       </w:pPr>
-      <w:bookmarkStart w:id="0" w:name="_Toc364865402"/>
-      <w:r>
-        <w:lastRenderedPageBreak/>
+      <w:bookmarkStart w:id="1" w:name="_Toc364865402"/>
+      <w:r>
         <w:t>This document and the information contained herein (collectively, the "</w:t>
       </w:r>
       <w:r>
@@ -114,31 +115,7 @@
         <w:t>AT&amp;T</w:t>
       </w:r>
       <w:r>
-        <w:t xml:space="preserve">") for informational purposes only. AT&amp;T is providing the Information to </w:t>
-      </w:r>
-      <w:proofErr w:type="gramStart"/>
-      <w:r>
-        <w:t>You</w:t>
-      </w:r>
-      <w:proofErr w:type="gramEnd"/>
-      <w:r>
-        <w:t xml:space="preserve"> because AT&amp;T believes the Information may be useful to You. The Information is provided to </w:t>
-      </w:r>
-      <w:proofErr w:type="gramStart"/>
-      <w:r>
-        <w:t>You</w:t>
-      </w:r>
-      <w:proofErr w:type="gramEnd"/>
-      <w:r>
-        <w:t xml:space="preserve"> solely on the basis that You will be responsible for making Your own assessments of the Information and are advised to verify all representations, statements and information before using or relying upon any of the Information. Although AT&amp;T has exercised reasonable care in providing the Information to You, AT&amp;T does not warrant the accuracy of the Information and is not responsible for any damages arising from </w:t>
-      </w:r>
-      <w:proofErr w:type="gramStart"/>
-      <w:r>
-        <w:t>Your</w:t>
-      </w:r>
-      <w:proofErr w:type="gramEnd"/>
-      <w:r>
-        <w:t xml:space="preserve"> use of or reliance upon the Information. You further understand and agree that AT&amp;T in no way represents, and You in no way rely on a belief, that AT&amp;T is providing the Information in accordance with any standard or service (routine, customary or otherwise) related to the consulting, services, hardware or software industries. </w:t>
+        <w:t xml:space="preserve">") for informational purposes only. AT&amp;T is providing the Information to You because AT&amp;T believes the Information may be useful to You. The Information is provided to You solely on the basis that You will be responsible for making Your own assessments of the Information and are advised to verify all representations, statements and information before using or relying upon any of the Information. Although AT&amp;T has exercised reasonable care in providing the Information to You, AT&amp;T does not warrant the accuracy of the Information and is not responsible for any damages arising from Your use of or reliance upon the Information. You further understand and agree that AT&amp;T in no way represents, and You in no way rely on a belief, that AT&amp;T is providing the Information in accordance with any standard or service (routine, customary or otherwise) related to the consulting, services, hardware or software industries. </w:t>
       </w:r>
     </w:p>
     <w:p>
@@ -1290,7 +1267,7 @@
                 <w:noProof/>
                 <w:webHidden/>
               </w:rPr>
-              <w:t>11</w:t>
+              <w:t>13</w:t>
             </w:r>
             <w:r>
               <w:rPr>
@@ -1374,7 +1351,7 @@
                 <w:noProof/>
                 <w:webHidden/>
               </w:rPr>
-              <w:t>12</w:t>
+              <w:t>13</w:t>
             </w:r>
             <w:r>
               <w:rPr>
@@ -1409,9 +1386,9 @@
           <w:docGrid w:linePitch="360"/>
         </w:sectPr>
       </w:pPr>
-      <w:bookmarkStart w:id="1" w:name="_Ref352575146"/>
-    </w:p>
-    <w:bookmarkEnd w:id="1"/>
+      <w:bookmarkStart w:id="2" w:name="_Ref352575146"/>
+    </w:p>
+    <w:bookmarkEnd w:id="2"/>
     <w:p>
       <w:pPr>
         <w:pStyle w:val="TableofFigures"/>
@@ -1424,7 +1401,6 @@
         </w:rPr>
       </w:pPr>
       <w:r>
-        <w:lastRenderedPageBreak/>
         <w:fldChar w:fldCharType="begin"/>
       </w:r>
       <w:r>
@@ -2032,7 +2008,7 @@
             <w:noProof/>
             <w:webHidden/>
           </w:rPr>
-          <w:t>11</w:t>
+          <w:t>13</w:t>
         </w:r>
         <w:r>
           <w:rPr>
@@ -2071,7 +2047,6 @@
         </w:rPr>
       </w:pPr>
       <w:r>
-        <w:lastRenderedPageBreak/>
         <w:fldChar w:fldCharType="begin"/>
       </w:r>
       <w:r>
@@ -2196,7 +2171,7 @@
             <w:noProof/>
             <w:webHidden/>
           </w:rPr>
-          <w:t>12</w:t>
+          <w:t>14</w:t>
         </w:r>
         <w:r>
           <w:rPr>
@@ -2265,7 +2240,7 @@
             <w:noProof/>
             <w:webHidden/>
           </w:rPr>
-          <w:t>13</w:t>
+          <w:t>15</w:t>
         </w:r>
         <w:r>
           <w:rPr>
@@ -2309,7 +2284,6 @@
         </w:rPr>
       </w:pPr>
       <w:r>
-        <w:lastRenderedPageBreak/>
         <w:fldChar w:fldCharType="begin"/>
       </w:r>
       <w:r>
@@ -2365,7 +2339,7 @@
             <w:noProof/>
             <w:webHidden/>
           </w:rPr>
-          <w:t>12</w:t>
+          <w:t>14</w:t>
         </w:r>
         <w:r>
           <w:rPr>
@@ -2434,7 +2408,7 @@
             <w:noProof/>
             <w:webHidden/>
           </w:rPr>
-          <w:t>12</w:t>
+          <w:t>14</w:t>
         </w:r>
         <w:r>
           <w:rPr>
@@ -2465,31 +2439,22 @@
       <w:pPr>
         <w:pStyle w:val="Heading1"/>
       </w:pPr>
-      <w:bookmarkStart w:id="2" w:name="_Toc364943566"/>
-      <w:bookmarkStart w:id="3" w:name="_Toc365983384"/>
-      <w:bookmarkStart w:id="4" w:name="_Toc365983823"/>
-      <w:bookmarkStart w:id="5" w:name="_Toc402356854"/>
-      <w:r>
-        <w:lastRenderedPageBreak/>
+      <w:bookmarkStart w:id="3" w:name="_Toc364943566"/>
+      <w:bookmarkStart w:id="4" w:name="_Toc365983384"/>
+      <w:bookmarkStart w:id="5" w:name="_Toc365983823"/>
+      <w:bookmarkStart w:id="6" w:name="_Toc402356854"/>
+      <w:r>
         <w:t>Introduction</w:t>
       </w:r>
-      <w:bookmarkEnd w:id="0"/>
-      <w:bookmarkEnd w:id="2"/>
+      <w:bookmarkEnd w:id="1"/>
       <w:bookmarkEnd w:id="3"/>
       <w:bookmarkEnd w:id="4"/>
       <w:bookmarkEnd w:id="5"/>
-    </w:p>
-    <w:p>
-      <w:r>
-        <w:t xml:space="preserve">The AT&amp;T API Platform Adapter for IBM® Worklight® provides a simplified way for Worklight developers to access the AT&amp;T API Platform and </w:t>
-      </w:r>
-      <w:proofErr w:type="spellStart"/>
-      <w:r>
-        <w:t>RESTful</w:t>
-      </w:r>
-      <w:proofErr w:type="spellEnd"/>
-      <w:r>
-        <w:t xml:space="preserve"> APIs.</w:t>
+      <w:bookmarkEnd w:id="6"/>
+    </w:p>
+    <w:p>
+      <w:r>
+        <w:t>The AT&amp;T API Platform Adapter for IBM® Worklight® provides a simplified way for Worklight developers to access the AT&amp;T API Platform and RESTful APIs.</w:t>
       </w:r>
       <w:r>
         <w:t xml:space="preserve"> </w:t>
@@ -2500,15 +2465,7 @@
     </w:p>
     <w:p>
       <w:r>
-        <w:t xml:space="preserve">The adapter facilitates access to the following AT&amp;T Platform </w:t>
-      </w:r>
-      <w:proofErr w:type="spellStart"/>
-      <w:r>
-        <w:t>RESTful</w:t>
-      </w:r>
-      <w:proofErr w:type="spellEnd"/>
-      <w:r>
-        <w:t xml:space="preserve"> APIs:</w:t>
+        <w:t>The adapter facilitates access to the following AT&amp;T Platform RESTful APIs:</w:t>
       </w:r>
     </w:p>
     <w:p>
@@ -2528,18 +2485,10 @@
       </w:r>
       <w:r>
         <w:tab/>
-        <w:t xml:space="preserve">Device </w:t>
-      </w:r>
-      <w:r>
-        <w:t>Capabilities</w:t>
-      </w:r>
-    </w:p>
-    <w:p>
-      <w:r>
-        <w:t>•</w:t>
-      </w:r>
-      <w:r>
-        <w:tab/>
+      </w:r>
+    </w:p>
+    <w:p>
+      <w:r>
         <w:t>In App Messaging</w:t>
       </w:r>
     </w:p>
@@ -2630,20 +2579,19 @@
       <w:pPr>
         <w:pStyle w:val="Heading1"/>
       </w:pPr>
-      <w:bookmarkStart w:id="6" w:name="_Toc364865403"/>
-      <w:bookmarkStart w:id="7" w:name="_Toc364943567"/>
-      <w:bookmarkStart w:id="8" w:name="_Toc365983385"/>
-      <w:bookmarkStart w:id="9" w:name="_Toc365983824"/>
-      <w:bookmarkStart w:id="10" w:name="_Toc402356855"/>
-      <w:r>
-        <w:lastRenderedPageBreak/>
+      <w:bookmarkStart w:id="7" w:name="_Toc364865403"/>
+      <w:bookmarkStart w:id="8" w:name="_Toc364943567"/>
+      <w:bookmarkStart w:id="9" w:name="_Toc365983385"/>
+      <w:bookmarkStart w:id="10" w:name="_Toc365983824"/>
+      <w:bookmarkStart w:id="11" w:name="_Toc402356855"/>
+      <w:r>
         <w:t>Architectural Overview</w:t>
       </w:r>
-      <w:bookmarkEnd w:id="6"/>
       <w:bookmarkEnd w:id="7"/>
       <w:bookmarkEnd w:id="8"/>
       <w:bookmarkEnd w:id="9"/>
       <w:bookmarkEnd w:id="10"/>
+      <w:bookmarkEnd w:id="11"/>
     </w:p>
     <w:p>
       <w:r>
@@ -2711,11 +2659,11 @@
       <w:pPr>
         <w:pStyle w:val="Caption"/>
       </w:pPr>
-      <w:bookmarkStart w:id="11" w:name="_Toc364865423"/>
-      <w:bookmarkStart w:id="12" w:name="_Toc364866592"/>
-      <w:bookmarkStart w:id="13" w:name="_Toc365983401"/>
-      <w:bookmarkStart w:id="14" w:name="_Toc365983811"/>
-      <w:bookmarkStart w:id="15" w:name="_Toc402356868"/>
+      <w:bookmarkStart w:id="12" w:name="_Toc364865423"/>
+      <w:bookmarkStart w:id="13" w:name="_Toc364866592"/>
+      <w:bookmarkStart w:id="14" w:name="_Toc365983401"/>
+      <w:bookmarkStart w:id="15" w:name="_Toc365983811"/>
+      <w:bookmarkStart w:id="16" w:name="_Toc402356868"/>
       <w:r>
         <w:t xml:space="preserve">Figure </w:t>
       </w:r>
@@ -2733,11 +2681,11 @@
       <w:r>
         <w:t>AT&amp;T Worklight Architecture</w:t>
       </w:r>
-      <w:bookmarkEnd w:id="11"/>
       <w:bookmarkEnd w:id="12"/>
       <w:bookmarkEnd w:id="13"/>
       <w:bookmarkEnd w:id="14"/>
       <w:bookmarkEnd w:id="15"/>
+      <w:bookmarkEnd w:id="16"/>
     </w:p>
     <w:p>
       <w:pPr>
@@ -2757,20 +2705,19 @@
       <w:pPr>
         <w:pStyle w:val="Heading1"/>
       </w:pPr>
-      <w:bookmarkStart w:id="16" w:name="_Toc364865404"/>
-      <w:bookmarkStart w:id="17" w:name="_Toc364943568"/>
-      <w:bookmarkStart w:id="18" w:name="_Toc365983386"/>
-      <w:bookmarkStart w:id="19" w:name="_Toc365983825"/>
-      <w:bookmarkStart w:id="20" w:name="_Toc402356856"/>
-      <w:r>
-        <w:lastRenderedPageBreak/>
+      <w:bookmarkStart w:id="17" w:name="_Toc364865404"/>
+      <w:bookmarkStart w:id="18" w:name="_Toc364943568"/>
+      <w:bookmarkStart w:id="19" w:name="_Toc365983386"/>
+      <w:bookmarkStart w:id="20" w:name="_Toc365983825"/>
+      <w:bookmarkStart w:id="21" w:name="_Toc402356856"/>
+      <w:r>
         <w:t>Installing the Worklight Adapters Components</w:t>
       </w:r>
-      <w:bookmarkEnd w:id="16"/>
       <w:bookmarkEnd w:id="17"/>
       <w:bookmarkEnd w:id="18"/>
       <w:bookmarkEnd w:id="19"/>
       <w:bookmarkEnd w:id="20"/>
+      <w:bookmarkEnd w:id="21"/>
     </w:p>
     <w:p>
       <w:pPr>
@@ -2865,19 +2812,19 @@
       <w:pPr>
         <w:pStyle w:val="Heading2"/>
       </w:pPr>
-      <w:bookmarkStart w:id="21" w:name="_Toc364865405"/>
-      <w:bookmarkStart w:id="22" w:name="_Toc364943569"/>
-      <w:bookmarkStart w:id="23" w:name="_Toc365983387"/>
-      <w:bookmarkStart w:id="24" w:name="_Toc365983826"/>
-      <w:bookmarkStart w:id="25" w:name="_Toc402356857"/>
+      <w:bookmarkStart w:id="22" w:name="_Toc364865405"/>
+      <w:bookmarkStart w:id="23" w:name="_Toc364943569"/>
+      <w:bookmarkStart w:id="24" w:name="_Toc365983387"/>
+      <w:bookmarkStart w:id="25" w:name="_Toc365983826"/>
+      <w:bookmarkStart w:id="26" w:name="_Toc402356857"/>
       <w:r>
         <w:t>Installing the Tools</w:t>
       </w:r>
-      <w:bookmarkEnd w:id="21"/>
       <w:bookmarkEnd w:id="22"/>
       <w:bookmarkEnd w:id="23"/>
       <w:bookmarkEnd w:id="24"/>
       <w:bookmarkEnd w:id="25"/>
+      <w:bookmarkEnd w:id="26"/>
     </w:p>
     <w:p>
       <w:pPr>
@@ -2995,20 +2942,19 @@
       <w:pPr>
         <w:pStyle w:val="Heading3"/>
       </w:pPr>
-      <w:bookmarkStart w:id="26" w:name="_Toc364865406"/>
-      <w:bookmarkStart w:id="27" w:name="_Toc364943570"/>
-      <w:bookmarkStart w:id="28" w:name="_Toc365983388"/>
-      <w:bookmarkStart w:id="29" w:name="_Toc365983827"/>
-      <w:bookmarkStart w:id="30" w:name="_Toc402356858"/>
-      <w:r>
-        <w:lastRenderedPageBreak/>
+      <w:bookmarkStart w:id="27" w:name="_Toc364865406"/>
+      <w:bookmarkStart w:id="28" w:name="_Toc364943570"/>
+      <w:bookmarkStart w:id="29" w:name="_Toc365983388"/>
+      <w:bookmarkStart w:id="30" w:name="_Toc365983827"/>
+      <w:bookmarkStart w:id="31" w:name="_Toc402356858"/>
+      <w:r>
         <w:t>Importing Projects</w:t>
       </w:r>
-      <w:bookmarkEnd w:id="26"/>
       <w:bookmarkEnd w:id="27"/>
       <w:bookmarkEnd w:id="28"/>
       <w:bookmarkEnd w:id="29"/>
       <w:bookmarkEnd w:id="30"/>
+      <w:bookmarkEnd w:id="31"/>
     </w:p>
     <w:p>
       <w:pPr>
@@ -3041,15 +2987,7 @@
         <w:pStyle w:val="Numberedlist"/>
       </w:pPr>
       <w:r>
-        <w:t xml:space="preserve">Expand the General folder, choose Existing Projects </w:t>
-      </w:r>
-      <w:proofErr w:type="gramStart"/>
-      <w:r>
-        <w:t>Into</w:t>
-      </w:r>
-      <w:proofErr w:type="gramEnd"/>
-      <w:r>
-        <w:t xml:space="preserve"> Workspace as shown in Figure 2</w:t>
+        <w:t>Expand the General folder, choose Existing Projects Into Workspace as shown in Figure 2</w:t>
       </w:r>
       <w:r>
         <w:t>.</w:t>
@@ -3118,11 +3056,11 @@
       <w:pPr>
         <w:pStyle w:val="Caption"/>
       </w:pPr>
-      <w:bookmarkStart w:id="31" w:name="_Toc364865424"/>
-      <w:bookmarkStart w:id="32" w:name="_Toc364866593"/>
-      <w:bookmarkStart w:id="33" w:name="_Toc365983402"/>
-      <w:bookmarkStart w:id="34" w:name="_Toc365983812"/>
-      <w:bookmarkStart w:id="35" w:name="_Toc402356869"/>
+      <w:bookmarkStart w:id="32" w:name="_Toc364865424"/>
+      <w:bookmarkStart w:id="33" w:name="_Toc364866593"/>
+      <w:bookmarkStart w:id="34" w:name="_Toc365983402"/>
+      <w:bookmarkStart w:id="35" w:name="_Toc365983812"/>
+      <w:bookmarkStart w:id="36" w:name="_Toc402356869"/>
       <w:r>
         <w:t xml:space="preserve">Figure </w:t>
       </w:r>
@@ -3140,11 +3078,11 @@
       <w:r>
         <w:t>“Existing Projects and Workspace” location</w:t>
       </w:r>
-      <w:bookmarkEnd w:id="31"/>
       <w:bookmarkEnd w:id="32"/>
       <w:bookmarkEnd w:id="33"/>
       <w:bookmarkEnd w:id="34"/>
       <w:bookmarkEnd w:id="35"/>
+      <w:bookmarkEnd w:id="36"/>
     </w:p>
     <w:p>
       <w:pPr>
@@ -3174,32 +3112,17 @@
         <w:t>the</w:t>
       </w:r>
       <w:r>
-        <w:t xml:space="preserve"> </w:t>
-      </w:r>
-      <w:proofErr w:type="spellStart"/>
-      <w:r>
-        <w:t>ATTWLApplicationProject</w:t>
-      </w:r>
-      <w:proofErr w:type="spellEnd"/>
+        <w:t xml:space="preserve"> ATTWLApplicationProject</w:t>
+      </w:r>
       <w:r>
         <w:t xml:space="preserve">, </w:t>
       </w:r>
-      <w:proofErr w:type="spellStart"/>
-      <w:r>
-        <w:t>ATT_WL_InAppMessaging</w:t>
-      </w:r>
-      <w:proofErr w:type="spellEnd"/>
-      <w:r>
-        <w:t xml:space="preserve">, </w:t>
-      </w:r>
-      <w:r>
-        <w:t xml:space="preserve">and the </w:t>
-      </w:r>
-      <w:proofErr w:type="spellStart"/>
-      <w:r>
-        <w:t>ATT_WL_Banking</w:t>
-      </w:r>
-      <w:proofErr w:type="spellEnd"/>
+      <w:r>
+        <w:t xml:space="preserve">ATT_WL_InAppMessaging, </w:t>
+      </w:r>
+      <w:r>
+        <w:t>and the ATT_WL_Banking</w:t>
+      </w:r>
       <w:r>
         <w:t xml:space="preserve"> folder as shown in Figure 3.</w:t>
       </w:r>
@@ -3245,7 +3168,6 @@
         <w:rPr>
           <w:noProof/>
         </w:rPr>
-        <w:lastRenderedPageBreak/>
         <w:drawing>
           <wp:inline distT="0" distB="0" distL="0" distR="0" wp14:anchorId="4ECE5E4C" wp14:editId="5E0458BB">
             <wp:extent cx="4442458" cy="2857500"/>
@@ -3293,11 +3215,11 @@
       <w:pPr>
         <w:pStyle w:val="Caption"/>
       </w:pPr>
-      <w:bookmarkStart w:id="36" w:name="_Toc364865425"/>
-      <w:bookmarkStart w:id="37" w:name="_Toc364866594"/>
-      <w:bookmarkStart w:id="38" w:name="_Toc365983403"/>
-      <w:bookmarkStart w:id="39" w:name="_Toc365983813"/>
-      <w:bookmarkStart w:id="40" w:name="_Toc402356870"/>
+      <w:bookmarkStart w:id="37" w:name="_Toc364865425"/>
+      <w:bookmarkStart w:id="38" w:name="_Toc364866594"/>
+      <w:bookmarkStart w:id="39" w:name="_Toc365983403"/>
+      <w:bookmarkStart w:id="40" w:name="_Toc365983813"/>
+      <w:bookmarkStart w:id="41" w:name="_Toc402356870"/>
       <w:r>
         <w:t xml:space="preserve">Figure </w:t>
       </w:r>
@@ -3336,44 +3258,36 @@
       <w:r>
         <w:t>s</w:t>
       </w:r>
-      <w:bookmarkEnd w:id="36"/>
       <w:bookmarkEnd w:id="37"/>
       <w:bookmarkEnd w:id="38"/>
       <w:bookmarkEnd w:id="39"/>
       <w:bookmarkEnd w:id="40"/>
+      <w:bookmarkEnd w:id="41"/>
     </w:p>
     <w:p>
       <w:pPr>
         <w:pStyle w:val="Heading3"/>
       </w:pPr>
-      <w:bookmarkStart w:id="41" w:name="_Toc364865407"/>
-      <w:bookmarkStart w:id="42" w:name="_Toc364943571"/>
-      <w:bookmarkStart w:id="43" w:name="_Toc365983389"/>
-      <w:bookmarkStart w:id="44" w:name="_Toc365983828"/>
-      <w:bookmarkStart w:id="45" w:name="_Toc402356859"/>
+      <w:bookmarkStart w:id="42" w:name="_Toc364865407"/>
+      <w:bookmarkStart w:id="43" w:name="_Toc364943571"/>
+      <w:bookmarkStart w:id="44" w:name="_Toc365983389"/>
+      <w:bookmarkStart w:id="45" w:name="_Toc365983828"/>
+      <w:bookmarkStart w:id="46" w:name="_Toc402356859"/>
       <w:r>
         <w:t>Registering your Application</w:t>
       </w:r>
-      <w:bookmarkEnd w:id="41"/>
       <w:bookmarkEnd w:id="42"/>
       <w:bookmarkEnd w:id="43"/>
       <w:bookmarkEnd w:id="44"/>
       <w:bookmarkEnd w:id="45"/>
+      <w:bookmarkEnd w:id="46"/>
     </w:p>
     <w:p>
       <w:pPr>
         <w:pStyle w:val="Body"/>
       </w:pPr>
       <w:r>
-        <w:t xml:space="preserve">Before you can access the AT&amp;T Platform services, you must register your application for the services that you want to access and to get an API key and secret key. These keys are necessary to call the underlying AT&amp;T </w:t>
-      </w:r>
-      <w:proofErr w:type="spellStart"/>
-      <w:r>
-        <w:t>RESTful</w:t>
-      </w:r>
-      <w:proofErr w:type="spellEnd"/>
-      <w:r>
-        <w:t xml:space="preserve"> APIs that access the services.</w:t>
+        <w:t>Before you can access the AT&amp;T Platform services, you must register your application for the services that you want to access and to get an API key and secret key. These keys are necessary to call the underlying AT&amp;T RESTful APIs that access the services.</w:t>
       </w:r>
     </w:p>
     <w:p>
@@ -3463,13 +3377,12 @@
       <w:pPr>
         <w:pStyle w:val="Heading3"/>
       </w:pPr>
-      <w:bookmarkStart w:id="46" w:name="_Toc364865408"/>
-      <w:bookmarkStart w:id="47" w:name="_Toc364943572"/>
-      <w:bookmarkStart w:id="48" w:name="_Toc365983390"/>
-      <w:bookmarkStart w:id="49" w:name="_Toc365983829"/>
-      <w:bookmarkStart w:id="50" w:name="_Toc402356860"/>
-      <w:r>
-        <w:lastRenderedPageBreak/>
+      <w:bookmarkStart w:id="47" w:name="_Toc364865408"/>
+      <w:bookmarkStart w:id="48" w:name="_Toc364943572"/>
+      <w:bookmarkStart w:id="49" w:name="_Toc365983390"/>
+      <w:bookmarkStart w:id="50" w:name="_Toc365983829"/>
+      <w:bookmarkStart w:id="51" w:name="_Toc402356860"/>
+      <w:r>
         <w:t xml:space="preserve">Configuring your </w:t>
       </w:r>
       <w:r>
@@ -3478,11 +3391,11 @@
       <w:r>
         <w:t xml:space="preserve"> Application</w:t>
       </w:r>
-      <w:bookmarkEnd w:id="46"/>
       <w:bookmarkEnd w:id="47"/>
       <w:bookmarkEnd w:id="48"/>
       <w:bookmarkEnd w:id="49"/>
       <w:bookmarkEnd w:id="50"/>
+      <w:bookmarkEnd w:id="51"/>
     </w:p>
     <w:p>
       <w:pPr>
@@ -3513,23 +3426,7 @@
         <w:t>In the application project, o</w:t>
       </w:r>
       <w:r>
-        <w:t>pen server/</w:t>
-      </w:r>
-      <w:proofErr w:type="spellStart"/>
-      <w:r>
-        <w:t>conf</w:t>
-      </w:r>
-      <w:proofErr w:type="spellEnd"/>
-      <w:r>
-        <w:t>/</w:t>
-      </w:r>
-      <w:proofErr w:type="spellStart"/>
-      <w:r>
-        <w:t>worklight.properties</w:t>
-      </w:r>
-      <w:proofErr w:type="spellEnd"/>
-      <w:r>
-        <w:t>.</w:t>
+        <w:t>pen server/conf/worklight.properties.</w:t>
       </w:r>
     </w:p>
     <w:p>
@@ -3667,14 +3564,12 @@
             <w:pPr>
               <w:pStyle w:val="TableCell"/>
             </w:pPr>
-            <w:proofErr w:type="spellStart"/>
             <w:r>
               <w:t>app</w:t>
             </w:r>
             <w:r>
               <w:t>Key</w:t>
             </w:r>
-            <w:proofErr w:type="spellEnd"/>
           </w:p>
         </w:tc>
         <w:tc>
@@ -3737,11 +3632,9 @@
             <w:pPr>
               <w:pStyle w:val="TableCell"/>
             </w:pPr>
-            <w:proofErr w:type="spellStart"/>
             <w:r>
               <w:t>secretKey</w:t>
             </w:r>
-            <w:proofErr w:type="spellEnd"/>
           </w:p>
         </w:tc>
         <w:tc>
@@ -3832,14 +3725,6 @@
               <w:pStyle w:val="TableCell"/>
             </w:pPr>
             <w:r>
-              <w:t>DC</w:t>
-            </w:r>
-          </w:p>
-          <w:p>
-            <w:pPr>
-              <w:pStyle w:val="TableCell"/>
-            </w:pPr>
-            <w:r>
               <w:t>IMMN</w:t>
             </w:r>
           </w:p>
@@ -3915,7 +3800,16 @@
               </w:numPr>
             </w:pPr>
             <w:r>
-              <w:t>Device Capabilities is DC</w:t>
+              <w:t>In A</w:t>
+            </w:r>
+            <w:r>
+              <w:t>p</w:t>
+            </w:r>
+            <w:r>
+              <w:t>p Messaging is</w:t>
+            </w:r>
+            <w:r>
+              <w:t xml:space="preserve"> IMMN,MIM</w:t>
             </w:r>
           </w:p>
           <w:p>
@@ -3927,16 +3821,7 @@
               </w:numPr>
             </w:pPr>
             <w:r>
-              <w:t>In A</w:t>
-            </w:r>
-            <w:r>
-              <w:t>p</w:t>
-            </w:r>
-            <w:r>
-              <w:t>p Messaging is</w:t>
-            </w:r>
-            <w:r>
-              <w:t xml:space="preserve"> IMMN,MIM</w:t>
+              <w:t>SMS is SMS</w:t>
             </w:r>
           </w:p>
           <w:p>
@@ -3948,7 +3833,7 @@
               </w:numPr>
             </w:pPr>
             <w:r>
-              <w:t>SMS is SMS</w:t>
+              <w:t>Speech To Text is SPEECH</w:t>
             </w:r>
           </w:p>
           <w:p>
@@ -3960,18 +3845,6 @@
               </w:numPr>
             </w:pPr>
             <w:r>
-              <w:t>Speech To Text is SPEECH</w:t>
-            </w:r>
-          </w:p>
-          <w:p>
-            <w:pPr>
-              <w:pStyle w:val="TableCell"/>
-              <w:numPr>
-                <w:ilvl w:val="0"/>
-                <w:numId w:val="12"/>
-              </w:numPr>
-            </w:pPr>
-            <w:r>
               <w:t>Text To Speech is TTS</w:t>
             </w:r>
           </w:p>
@@ -3982,11 +3855,11 @@
       <w:pPr>
         <w:pStyle w:val="Caption"/>
       </w:pPr>
-      <w:bookmarkStart w:id="51" w:name="_Ref351447747"/>
-      <w:bookmarkStart w:id="52" w:name="_Toc364865437"/>
-      <w:bookmarkStart w:id="53" w:name="_Toc364943587"/>
-      <w:bookmarkStart w:id="54" w:name="_Toc365983421"/>
-      <w:bookmarkStart w:id="55" w:name="_Toc402356877"/>
+      <w:bookmarkStart w:id="52" w:name="_Ref351447747"/>
+      <w:bookmarkStart w:id="53" w:name="_Toc364865437"/>
+      <w:bookmarkStart w:id="54" w:name="_Toc364943587"/>
+      <w:bookmarkStart w:id="55" w:name="_Toc365983421"/>
+      <w:bookmarkStart w:id="56" w:name="_Toc402356877"/>
       <w:r>
         <w:t xml:space="preserve">Table </w:t>
       </w:r>
@@ -4001,11 +3874,11 @@
       <w:r>
         <w:t>: Configuration properties for Worklight</w:t>
       </w:r>
-      <w:bookmarkEnd w:id="51"/>
       <w:bookmarkEnd w:id="52"/>
       <w:bookmarkEnd w:id="53"/>
       <w:bookmarkEnd w:id="54"/>
       <w:bookmarkEnd w:id="55"/>
+      <w:bookmarkEnd w:id="56"/>
     </w:p>
     <w:p>
       <w:pPr>
@@ -4019,26 +3892,25 @@
       <w:pPr>
         <w:pStyle w:val="Heading1"/>
       </w:pPr>
-      <w:bookmarkStart w:id="56" w:name="_Toc364865409"/>
-      <w:bookmarkStart w:id="57" w:name="_Toc364943573"/>
-      <w:bookmarkStart w:id="58" w:name="_Toc365983391"/>
-      <w:bookmarkStart w:id="59" w:name="_Toc365983830"/>
-      <w:bookmarkStart w:id="60" w:name="_Toc402356861"/>
-      <w:r>
-        <w:lastRenderedPageBreak/>
+      <w:bookmarkStart w:id="57" w:name="_Toc364865409"/>
+      <w:bookmarkStart w:id="58" w:name="_Toc364943573"/>
+      <w:bookmarkStart w:id="59" w:name="_Toc365983391"/>
+      <w:bookmarkStart w:id="60" w:name="_Toc365983830"/>
+      <w:bookmarkStart w:id="61" w:name="_Toc402356861"/>
+      <w:r>
         <w:t xml:space="preserve">Building </w:t>
       </w:r>
       <w:r>
         <w:t>Worklight Adapter</w:t>
       </w:r>
-      <w:bookmarkEnd w:id="56"/>
       <w:bookmarkEnd w:id="57"/>
       <w:bookmarkEnd w:id="58"/>
       <w:bookmarkEnd w:id="59"/>
+      <w:bookmarkEnd w:id="60"/>
       <w:r>
         <w:t>s</w:t>
       </w:r>
-      <w:bookmarkEnd w:id="60"/>
+      <w:bookmarkEnd w:id="61"/>
     </w:p>
     <w:p>
       <w:pPr>
@@ -4071,15 +3943,7 @@
         <w:pStyle w:val="Numberedlist"/>
       </w:pPr>
       <w:r>
-        <w:t xml:space="preserve">Expand the </w:t>
-      </w:r>
-      <w:proofErr w:type="gramStart"/>
-      <w:r>
-        <w:t>adapters</w:t>
-      </w:r>
-      <w:proofErr w:type="gramEnd"/>
-      <w:r>
-        <w:t xml:space="preserve"> folder to see the available adapters, as shown in the following figure.</w:t>
+        <w:t>Expand the adapters folder to see the available adapters, as shown in the following figure.</w:t>
       </w:r>
     </w:p>
     <w:p>
@@ -4140,11 +4004,11 @@
       <w:pPr>
         <w:pStyle w:val="Caption"/>
       </w:pPr>
-      <w:bookmarkStart w:id="61" w:name="_Toc364865426"/>
-      <w:bookmarkStart w:id="62" w:name="_Toc364866595"/>
-      <w:bookmarkStart w:id="63" w:name="_Toc365983404"/>
-      <w:bookmarkStart w:id="64" w:name="_Toc365983814"/>
-      <w:bookmarkStart w:id="65" w:name="_Toc402356871"/>
+      <w:bookmarkStart w:id="62" w:name="_Toc364865426"/>
+      <w:bookmarkStart w:id="63" w:name="_Toc364866595"/>
+      <w:bookmarkStart w:id="64" w:name="_Toc365983404"/>
+      <w:bookmarkStart w:id="65" w:name="_Toc365983814"/>
+      <w:bookmarkStart w:id="66" w:name="_Toc402356871"/>
       <w:r>
         <w:t xml:space="preserve">Figure </w:t>
       </w:r>
@@ -4159,11 +4023,11 @@
       <w:r>
         <w:t>: Available adapters.</w:t>
       </w:r>
-      <w:bookmarkEnd w:id="61"/>
       <w:bookmarkEnd w:id="62"/>
       <w:bookmarkEnd w:id="63"/>
       <w:bookmarkEnd w:id="64"/>
       <w:bookmarkEnd w:id="65"/>
+      <w:bookmarkEnd w:id="66"/>
     </w:p>
     <w:p>
       <w:pPr>
@@ -4261,11 +4125,11 @@
       <w:pPr>
         <w:pStyle w:val="Caption"/>
       </w:pPr>
-      <w:bookmarkStart w:id="66" w:name="_Toc364865427"/>
-      <w:bookmarkStart w:id="67" w:name="_Toc364866596"/>
-      <w:bookmarkStart w:id="68" w:name="_Toc365983405"/>
-      <w:bookmarkStart w:id="69" w:name="_Toc365983815"/>
-      <w:bookmarkStart w:id="70" w:name="_Toc402356872"/>
+      <w:bookmarkStart w:id="67" w:name="_Toc364865427"/>
+      <w:bookmarkStart w:id="68" w:name="_Toc364866596"/>
+      <w:bookmarkStart w:id="69" w:name="_Toc365983405"/>
+      <w:bookmarkStart w:id="70" w:name="_Toc365983815"/>
+      <w:bookmarkStart w:id="71" w:name="_Toc402356872"/>
       <w:r>
         <w:t xml:space="preserve">Figure </w:t>
       </w:r>
@@ -4283,21 +4147,21 @@
       <w:r>
         <w:t>Building a Worklight Adapter</w:t>
       </w:r>
-      <w:bookmarkEnd w:id="66"/>
       <w:bookmarkEnd w:id="67"/>
       <w:bookmarkEnd w:id="68"/>
       <w:bookmarkEnd w:id="69"/>
       <w:bookmarkEnd w:id="70"/>
+      <w:bookmarkEnd w:id="71"/>
     </w:p>
     <w:p>
       <w:pPr>
         <w:pStyle w:val="Heading1"/>
       </w:pPr>
-      <w:bookmarkStart w:id="71" w:name="_Toc364865411"/>
-      <w:bookmarkStart w:id="72" w:name="_Toc364943575"/>
-      <w:bookmarkStart w:id="73" w:name="_Toc365983393"/>
-      <w:bookmarkStart w:id="74" w:name="_Toc365983832"/>
-      <w:bookmarkStart w:id="75" w:name="_Toc402356862"/>
+      <w:bookmarkStart w:id="72" w:name="_Toc364865411"/>
+      <w:bookmarkStart w:id="73" w:name="_Toc364943575"/>
+      <w:bookmarkStart w:id="74" w:name="_Toc365983393"/>
+      <w:bookmarkStart w:id="75" w:name="_Toc365983832"/>
+      <w:bookmarkStart w:id="76" w:name="_Toc402356862"/>
       <w:r>
         <w:t>De</w:t>
       </w:r>
@@ -4307,11 +4171,11 @@
       <w:r>
         <w:t>Application</w:t>
       </w:r>
-      <w:bookmarkEnd w:id="71"/>
       <w:bookmarkEnd w:id="72"/>
       <w:bookmarkEnd w:id="73"/>
       <w:bookmarkEnd w:id="74"/>
       <w:bookmarkEnd w:id="75"/>
+      <w:bookmarkEnd w:id="76"/>
     </w:p>
     <w:p>
       <w:pPr>
@@ -4336,7 +4200,6 @@
         </w:numPr>
       </w:pPr>
       <w:r>
-        <w:lastRenderedPageBreak/>
         <w:t>Within the</w:t>
       </w:r>
       <w:r>
@@ -4499,7 +4362,6 @@
         <w:rPr>
           <w:noProof/>
         </w:rPr>
-        <w:lastRenderedPageBreak/>
         <w:drawing>
           <wp:inline distT="0" distB="0" distL="0" distR="0">
             <wp:extent cx="2105025" cy="2124075"/>
@@ -4606,15 +4468,15 @@
       <w:pPr>
         <w:pStyle w:val="Heading1"/>
       </w:pPr>
-      <w:bookmarkStart w:id="76" w:name="_Toc364865412"/>
-      <w:bookmarkStart w:id="77" w:name="_Toc364943576"/>
-      <w:bookmarkStart w:id="78" w:name="_Toc365983394"/>
-      <w:bookmarkStart w:id="79" w:name="_Toc365983833"/>
-      <w:bookmarkStart w:id="80" w:name="_Toc402356863"/>
+      <w:bookmarkStart w:id="77" w:name="_Toc402356863"/>
+      <w:bookmarkStart w:id="78" w:name="_Toc364865412"/>
+      <w:bookmarkStart w:id="79" w:name="_Toc364943576"/>
+      <w:bookmarkStart w:id="80" w:name="_Toc365983394"/>
+      <w:bookmarkStart w:id="81" w:name="_Toc365983833"/>
       <w:r>
         <w:t>Receiving SMS Messages</w:t>
       </w:r>
-      <w:bookmarkEnd w:id="80"/>
+      <w:bookmarkEnd w:id="77"/>
     </w:p>
     <w:p>
       <w:pPr>
@@ -4642,23 +4504,7 @@
         </w:numPr>
       </w:pPr>
       <w:r>
-        <w:t>Navigate to the /apps/</w:t>
-      </w:r>
-      <w:proofErr w:type="spellStart"/>
-      <w:r>
-        <w:t>ATTWLKitchenSink</w:t>
-      </w:r>
-      <w:proofErr w:type="spellEnd"/>
-      <w:r>
-        <w:t>/common/</w:t>
-      </w:r>
-      <w:proofErr w:type="spellStart"/>
-      <w:r>
-        <w:t>js</w:t>
-      </w:r>
-      <w:proofErr w:type="spellEnd"/>
-      <w:r>
-        <w:t xml:space="preserve">/sms.js file. </w:t>
+        <w:t xml:space="preserve">Navigate to the /apps/ATTWLKitchenSink/common/js/sms.js file. </w:t>
       </w:r>
     </w:p>
     <w:p>
@@ -4666,22 +4512,14 @@
         <w:pStyle w:val="Numberedlist"/>
       </w:pPr>
       <w:r>
-        <w:t xml:space="preserve">Specify your own short code in the </w:t>
-      </w:r>
-      <w:proofErr w:type="spellStart"/>
-      <w:r>
-        <w:t>shortCode</w:t>
-      </w:r>
-      <w:proofErr w:type="spellEnd"/>
-      <w:r>
-        <w:t xml:space="preserve"> variable that is declared at the top of the file.</w:t>
+        <w:t>Specify your own short code in the shortCode variable that is declared at the top of the file.</w:t>
       </w:r>
     </w:p>
     <w:p>
       <w:pPr>
         <w:pStyle w:val="Heading1"/>
       </w:pPr>
-      <w:bookmarkStart w:id="81" w:name="_Toc402356864"/>
+      <w:bookmarkStart w:id="82" w:name="_Toc402356864"/>
       <w:r>
         <w:t>B</w:t>
       </w:r>
@@ -4691,11 +4529,11 @@
       <w:r>
         <w:t xml:space="preserve"> App</w:t>
       </w:r>
-      <w:bookmarkEnd w:id="76"/>
-      <w:bookmarkEnd w:id="77"/>
       <w:bookmarkEnd w:id="78"/>
       <w:bookmarkEnd w:id="79"/>
+      <w:bookmarkEnd w:id="80"/>
       <w:bookmarkEnd w:id="81"/>
+      <w:bookmarkEnd w:id="82"/>
     </w:p>
     <w:p>
       <w:pPr>
@@ -4726,15 +4564,7 @@
         </w:numPr>
       </w:pPr>
       <w:r>
-        <w:t xml:space="preserve">Open the </w:t>
-      </w:r>
-      <w:proofErr w:type="spellStart"/>
-      <w:r>
-        <w:t>ATTWLApplicationProject</w:t>
-      </w:r>
-      <w:proofErr w:type="spellEnd"/>
-      <w:r>
-        <w:t xml:space="preserve"> folder in Project Explorer.</w:t>
+        <w:t>Open the ATTWLApplicationProject folder in Project Explorer.</w:t>
       </w:r>
     </w:p>
     <w:p>
@@ -4750,15 +4580,7 @@
         <w:pStyle w:val="Numberedlist"/>
       </w:pPr>
       <w:r>
-        <w:t xml:space="preserve">Select </w:t>
-      </w:r>
-      <w:proofErr w:type="spellStart"/>
-      <w:r>
-        <w:t>ATTWLKitchenSink</w:t>
-      </w:r>
-      <w:proofErr w:type="spellEnd"/>
-      <w:r>
-        <w:t>.</w:t>
+        <w:t>Select ATTWLKitchenSink.</w:t>
       </w:r>
     </w:p>
     <w:p>
@@ -4772,7 +4594,6 @@
         <w:rPr>
           <w:noProof/>
         </w:rPr>
-        <w:lastRenderedPageBreak/>
         <w:drawing>
           <wp:inline distT="0" distB="0" distL="0" distR="0" wp14:anchorId="17F8B798" wp14:editId="3BA7F6D2">
             <wp:extent cx="3124200" cy="1781175"/>
@@ -4820,11 +4641,11 @@
       <w:pPr>
         <w:pStyle w:val="Caption"/>
       </w:pPr>
-      <w:bookmarkStart w:id="82" w:name="_Toc364865431"/>
-      <w:bookmarkStart w:id="83" w:name="_Toc364866600"/>
-      <w:bookmarkStart w:id="84" w:name="_Toc365983409"/>
-      <w:bookmarkStart w:id="85" w:name="_Toc365983819"/>
-      <w:bookmarkStart w:id="86" w:name="_Toc402356873"/>
+      <w:bookmarkStart w:id="83" w:name="_Toc364865431"/>
+      <w:bookmarkStart w:id="84" w:name="_Toc364866600"/>
+      <w:bookmarkStart w:id="85" w:name="_Toc365983409"/>
+      <w:bookmarkStart w:id="86" w:name="_Toc365983819"/>
+      <w:bookmarkStart w:id="87" w:name="_Toc402356873"/>
       <w:r>
         <w:t xml:space="preserve">Figure </w:t>
       </w:r>
@@ -4837,39 +4658,23 @@
         </w:r>
       </w:fldSimple>
       <w:r>
-        <w:t xml:space="preserve">: Selecting the </w:t>
-      </w:r>
-      <w:proofErr w:type="spellStart"/>
-      <w:r>
-        <w:t>ATTWLKitchenSink</w:t>
-      </w:r>
-      <w:proofErr w:type="spellEnd"/>
-      <w:r>
-        <w:t xml:space="preserve"> app.</w:t>
-      </w:r>
-      <w:bookmarkEnd w:id="82"/>
+        <w:t>: Selecting the ATTWLKitchenSink app.</w:t>
+      </w:r>
       <w:bookmarkEnd w:id="83"/>
       <w:bookmarkEnd w:id="84"/>
       <w:bookmarkEnd w:id="85"/>
       <w:bookmarkEnd w:id="86"/>
+      <w:bookmarkEnd w:id="87"/>
     </w:p>
     <w:p>
       <w:pPr>
         <w:pStyle w:val="Numberedlist"/>
       </w:pPr>
       <w:r>
-        <w:t xml:space="preserve">Right click on </w:t>
-      </w:r>
-      <w:proofErr w:type="spellStart"/>
-      <w:r>
-        <w:t>ATTWLKitc</w:t>
-      </w:r>
-      <w:r>
-        <w:t>henSink</w:t>
-      </w:r>
-      <w:proofErr w:type="spellEnd"/>
-      <w:r>
-        <w:t xml:space="preserve">, click </w:t>
+        <w:t>Right click on ATTWLKitc</w:t>
+      </w:r>
+      <w:r>
+        <w:t xml:space="preserve">henSink, click </w:t>
       </w:r>
       <w:r>
         <w:rPr>
@@ -4970,11 +4775,11 @@
       <w:pPr>
         <w:pStyle w:val="Caption"/>
       </w:pPr>
-      <w:bookmarkStart w:id="87" w:name="_Toc364865432"/>
-      <w:bookmarkStart w:id="88" w:name="_Toc364866601"/>
-      <w:bookmarkStart w:id="89" w:name="_Toc365983410"/>
-      <w:bookmarkStart w:id="90" w:name="_Toc365983820"/>
-      <w:bookmarkStart w:id="91" w:name="_Toc402356874"/>
+      <w:bookmarkStart w:id="88" w:name="_Toc364865432"/>
+      <w:bookmarkStart w:id="89" w:name="_Toc364866601"/>
+      <w:bookmarkStart w:id="90" w:name="_Toc365983410"/>
+      <w:bookmarkStart w:id="91" w:name="_Toc365983820"/>
+      <w:bookmarkStart w:id="92" w:name="_Toc402356874"/>
       <w:r>
         <w:t xml:space="preserve">Figure </w:t>
       </w:r>
@@ -4989,11 +4794,11 @@
       <w:r>
         <w:t>: Building and deploying applications.</w:t>
       </w:r>
-      <w:bookmarkEnd w:id="87"/>
       <w:bookmarkEnd w:id="88"/>
       <w:bookmarkEnd w:id="89"/>
       <w:bookmarkEnd w:id="90"/>
       <w:bookmarkEnd w:id="91"/>
+      <w:bookmarkEnd w:id="92"/>
     </w:p>
     <w:p>
       <w:pPr>
@@ -5032,7 +4837,6 @@
         <w:rPr>
           <w:noProof/>
         </w:rPr>
-        <w:lastRenderedPageBreak/>
         <w:drawing>
           <wp:inline distT="0" distB="0" distL="0" distR="0" wp14:anchorId="4396CB1E" wp14:editId="0AFB21A2">
             <wp:extent cx="4392853" cy="2000250"/>
@@ -5084,11 +4888,11 @@
       <w:pPr>
         <w:pStyle w:val="Caption"/>
       </w:pPr>
-      <w:bookmarkStart w:id="92" w:name="_Toc364865433"/>
-      <w:bookmarkStart w:id="93" w:name="_Toc364866602"/>
-      <w:bookmarkStart w:id="94" w:name="_Toc365983411"/>
-      <w:bookmarkStart w:id="95" w:name="_Toc365983821"/>
-      <w:bookmarkStart w:id="96" w:name="_Toc402356875"/>
+      <w:bookmarkStart w:id="93" w:name="_Toc364865433"/>
+      <w:bookmarkStart w:id="94" w:name="_Toc364866602"/>
+      <w:bookmarkStart w:id="95" w:name="_Toc365983411"/>
+      <w:bookmarkStart w:id="96" w:name="_Toc365983821"/>
+      <w:bookmarkStart w:id="97" w:name="_Toc402356875"/>
       <w:r>
         <w:t xml:space="preserve">Figure </w:t>
       </w:r>
@@ -5106,21 +4910,21 @@
       <w:r>
         <w:t>Details of the deployed application.</w:t>
       </w:r>
-      <w:bookmarkEnd w:id="92"/>
       <w:bookmarkEnd w:id="93"/>
       <w:bookmarkEnd w:id="94"/>
       <w:bookmarkEnd w:id="95"/>
       <w:bookmarkEnd w:id="96"/>
+      <w:bookmarkEnd w:id="97"/>
     </w:p>
     <w:p>
       <w:pPr>
         <w:pStyle w:val="Heading2"/>
       </w:pPr>
-      <w:bookmarkStart w:id="97" w:name="_Toc364865413"/>
-      <w:bookmarkStart w:id="98" w:name="_Toc364943577"/>
-      <w:bookmarkStart w:id="99" w:name="_Toc365983395"/>
-      <w:bookmarkStart w:id="100" w:name="_Toc365983834"/>
-      <w:bookmarkStart w:id="101" w:name="_Toc402356865"/>
+      <w:bookmarkStart w:id="98" w:name="_Toc364865413"/>
+      <w:bookmarkStart w:id="99" w:name="_Toc364943577"/>
+      <w:bookmarkStart w:id="100" w:name="_Toc365983395"/>
+      <w:bookmarkStart w:id="101" w:name="_Toc365983834"/>
+      <w:bookmarkStart w:id="102" w:name="_Toc402356865"/>
       <w:r>
         <w:t>Provisioning CA Certificates for Worklight Server</w:t>
       </w:r>
@@ -5131,22 +4935,13 @@
         <w:ind w:left="0"/>
       </w:pPr>
       <w:r>
-        <w:t xml:space="preserve">Starting in Worklight 6.2, Worklight stopped using the system wide JRE </w:t>
-      </w:r>
-      <w:proofErr w:type="spellStart"/>
-      <w:r>
-        <w:t>cacerts</w:t>
-      </w:r>
-      <w:proofErr w:type="spellEnd"/>
-      <w:r>
-        <w:t xml:space="preserve"> file for trusted CA certificates.  This causes some of the AT&amp;T Worklight adapters written in Java to fail with the following error:  </w:t>
+        <w:t xml:space="preserve">Starting in Worklight 6.2, Worklight stopped using the system wide JRE cacerts file for trusted CA certificates.  This causes some of the AT&amp;T Worklight adapters written in Java to fail with the following error:  </w:t>
       </w:r>
     </w:p>
     <w:p>
       <w:pPr>
         <w:spacing w:before="100" w:beforeAutospacing="1" w:after="100" w:afterAutospacing="1"/>
       </w:pPr>
-      <w:proofErr w:type="spellStart"/>
       <w:r>
         <w:rPr>
           <w:rFonts w:ascii="Helvetica" w:hAnsi="Helvetica" w:cs="Helvetica"/>
@@ -5154,37 +4949,7 @@
           <w:sz w:val="21"/>
           <w:szCs w:val="21"/>
         </w:rPr>
-        <w:t>sun.security.validator.ValidatorException</w:t>
-      </w:r>
-      <w:proofErr w:type="spellEnd"/>
-      <w:r>
-        <w:rPr>
-          <w:rFonts w:ascii="Helvetica" w:hAnsi="Helvetica" w:cs="Helvetica"/>
-          <w:color w:val="373737"/>
-          <w:sz w:val="21"/>
-          <w:szCs w:val="21"/>
-        </w:rPr>
-        <w:t xml:space="preserve">: PKIX path building failed: </w:t>
-      </w:r>
-      <w:proofErr w:type="spellStart"/>
-      <w:r>
-        <w:rPr>
-          <w:rFonts w:ascii="Helvetica" w:hAnsi="Helvetica" w:cs="Helvetica"/>
-          <w:color w:val="373737"/>
-          <w:sz w:val="21"/>
-          <w:szCs w:val="21"/>
-        </w:rPr>
-        <w:t>sun.security.provider.certpath.SunCertPathBuilderException</w:t>
-      </w:r>
-      <w:proofErr w:type="spellEnd"/>
-      <w:r>
-        <w:rPr>
-          <w:rFonts w:ascii="Helvetica" w:hAnsi="Helvetica" w:cs="Helvetica"/>
-          <w:color w:val="373737"/>
-          <w:sz w:val="21"/>
-          <w:szCs w:val="21"/>
-        </w:rPr>
-        <w:t>: unable to find valid certification path to requested target"</w:t>
+        <w:t>sun.security.validator.ValidatorException: PKIX path building failed: sun.security.provider.certpath.SunCertPathBuilderException: unable to find valid certification path to requested target"</w:t>
       </w:r>
     </w:p>
     <w:p>
@@ -5220,10 +4985,7 @@
         <w:ind w:left="720"/>
       </w:pPr>
       <w:r>
-        <w:t>A</w:t>
-      </w:r>
-      <w:r>
-        <w:t>TT_APIPlatform_Worklight/WorklightServerConfig/servers/worklight/resources/security</w:t>
+        <w:t>ATT_APIPlatform_Worklight/WorklightServerConfig/servers/worklight/resources/security</w:t>
       </w:r>
     </w:p>
     <w:p>
@@ -5254,7 +5016,6 @@
           <w:szCs w:val="21"/>
         </w:rPr>
       </w:pPr>
-      <w:proofErr w:type="gramStart"/>
       <w:r>
         <w:rPr>
           <w:rFonts w:ascii="Helvetica" w:hAnsi="Helvetica" w:cs="Helvetica"/>
@@ -5262,69 +5023,8 @@
           <w:sz w:val="21"/>
           <w:szCs w:val="21"/>
         </w:rPr>
-        <w:t>keytool</w:t>
-      </w:r>
-      <w:proofErr w:type="gramEnd"/>
-      <w:r>
-        <w:rPr>
-          <w:rFonts w:ascii="Helvetica" w:hAnsi="Helvetica" w:cs="Helvetica"/>
-          <w:color w:val="373737"/>
-          <w:sz w:val="21"/>
-          <w:szCs w:val="21"/>
-        </w:rPr>
-        <w:t xml:space="preserve"> -export -alias verisignclass3ca -file verisign_c3.crt -keystore $JAVA_HOME/</w:t>
-      </w:r>
-      <w:proofErr w:type="spellStart"/>
-      <w:r>
-        <w:rPr>
-          <w:rFonts w:ascii="Helvetica" w:hAnsi="Helvetica" w:cs="Helvetica"/>
-          <w:color w:val="373737"/>
-          <w:sz w:val="21"/>
-          <w:szCs w:val="21"/>
-        </w:rPr>
-        <w:t>jre</w:t>
-      </w:r>
-      <w:proofErr w:type="spellEnd"/>
-      <w:r>
-        <w:rPr>
-          <w:rFonts w:ascii="Helvetica" w:hAnsi="Helvetica" w:cs="Helvetica"/>
-          <w:color w:val="373737"/>
-          <w:sz w:val="21"/>
-          <w:szCs w:val="21"/>
-        </w:rPr>
-        <w:t>/lib/security/</w:t>
-      </w:r>
-      <w:proofErr w:type="spellStart"/>
-      <w:r>
-        <w:rPr>
-          <w:rFonts w:ascii="Helvetica" w:hAnsi="Helvetica" w:cs="Helvetica"/>
-          <w:color w:val="373737"/>
-          <w:sz w:val="21"/>
-          <w:szCs w:val="21"/>
-        </w:rPr>
-        <w:t>cacerts</w:t>
-      </w:r>
-      <w:proofErr w:type="spellEnd"/>
-      <w:r>
-        <w:rPr>
-          <w:rFonts w:ascii="Helvetica" w:hAnsi="Helvetica" w:cs="Helvetica"/>
-          <w:color w:val="373737"/>
-          <w:sz w:val="21"/>
-          <w:szCs w:val="21"/>
-        </w:rPr>
-        <w:t xml:space="preserve"> -storepass </w:t>
-      </w:r>
-      <w:proofErr w:type="spellStart"/>
-      <w:r>
-        <w:rPr>
-          <w:rFonts w:ascii="Helvetica" w:hAnsi="Helvetica" w:cs="Helvetica"/>
-          <w:color w:val="373737"/>
-          <w:sz w:val="21"/>
-          <w:szCs w:val="21"/>
-        </w:rPr>
-        <w:t>changeit</w:t>
-      </w:r>
-      <w:proofErr w:type="spellEnd"/>
+        <w:t>keytool -export -alias verisignclass3ca -file verisign_c3.crt -keystore $JAVA_HOME/jre/lib/security/cacerts -storepass changeit</w:t>
+      </w:r>
     </w:p>
     <w:p>
       <w:pPr>
@@ -5342,7 +5042,6 @@
           <w:szCs w:val="21"/>
         </w:rPr>
       </w:pPr>
-      <w:proofErr w:type="gramStart"/>
       <w:r>
         <w:rPr>
           <w:rFonts w:ascii="Helvetica" w:hAnsi="Helvetica" w:cs="Helvetica"/>
@@ -5350,69 +5049,8 @@
           <w:sz w:val="21"/>
           <w:szCs w:val="21"/>
         </w:rPr>
-        <w:t>keytool</w:t>
-      </w:r>
-      <w:proofErr w:type="gramEnd"/>
-      <w:r>
-        <w:rPr>
-          <w:rFonts w:ascii="Helvetica" w:hAnsi="Helvetica" w:cs="Helvetica"/>
-          <w:color w:val="373737"/>
-          <w:sz w:val="21"/>
-          <w:szCs w:val="21"/>
-        </w:rPr>
-        <w:t xml:space="preserve"> -export -alias verisignclass3g3ca -file verisign_c3g3.crt -keystore $JAVA_HOME/</w:t>
-      </w:r>
-      <w:proofErr w:type="spellStart"/>
-      <w:r>
-        <w:rPr>
-          <w:rFonts w:ascii="Helvetica" w:hAnsi="Helvetica" w:cs="Helvetica"/>
-          <w:color w:val="373737"/>
-          <w:sz w:val="21"/>
-          <w:szCs w:val="21"/>
-        </w:rPr>
-        <w:t>jre</w:t>
-      </w:r>
-      <w:proofErr w:type="spellEnd"/>
-      <w:r>
-        <w:rPr>
-          <w:rFonts w:ascii="Helvetica" w:hAnsi="Helvetica" w:cs="Helvetica"/>
-          <w:color w:val="373737"/>
-          <w:sz w:val="21"/>
-          <w:szCs w:val="21"/>
-        </w:rPr>
-        <w:t>/lib/security/</w:t>
-      </w:r>
-      <w:proofErr w:type="spellStart"/>
-      <w:r>
-        <w:rPr>
-          <w:rFonts w:ascii="Helvetica" w:hAnsi="Helvetica" w:cs="Helvetica"/>
-          <w:color w:val="373737"/>
-          <w:sz w:val="21"/>
-          <w:szCs w:val="21"/>
-        </w:rPr>
-        <w:t>cacerts</w:t>
-      </w:r>
-      <w:proofErr w:type="spellEnd"/>
-      <w:r>
-        <w:rPr>
-          <w:rFonts w:ascii="Helvetica" w:hAnsi="Helvetica" w:cs="Helvetica"/>
-          <w:color w:val="373737"/>
-          <w:sz w:val="21"/>
-          <w:szCs w:val="21"/>
-        </w:rPr>
-        <w:t xml:space="preserve"> -storepass </w:t>
-      </w:r>
-      <w:proofErr w:type="spellStart"/>
-      <w:r>
-        <w:rPr>
-          <w:rFonts w:ascii="Helvetica" w:hAnsi="Helvetica" w:cs="Helvetica"/>
-          <w:color w:val="373737"/>
-          <w:sz w:val="21"/>
-          <w:szCs w:val="21"/>
-        </w:rPr>
-        <w:t>changeit</w:t>
-      </w:r>
-      <w:proofErr w:type="spellEnd"/>
+        <w:t>keytool -export -alias verisignclass3g3ca -file verisign_c3g3.crt -keystore $JAVA_HOME/jre/lib/security/cacerts -storepass changeit</w:t>
+      </w:r>
     </w:p>
     <w:p>
       <w:pPr>
@@ -5430,7 +5068,6 @@
           <w:szCs w:val="21"/>
         </w:rPr>
       </w:pPr>
-      <w:proofErr w:type="gramStart"/>
       <w:r>
         <w:rPr>
           <w:rFonts w:ascii="Helvetica" w:hAnsi="Helvetica" w:cs="Helvetica"/>
@@ -5438,69 +5075,8 @@
           <w:sz w:val="21"/>
           <w:szCs w:val="21"/>
         </w:rPr>
-        <w:t>keytool</w:t>
-      </w:r>
-      <w:proofErr w:type="gramEnd"/>
-      <w:r>
-        <w:rPr>
-          <w:rFonts w:ascii="Helvetica" w:hAnsi="Helvetica" w:cs="Helvetica"/>
-          <w:color w:val="373737"/>
-          <w:sz w:val="21"/>
-          <w:szCs w:val="21"/>
-        </w:rPr>
-        <w:t xml:space="preserve"> -export -alias verisignclass3g5ca -file verisign_c3g5.crt -keystore $JAVA_HOME/</w:t>
-      </w:r>
-      <w:proofErr w:type="spellStart"/>
-      <w:r>
-        <w:rPr>
-          <w:rFonts w:ascii="Helvetica" w:hAnsi="Helvetica" w:cs="Helvetica"/>
-          <w:color w:val="373737"/>
-          <w:sz w:val="21"/>
-          <w:szCs w:val="21"/>
-        </w:rPr>
-        <w:t>jre</w:t>
-      </w:r>
-      <w:proofErr w:type="spellEnd"/>
-      <w:r>
-        <w:rPr>
-          <w:rFonts w:ascii="Helvetica" w:hAnsi="Helvetica" w:cs="Helvetica"/>
-          <w:color w:val="373737"/>
-          <w:sz w:val="21"/>
-          <w:szCs w:val="21"/>
-        </w:rPr>
-        <w:t>/lib/security/</w:t>
-      </w:r>
-      <w:proofErr w:type="spellStart"/>
-      <w:r>
-        <w:rPr>
-          <w:rFonts w:ascii="Helvetica" w:hAnsi="Helvetica" w:cs="Helvetica"/>
-          <w:color w:val="373737"/>
-          <w:sz w:val="21"/>
-          <w:szCs w:val="21"/>
-        </w:rPr>
-        <w:t>cacerts</w:t>
-      </w:r>
-      <w:proofErr w:type="spellEnd"/>
-      <w:r>
-        <w:rPr>
-          <w:rFonts w:ascii="Helvetica" w:hAnsi="Helvetica" w:cs="Helvetica"/>
-          <w:color w:val="373737"/>
-          <w:sz w:val="21"/>
-          <w:szCs w:val="21"/>
-        </w:rPr>
-        <w:t xml:space="preserve"> -storepass </w:t>
-      </w:r>
-      <w:proofErr w:type="spellStart"/>
-      <w:r>
-        <w:rPr>
-          <w:rFonts w:ascii="Helvetica" w:hAnsi="Helvetica" w:cs="Helvetica"/>
-          <w:color w:val="373737"/>
-          <w:sz w:val="21"/>
-          <w:szCs w:val="21"/>
-        </w:rPr>
-        <w:t>changeit</w:t>
-      </w:r>
-      <w:proofErr w:type="spellEnd"/>
+        <w:t>keytool -export -alias verisignclass3g5ca -file verisign_c3g5.crt -keystore $JAVA_HOME/jre/lib/security/cacerts -storepass changeit</w:t>
+      </w:r>
     </w:p>
     <w:p>
       <w:pPr>
@@ -5524,27 +5100,7 @@
           <w:sz w:val="21"/>
           <w:szCs w:val="21"/>
         </w:rPr>
-        <w:t xml:space="preserve">Import the Verisign CA certificate chain into </w:t>
-      </w:r>
-      <w:proofErr w:type="spellStart"/>
-      <w:r>
-        <w:rPr>
-          <w:rFonts w:ascii="Helvetica" w:hAnsi="Helvetica" w:cs="Helvetica"/>
-          <w:color w:val="373737"/>
-          <w:sz w:val="21"/>
-          <w:szCs w:val="21"/>
-        </w:rPr>
-        <w:t>Workight’s</w:t>
-      </w:r>
-      <w:proofErr w:type="spellEnd"/>
-      <w:r>
-        <w:rPr>
-          <w:rFonts w:ascii="Helvetica" w:hAnsi="Helvetica" w:cs="Helvetica"/>
-          <w:color w:val="373737"/>
-          <w:sz w:val="21"/>
-          <w:szCs w:val="21"/>
-        </w:rPr>
-        <w:t xml:space="preserve"> keystore:</w:t>
+        <w:t>Import the Verisign CA certificate chain into Workight’s keystore:</w:t>
       </w:r>
     </w:p>
     <w:p>
@@ -5563,7 +5119,6 @@
           <w:szCs w:val="21"/>
         </w:rPr>
       </w:pPr>
-      <w:proofErr w:type="gramStart"/>
       <w:r>
         <w:rPr>
           <w:rFonts w:ascii="Helvetica" w:hAnsi="Helvetica" w:cs="Helvetica"/>
@@ -5571,18 +5126,7 @@
           <w:sz w:val="21"/>
           <w:szCs w:val="21"/>
         </w:rPr>
-        <w:lastRenderedPageBreak/>
-        <w:t>keytool</w:t>
-      </w:r>
-      <w:proofErr w:type="gramEnd"/>
-      <w:r>
-        <w:rPr>
-          <w:rFonts w:ascii="Helvetica" w:hAnsi="Helvetica" w:cs="Helvetica"/>
-          <w:color w:val="373737"/>
-          <w:sz w:val="21"/>
-          <w:szCs w:val="21"/>
-        </w:rPr>
-        <w:t xml:space="preserve"> </w:t>
+        <w:t xml:space="preserve">keytool </w:t>
       </w:r>
       <w:r>
         <w:rPr>
@@ -5632,7 +5176,6 @@
           <w:szCs w:val="21"/>
         </w:rPr>
       </w:pPr>
-      <w:proofErr w:type="gramStart"/>
       <w:r>
         <w:rPr>
           <w:rFonts w:ascii="Helvetica" w:hAnsi="Helvetica" w:cs="Helvetica"/>
@@ -5640,35 +5183,7 @@
           <w:sz w:val="21"/>
           <w:szCs w:val="21"/>
         </w:rPr>
-        <w:t>keytool</w:t>
-      </w:r>
-      <w:proofErr w:type="gramEnd"/>
-      <w:r>
-        <w:rPr>
-          <w:rFonts w:ascii="Helvetica" w:hAnsi="Helvetica" w:cs="Helvetica"/>
-          <w:color w:val="373737"/>
-          <w:sz w:val="21"/>
-          <w:szCs w:val="21"/>
-        </w:rPr>
-        <w:t xml:space="preserve"> </w:t>
-      </w:r>
-      <w:r>
-        <w:rPr>
-          <w:rFonts w:ascii="Helvetica" w:hAnsi="Helvetica" w:cs="Helvetica"/>
-          <w:color w:val="373737"/>
-          <w:sz w:val="21"/>
-          <w:szCs w:val="21"/>
-        </w:rPr>
-        <w:t xml:space="preserve">    </w:t>
-      </w:r>
-      <w:r>
-        <w:rPr>
-          <w:rFonts w:ascii="Helvetica" w:hAnsi="Helvetica" w:cs="Helvetica"/>
-          <w:color w:val="373737"/>
-          <w:sz w:val="21"/>
-          <w:szCs w:val="21"/>
-        </w:rPr>
-        <w:t>-import -trustcacerts -file verisign_c3g3.crt -alias verisign_c3g3ca -keystore key.jks -storepass worklight</w:t>
+        <w:t>keytool     -import -trustcacerts -file verisign_c3g3.crt -alias verisign_c3g3ca -keystore key.jks -storepass worklight</w:t>
       </w:r>
     </w:p>
     <w:p>
@@ -5682,7 +5197,6 @@
           <w:szCs w:val="21"/>
         </w:rPr>
       </w:pPr>
-      <w:proofErr w:type="gramStart"/>
       <w:r>
         <w:rPr>
           <w:rFonts w:ascii="Helvetica" w:hAnsi="Helvetica" w:cs="Helvetica"/>
@@ -5690,35 +5204,7 @@
           <w:sz w:val="21"/>
           <w:szCs w:val="21"/>
         </w:rPr>
-        <w:t>keytool</w:t>
-      </w:r>
-      <w:proofErr w:type="gramEnd"/>
-      <w:r>
-        <w:rPr>
-          <w:rFonts w:ascii="Helvetica" w:hAnsi="Helvetica" w:cs="Helvetica"/>
-          <w:color w:val="373737"/>
-          <w:sz w:val="21"/>
-          <w:szCs w:val="21"/>
-        </w:rPr>
-        <w:t xml:space="preserve"> </w:t>
-      </w:r>
-      <w:r>
-        <w:rPr>
-          <w:rFonts w:ascii="Helvetica" w:hAnsi="Helvetica" w:cs="Helvetica"/>
-          <w:color w:val="373737"/>
-          <w:sz w:val="21"/>
-          <w:szCs w:val="21"/>
-        </w:rPr>
-        <w:t xml:space="preserve">   </w:t>
-      </w:r>
-      <w:r>
-        <w:rPr>
-          <w:rFonts w:ascii="Helvetica" w:hAnsi="Helvetica" w:cs="Helvetica"/>
-          <w:color w:val="373737"/>
-          <w:sz w:val="21"/>
-          <w:szCs w:val="21"/>
-        </w:rPr>
-        <w:t>-import -trustcacerts -file verisign_c3g5.crt -alias verisign_c3g5ca -keystore key.jks -storepass worklight</w:t>
+        <w:t>keytool    -import -trustcacerts -file verisign_c3g5.crt -alias verisign_c3g5ca -keystore key.jks -storepass worklight</w:t>
       </w:r>
     </w:p>
     <w:p>
@@ -5743,47 +5229,7 @@
           <w:sz w:val="21"/>
           <w:szCs w:val="21"/>
         </w:rPr>
-        <w:t xml:space="preserve">The above import commands give a message saying the Verisign CA certificates are already in the system wide CA keystore (a.k.a. </w:t>
-      </w:r>
-      <w:proofErr w:type="spellStart"/>
-      <w:r>
-        <w:rPr>
-          <w:rFonts w:ascii="Helvetica" w:hAnsi="Helvetica" w:cs="Helvetica"/>
-          <w:color w:val="373737"/>
-          <w:sz w:val="21"/>
-          <w:szCs w:val="21"/>
-        </w:rPr>
-        <w:t>TrustStore</w:t>
-      </w:r>
-      <w:proofErr w:type="spellEnd"/>
-      <w:r>
-        <w:rPr>
-          <w:rFonts w:ascii="Helvetica" w:hAnsi="Helvetica" w:cs="Helvetica"/>
-          <w:color w:val="373737"/>
-          <w:sz w:val="21"/>
-          <w:szCs w:val="21"/>
-        </w:rPr>
-        <w:t xml:space="preserve">, </w:t>
-      </w:r>
-      <w:proofErr w:type="spellStart"/>
-      <w:r>
-        <w:rPr>
-          <w:rFonts w:ascii="Helvetica" w:hAnsi="Helvetica" w:cs="Helvetica"/>
-          <w:color w:val="373737"/>
-          <w:sz w:val="21"/>
-          <w:szCs w:val="21"/>
-        </w:rPr>
-        <w:t>cacerts</w:t>
-      </w:r>
-      <w:proofErr w:type="spellEnd"/>
-      <w:r>
-        <w:rPr>
-          <w:rFonts w:ascii="Helvetica" w:hAnsi="Helvetica" w:cs="Helvetica"/>
-          <w:color w:val="373737"/>
-          <w:sz w:val="21"/>
-          <w:szCs w:val="21"/>
-        </w:rPr>
-        <w:t>) and do you still want to import them into your keystore.  Type “yes” because Worklight Server no longer uses the system wide CA keystore.</w:t>
+        <w:t>The above import commands give a message saying the Verisign CA certificates are already in the system wide CA keystore (a.k.a. TrustStore, cacerts) and do you still want to import them into your keystore.  Type “yes” because Worklight Server no longer uses the system wide CA keystore.</w:t>
       </w:r>
     </w:p>
     <w:p>
@@ -5846,27 +5292,7 @@
           <w:sz w:val="21"/>
           <w:szCs w:val="21"/>
         </w:rPr>
-        <w:t>Do you still want to add it to your own keystore? [</w:t>
-      </w:r>
-      <w:proofErr w:type="gramStart"/>
-      <w:r>
-        <w:rPr>
-          <w:rFonts w:ascii="Helvetica" w:hAnsi="Helvetica" w:cs="Helvetica"/>
-          <w:color w:val="373737"/>
-          <w:sz w:val="21"/>
-          <w:szCs w:val="21"/>
-        </w:rPr>
-        <w:t>no</w:t>
-      </w:r>
-      <w:proofErr w:type="gramEnd"/>
-      <w:r>
-        <w:rPr>
-          <w:rFonts w:ascii="Helvetica" w:hAnsi="Helvetica" w:cs="Helvetica"/>
-          <w:color w:val="373737"/>
-          <w:sz w:val="21"/>
-          <w:szCs w:val="21"/>
-        </w:rPr>
-        <w:t>]:</w:t>
+        <w:t>Do you still want to add it to your own keystore? [no]:</w:t>
       </w:r>
     </w:p>
     <w:p>
@@ -5985,27 +5411,7 @@
           <w:sz w:val="21"/>
           <w:szCs w:val="21"/>
         </w:rPr>
-        <w:t xml:space="preserve">IBM Worklight may change the default keystore password or Java may change the default </w:t>
-      </w:r>
-      <w:proofErr w:type="spellStart"/>
-      <w:r>
-        <w:rPr>
-          <w:rFonts w:ascii="Helvetica" w:hAnsi="Helvetica" w:cs="Helvetica"/>
-          <w:color w:val="373737"/>
-          <w:sz w:val="21"/>
-          <w:szCs w:val="21"/>
-        </w:rPr>
-        <w:t>cacerts</w:t>
-      </w:r>
-      <w:proofErr w:type="spellEnd"/>
-      <w:r>
-        <w:rPr>
-          <w:rFonts w:ascii="Helvetica" w:hAnsi="Helvetica" w:cs="Helvetica"/>
-          <w:color w:val="373737"/>
-          <w:sz w:val="21"/>
-          <w:szCs w:val="21"/>
-        </w:rPr>
-        <w:t xml:space="preserve"> password.</w:t>
+        <w:t>IBM Worklight may change the default keystore password or Java may change the default cacerts password.</w:t>
       </w:r>
     </w:p>
     <w:p>
@@ -6030,27 +5436,7 @@
           <w:sz w:val="21"/>
           <w:szCs w:val="21"/>
         </w:rPr>
-        <w:t xml:space="preserve">If you delete the Worklight Server in Eclipse Worklight </w:t>
-      </w:r>
-      <w:proofErr w:type="spellStart"/>
-      <w:r>
-        <w:rPr>
-          <w:rFonts w:ascii="Helvetica" w:hAnsi="Helvetica" w:cs="Helvetica"/>
-          <w:color w:val="373737"/>
-          <w:sz w:val="21"/>
-          <w:szCs w:val="21"/>
-        </w:rPr>
-        <w:t>DevStudio</w:t>
-      </w:r>
-      <w:proofErr w:type="spellEnd"/>
-      <w:r>
-        <w:rPr>
-          <w:rFonts w:ascii="Helvetica" w:hAnsi="Helvetica" w:cs="Helvetica"/>
-          <w:color w:val="373737"/>
-          <w:sz w:val="21"/>
-          <w:szCs w:val="21"/>
-        </w:rPr>
-        <w:t>, the server will be recreated, but with a new keystore.  You will have to re-import the Verisign CA certificates afterwards.</w:t>
+        <w:t>If you delete the Worklight Server in Eclipse Worklight DevStudio, the server will be recreated, but with a new keystore.  You will have to re-import the Verisign CA certificates afterwards.</w:t>
       </w:r>
     </w:p>
     <w:p>
@@ -6075,27 +5461,7 @@
           <w:sz w:val="21"/>
           <w:szCs w:val="21"/>
         </w:rPr>
-        <w:t xml:space="preserve">AT&amp;T API platform (api.att.com) may change the CA certificate signer without warning.  If this happens, a different CA certificate chain would have to be imported from </w:t>
-      </w:r>
-      <w:proofErr w:type="spellStart"/>
-      <w:r>
-        <w:rPr>
-          <w:rFonts w:ascii="Helvetica" w:hAnsi="Helvetica" w:cs="Helvetica"/>
-          <w:color w:val="373737"/>
-          <w:sz w:val="21"/>
-          <w:szCs w:val="21"/>
-        </w:rPr>
-        <w:t>cacerts</w:t>
-      </w:r>
-      <w:proofErr w:type="spellEnd"/>
-      <w:r>
-        <w:rPr>
-          <w:rFonts w:ascii="Helvetica" w:hAnsi="Helvetica" w:cs="Helvetica"/>
-          <w:color w:val="373737"/>
-          <w:sz w:val="21"/>
-          <w:szCs w:val="21"/>
-        </w:rPr>
-        <w:t>.</w:t>
+        <w:t>AT&amp;T API platform (api.att.com) may change the CA certificate signer without warning.  If this happens, a different CA certificate chain would have to be imported from cacerts.</w:t>
       </w:r>
     </w:p>
     <w:p>
@@ -6120,11 +5486,8 @@
           <w:sz w:val="21"/>
           <w:szCs w:val="21"/>
         </w:rPr>
-        <w:lastRenderedPageBreak/>
         <w:t>When these Verisign CA certificates expire, the new CA certificate chain or some portion thereof will need to be imported.</w:t>
       </w:r>
-      <w:bookmarkStart w:id="102" w:name="_GoBack"/>
-      <w:bookmarkEnd w:id="102"/>
     </w:p>
     <w:p>
       <w:pPr>
@@ -6136,14 +5499,14 @@
       <w:r>
         <w:t xml:space="preserve">Android </w:t>
       </w:r>
-      <w:bookmarkEnd w:id="97"/>
       <w:bookmarkEnd w:id="98"/>
       <w:bookmarkEnd w:id="99"/>
       <w:bookmarkEnd w:id="100"/>
+      <w:bookmarkEnd w:id="101"/>
       <w:r>
         <w:t>App</w:t>
       </w:r>
-      <w:bookmarkEnd w:id="101"/>
+      <w:bookmarkEnd w:id="102"/>
     </w:p>
     <w:p>
       <w:pPr>
@@ -6193,11 +5556,9 @@
         <w:pStyle w:val="Code"/>
         <w:ind w:left="1440"/>
       </w:pPr>
-      <w:proofErr w:type="spellStart"/>
       <w:r>
         <w:t>ATTWLApplicationProjectATTWLKitchenSinkAndroid</w:t>
       </w:r>
-      <w:proofErr w:type="spellEnd"/>
     </w:p>
     <w:p>
       <w:pPr>
@@ -6207,15 +5568,7 @@
         <w:t>This project can be executed as</w:t>
       </w:r>
       <w:r>
-        <w:t xml:space="preserve"> a normal android application by right clicking on it, selecting Run As, </w:t>
-      </w:r>
-      <w:proofErr w:type="gramStart"/>
-      <w:r>
-        <w:t>then</w:t>
-      </w:r>
-      <w:proofErr w:type="gramEnd"/>
-      <w:r>
-        <w:t xml:space="preserve"> Android Application:</w:t>
+        <w:t xml:space="preserve"> a normal android application by right clicking on it, selecting Run As, then Android Application:</w:t>
       </w:r>
     </w:p>
     <w:p>
@@ -6307,45 +5660,13 @@
         <w:t>s</w:t>
       </w:r>
       <w:r>
-        <w:t xml:space="preserve">, right click on the </w:t>
-      </w:r>
-      <w:proofErr w:type="spellStart"/>
-      <w:r>
-        <w:t>iphone</w:t>
-      </w:r>
-      <w:proofErr w:type="spellEnd"/>
-      <w:r>
-        <w:t xml:space="preserve"> or </w:t>
-      </w:r>
-      <w:proofErr w:type="spellStart"/>
-      <w:r>
-        <w:t>ipad</w:t>
-      </w:r>
-      <w:proofErr w:type="spellEnd"/>
-      <w:r>
-        <w:t xml:space="preserve"> folder, and select Run As -&gt; </w:t>
-      </w:r>
-      <w:proofErr w:type="spellStart"/>
-      <w:r>
-        <w:t>Xcode</w:t>
-      </w:r>
-      <w:proofErr w:type="spellEnd"/>
-      <w:r>
-        <w:t xml:space="preserve"> project, as shown in </w:t>
+        <w:t xml:space="preserve">, right click on the iphone or ipad folder, and select Run As -&gt; Xcode project, as shown in </w:t>
       </w:r>
       <w:r>
         <w:t>the following figure</w:t>
       </w:r>
       <w:r>
-        <w:t xml:space="preserve">. This opens </w:t>
-      </w:r>
-      <w:proofErr w:type="spellStart"/>
-      <w:r>
-        <w:t>Xcode</w:t>
-      </w:r>
-      <w:proofErr w:type="spellEnd"/>
-      <w:r>
-        <w:t>, where the</w:t>
+        <w:t>. This opens Xcode, where the</w:t>
       </w:r>
       <w:r>
         <w:t xml:space="preserve"> </w:t>
@@ -6509,18 +5830,10 @@
         <w:pStyle w:val="Numberedlist"/>
       </w:pPr>
       <w:r>
-        <w:t xml:space="preserve">Invoke an adapter procedure to create an </w:t>
-      </w:r>
-      <w:proofErr w:type="spellStart"/>
-      <w:r>
-        <w:t>invo</w:t>
-      </w:r>
-      <w:r>
-        <w:t>cationData</w:t>
-      </w:r>
-      <w:proofErr w:type="spellEnd"/>
-      <w:r>
-        <w:t xml:space="preserve"> object.</w:t>
+        <w:t>Invoke an adapter procedure to create an invo</w:t>
+      </w:r>
+      <w:r>
+        <w:t>cationData object.</w:t>
       </w:r>
     </w:p>
     <w:tbl>
@@ -6554,19 +5867,11 @@
                 <w:b/>
               </w:rPr>
             </w:pPr>
-            <w:proofErr w:type="spellStart"/>
             <w:r>
               <w:rPr>
                 <w:b/>
               </w:rPr>
-              <w:t>invocationData</w:t>
-            </w:r>
-            <w:proofErr w:type="spellEnd"/>
-            <w:r>
-              <w:rPr>
-                <w:b/>
-              </w:rPr>
-              <w:t xml:space="preserve"> Object</w:t>
+              <w:t>invocationData Object</w:t>
             </w:r>
             <w:r>
               <w:rPr>
@@ -6610,7 +5915,6 @@
               <w:rPr>
                 <w:color w:val="00B050"/>
               </w:rPr>
-              <w:lastRenderedPageBreak/>
               <w:t>1</w:t>
             </w:r>
           </w:p>
@@ -6664,21 +5968,8 @@
             <w:pPr>
               <w:pStyle w:val="Code"/>
             </w:pPr>
-            <w:proofErr w:type="spellStart"/>
-            <w:r>
-              <w:t>var</w:t>
-            </w:r>
-            <w:proofErr w:type="spellEnd"/>
-            <w:r>
-              <w:t xml:space="preserve"> </w:t>
-            </w:r>
-            <w:proofErr w:type="spellStart"/>
-            <w:r>
-              <w:t>invocationData</w:t>
-            </w:r>
-            <w:proofErr w:type="spellEnd"/>
-            <w:r>
-              <w:t xml:space="preserve"> = {</w:t>
+            <w:r>
+              <w:t>var invocationData = {</w:t>
             </w:r>
           </w:p>
         </w:tc>
@@ -6765,15 +6056,7 @@
               <w:pStyle w:val="Code"/>
             </w:pPr>
             <w:r>
-              <w:t xml:space="preserve">     adapter : ‘</w:t>
-            </w:r>
-            <w:proofErr w:type="spellStart"/>
-            <w:r>
-              <w:t>SMSAdapter</w:t>
-            </w:r>
-            <w:proofErr w:type="spellEnd"/>
-            <w:r>
-              <w:t>’,</w:t>
+              <w:t xml:space="preserve">     adapter : ‘SMSAdapter’,</w:t>
             </w:r>
           </w:p>
         </w:tc>
@@ -6860,15 +6143,7 @@
               <w:pStyle w:val="Code"/>
             </w:pPr>
             <w:r>
-              <w:t xml:space="preserve">     procedure : ‘</w:t>
-            </w:r>
-            <w:proofErr w:type="spellStart"/>
-            <w:r>
-              <w:t>sendSMS</w:t>
-            </w:r>
-            <w:proofErr w:type="spellEnd"/>
-            <w:r>
-              <w:t>’,</w:t>
+              <w:t xml:space="preserve">     procedure : ‘sendSMS’,</w:t>
             </w:r>
           </w:p>
         </w:tc>
@@ -6955,15 +6230,7 @@
               <w:pStyle w:val="Code"/>
             </w:pPr>
             <w:r>
-              <w:t xml:space="preserve">     parameters : [{'body' : { “</w:t>
-            </w:r>
-            <w:proofErr w:type="spellStart"/>
-            <w:r>
-              <w:t>outboundSMSMessage</w:t>
-            </w:r>
-            <w:proofErr w:type="spellEnd"/>
-            <w:r>
-              <w:t>”: {"Message" :</w:t>
+              <w:t xml:space="preserve">     parameters : [{'body' : { “outboundSMSMessage”: {"Message" :</w:t>
             </w:r>
           </w:p>
         </w:tc>
@@ -7137,31 +6404,7 @@
               <w:pStyle w:val="Code"/>
             </w:pPr>
             <w:r>
-              <w:t>'</w:t>
-            </w:r>
-            <w:proofErr w:type="spellStart"/>
-            <w:r>
-              <w:t>contentType</w:t>
-            </w:r>
-            <w:proofErr w:type="spellEnd"/>
-            <w:r>
-              <w:t>' : 'application/</w:t>
-            </w:r>
-            <w:proofErr w:type="spellStart"/>
-            <w:r>
-              <w:t>json</w:t>
-            </w:r>
-            <w:proofErr w:type="spellEnd"/>
-            <w:r>
-              <w:t>', 'accept' : 'application/</w:t>
-            </w:r>
-            <w:proofErr w:type="spellStart"/>
-            <w:r>
-              <w:t>json</w:t>
-            </w:r>
-            <w:proofErr w:type="spellEnd"/>
-            <w:r>
-              <w:t>',</w:t>
+              <w:t>'contentType' : 'application/json', 'accept' : 'application/json',</w:t>
             </w:r>
           </w:p>
         </w:tc>
@@ -7248,23 +6491,7 @@
               <w:pStyle w:val="Code"/>
             </w:pPr>
             <w:r>
-              <w:t>'</w:t>
-            </w:r>
-            <w:proofErr w:type="spellStart"/>
-            <w:r>
-              <w:t>accessToken</w:t>
-            </w:r>
-            <w:proofErr w:type="spellEnd"/>
-            <w:r>
-              <w:t xml:space="preserve">':'Bearer ' +  </w:t>
-            </w:r>
-            <w:proofErr w:type="spellStart"/>
-            <w:r>
-              <w:t>window.localStorage.accessToken</w:t>
-            </w:r>
-            <w:proofErr w:type="spellEnd"/>
-            <w:r>
-              <w:t>}]</w:t>
+              <w:t>'accessToken':'Bearer ' +  window.localStorage.accessToken}]</w:t>
             </w:r>
           </w:p>
         </w:tc>
@@ -7386,15 +6613,7 @@
         <w:t>Creating</w:t>
       </w:r>
       <w:r>
-        <w:t xml:space="preserve"> an </w:t>
-      </w:r>
-      <w:proofErr w:type="spellStart"/>
-      <w:r>
-        <w:t>invocationData</w:t>
-      </w:r>
-      <w:proofErr w:type="spellEnd"/>
-      <w:r>
-        <w:t xml:space="preserve"> object</w:t>
+        <w:t xml:space="preserve"> an invocationData object</w:t>
       </w:r>
       <w:bookmarkEnd w:id="118"/>
       <w:bookmarkEnd w:id="119"/>
@@ -7406,15 +6625,7 @@
         <w:pStyle w:val="Body"/>
       </w:pPr>
       <w:r>
-        <w:t xml:space="preserve">The </w:t>
-      </w:r>
-      <w:proofErr w:type="spellStart"/>
-      <w:r>
-        <w:t>invocationData</w:t>
-      </w:r>
-      <w:proofErr w:type="spellEnd"/>
-      <w:r>
-        <w:t xml:space="preserve"> object </w:t>
+        <w:t xml:space="preserve">The invocationData object </w:t>
       </w:r>
       <w:r>
         <w:t xml:space="preserve">consists of </w:t>
@@ -7531,20 +6742,7 @@
               <w:pStyle w:val="TableCell"/>
             </w:pPr>
             <w:r>
-              <w:t>A string that contains the name of the adapter as specified in the &lt;</w:t>
-            </w:r>
-            <w:proofErr w:type="spellStart"/>
-            <w:r>
-              <w:t>wl</w:t>
-            </w:r>
-            <w:proofErr w:type="gramStart"/>
-            <w:r>
-              <w:t>:adapter</w:t>
-            </w:r>
-            <w:proofErr w:type="spellEnd"/>
-            <w:proofErr w:type="gramEnd"/>
-            <w:r>
-              <w:t>&gt; element of the adapter xml file.</w:t>
+              <w:t>A string that contains the name of the adapter as specified in the &lt;wl:adapter&gt; element of the adapter xml file.</w:t>
             </w:r>
           </w:p>
         </w:tc>
@@ -7664,13 +6862,8 @@
       <w:r>
         <w:t xml:space="preserve"> </w:t>
       </w:r>
-      <w:proofErr w:type="spellStart"/>
-      <w:r>
-        <w:t>invocationData</w:t>
-      </w:r>
-      <w:proofErr w:type="spellEnd"/>
-      <w:r>
-        <w:t xml:space="preserve"> Object Properties</w:t>
+      <w:r>
+        <w:t>invocationData Object Properties</w:t>
       </w:r>
       <w:bookmarkEnd w:id="122"/>
       <w:bookmarkEnd w:id="123"/>
@@ -7811,13 +7004,8 @@
             <w:pPr>
               <w:pStyle w:val="Code"/>
             </w:pPr>
-            <w:proofErr w:type="spellStart"/>
-            <w:r>
-              <w:t>var</w:t>
-            </w:r>
-            <w:proofErr w:type="spellEnd"/>
-            <w:r>
-              <w:t xml:space="preserve"> options = {</w:t>
+            <w:r>
+              <w:t>var options = {</w:t>
             </w:r>
           </w:p>
         </w:tc>
@@ -7904,23 +7092,7 @@
               <w:pStyle w:val="Code"/>
             </w:pPr>
             <w:r>
-              <w:t xml:space="preserve">     </w:t>
-            </w:r>
-            <w:proofErr w:type="spellStart"/>
-            <w:r>
-              <w:t>onSuccess</w:t>
-            </w:r>
-            <w:proofErr w:type="spellEnd"/>
-            <w:r>
-              <w:t xml:space="preserve"> : </w:t>
-            </w:r>
-            <w:proofErr w:type="spellStart"/>
-            <w:r>
-              <w:t>yourSuccessCallback</w:t>
-            </w:r>
-            <w:proofErr w:type="spellEnd"/>
-            <w:r>
-              <w:t>,</w:t>
+              <w:t xml:space="preserve">     onSuccess : yourSuccessCallback,</w:t>
             </w:r>
           </w:p>
         </w:tc>
@@ -8007,23 +7179,7 @@
               <w:pStyle w:val="Code"/>
             </w:pPr>
             <w:r>
-              <w:t xml:space="preserve">     </w:t>
-            </w:r>
-            <w:proofErr w:type="spellStart"/>
-            <w:r>
-              <w:t>onFailure</w:t>
-            </w:r>
-            <w:proofErr w:type="spellEnd"/>
-            <w:r>
-              <w:t xml:space="preserve"> : </w:t>
-            </w:r>
-            <w:proofErr w:type="spellStart"/>
-            <w:r>
-              <w:t>yourFailureCallback</w:t>
-            </w:r>
-            <w:proofErr w:type="spellEnd"/>
-            <w:r>
-              <w:t>,</w:t>
+              <w:t xml:space="preserve">     onFailure : yourFailureCallback,</w:t>
             </w:r>
           </w:p>
         </w:tc>
@@ -8110,18 +7266,10 @@
               <w:pStyle w:val="Code"/>
             </w:pPr>
             <w:r>
-              <w:t xml:space="preserve">     </w:t>
-            </w:r>
-            <w:proofErr w:type="spellStart"/>
-            <w:r>
-              <w:t>Invo</w:t>
-            </w:r>
-            <w:r>
-              <w:t>cationContext</w:t>
-            </w:r>
-            <w:proofErr w:type="spellEnd"/>
-            <w:r>
-              <w:t xml:space="preserve"> {}</w:t>
+              <w:t xml:space="preserve">     Invo</w:t>
+            </w:r>
+            <w:r>
+              <w:t>cationContext {}</w:t>
             </w:r>
           </w:p>
         </w:tc>
@@ -8349,11 +7497,9 @@
             <w:pPr>
               <w:pStyle w:val="TableCell"/>
             </w:pPr>
-            <w:proofErr w:type="spellStart"/>
             <w:r>
               <w:t>onSuccess</w:t>
             </w:r>
-            <w:proofErr w:type="spellEnd"/>
           </w:p>
         </w:tc>
         <w:tc>
@@ -8394,11 +7540,9 @@
             <w:pPr>
               <w:pStyle w:val="TableCell"/>
             </w:pPr>
-            <w:proofErr w:type="spellStart"/>
             <w:r>
               <w:t>onFailure</w:t>
             </w:r>
-            <w:proofErr w:type="spellEnd"/>
           </w:p>
         </w:tc>
         <w:tc>
@@ -8439,11 +7583,9 @@
             <w:pPr>
               <w:pStyle w:val="TableCell"/>
             </w:pPr>
-            <w:proofErr w:type="spellStart"/>
             <w:r>
               <w:t>invocationContext</w:t>
             </w:r>
-            <w:proofErr w:type="spellEnd"/>
           </w:p>
         </w:tc>
         <w:tc>
@@ -8461,15 +7603,7 @@
               <w:pStyle w:val="TableCell"/>
             </w:pPr>
             <w:r>
-              <w:t xml:space="preserve">Optional parameter.  </w:t>
-            </w:r>
-            <w:proofErr w:type="gramStart"/>
-            <w:r>
-              <w:t>object</w:t>
-            </w:r>
-            <w:proofErr w:type="gramEnd"/>
-            <w:r>
-              <w:t xml:space="preserve"> that is returned to the success and failure handlers.</w:t>
+              <w:t>Optional parameter.  object that is returned to the success and failure handlers.</w:t>
             </w:r>
           </w:p>
         </w:tc>
@@ -8484,7 +7618,6 @@
       <w:bookmarkStart w:id="132" w:name="_Toc365983423"/>
       <w:bookmarkStart w:id="133" w:name="_Toc402356879"/>
       <w:r>
-        <w:lastRenderedPageBreak/>
         <w:t xml:space="preserve">Table </w:t>
       </w:r>
       <w:fldSimple w:instr=" SEQ Table \* ARABIC ">
@@ -8508,15 +7641,7 @@
         <w:pStyle w:val="Numberedlist"/>
       </w:pPr>
       <w:r>
-        <w:t xml:space="preserve">Invoke the procedure using the </w:t>
-      </w:r>
-      <w:proofErr w:type="spellStart"/>
-      <w:r>
-        <w:t>invocationData</w:t>
-      </w:r>
-      <w:proofErr w:type="spellEnd"/>
-      <w:r>
-        <w:t xml:space="preserve"> object and options object.</w:t>
+        <w:t>Invoke the procedure using the invocationData object and options object.</w:t>
       </w:r>
     </w:p>
     <w:p>
@@ -8524,23 +7649,8 @@
         <w:pStyle w:val="Code"/>
         <w:ind w:left="1800"/>
       </w:pPr>
-      <w:proofErr w:type="spellStart"/>
-      <w:proofErr w:type="gramStart"/>
-      <w:r>
-        <w:t>WL.Client.invoke.Procedure</w:t>
-      </w:r>
-      <w:proofErr w:type="spellEnd"/>
-      <w:r>
-        <w:t>(</w:t>
-      </w:r>
-      <w:proofErr w:type="spellStart"/>
-      <w:proofErr w:type="gramEnd"/>
-      <w:r>
-        <w:t>invocationData</w:t>
-      </w:r>
-      <w:proofErr w:type="spellEnd"/>
-      <w:r>
-        <w:t>, options)</w:t>
+      <w:r>
+        <w:t>WL.Client.invoke.Procedure(invocationData, options)</w:t>
       </w:r>
     </w:p>
     <w:p>
@@ -8731,7 +7841,7 @@
         <w:sz w:val="16"/>
         <w:szCs w:val="16"/>
       </w:rPr>
-      <w:t>14</w:t>
+      <w:t>15</w:t>
     </w:r>
     <w:r>
       <w:rPr>
@@ -9774,7 +8884,7 @@
 
 <file path=word/numbering.xml><?xml version="1.0" encoding="utf-8"?>
 <w:numbering xmlns:wpc="http://schemas.microsoft.com/office/word/2010/wordprocessingCanvas" xmlns:mc="http://schemas.openxmlformats.org/markup-compatibility/2006" xmlns:o="urn:schemas-microsoft-com:office:office" xmlns:r="http://schemas.openxmlformats.org/officeDocument/2006/relationships" xmlns:m="http://schemas.openxmlformats.org/officeDocument/2006/math" xmlns:v="urn:schemas-microsoft-com:vml" xmlns:wp14="http://schemas.microsoft.com/office/word/2010/wordprocessingDrawing" xmlns:wp="http://schemas.openxmlformats.org/drawingml/2006/wordprocessingDrawing" xmlns:w10="urn:schemas-microsoft-com:office:word" xmlns:w="http://schemas.openxmlformats.org/wordprocessingml/2006/main" xmlns:w14="http://schemas.microsoft.com/office/word/2010/wordml" xmlns:w15="http://schemas.microsoft.com/office/word/2012/wordml" xmlns:wpg="http://schemas.microsoft.com/office/word/2010/wordprocessingGroup" xmlns:wpi="http://schemas.microsoft.com/office/word/2010/wordprocessingInk" xmlns:wne="http://schemas.microsoft.com/office/word/2006/wordml" xmlns:wps="http://schemas.microsoft.com/office/word/2010/wordprocessingShape" mc:Ignorable="w14 w15 wp14">
-  <w:abstractNum w:abstractNumId="0">
+  <w:abstractNum w:abstractNumId="0" w15:restartNumberingAfterBreak="0">
     <w:nsid w:val="09721660"/>
     <w:multiLevelType w:val="multilevel"/>
     <w:tmpl w:val="04090025"/>
@@ -9869,7 +8979,7 @@
       </w:pPr>
     </w:lvl>
   </w:abstractNum>
-  <w:abstractNum w:abstractNumId="1">
+  <w:abstractNum w:abstractNumId="1" w15:restartNumberingAfterBreak="0">
     <w:nsid w:val="395D6B3E"/>
     <w:multiLevelType w:val="hybridMultilevel"/>
     <w:tmpl w:val="2450890C"/>
@@ -9983,7 +9093,7 @@
       </w:rPr>
     </w:lvl>
   </w:abstractNum>
-  <w:abstractNum w:abstractNumId="2">
+  <w:abstractNum w:abstractNumId="2" w15:restartNumberingAfterBreak="0">
     <w:nsid w:val="3A64453D"/>
     <w:multiLevelType w:val="hybridMultilevel"/>
     <w:tmpl w:val="229C1AD4"/>
@@ -10073,7 +9183,7 @@
       </w:pPr>
     </w:lvl>
   </w:abstractNum>
-  <w:abstractNum w:abstractNumId="3">
+  <w:abstractNum w:abstractNumId="3" w15:restartNumberingAfterBreak="0">
     <w:nsid w:val="40803B96"/>
     <w:multiLevelType w:val="hybridMultilevel"/>
     <w:tmpl w:val="DB168F02"/>
@@ -10159,7 +9269,7 @@
       </w:pPr>
     </w:lvl>
   </w:abstractNum>
-  <w:abstractNum w:abstractNumId="4">
+  <w:abstractNum w:abstractNumId="4" w15:restartNumberingAfterBreak="0">
     <w:nsid w:val="465F786F"/>
     <w:multiLevelType w:val="hybridMultilevel"/>
     <w:tmpl w:val="F55A042A"/>
@@ -11793,7 +10903,7 @@
 </file>
 
 <file path=customXml/itemProps1.xml><?xml version="1.0" encoding="utf-8"?>
-<ds:datastoreItem xmlns:ds="http://schemas.openxmlformats.org/officeDocument/2006/customXml" ds:itemID="{40411247-99B6-4818-8F5F-960234CD4F5F}">
+<ds:datastoreItem xmlns:ds="http://schemas.openxmlformats.org/officeDocument/2006/customXml" ds:itemID="{CF2CF510-0637-494E-A4A7-1EE4A0945877}">
   <ds:schemaRefs>
     <ds:schemaRef ds:uri="http://schemas.openxmlformats.org/officeDocument/2006/bibliography"/>
   </ds:schemaRefs>

</xml_diff>